<commit_message>
WIP: streaming code for making stratified counts
</commit_message>
<xml_diff>
--- a/dp_2020_census.docx
+++ b/dp_2020_census.docx
@@ -519,22 +519,25 @@
           <m:r>
             <m:t>≤</m:t>
           </m:r>
-          <m:sSup>
+          <m:r>
+            <m:rPr>
+              <m:nor/>
+              <m:sty m:val="p"/>
+            </m:rPr>
+            <m:t>exp</m:t>
+          </m:r>
+          <m:d>
+            <m:dPr>
+              <m:begChr m:val="("/>
+              <m:endChr m:val=")"/>
+              <m:grow/>
+            </m:dPr>
             <m:e>
-              <m:r>
-                <m:rPr>
-                  <m:nor/>
-                  <m:sty m:val="p"/>
-                </m:rPr>
-                <m:t>exp</m:t>
-              </m:r>
-            </m:e>
-            <m:sup>
               <m:r>
                 <m:t>ϵ</m:t>
               </m:r>
-            </m:sup>
-          </m:sSup>
+            </m:e>
+          </m:d>
           <m:r>
             <m:rPr>
               <m:nor/>
@@ -1413,13 +1416,7 @@
         </m:sSub>
       </m:oMath>
       <w:r>
-        <w:t xml:space="preserve">,</w:t>
-      </w:r>
-      <w:r>
-        <w:t xml:space="preserve"> </w:t>
-      </w:r>
-      <w:r>
-        <w:t xml:space="preserve">where</w:t>
+        <w:t xml:space="preserve">, where</w:t>
       </w:r>
       <w:r>
         <w:t xml:space="preserve"> </w:t>
@@ -1442,13 +1439,21 @@
         <w:t xml:space="preserve"> </w:t>
       </w:r>
       <w:r>
-        <w:t xml:space="preserve">is the budget for the geographic level, h is the budget</w:t>
-      </w:r>
-      <w:r>
-        <w:t xml:space="preserve"> </w:t>
-      </w:r>
-      <w:r>
-        <w:t xml:space="preserve">for the histogram counts, and</w:t>
+        <w:t xml:space="preserve">is the budget for the geographic level,</w:t>
+      </w:r>
+      <w:r>
+        <w:t xml:space="preserve"> </w:t>
+      </w:r>
+      <m:oMath>
+        <m:r>
+          <m:t>h</m:t>
+        </m:r>
+      </m:oMath>
+      <w:r>
+        <w:t xml:space="preserve"> </w:t>
+      </w:r>
+      <w:r>
+        <w:t xml:space="preserve">is the budget for the histogram counts, and</w:t>
       </w:r>
       <w:r>
         <w:t xml:space="preserve"> </w:t>
@@ -1489,13 +1494,13 @@
         <w:t xml:space="preserve"> </w:t>
       </w:r>
       <w:r>
-        <w:t xml:space="preserve">are the budges for each</w:t>
-      </w:r>
-      <w:r>
-        <w:t xml:space="preserve"> </w:t>
-      </w:r>
-      <w:r>
-        <w:t xml:space="preserve">of the</w:t>
+        <w:t xml:space="preserve">are the</w:t>
+      </w:r>
+      <w:r>
+        <w:t xml:space="preserve"> </w:t>
+      </w:r>
+      <w:r>
+        <w:t xml:space="preserve">budges for each of the</w:t>
       </w:r>
       <w:r>
         <w:t xml:space="preserve"> </w:t>
@@ -1509,19 +1514,19 @@
         <w:t xml:space="preserve"> </w:t>
       </w:r>
       <w:r>
-        <w:t xml:space="preserve">types of aggregate statistics. Then noise is added</w:t>
-      </w:r>
-      <w:r>
-        <w:t xml:space="preserve"> </w:t>
-      </w:r>
-      <w:r>
-        <w:t xml:space="preserve">independently to each histogram count and aggregate statistic as</w:t>
-      </w:r>
-      <w:r>
-        <w:t xml:space="preserve"> </w:t>
-      </w:r>
-      <w:r>
-        <w:t xml:space="preserve">follows:</w:t>
+        <w:t xml:space="preserve">types of aggregate statistics. Then noise</w:t>
+      </w:r>
+      <w:r>
+        <w:t xml:space="preserve"> </w:t>
+      </w:r>
+      <w:r>
+        <w:t xml:space="preserve">is added independently to each histogram count and aggregate statistic</w:t>
+      </w:r>
+      <w:r>
+        <w:t xml:space="preserve"> </w:t>
+      </w:r>
+      <w:r>
+        <w:t xml:space="preserve">as follows:</w:t>
       </w:r>
     </w:p>
     <w:p>
@@ -1687,6 +1692,9 @@
             <m:t>Pr</m:t>
           </m:r>
           <m:r>
+            <m:t>[</m:t>
+          </m:r>
+          <m:r>
             <m:t>G</m:t>
           </m:r>
           <m:r>
@@ -1703,6 +1711,9 @@
           </m:r>
           <m:r>
             <m:t>k</m:t>
+          </m:r>
+          <m:r>
+            <m:t>]</m:t>
           </m:r>
           <m:r>
             <m:t>=</m:t>
@@ -1729,10 +1740,16 @@
                 <m:t>exp</m:t>
               </m:r>
               <m:r>
+                <m:t>(</m:t>
+              </m:r>
+              <m:r>
                 <m:t>−</m:t>
               </m:r>
               <m:r>
                 <m:t>z</m:t>
+              </m:r>
+              <m:r>
+                <m:t>)</m:t>
               </m:r>
               <m:r>
                 <m:t>)</m:t>
@@ -1743,6 +1760,9 @@
                   <m:sty m:val="p"/>
                 </m:rPr>
                 <m:t>exp</m:t>
+              </m:r>
+              <m:r>
+                <m:t>(</m:t>
               </m:r>
               <m:r>
                 <m:t>−</m:t>
@@ -1759,11 +1779,11 @@
               <m:r>
                 <m:t>|</m:t>
               </m:r>
+              <m:r>
+                <m:t>)</m:t>
+              </m:r>
             </m:num>
             <m:den>
-              <m:r>
-                <m:t>(</m:t>
-              </m:r>
               <m:r>
                 <m:t>1</m:t>
               </m:r>
@@ -1776,6 +1796,9 @@
                   <m:sty m:val="p"/>
                 </m:rPr>
                 <m:t>exp</m:t>
+              </m:r>
+              <m:r>
+                <m:t>(</m:t>
               </m:r>
               <m:r>
                 <m:t>−</m:t>
@@ -1828,10 +1851,16 @@
           <m:t>exp</m:t>
         </m:r>
         <m:r>
+          <m:t>(</m:t>
+        </m:r>
+        <m:r>
           <m:t>−</m:t>
         </m:r>
         <m:r>
           <m:t>z</m:t>
+        </m:r>
+        <m:r>
+          <m:t>)</m:t>
         </m:r>
         <m:sSup>
           <m:e>
@@ -1862,6 +1891,9 @@
           <m:t>exp</m:t>
         </m:r>
         <m:r>
+          <m:t>(</m:t>
+        </m:r>
+        <m:r>
           <m:t>−</m:t>
         </m:r>
         <m:r>
@@ -1870,6 +1902,9 @@
         <m:r>
           <m:t>)</m:t>
         </m:r>
+        <m:r>
+          <m:t>)</m:t>
+        </m:r>
       </m:oMath>
       <w:r>
         <w:t xml:space="preserve">, where</w:t>
@@ -1904,31 +1939,31 @@
         <w:t xml:space="preserve"> </w:t>
       </w:r>
       <w:r>
-        <w:t xml:space="preserve">the corresponding statistic is more accurate. Therefore,</w:t>
-      </w:r>
-      <w:r>
-        <w:t xml:space="preserve"> </w:t>
-      </w:r>
-      <w:r>
-        <w:t xml:space="preserve">adjusting the privacy budgets of the various aggregate statistics</w:t>
-      </w:r>
-      <w:r>
-        <w:t xml:space="preserve"> </w:t>
-      </w:r>
-      <w:r>
-        <w:t xml:space="preserve">gives control over which statistics are the most private/least</w:t>
-      </w:r>
-      <w:r>
-        <w:t xml:space="preserve"> </w:t>
-      </w:r>
-      <w:r>
-        <w:t xml:space="preserve">accurate (low fraction of the budget) and the most accurate/least</w:t>
-      </w:r>
-      <w:r>
-        <w:t xml:space="preserve"> </w:t>
-      </w:r>
-      <w:r>
-        <w:t xml:space="preserve">private (high fraction of the budget).</w:t>
+        <w:t xml:space="preserve">the corresponding statistic is more accurate. Therefore, adjusting the</w:t>
+      </w:r>
+      <w:r>
+        <w:t xml:space="preserve"> </w:t>
+      </w:r>
+      <w:r>
+        <w:t xml:space="preserve">privacy budgets of the various aggregate statistics gives control over</w:t>
+      </w:r>
+      <w:r>
+        <w:t xml:space="preserve"> </w:t>
+      </w:r>
+      <w:r>
+        <w:t xml:space="preserve">which statistics are the most private/least accurate (low fraction of</w:t>
+      </w:r>
+      <w:r>
+        <w:t xml:space="preserve"> </w:t>
+      </w:r>
+      <w:r>
+        <w:t xml:space="preserve">the budget) and the most accurate/least private (high fraction of the</w:t>
+      </w:r>
+      <w:r>
+        <w:t xml:space="preserve"> </w:t>
+      </w:r>
+      <w:r>
+        <w:t xml:space="preserve">budget).</w:t>
       </w:r>
     </w:p>
     <w:p>

</xml_diff>

<commit_message>
ENH: incorporate Sam's rough-draft feedback
</commit_message>
<xml_diff>
--- a/dp_2020_census.docx
+++ b/dp_2020_census.docx
@@ -56,55 +56,70 @@
         <w:t xml:space="preserve"> </w:t>
       </w:r>
       <w:r>
-        <w:t xml:space="preserve">billion dollars.[ref] The results will be used for apportioning</w:t>
-      </w:r>
-      <w:r>
-        <w:t xml:space="preserve"> </w:t>
-      </w:r>
-      <w:r>
-        <w:t xml:space="preserve">representation in the US House of Representatives, for dividing</w:t>
-      </w:r>
-      <w:r>
-        <w:t xml:space="preserve"> </w:t>
-      </w:r>
-      <w:r>
-        <w:t xml:space="preserve">federal tax dollars between states, as well as for a multitude of</w:t>
-      </w:r>
-      <w:r>
-        <w:t xml:space="preserve"> </w:t>
-      </w:r>
-      <w:r>
-        <w:t xml:space="preserve">other governmental activities at the national, state, and local level.</w:t>
-      </w:r>
-      <w:r>
-        <w:t xml:space="preserve"> </w:t>
-      </w:r>
-      <w:r>
-        <w:t xml:space="preserve">Data from the decennial census will also be used extensively by</w:t>
-      </w:r>
-      <w:r>
-        <w:t xml:space="preserve"> </w:t>
-      </w:r>
-      <w:r>
-        <w:t xml:space="preserve">sociologists, economists, demographers, and other researchers, and it</w:t>
-      </w:r>
-      <w:r>
-        <w:t xml:space="preserve"> </w:t>
-      </w:r>
-      <w:r>
-        <w:t xml:space="preserve">will also inform strategic decisions in the private and non-profit</w:t>
-      </w:r>
-      <w:r>
-        <w:t xml:space="preserve"> </w:t>
-      </w:r>
-      <w:r>
-        <w:t xml:space="preserve">sectors, and facilitate the accurate weighting of subsequent</w:t>
-      </w:r>
-      <w:r>
-        <w:t xml:space="preserve"> </w:t>
-      </w:r>
-      <w:r>
-        <w:t xml:space="preserve">population surveys for the next decade.[ref]</w:t>
+        <w:t xml:space="preserve">billion dollars.[ref GAO-18-635 Census Bureau Improved the Quality of</w:t>
+      </w:r>
+      <w:r>
+        <w:t xml:space="preserve"> </w:t>
+      </w:r>
+      <w:r>
+        <w:t xml:space="preserve">Its Cost Estimation but Additional Steps Are Needed to Ensure</w:t>
+      </w:r>
+      <w:r>
+        <w:t xml:space="preserve"> </w:t>
+      </w:r>
+      <w:r>
+        <w:t xml:space="preserve">Reliability] The results will be used for apportioning representation</w:t>
+      </w:r>
+      <w:r>
+        <w:t xml:space="preserve"> </w:t>
+      </w:r>
+      <w:r>
+        <w:t xml:space="preserve">in the US House of Representatives, for dividing federal tax dollars</w:t>
+      </w:r>
+      <w:r>
+        <w:t xml:space="preserve"> </w:t>
+      </w:r>
+      <w:r>
+        <w:t xml:space="preserve">between states, as well as for a multitude of other governmental</w:t>
+      </w:r>
+      <w:r>
+        <w:t xml:space="preserve"> </w:t>
+      </w:r>
+      <w:r>
+        <w:t xml:space="preserve">activities at the national, state, and local level. Data from the</w:t>
+      </w:r>
+      <w:r>
+        <w:t xml:space="preserve"> </w:t>
+      </w:r>
+      <w:r>
+        <w:t xml:space="preserve">decennial census will also be used extensively by sociologists,</w:t>
+      </w:r>
+      <w:r>
+        <w:t xml:space="preserve"> </w:t>
+      </w:r>
+      <w:r>
+        <w:t xml:space="preserve">economists, demographers, and other researchers, and it will also</w:t>
+      </w:r>
+      <w:r>
+        <w:t xml:space="preserve"> </w:t>
+      </w:r>
+      <w:r>
+        <w:t xml:space="preserve">inform strategic decisions in the private and non-profit sectors, and</w:t>
+      </w:r>
+      <w:r>
+        <w:t xml:space="preserve"> </w:t>
+      </w:r>
+      <w:r>
+        <w:t xml:space="preserve">facilitate the accurate weighting of subsequent population surveys for</w:t>
+      </w:r>
+      <w:r>
+        <w:t xml:space="preserve"> </w:t>
+      </w:r>
+      <w:r>
+        <w:t xml:space="preserve">the next decade.</w:t>
+      </w:r>
+      <w:r>
+        <w:t xml:space="preserve">[1]</w:t>
       </w:r>
     </w:p>
     <w:p>
@@ -142,7 +157,7 @@
         <w:t xml:space="preserve"> </w:t>
       </w:r>
       <w:r>
-        <w:t xml:space="preserve">to protect respondents’ data.[ref] This</w:t>
+        <w:t xml:space="preserve">to protect respondents’ data.[ref TopDown draft? something better?] This</w:t>
       </w:r>
       <w:r>
         <w:t xml:space="preserve"> </w:t>
@@ -166,7 +181,7 @@
         <w:t xml:space="preserve"> </w:t>
       </w:r>
       <w:r>
-        <w:t xml:space="preserve">cryptography communities.[ref] Although the new approach allows a more</w:t>
+        <w:t xml:space="preserve">cryptography communities.[ref Dwork and Roth, Privacy Book?] Although the new approach allows a more</w:t>
       </w:r>
       <w:r>
         <w:t xml:space="preserve"> </w:t>
@@ -196,7 +211,10 @@
         <w:t xml:space="preserve"> </w:t>
       </w:r>
       <w:r>
-        <w:t xml:space="preserve">the detailed of the swapping procedure being secret.[ref]</w:t>
+        <w:t xml:space="preserve">the detailed of the swapping procedure being secret.</w:t>
+      </w:r>
+      <w:r>
+        <w:t xml:space="preserve">[2]</w:t>
       </w:r>
     </w:p>
     <w:p>
@@ -1113,7 +1131,13 @@
         <w:t xml:space="preserve"> </w:t>
       </w:r>
       <w:r>
-        <w:t xml:space="preserve">(non-Hispanic and Hispanic), and age group (under-18 and 18-plus).</w:t>
+        <w:t xml:space="preserve">(non-Hispanic and Hispanic), age group (under-18 and 18-and-over),</w:t>
+      </w:r>
+      <w:r>
+        <w:t xml:space="preserve"> </w:t>
+      </w:r>
+      <w:r>
+        <w:t xml:space="preserve">and group quarters (6 categories).</w:t>
       </w:r>
       <w:r>
         <w:t xml:space="preserve"> </w:t>
@@ -1131,7 +1155,7 @@
         <w:t xml:space="preserve"> </w:t>
       </w:r>
       <w:r>
-        <w:t xml:space="preserve">(e.g. the number of 18-plus-year-old non-Hispanic White women in</w:t>
+        <w:t xml:space="preserve">(e.g. the number of 18-and-over non-Hispanic White women in</w:t>
       </w:r>
       <w:r>
         <w:t xml:space="preserve"> </w:t>
@@ -1205,7 +1229,7 @@
         <w:t xml:space="preserve"> </w:t>
       </w:r>
       <w:r>
-        <w:t xml:space="preserve">equal the number of people in Cook county reported in the synthetic</w:t>
+        <w:t xml:space="preserve">equal the number of people in Cook County reported in the synthetic</w:t>
       </w:r>
       <w:r>
         <w:t xml:space="preserve"> </w:t>
@@ -1301,7 +1325,7 @@
         <w:t xml:space="preserve"> </w:t>
       </w:r>
       <w:r>
-        <w:t xml:space="preserve">non-Hispanic men, and non-Hispanic women. The census bureau plans to</w:t>
+        <w:t xml:space="preserve">non-Hispanic men, and non-Hispanic women. Census Bureau researchers have discussed plans to</w:t>
       </w:r>
       <w:r>
         <w:t xml:space="preserve"> </w:t>
@@ -1313,7 +1337,63 @@
         <w:t xml:space="preserve"> </w:t>
       </w:r>
       <w:r>
-        <w:t xml:space="preserve">aggregate statistics. [Which DPQueries were used in E2E?]</w:t>
+        <w:t xml:space="preserve">aggregate statistics. The E2E test included two DP queries: a group-quarters query,</w:t>
+      </w:r>
+    </w:p>
+    <w:p>
+      <w:pPr>
+        <w:pStyle w:val="BodyText"/>
+      </w:pPr>
+      <w:r>
+        <w:t xml:space="preserve">which increases the accuracy of the count of each household type at</w:t>
+      </w:r>
+      <w:r>
+        <w:t xml:space="preserve"> </w:t>
+      </w:r>
+      <w:r>
+        <w:t xml:space="preserve">each level of the hierarchy, and a race/ethnicity/age query, which</w:t>
+      </w:r>
+      <w:r>
+        <w:t xml:space="preserve"> </w:t>
+      </w:r>
+      <w:r>
+        <w:t xml:space="preserve">increases the accuracy of the stratified counts of people by race,</w:t>
+      </w:r>
+      <w:r>
+        <w:t xml:space="preserve"> </w:t>
+      </w:r>
+      <w:r>
+        <w:t xml:space="preserve">ethnicity, and age across all household/group quarters types (again</w:t>
+      </w:r>
+      <w:r>
+        <w:t xml:space="preserve"> </w:t>
+      </w:r>
+      <w:r>
+        <w:t xml:space="preserve">for each level of the spatial hierarchy). The detailed queries were</w:t>
+      </w:r>
+      <w:r>
+        <w:t xml:space="preserve"> </w:t>
+      </w:r>
+      <w:r>
+        <w:t xml:space="preserve">afforded 10% of the privacy budget at each level, while the DP queries</w:t>
+      </w:r>
+      <w:r>
+        <w:t xml:space="preserve"> </w:t>
+      </w:r>
+      <w:r>
+        <w:t xml:space="preserve">split the remaining 90% of the privacy budget, with 22.5% spent on the</w:t>
+      </w:r>
+      <w:r>
+        <w:t xml:space="preserve"> </w:t>
+      </w:r>
+      <w:r>
+        <w:t xml:space="preserve">group-quarters queries and 67.5% spend on the race/ethnicity/age</w:t>
+      </w:r>
+      <w:r>
+        <w:t xml:space="preserve"> </w:t>
+      </w:r>
+      <w:r>
+        <w:t xml:space="preserve">queries.</w:t>
       </w:r>
     </w:p>
     <w:p>
@@ -2024,6 +2104,32 @@
     </w:p>
     <w:p>
       <w:pPr>
+        <w:pStyle w:val="BodyText"/>
+      </w:pPr>
+      <w:r>
+        <w:t xml:space="preserve">Although the E2E test used independent geometric noise for each</w:t>
+      </w:r>
+      <w:r>
+        <w:t xml:space="preserve"> </w:t>
+      </w:r>
+      <w:r>
+        <w:t xml:space="preserve">detailed query and DP query at each level, the version of TopDown for</w:t>
+      </w:r>
+      <w:r>
+        <w:t xml:space="preserve"> </w:t>
+      </w:r>
+      <w:r>
+        <w:t xml:space="preserve">the 2020 Census DAS will likely use the High Dimensional Matrix</w:t>
+      </w:r>
+      <w:r>
+        <w:t xml:space="preserve"> </w:t>
+      </w:r>
+      <w:r>
+        <w:t xml:space="preserve">Mechanism [ref], which may reduce the variance of the noise.</w:t>
+      </w:r>
+    </w:p>
+    <w:p>
+      <w:pPr>
         <w:pStyle w:val="Heading3"/>
       </w:pPr>
       <w:bookmarkStart w:id="23" w:name="step-two-optimization."/>
@@ -2133,7 +2239,275 @@
         <w:t xml:space="preserve"> </w:t>
       </w:r>
       <w:r>
-        <w:t xml:space="preserve">geometric distribution. [Integers! How?]</w:t>
+        <w:t xml:space="preserve">geometric distribution.</w:t>
+      </w:r>
+    </w:p>
+    <w:p>
+      <w:pPr>
+        <w:pStyle w:val="BodyText"/>
+      </w:pPr>
+      <w:r>
+        <w:t xml:space="preserve">The solution to this optimization is not necessarily itegral, however,</w:t>
+      </w:r>
+      <w:r>
+        <w:t xml:space="preserve"> </w:t>
+      </w:r>
+      <w:r>
+        <w:t xml:space="preserve">and the TopDown algorithm uses a second optimization step to round</w:t>
+      </w:r>
+      <w:r>
+        <w:t xml:space="preserve"> </w:t>
+      </w:r>
+      <w:r>
+        <w:t xml:space="preserve">fractional counts to integers. In this optimization, the linear</w:t>
+      </w:r>
+      <w:r>
+        <w:t xml:space="preserve"> </w:t>
+      </w:r>
+      <w:r>
+        <w:t xml:space="preserve">equations and inequalities are the same as from the previous</w:t>
+      </w:r>
+      <w:r>
+        <w:t xml:space="preserve"> </w:t>
+      </w:r>
+      <w:r>
+        <w:t xml:space="preserve">optimization, and the objective function is changed to minimize</w:t>
+      </w:r>
+      <w:r>
+        <w:t xml:space="preserve"> </w:t>
+      </w:r>
+      <m:oMath>
+        <m:r>
+          <m:t>(</m:t>
+        </m:r>
+        <m:r>
+          <m:t>1</m:t>
+        </m:r>
+        <m:r>
+          <m:t>−</m:t>
+        </m:r>
+        <m:r>
+          <m:t>2</m:t>
+        </m:r>
+        <m:r>
+          <m:t>(</m:t>
+        </m:r>
+        <m:sSub>
+          <m:e>
+            <m:r>
+              <m:t>x</m:t>
+            </m:r>
+          </m:e>
+          <m:sub>
+            <m:r>
+              <m:t>i</m:t>
+            </m:r>
+          </m:sub>
+        </m:sSub>
+        <m:r>
+          <m:t>−</m:t>
+        </m:r>
+        <m:r>
+          <m:t>⌊</m:t>
+        </m:r>
+        <m:sSub>
+          <m:e>
+            <m:r>
+              <m:t>x</m:t>
+            </m:r>
+          </m:e>
+          <m:sub>
+            <m:r>
+              <m:t>i</m:t>
+            </m:r>
+          </m:sub>
+        </m:sSub>
+        <m:r>
+          <m:t>⌋</m:t>
+        </m:r>
+        <m:r>
+          <m:t>)</m:t>
+        </m:r>
+        <m:r>
+          <m:t>)</m:t>
+        </m:r>
+        <m:sSub>
+          <m:e>
+            <m:r>
+              <m:t>z</m:t>
+            </m:r>
+          </m:e>
+          <m:sub>
+            <m:r>
+              <m:t>i</m:t>
+            </m:r>
+          </m:sub>
+        </m:sSub>
+      </m:oMath>
+      <w:r>
+        <w:t xml:space="preserve">, where each</w:t>
+      </w:r>
+      <w:r>
+        <w:t xml:space="preserve"> </w:t>
+      </w:r>
+      <m:oMath>
+        <m:sSub>
+          <m:e>
+            <m:r>
+              <m:t>x</m:t>
+            </m:r>
+          </m:e>
+          <m:sub>
+            <m:r>
+              <m:t>i</m:t>
+            </m:r>
+          </m:sub>
+        </m:sSub>
+      </m:oMath>
+      <w:r>
+        <w:t xml:space="preserve"> </w:t>
+      </w:r>
+      <w:r>
+        <w:t xml:space="preserve">corresponds to a</w:t>
+      </w:r>
+      <w:r>
+        <w:t xml:space="preserve"> </w:t>
+      </w:r>
+      <w:r>
+        <w:t xml:space="preserve">(potentially non-integer) detailed query count given in the synthetic</w:t>
+      </w:r>
+      <w:r>
+        <w:t xml:space="preserve"> </w:t>
+      </w:r>
+      <w:r>
+        <w:t xml:space="preserve">data and</w:t>
+      </w:r>
+      <w:r>
+        <w:t xml:space="preserve"> </w:t>
+      </w:r>
+      <m:oMath>
+        <m:sSub>
+          <m:e>
+            <m:r>
+              <m:t>z</m:t>
+            </m:r>
+          </m:e>
+          <m:sub>
+            <m:r>
+              <m:t>i</m:t>
+            </m:r>
+          </m:sub>
+        </m:sSub>
+      </m:oMath>
+      <w:r>
+        <w:t xml:space="preserve"> </w:t>
+      </w:r>
+      <w:r>
+        <w:t xml:space="preserve">required to take an integer value of 0 or 1, where</w:t>
+      </w:r>
+      <w:r>
+        <w:t xml:space="preserve"> </w:t>
+      </w:r>
+      <m:oMath>
+        <m:sSub>
+          <m:e>
+            <m:r>
+              <m:t>z</m:t>
+            </m:r>
+          </m:e>
+          <m:sub>
+            <m:r>
+              <m:t>i</m:t>
+            </m:r>
+          </m:sub>
+        </m:sSub>
+        <m:r>
+          <m:t>=</m:t>
+        </m:r>
+        <m:r>
+          <m:t>0</m:t>
+        </m:r>
+      </m:oMath>
+      <w:r>
+        <w:t xml:space="preserve"> </w:t>
+      </w:r>
+      <w:r>
+        <w:t xml:space="preserve">implies</w:t>
+      </w:r>
+      <w:r>
+        <w:t xml:space="preserve"> </w:t>
+      </w:r>
+      <m:oMath>
+        <m:sSub>
+          <m:e>
+            <m:r>
+              <m:t>x</m:t>
+            </m:r>
+          </m:e>
+          <m:sub>
+            <m:r>
+              <m:t>i</m:t>
+            </m:r>
+          </m:sub>
+        </m:sSub>
+      </m:oMath>
+      <w:r>
+        <w:t xml:space="preserve"> </w:t>
+      </w:r>
+      <w:r>
+        <w:t xml:space="preserve">should be rounded down and</w:t>
+      </w:r>
+      <w:r>
+        <w:t xml:space="preserve"> </w:t>
+      </w:r>
+      <m:oMath>
+        <m:sSub>
+          <m:e>
+            <m:r>
+              <m:t>z</m:t>
+            </m:r>
+          </m:e>
+          <m:sub>
+            <m:r>
+              <m:t>i</m:t>
+            </m:r>
+          </m:sub>
+        </m:sSub>
+        <m:r>
+          <m:t>=</m:t>
+        </m:r>
+        <m:r>
+          <m:t>1</m:t>
+        </m:r>
+      </m:oMath>
+      <w:r>
+        <w:t xml:space="preserve"> </w:t>
+      </w:r>
+      <w:r>
+        <w:t xml:space="preserve">implies that</w:t>
+      </w:r>
+      <w:r>
+        <w:t xml:space="preserve"> </w:t>
+      </w:r>
+      <m:oMath>
+        <m:sSub>
+          <m:e>
+            <m:r>
+              <m:t>x</m:t>
+            </m:r>
+          </m:e>
+          <m:sub>
+            <m:r>
+              <m:t>i</m:t>
+            </m:r>
+          </m:sub>
+        </m:sSub>
+      </m:oMath>
+      <w:r>
+        <w:t xml:space="preserve"> </w:t>
+      </w:r>
+      <w:r>
+        <w:t xml:space="preserve">should be rounded up.</w:t>
       </w:r>
     </w:p>
     <w:p>
@@ -2142,16 +2516,7 @@
       </w:pPr>
       <w:bookmarkStart w:id="24" w:name="topdown-options-still-to-be-selected"/>
       <w:r>
-        <w:rPr>
-          <w:rStyle w:val="VerbatimChar"/>
-        </w:rPr>
-        <w:t xml:space="preserve">TopDown</w:t>
-      </w:r>
-      <w:r>
-        <w:t xml:space="preserve"> </w:t>
-      </w:r>
-      <w:r>
-        <w:t xml:space="preserve">options still to be selected</w:t>
+        <w:t xml:space="preserve">TopDown options still to be selected</w:t>
       </w:r>
       <w:bookmarkEnd w:id="24"/>
     </w:p>
@@ -2283,7 +2648,19 @@
         <w:t xml:space="preserve"> </w:t>
       </w:r>
       <w:r>
-        <w:t xml:space="preserve">enum_district)</w:t>
+        <w:t xml:space="preserve">enum_district). We also summarized the size of these counts to</w:t>
+      </w:r>
+      <w:r>
+        <w:t xml:space="preserve"> </w:t>
+      </w:r>
+      <w:r>
+        <w:t xml:space="preserve">understand relative error as well as the absolute error introduced by</w:t>
+      </w:r>
+      <w:r>
+        <w:t xml:space="preserve"> </w:t>
+      </w:r>
+      <w:r>
+        <w:t xml:space="preserve">TopDown.</w:t>
       </w:r>
     </w:p>
     <w:p>
@@ -2323,8 +2700,236 @@
     </w:p>
     <w:p>
       <w:pPr>
+        <w:pStyle w:val="FirstParagraph"/>
+      </w:pPr>
+      <w:r>
+        <w:t xml:space="preserve">To measure empirical privacy loss, we approximate the probability</w:t>
+      </w:r>
+      <w:r>
+        <w:t xml:space="preserve"> </w:t>
+      </w:r>
+      <w:r>
+        <w:t xml:space="preserve">distribution of the residuals</w:t>
+      </w:r>
+      <w:r>
+        <w:t xml:space="preserve"> </w:t>
+      </w:r>
+      <m:oMath>
+        <m:acc>
+          <m:accPr>
+            <m:chr m:val="̂"/>
+          </m:accPr>
+          <m:e>
+            <m:r>
+              <m:t>p</m:t>
+            </m:r>
+          </m:e>
+        </m:acc>
+        <m:r>
+          <m:t>(</m:t>
+        </m:r>
+        <m:r>
+          <m:t>x</m:t>
+        </m:r>
+        <m:r>
+          <m:t>)</m:t>
+        </m:r>
+      </m:oMath>
+      <w:r>
+        <w:t xml:space="preserve"> </w:t>
+      </w:r>
+      <w:r>
+        <w:t xml:space="preserve">using kernel density</w:t>
+      </w:r>
+      <w:r>
+        <w:t xml:space="preserve"> </w:t>
+      </w:r>
+      <w:r>
+        <w:t xml:space="preserve">estimation, and compare the log-ratio inspired by the definition of</w:t>
+      </w:r>
+      <w:r>
+        <w:t xml:space="preserve"> </w:t>
+      </w:r>
+      <m:oMath>
+        <m:r>
+          <m:t>ϵ</m:t>
+        </m:r>
+      </m:oMath>
+      <w:r>
+        <w:t xml:space="preserve">-DP:</w:t>
+      </w:r>
+    </w:p>
+    <w:p>
+      <w:pPr>
+        <w:pStyle w:val="BodyText"/>
+      </w:pPr>
+      <m:oMathPara>
+        <m:oMathParaPr>
+          <m:jc m:val="center"/>
+        </m:oMathParaPr>
+        <m:oMath>
+          <m:r>
+            <m:rPr>
+              <m:nor/>
+              <m:sty m:val="p"/>
+            </m:rPr>
+            <m:t>EPL</m:t>
+          </m:r>
+          <m:r>
+            <m:t>(</m:t>
+          </m:r>
+          <m:r>
+            <m:t>x</m:t>
+          </m:r>
+          <m:r>
+            <m:t>)</m:t>
+          </m:r>
+          <m:r>
+            <m:t>=</m:t>
+          </m:r>
+          <m:r>
+            <m:rPr>
+              <m:nor/>
+              <m:sty m:val="p"/>
+            </m:rPr>
+            <m:t>log</m:t>
+          </m:r>
+          <m:d>
+            <m:dPr>
+              <m:begChr m:val="("/>
+              <m:endChr m:val=")"/>
+              <m:grow/>
+            </m:dPr>
+            <m:e>
+              <m:acc>
+                <m:accPr>
+                  <m:chr m:val="̂"/>
+                </m:accPr>
+                <m:e>
+                  <m:r>
+                    <m:t>p</m:t>
+                  </m:r>
+                </m:e>
+              </m:acc>
+              <m:r>
+                <m:t>(</m:t>
+              </m:r>
+              <m:r>
+                <m:t>x</m:t>
+              </m:r>
+              <m:r>
+                <m:t>)</m:t>
+              </m:r>
+              <m:r>
+                <m:t>/</m:t>
+              </m:r>
+              <m:acc>
+                <m:accPr>
+                  <m:chr m:val="̂"/>
+                </m:accPr>
+                <m:e>
+                  <m:r>
+                    <m:t>p</m:t>
+                  </m:r>
+                </m:e>
+              </m:acc>
+              <m:r>
+                <m:t>(</m:t>
+              </m:r>
+              <m:r>
+                <m:t>x</m:t>
+              </m:r>
+              <m:r>
+                <m:t>+</m:t>
+              </m:r>
+              <m:r>
+                <m:t>1</m:t>
+              </m:r>
+              <m:r>
+                <m:t>)</m:t>
+              </m:r>
+            </m:e>
+          </m:d>
+          <m:r>
+            <m:t>.</m:t>
+          </m:r>
+        </m:oMath>
+      </m:oMathPara>
+    </w:p>
+    <w:p>
+      <w:pPr>
+        <w:pStyle w:val="FirstParagraph"/>
+      </w:pPr>
+      <w:r>
+        <w:t xml:space="preserve">We hypothesized that the EPL of TopDown will be substantially smaller</w:t>
+      </w:r>
+      <w:r>
+        <w:t xml:space="preserve"> </w:t>
+      </w:r>
+      <w:r>
+        <w:t xml:space="preserve">than the theoretical guarantee of</w:t>
+      </w:r>
+      <w:r>
+        <w:t xml:space="preserve"> </w:t>
+      </w:r>
+      <m:oMath>
+        <m:r>
+          <m:t>ϵ</m:t>
+        </m:r>
+      </m:oMath>
+      <w:r>
+        <w:t xml:space="preserve">. However, it is possible</w:t>
+      </w:r>
+      <w:r>
+        <w:t xml:space="preserve"> </w:t>
+      </w:r>
+      <w:r>
+        <w:t xml:space="preserve">that it will be</w:t>
+      </w:r>
+      <w:r>
+        <w:t xml:space="preserve"> </w:t>
+      </w:r>
+      <w:r>
+        <w:rPr>
+          <w:i/>
+        </w:rPr>
+        <w:t xml:space="preserve">much larger</w:t>
+      </w:r>
+      <w:r>
+        <w:t xml:space="preserve"> </w:t>
+      </w:r>
+      <w:r>
+        <w:t xml:space="preserve">than</w:t>
+      </w:r>
+      <w:r>
+        <w:t xml:space="preserve"> </w:t>
+      </w:r>
+      <m:oMath>
+        <m:r>
+          <m:t>ϵ</m:t>
+        </m:r>
+      </m:oMath>
+      <w:r>
+        <w:t xml:space="preserve">, due to the</w:t>
+      </w:r>
+      <w:r>
+        <w:t xml:space="preserve"> </w:t>
+      </w:r>
+      <w:r>
+        <w:t xml:space="preserve">difficult-to-predict impact of including certain invariants. [ref</w:t>
+      </w:r>
+      <w:r>
+        <w:t xml:space="preserve"> </w:t>
+      </w:r>
+      <w:r>
+        <w:t xml:space="preserve">invariants paper from Census Bureau]</w:t>
+      </w:r>
+    </w:p>
+    <w:p>
+      <w:pPr>
+        <w:pStyle w:val="Compact"/>
         <w:numPr>
-          <w:numId w:val="1002"/>
+          <w:numId w:val="1003"/>
           <w:ilvl w:val="0"/>
         </w:numPr>
       </w:pPr>
@@ -3327,6 +3932,34 @@
       </w:r>
       <w:bookmarkEnd w:id="29"/>
     </w:p>
+    <w:bookmarkStart w:id="32" w:name="refs"/>
+    <w:bookmarkStart w:id="30" w:name="ref-ruggles2019differential"/>
+    <w:p>
+      <w:pPr>
+        <w:pStyle w:val="Bibliography"/>
+      </w:pPr>
+      <w:r>
+        <w:t xml:space="preserve">1. Ruggles S, Fitch C, Magnuson D, Schroeder J. Differential privacy and census data: Implications for social and economic research. AEA papers and proceedings. 2019. pp. 403–08.</w:t>
+      </w:r>
+      <w:r>
+        <w:t xml:space="preserve"> </w:t>
+      </w:r>
+    </w:p>
+    <w:bookmarkEnd w:id="30"/>
+    <w:bookmarkStart w:id="31" w:name="ref-mckenna2018disclosure"/>
+    <w:p>
+      <w:pPr>
+        <w:pStyle w:val="Bibliography"/>
+      </w:pPr>
+      <w:r>
+        <w:t xml:space="preserve">2. McKenna L, others. Disclosure avoidance techniques used for the 1970 through 2010 decennial censuses of population and housing. 2018.</w:t>
+      </w:r>
+      <w:r>
+        <w:t xml:space="preserve"> </w:t>
+      </w:r>
+    </w:p>
+    <w:bookmarkEnd w:id="31"/>
+    <w:bookmarkEnd w:id="32"/>
     <w:sectPr/>
   </w:body>
 </w:document>
@@ -3561,6 +4194,118 @@
     </w:lvl>
     <w:lvl w:ilvl="8">
       <w:start w:val="1"/>
+      <w:numFmt w:val="decimal"/>
+      <w:lvlText w:val="%9."/>
+      <w:lvlJc w:val="left"/>
+      <w:pPr>
+        <w:tabs>
+          <w:tab w:val="num" w:pos="5760"/>
+        </w:tabs>
+        <w:ind w:left="6240" w:hanging="480"/>
+      </w:pPr>
+    </w:lvl>
+  </w:abstractNum>
+  <w:abstractNum w:abstractNumId="99413">
+    <w:nsid w:val="71315dca"/>
+    <w:multiLevelType w:val="multilevel"/>
+    <w:lvl w:ilvl="0">
+      <w:start w:val="3"/>
+      <w:numFmt w:val="decimal"/>
+      <w:lvlText w:val="%1."/>
+      <w:lvlJc w:val="left"/>
+      <w:pPr>
+        <w:tabs>
+          <w:tab w:val="num" w:pos="0"/>
+        </w:tabs>
+        <w:ind w:left="480" w:hanging="480"/>
+      </w:pPr>
+    </w:lvl>
+    <w:lvl w:ilvl="1">
+      <w:start w:val="3"/>
+      <w:numFmt w:val="decimal"/>
+      <w:lvlText w:val="%2."/>
+      <w:lvlJc w:val="left"/>
+      <w:pPr>
+        <w:tabs>
+          <w:tab w:val="num" w:pos="720"/>
+        </w:tabs>
+        <w:ind w:left="1200" w:hanging="480"/>
+      </w:pPr>
+    </w:lvl>
+    <w:lvl w:ilvl="2">
+      <w:start w:val="3"/>
+      <w:numFmt w:val="decimal"/>
+      <w:lvlText w:val="%3."/>
+      <w:lvlJc w:val="left"/>
+      <w:pPr>
+        <w:tabs>
+          <w:tab w:val="num" w:pos="1440"/>
+        </w:tabs>
+        <w:ind w:left="1920" w:hanging="480"/>
+      </w:pPr>
+    </w:lvl>
+    <w:lvl w:ilvl="3">
+      <w:start w:val="3"/>
+      <w:numFmt w:val="decimal"/>
+      <w:lvlText w:val="%4."/>
+      <w:lvlJc w:val="left"/>
+      <w:pPr>
+        <w:tabs>
+          <w:tab w:val="num" w:pos="2160"/>
+        </w:tabs>
+        <w:ind w:left="2640" w:hanging="480"/>
+      </w:pPr>
+    </w:lvl>
+    <w:lvl w:ilvl="4">
+      <w:start w:val="3"/>
+      <w:numFmt w:val="decimal"/>
+      <w:lvlText w:val="%5."/>
+      <w:lvlJc w:val="left"/>
+      <w:pPr>
+        <w:tabs>
+          <w:tab w:val="num" w:pos="2880"/>
+        </w:tabs>
+        <w:ind w:left="3360" w:hanging="480"/>
+      </w:pPr>
+    </w:lvl>
+    <w:lvl w:ilvl="5">
+      <w:start w:val="3"/>
+      <w:numFmt w:val="decimal"/>
+      <w:lvlText w:val="%6."/>
+      <w:lvlJc w:val="left"/>
+      <w:pPr>
+        <w:tabs>
+          <w:tab w:val="num" w:pos="3600"/>
+        </w:tabs>
+        <w:ind w:left="4080" w:hanging="480"/>
+      </w:pPr>
+    </w:lvl>
+    <w:lvl w:ilvl="6">
+      <w:start w:val="3"/>
+      <w:numFmt w:val="decimal"/>
+      <w:lvlText w:val="%7."/>
+      <w:lvlJc w:val="left"/>
+      <w:pPr>
+        <w:tabs>
+          <w:tab w:val="num" w:pos="4320"/>
+        </w:tabs>
+        <w:ind w:left="4800" w:hanging="480"/>
+      </w:pPr>
+    </w:lvl>
+    <w:lvl w:ilvl="7">
+      <w:start w:val="3"/>
+      <w:numFmt w:val="decimal"/>
+      <w:lvlText w:val="%8."/>
+      <w:lvlJc w:val="left"/>
+      <w:pPr>
+        <w:tabs>
+          <w:tab w:val="num" w:pos="5040"/>
+        </w:tabs>
+        <w:ind w:left="5520" w:hanging="480"/>
+      </w:pPr>
+    </w:lvl>
+    <w:lvl w:ilvl="8">
+      <w:start w:val="3"/>
       <w:numFmt w:val="decimal"/>
       <w:lvlText w:val="%9."/>
       <w:lvlJc w:val="left"/>
@@ -3633,6 +4378,36 @@
     </w:lvlOverride>
     <w:lvlOverride w:ilvl="8">
       <w:startOverride w:val="1"/>
+    </w:lvlOverride>
+  </w:num>
+  <w:num w:numId="1003">
+    <w:abstractNumId w:val="99413"/>
+    <w:lvlOverride w:ilvl="0">
+      <w:startOverride w:val="3"/>
+    </w:lvlOverride>
+    <w:lvlOverride w:ilvl="1">
+      <w:startOverride w:val="3"/>
+    </w:lvlOverride>
+    <w:lvlOverride w:ilvl="2">
+      <w:startOverride w:val="3"/>
+    </w:lvlOverride>
+    <w:lvlOverride w:ilvl="3">
+      <w:startOverride w:val="3"/>
+    </w:lvlOverride>
+    <w:lvlOverride w:ilvl="4">
+      <w:startOverride w:val="3"/>
+    </w:lvlOverride>
+    <w:lvlOverride w:ilvl="5">
+      <w:startOverride w:val="3"/>
+    </w:lvlOverride>
+    <w:lvlOverride w:ilvl="6">
+      <w:startOverride w:val="3"/>
+    </w:lvlOverride>
+    <w:lvlOverride w:ilvl="7">
+      <w:startOverride w:val="3"/>
+    </w:lvlOverride>
+    <w:lvlOverride w:ilvl="8">
+      <w:startOverride w:val="3"/>
     </w:lvlOverride>
   </w:num>
 </w:numbering>

</xml_diff>

<commit_message>
WIP: number plugging for results section
</commit_message>
<xml_diff>
--- a/dp_2020_census.docx
+++ b/dp_2020_census.docx
@@ -3004,13 +3004,13 @@
         <w:t xml:space="preserve"> </w:t>
       </w:r>
       <w:r>
-        <w:t xml:space="preserve">produced mean TC error of {tc_error_enum_dist_0_25}</w:t>
-      </w:r>
-      <w:r>
-        <w:t xml:space="preserve"> </w:t>
-      </w:r>
-      <w:r>
-        <w:t xml:space="preserve">at the enumeration district level and {tc_error_county_0_25} at the</w:t>
+        <w:t xml:space="preserve">produced median absolute error in TC of 56</w:t>
+      </w:r>
+      <w:r>
+        <w:t xml:space="preserve"> </w:t>
+      </w:r>
+      <w:r>
+        <w:t xml:space="preserve">at the enumeration district level and 81 at the</w:t>
       </w:r>
       <w:r>
         <w:t xml:space="preserve"> </w:t>
@@ -3036,13 +3036,13 @@
         <w:t xml:space="preserve"> </w:t>
       </w:r>
       <w:r>
-        <w:t xml:space="preserve">produced mean TC error of {tc_error_enum_dist_1_00}</w:t>
-      </w:r>
-      <w:r>
-        <w:t xml:space="preserve"> </w:t>
-      </w:r>
-      <w:r>
-        <w:t xml:space="preserve">at the enumeration district level and {tc_error_county_1_00} at the</w:t>
+        <w:t xml:space="preserve">produced median absolute error in TC of 15</w:t>
+      </w:r>
+      <w:r>
+        <w:t xml:space="preserve"> </w:t>
+      </w:r>
+      <w:r>
+        <w:t xml:space="preserve">at the enumeration district level and 24 at the</w:t>
       </w:r>
       <w:r>
         <w:t xml:space="preserve"> </w:t>
@@ -3074,13 +3074,13 @@
         <w:t xml:space="preserve"> </w:t>
       </w:r>
       <w:r>
-        <w:t xml:space="preserve">produced mean TC error of {tc_error_enum_dist_4_00}</w:t>
-      </w:r>
-      <w:r>
-        <w:t xml:space="preserve"> </w:t>
-      </w:r>
-      <w:r>
-        <w:t xml:space="preserve">at the enumeration district level and {tc_error_county_4_00} at the</w:t>
+        <w:t xml:space="preserve">produced median absolute error in TC of 4</w:t>
+      </w:r>
+      <w:r>
+        <w:t xml:space="preserve"> </w:t>
+      </w:r>
+      <w:r>
+        <w:t xml:space="preserve">at the enumeration district level and 7 at the</w:t>
       </w:r>
       <w:r>
         <w:t xml:space="preserve"> </w:t>
@@ -3140,25 +3140,25 @@
         </m:r>
       </m:oMath>
       <w:r>
-        <w:t xml:space="preserve">, the mean SC error</w:t>
-      </w:r>
-      <w:r>
-        <w:t xml:space="preserve"> </w:t>
-      </w:r>
-      <w:r>
-        <w:t xml:space="preserve">at the enumeration district level was {sc_error_enum_dist_0_25} people,</w:t>
-      </w:r>
-      <w:r>
-        <w:t xml:space="preserve"> </w:t>
-      </w:r>
-      <w:r>
-        <w:t xml:space="preserve">at the county level was {sc_error_county_0_25} people, and</w:t>
-      </w:r>
-      <w:r>
-        <w:t xml:space="preserve"> </w:t>
-      </w:r>
-      <w:r>
-        <w:t xml:space="preserve">at the state level was {sc_error_state_0_25} people;</w:t>
+        <w:t xml:space="preserve">, the median absolute error in SC</w:t>
+      </w:r>
+      <w:r>
+        <w:t xml:space="preserve"> </w:t>
+      </w:r>
+      <w:r>
+        <w:t xml:space="preserve">at the enumeration district level was 17 people,</w:t>
+      </w:r>
+      <w:r>
+        <w:t xml:space="preserve"> </w:t>
+      </w:r>
+      <w:r>
+        <w:t xml:space="preserve">at the county level was 16 people, and</w:t>
+      </w:r>
+      <w:r>
+        <w:t xml:space="preserve"> </w:t>
+      </w:r>
+      <w:r>
+        <w:t xml:space="preserve">at the state level was 18 people;</w:t>
       </w:r>
       <w:r>
         <w:t xml:space="preserve"> </w:t>
@@ -3181,25 +3181,25 @@
         </m:r>
       </m:oMath>
       <w:r>
-        <w:t xml:space="preserve">, the mean SC error</w:t>
-      </w:r>
-      <w:r>
-        <w:t xml:space="preserve"> </w:t>
-      </w:r>
-      <w:r>
-        <w:t xml:space="preserve">at the enumeration district level was {sc_error_enum_dist_1_00} people,</w:t>
-      </w:r>
-      <w:r>
-        <w:t xml:space="preserve"> </w:t>
-      </w:r>
-      <w:r>
-        <w:t xml:space="preserve">at the county level was {sc_error_county_1_00} people, and</w:t>
-      </w:r>
-      <w:r>
-        <w:t xml:space="preserve"> </w:t>
-      </w:r>
-      <w:r>
-        <w:t xml:space="preserve">at the state level was {sc_error_state_1_00} people; and</w:t>
+        <w:t xml:space="preserve">, the median absolute error in SC</w:t>
+      </w:r>
+      <w:r>
+        <w:t xml:space="preserve"> </w:t>
+      </w:r>
+      <w:r>
+        <w:t xml:space="preserve">at the enumeration district level was 6 people,</w:t>
+      </w:r>
+      <w:r>
+        <w:t xml:space="preserve"> </w:t>
+      </w:r>
+      <w:r>
+        <w:t xml:space="preserve">at the county level was 6 people, and</w:t>
+      </w:r>
+      <w:r>
+        <w:t xml:space="preserve"> </w:t>
+      </w:r>
+      <w:r>
+        <w:t xml:space="preserve">at the state level was 7 people; and</w:t>
       </w:r>
       <w:r>
         <w:t xml:space="preserve"> </w:t>
@@ -3222,25 +3222,25 @@
         </m:r>
       </m:oMath>
       <w:r>
-        <w:t xml:space="preserve">, the mean SC error</w:t>
-      </w:r>
-      <w:r>
-        <w:t xml:space="preserve"> </w:t>
-      </w:r>
-      <w:r>
-        <w:t xml:space="preserve">at the enumeration district level was {sc_error_enum_dist_4_00} people,</w:t>
-      </w:r>
-      <w:r>
-        <w:t xml:space="preserve"> </w:t>
-      </w:r>
-      <w:r>
-        <w:t xml:space="preserve">at the county level was {sc_error_county_4_00} people, and</w:t>
-      </w:r>
-      <w:r>
-        <w:t xml:space="preserve"> </w:t>
-      </w:r>
-      <w:r>
-        <w:t xml:space="preserve">at the state level was {sc_error_state_4_00} people.</w:t>
+        <w:t xml:space="preserve">, the median absolute error in SC</w:t>
+      </w:r>
+      <w:r>
+        <w:t xml:space="preserve"> </w:t>
+      </w:r>
+      <w:r>
+        <w:t xml:space="preserve">at the enumeration district level was 2 people,</w:t>
+      </w:r>
+      <w:r>
+        <w:t xml:space="preserve"> </w:t>
+      </w:r>
+      <w:r>
+        <w:t xml:space="preserve">at the county level was 2 people, and</w:t>
+      </w:r>
+      <w:r>
+        <w:t xml:space="preserve"> </w:t>
+      </w:r>
+      <w:r>
+        <w:t xml:space="preserve">at the state level was 2 people.</w:t>
       </w:r>
     </w:p>
     <w:p>
@@ -3283,19 +3283,19 @@
         <w:t xml:space="preserve"> </w:t>
       </w:r>
       <w:r>
-        <w:t xml:space="preserve">at the enumeration district level was {tc_privacy_loss_enum_dist_0_25},</w:t>
-      </w:r>
-      <w:r>
-        <w:t xml:space="preserve"> </w:t>
-      </w:r>
-      <w:r>
-        <w:t xml:space="preserve">at the county level was {tc_privacy_loss_county_0_25}, and</w:t>
-      </w:r>
-      <w:r>
-        <w:t xml:space="preserve"> </w:t>
-      </w:r>
-      <w:r>
-        <w:t xml:space="preserve">at the state level was {tc_privacy_loss_state_0_25};</w:t>
+        <w:t xml:space="preserve">at the enumeration district level was 0.024</w:t>
+      </w:r>
+      <w:r>
+        <w:t xml:space="preserve"> </w:t>
+      </w:r>
+      <w:r>
+        <w:t xml:space="preserve">and at the county level was 0.031</w:t>
+      </w:r>
+      <w:r>
+        <w:t xml:space="preserve"> </w:t>
+      </w:r>
+      <w:r>
+        <w:t xml:space="preserve">(at the state level empirical privacy loss is undefined, since the invariant makes all error zero);</w:t>
       </w:r>
       <w:r>
         <w:t xml:space="preserve"> </w:t>
@@ -3324,19 +3324,13 @@
         <w:t xml:space="preserve"> </w:t>
       </w:r>
       <w:r>
-        <w:t xml:space="preserve">at the enumeration district level was {tc_privacy_loss_enum_dist_1_00},</w:t>
-      </w:r>
-      <w:r>
-        <w:t xml:space="preserve"> </w:t>
-      </w:r>
-      <w:r>
-        <w:t xml:space="preserve">at the county level was {tc_privacy_loss_county_1_00}, and</w:t>
-      </w:r>
-      <w:r>
-        <w:t xml:space="preserve"> </w:t>
-      </w:r>
-      <w:r>
-        <w:t xml:space="preserve">at the state level was {tc_privacy_loss_state_1_00}; and</w:t>
+        <w:t xml:space="preserve">at the enumeration district level was 0.085</w:t>
+      </w:r>
+      <w:r>
+        <w:t xml:space="preserve"> </w:t>
+      </w:r>
+      <w:r>
+        <w:t xml:space="preserve">and at the county level was 0.081; and</w:t>
       </w:r>
       <w:r>
         <w:t xml:space="preserve"> </w:t>
@@ -3365,19 +3359,13 @@
         <w:t xml:space="preserve"> </w:t>
       </w:r>
       <w:r>
-        <w:t xml:space="preserve">at the enumeration district level was {tc_privacy_loss_enum_dist_4_00},</w:t>
-      </w:r>
-      <w:r>
-        <w:t xml:space="preserve"> </w:t>
-      </w:r>
-      <w:r>
-        <w:t xml:space="preserve">at the county level was {tc_privacy_loss_county_4_00}, and</w:t>
-      </w:r>
-      <w:r>
-        <w:t xml:space="preserve"> </w:t>
-      </w:r>
-      <w:r>
-        <w:t xml:space="preserve">at the state level was {tc_privacy_loss_state_4_00}.</w:t>
+        <w:t xml:space="preserve">at the enumeration district level was 0.304</w:t>
+      </w:r>
+      <w:r>
+        <w:t xml:space="preserve"> </w:t>
+      </w:r>
+      <w:r>
+        <w:t xml:space="preserve">and at the county level was 0.275.</w:t>
       </w:r>
     </w:p>
     <w:p>
@@ -3397,25 +3385,19 @@
         <w:t xml:space="preserve"> </w:t>
       </w:r>
       <w:r>
-        <w:t xml:space="preserve">district and county level. At the state level, the empirical privacy</w:t>
-      </w:r>
-      <w:r>
-        <w:t xml:space="preserve"> </w:t>
-      </w:r>
-      <w:r>
-        <w:t xml:space="preserve">loss for SC was substantially smaller than the empirical privacy loss</w:t>
-      </w:r>
-      <w:r>
-        <w:t xml:space="preserve"> </w:t>
-      </w:r>
-      <w:r>
-        <w:t xml:space="preserve">for TC (Census Bureau used state-level TC as an invariant, which makes</w:t>
-      </w:r>
-      <w:r>
-        <w:t xml:space="preserve"> </w:t>
-      </w:r>
-      <w:r>
-        <w:t xml:space="preserve">the formal privacy loss infinite for this quantity).</w:t>
+        <w:t xml:space="preserve">district and county level. The empirical privacy</w:t>
+      </w:r>
+      <w:r>
+        <w:t xml:space="preserve"> </w:t>
+      </w:r>
+      <w:r>
+        <w:t xml:space="preserve">loss for SC was roughly twice the empirical privacy loss</w:t>
+      </w:r>
+      <w:r>
+        <w:t xml:space="preserve"> </w:t>
+      </w:r>
+      <w:r>
+        <w:t xml:space="preserve">for TC and the county and enumeration district level.</w:t>
       </w:r>
       <w:r>
         <w:t xml:space="preserve"> </w:t>
@@ -3444,19 +3426,19 @@
         <w:t xml:space="preserve"> </w:t>
       </w:r>
       <w:r>
-        <w:t xml:space="preserve">at the enumeration district level was {sc_privacy_loss_enum_dist_0_25},</w:t>
-      </w:r>
-      <w:r>
-        <w:t xml:space="preserve"> </w:t>
-      </w:r>
-      <w:r>
-        <w:t xml:space="preserve">at the county level was {sc_privacy_loss_county_0_25}, and</w:t>
-      </w:r>
-      <w:r>
-        <w:t xml:space="preserve"> </w:t>
-      </w:r>
-      <w:r>
-        <w:t xml:space="preserve">at the state level was {sc_privacy_loss_state_0_25};</w:t>
+        <w:t xml:space="preserve">at the enumeration district level was 0.288,</w:t>
+      </w:r>
+      <w:r>
+        <w:t xml:space="preserve"> </w:t>
+      </w:r>
+      <w:r>
+        <w:t xml:space="preserve">at the county level was 0.129, and</w:t>
+      </w:r>
+      <w:r>
+        <w:t xml:space="preserve"> </w:t>
+      </w:r>
+      <w:r>
+        <w:t xml:space="preserve">at the state level was 0.067;</w:t>
       </w:r>
       <w:r>
         <w:t xml:space="preserve"> </w:t>
@@ -3485,19 +3467,19 @@
         <w:t xml:space="preserve"> </w:t>
       </w:r>
       <w:r>
-        <w:t xml:space="preserve">at the enumeration district level was {sc_privacy_loss_enum_dist_1_00},</w:t>
-      </w:r>
-      <w:r>
-        <w:t xml:space="preserve"> </w:t>
-      </w:r>
-      <w:r>
-        <w:t xml:space="preserve">at the county level was {sc_privacy_loss_county_1_00}, and</w:t>
-      </w:r>
-      <w:r>
-        <w:t xml:space="preserve"> </w:t>
-      </w:r>
-      <w:r>
-        <w:t xml:space="preserve">at the state level was {sc_privacy_loss_state_1_00}; and</w:t>
+        <w:t xml:space="preserve">at the enumeration district level was 0.488,</w:t>
+      </w:r>
+      <w:r>
+        <w:t xml:space="preserve"> </w:t>
+      </w:r>
+      <w:r>
+        <w:t xml:space="preserve">at the county level was 0.166, and</w:t>
+      </w:r>
+      <w:r>
+        <w:t xml:space="preserve"> </w:t>
+      </w:r>
+      <w:r>
+        <w:t xml:space="preserve">at the state level was 0.141; and</w:t>
       </w:r>
       <w:r>
         <w:t xml:space="preserve"> </w:t>
@@ -3526,19 +3508,19 @@
         <w:t xml:space="preserve"> </w:t>
       </w:r>
       <w:r>
-        <w:t xml:space="preserve">at the enumeration district level was {sc_privacy_loss_enum_dist_4_00},</w:t>
-      </w:r>
-      <w:r>
-        <w:t xml:space="preserve"> </w:t>
-      </w:r>
-      <w:r>
-        <w:t xml:space="preserve">at the county level was {sc_privacy_loss_county_4_00}, and</w:t>
-      </w:r>
-      <w:r>
-        <w:t xml:space="preserve"> </w:t>
-      </w:r>
-      <w:r>
-        <w:t xml:space="preserve">at the state level was {sc_privacy_loss_state_4_00}.</w:t>
+        <w:t xml:space="preserve">at the enumeration district level was 0.450,</w:t>
+      </w:r>
+      <w:r>
+        <w:t xml:space="preserve"> </w:t>
+      </w:r>
+      <w:r>
+        <w:t xml:space="preserve">at the county level was 0.460, and</w:t>
+      </w:r>
+      <w:r>
+        <w:t xml:space="preserve"> </w:t>
+      </w:r>
+      <w:r>
+        <w:t xml:space="preserve">at the state level was 0.531.</w:t>
       </w:r>
     </w:p>
     <w:p>
@@ -3617,7 +3599,7 @@
         <w:t xml:space="preserve"> </w:t>
       </w:r>
       <w:r>
-        <w:t xml:space="preserve">{tc_bias_enum_dist_X_0_25} for</w:t>
+        <w:t xml:space="preserve">tc_bias_enum_dist_X_0_25 for</w:t>
       </w:r>
       <w:r>
         <w:t xml:space="preserve"> </w:t>
@@ -3643,7 +3625,7 @@
         <w:t xml:space="preserve"> </w:t>
       </w:r>
       <w:r>
-        <w:t xml:space="preserve">{tc_bias_enum_dist_X_4_00} for</w:t>
+        <w:t xml:space="preserve">tc_bias_enum_dist_X_4_00 for</w:t>
       </w:r>
       <w:r>
         <w:t xml:space="preserve"> </w:t>
@@ -3703,7 +3685,7 @@
         <w:t xml:space="preserve"> </w:t>
       </w:r>
       <w:r>
-        <w:t xml:space="preserve">{tc_bias_county_X_0_25} for</w:t>
+        <w:t xml:space="preserve">tc_bias_county_X_0_25 for</w:t>
       </w:r>
       <w:r>
         <w:t xml:space="preserve"> </w:t>
@@ -3729,7 +3711,7 @@
         <w:t xml:space="preserve"> </w:t>
       </w:r>
       <w:r>
-        <w:t xml:space="preserve">{tc_bias_county_X_4_00} for</w:t>
+        <w:t xml:space="preserve">tc_bias_county_X_4_00 for</w:t>
       </w:r>
       <w:r>
         <w:t xml:space="preserve"> </w:t>

</xml_diff>

<commit_message>
WIP: more edits, and a figure 1
</commit_message>
<xml_diff>
--- a/dp_2020_census.docx
+++ b/dp_2020_census.docx
@@ -116,7 +116,7 @@
         <w:t xml:space="preserve">the next decade.</w:t>
       </w:r>
       <w:r>
-        <w:t xml:space="preserve">[2]</w:t>
+        <w:t xml:space="preserve">[3]</w:t>
       </w:r>
     </w:p>
     <w:p>
@@ -154,7 +154,16 @@
         <w:t xml:space="preserve"> </w:t>
       </w:r>
       <w:r>
-        <w:t xml:space="preserve">to protect respondents’ data.[ref TopDown draft? something better? https://www.census.gov/newsroom/blogs/research-matters/2019/06/disclosure_avoidance.html] This</w:t>
+        <w:t xml:space="preserve">to protect respondents’ data.</w:t>
+      </w:r>
+      <w:r>
+        <w:t xml:space="preserve">[4]</w:t>
+      </w:r>
+      <w:r>
+        <w:t xml:space="preserve"> </w:t>
+      </w:r>
+      <w:r>
+        <w:t xml:space="preserve">This</w:t>
       </w:r>
       <w:r>
         <w:t xml:space="preserve"> </w:t>
@@ -181,7 +190,7 @@
         <w:t xml:space="preserve">cryptography communities.</w:t>
       </w:r>
       <w:r>
-        <w:t xml:space="preserve">[3]</w:t>
+        <w:t xml:space="preserve">[5]</w:t>
       </w:r>
       <w:r>
         <w:t xml:space="preserve"> </w:t>
@@ -220,39 +229,42 @@
         <w:t xml:space="preserve">the detailed of the swapping procedure being secret.</w:t>
       </w:r>
       <w:r>
+        <w:t xml:space="preserve">[6]</w:t>
+      </w:r>
+    </w:p>
+    <w:p>
+      <w:pPr>
+        <w:pStyle w:val="BodyText"/>
+      </w:pPr>
+      <w:r>
+        <w:t xml:space="preserve">To date, there is a lack of empirical examination of DP in census DAS,</w:t>
+      </w:r>
+      <w:r>
+        <w:t xml:space="preserve"> </w:t>
+      </w:r>
+      <w:r>
+        <w:t xml:space="preserve">but the approach was applied to the 2018 end-to-end test of the</w:t>
+      </w:r>
+      <w:r>
+        <w:t xml:space="preserve"> </w:t>
+      </w:r>
+      <w:r>
+        <w:t xml:space="preserve">decennial census, and computer code used for this test as well as</w:t>
+      </w:r>
+      <w:r>
+        <w:t xml:space="preserve"> </w:t>
+      </w:r>
+      <w:r>
+        <w:t xml:space="preserve">accompaning exposition has recently been released publicly by the</w:t>
+      </w:r>
+      <w:r>
+        <w:t xml:space="preserve"> </w:t>
+      </w:r>
+      <w:r>
+        <w:t xml:space="preserve">Census Bureau.</w:t>
+      </w:r>
+      <w:r>
         <w:t xml:space="preserve">[4]</w:t>
-      </w:r>
-    </w:p>
-    <w:p>
-      <w:pPr>
-        <w:pStyle w:val="BodyText"/>
-      </w:pPr>
-      <w:r>
-        <w:t xml:space="preserve">To date, there is a lack of empirical examination of DP in census DAS,</w:t>
-      </w:r>
-      <w:r>
-        <w:t xml:space="preserve"> </w:t>
-      </w:r>
-      <w:r>
-        <w:t xml:space="preserve">but the approach was applied to the 2018 end-to-end test of the</w:t>
-      </w:r>
-      <w:r>
-        <w:t xml:space="preserve"> </w:t>
-      </w:r>
-      <w:r>
-        <w:t xml:space="preserve">decennial census, and computer code used for this test as well as</w:t>
-      </w:r>
-      <w:r>
-        <w:t xml:space="preserve"> </w:t>
-      </w:r>
-      <w:r>
-        <w:t xml:space="preserve">accompaning exposition has recently been released publicly by the</w:t>
-      </w:r>
-      <w:r>
-        <w:t xml:space="preserve"> </w:t>
-      </w:r>
-      <w:r>
-        <w:t xml:space="preserve">Census Bureau.[refs to census pubs, danah boyd’s whitepaper]</w:t>
       </w:r>
     </w:p>
     <w:p>
@@ -648,41 +660,7 @@
         <w:t xml:space="preserve"> </w:t>
       </w:r>
       <w:r>
-        <w:t xml:space="preserve">counts. It follows logically from the definition that achieving</w:t>
-      </w:r>
-      <w:r>
-        <w:t xml:space="preserve"> </w:t>
-      </w:r>
-      <m:oMath>
-        <m:r>
-          <m:t>ϵ</m:t>
-        </m:r>
-      </m:oMath>
-      <w:r>
-        <w:t xml:space="preserve">-differential privacy in this manner requires adding noise</w:t>
-      </w:r>
-      <w:r>
-        <w:t xml:space="preserve"> </w:t>
-      </w:r>
-      <w:r>
-        <w:t xml:space="preserve">with variance of at least that of a symmetric geometric distribution</w:t>
-      </w:r>
-      <w:r>
-        <w:t xml:space="preserve"> </w:t>
-      </w:r>
-      <w:r>
-        <w:t xml:space="preserve">with parameter</w:t>
-      </w:r>
-      <w:r>
-        <w:t xml:space="preserve"> </w:t>
-      </w:r>
-      <m:oMath>
-        <m:r>
-          <m:t>ϵ</m:t>
-        </m:r>
-      </m:oMath>
-      <w:r>
-        <w:t xml:space="preserve">. [Additional details here? in Appendix?]</w:t>
+        <w:t xml:space="preserve">counts.</w:t>
       </w:r>
     </w:p>
     <w:p>
@@ -696,7 +674,7 @@
         <w:t xml:space="preserve"> </w:t>
       </w:r>
       <w:r>
-        <w:t xml:space="preserve">to be differentially private and to mantain the accuracy of census</w:t>
+        <w:t xml:space="preserve">to be DP and to mantain the accuracy of census</w:t>
       </w:r>
       <w:r>
         <w:t xml:space="preserve"> </w:t>
@@ -708,7 +686,7 @@
         <w:t xml:space="preserve"> </w:t>
       </w:r>
       <w:r>
-        <w:t xml:space="preserve">differentially private algorithm design, there are certain counts in</w:t>
+        <w:t xml:space="preserve">DP algorithm design, there are certain counts in</w:t>
       </w:r>
       <w:r>
         <w:t xml:space="preserve"> </w:t>
@@ -720,7 +698,7 @@
         <w:t xml:space="preserve"> </w:t>
       </w:r>
       <w:r>
-        <w:t xml:space="preserve">variance from adding noise. These</w:t>
+        <w:t xml:space="preserve">variation caused by adding noise. These</w:t>
       </w:r>
       <w:r>
         <w:t xml:space="preserve"> </w:t>
@@ -741,7 +719,7 @@
         <w:t xml:space="preserve"> </w:t>
       </w:r>
       <w:r>
-        <w:t xml:space="preserve">for the 2020 decennial census yet, but in the E2E test, the total</w:t>
+        <w:t xml:space="preserve">for the 2020 decennial census yet, but in the 2018 end-to-end (E2E) test, the total</w:t>
       </w:r>
       <w:r>
         <w:t xml:space="preserve"> </w:t>
@@ -771,7 +749,31 @@
         <w:t xml:space="preserve"> </w:t>
       </w:r>
       <w:r>
-        <w:t xml:space="preserve">households in that district.</w:t>
+        <w:t xml:space="preserve">households in that district. We will refer to the invariants and other</w:t>
+      </w:r>
+      <w:r>
+        <w:t xml:space="preserve"> </w:t>
+      </w:r>
+      <w:r>
+        <w:t xml:space="preserve">inequalities collectively as the</w:t>
+      </w:r>
+      <w:r>
+        <w:t xml:space="preserve"> </w:t>
+      </w:r>
+      <w:r>
+        <w:t xml:space="preserve">“</w:t>
+      </w:r>
+      <w:r>
+        <w:t xml:space="preserve">public properties</w:t>
+      </w:r>
+      <w:r>
+        <w:t xml:space="preserve">”</w:t>
+      </w:r>
+      <w:r>
+        <w:t xml:space="preserve"> </w:t>
+      </w:r>
+      <w:r>
+        <w:t xml:space="preserve">of the database.</w:t>
       </w:r>
     </w:p>
     <w:p>
@@ -782,7 +784,7 @@
         <w:rPr>
           <w:i/>
         </w:rPr>
-        <w:t xml:space="preserve">TopDown algorithm goal and high-level description.</w:t>
+        <w:t xml:space="preserve">TopDown algorithm.</w:t>
       </w:r>
       <w:r>
         <w:t xml:space="preserve"> </w:t>
@@ -800,7 +802,7 @@
         <w:t xml:space="preserve"> </w:t>
       </w:r>
       <w:r>
-        <w:t xml:space="preserve">levels of a geographic hierarchy (from the top down, hence the name</w:t>
+        <w:t xml:space="preserve">levels of a geographic hierarchy (from the top down, hence their name</w:t>
       </w:r>
       <w:r>
         <w:t xml:space="preserve"> </w:t>
@@ -836,13 +838,13 @@
         <w:t xml:space="preserve"> </w:t>
       </w:r>
       <w:r>
-        <w:t xml:space="preserve">violate the invariants and inequalities. The second step (Optimize) finds the</w:t>
-      </w:r>
-      <w:r>
-        <w:t xml:space="preserve"> </w:t>
-      </w:r>
-      <w:r>
-        <w:t xml:space="preserve">argument that minimizes a quadratic objective function, subject to</w:t>
+        <w:t xml:space="preserve">violate invariants or other inequalities. The second step (Optimize) finds the</w:t>
+      </w:r>
+      <w:r>
+        <w:t xml:space="preserve"> </w:t>
+      </w:r>
+      <w:r>
+        <w:t xml:space="preserve">tuned-up histogram that minimizes a quadratic objective function, subject to</w:t>
       </w:r>
       <w:r>
         <w:t xml:space="preserve"> </w:t>
@@ -872,19 +874,13 @@
         <w:t xml:space="preserve"> </w:t>
       </w:r>
       <w:r>
-        <w:t xml:space="preserve">possible while also satisfying the public properties and requiring</w:t>
-      </w:r>
-      <w:r>
-        <w:t xml:space="preserve"> </w:t>
-      </w:r>
-      <w:r>
-        <w:t xml:space="preserve">that all counts are positive integers and other internal-consistency</w:t>
-      </w:r>
-      <w:r>
-        <w:t xml:space="preserve"> </w:t>
-      </w:r>
-      <w:r>
-        <w:t xml:space="preserve">constraints. The final output of the TopDown algorithm is a synthetic</w:t>
+        <w:t xml:space="preserve">possible while also satisfying internal consistency.</w:t>
+      </w:r>
+      <w:r>
+        <w:t xml:space="preserve"> </w:t>
+      </w:r>
+      <w:r>
+        <w:t xml:space="preserve">The final output of the TopDown algorithm is a synthetic</w:t>
       </w:r>
       <w:r>
         <w:t xml:space="preserve"> </w:t>
@@ -907,19 +903,19 @@
         </m:r>
       </m:oMath>
       <w:r>
-        <w:t xml:space="preserve">-differential</w:t>
-      </w:r>
-      <w:r>
-        <w:t xml:space="preserve"> </w:t>
-      </w:r>
-      <w:r>
-        <w:t xml:space="preserve">privacy and the invariants and inequalities and affords detailed</w:t>
-      </w:r>
-      <w:r>
-        <w:t xml:space="preserve"> </w:t>
-      </w:r>
-      <w:r>
-        <w:t xml:space="preserve">control of how the privacy budget is spent between and within levels</w:t>
+        <w:t xml:space="preserve">-DP</w:t>
+      </w:r>
+      <w:r>
+        <w:t xml:space="preserve"> </w:t>
+      </w:r>
+      <w:r>
+        <w:t xml:space="preserve">and also the invariants and inequalities using an approach that affords detailed</w:t>
+      </w:r>
+      <w:r>
+        <w:t xml:space="preserve"> </w:t>
+      </w:r>
+      <w:r>
+        <w:t xml:space="preserve">control of how the privacy budget is distributed between and within levels</w:t>
       </w:r>
       <w:r>
         <w:t xml:space="preserve"> </w:t>
@@ -945,7 +941,7 @@
         <w:t xml:space="preserve"> </w:t>
       </w:r>
       <w:r>
-        <w:t xml:space="preserve">differentially private algorithm uses a top-down approach to create</w:t>
+        <w:t xml:space="preserve">DP algorithm uses a top-down approach to create</w:t>
       </w:r>
       <w:r>
         <w:t xml:space="preserve"> </w:t>
@@ -986,7 +982,7 @@
         <w:t xml:space="preserve"> </w:t>
       </w:r>
       <w:r>
-        <w:t xml:space="preserve">and the entire algorithm is</w:t>
+        <w:t xml:space="preserve">and the entire algorithm is provably</w:t>
       </w:r>
       <w:r>
         <w:t xml:space="preserve"> </w:t>
@@ -997,7 +993,7 @@
         </m:r>
       </m:oMath>
       <w:r>
-        <w:t xml:space="preserve">-differential privacy for</w:t>
+        <w:t xml:space="preserve">-DP for</w:t>
       </w:r>
       <w:r>
         <w:t xml:space="preserve"> </w:t>
@@ -1203,7 +1199,7 @@
         <w:t xml:space="preserve"> </w:t>
       </w:r>
       <w:r>
-        <w:t xml:space="preserve">are positive, satisfy the invariants and inequalities, are consistent with the</w:t>
+        <w:t xml:space="preserve">are non-negative integers, satisfy the invariants and inequalities, are consistent with the</w:t>
       </w:r>
       <w:r>
         <w:t xml:space="preserve"> </w:t>
@@ -1215,7 +1211,7 @@
         <w:t xml:space="preserve"> </w:t>
       </w:r>
       <w:r>
-        <w:t xml:space="preserve">possible to the noisy counts (and are integers).</w:t>
+        <w:t xml:space="preserve">possible to the noisy counts.</w:t>
       </w:r>
     </w:p>
     <w:p>
@@ -1233,7 +1229,7 @@
         <w:pStyle w:val="FirstParagraph"/>
       </w:pPr>
       <w:r>
-        <w:t xml:space="preserve">The E2E DAS added random</w:t>
+        <w:t xml:space="preserve">In the E2E algorithm applied to the 1940s microdata, TopDown added random</w:t>
       </w:r>
       <w:r>
         <w:t xml:space="preserve"> </w:t>
@@ -1269,19 +1265,19 @@
         <w:t xml:space="preserve"> </w:t>
       </w:r>
       <w:r>
-        <w:t xml:space="preserve">some characteristics. For example, the ``ethnicity-sex" aggregate</w:t>
-      </w:r>
-      <w:r>
-        <w:t xml:space="preserve"> </w:t>
-      </w:r>
-      <w:r>
-        <w:t xml:space="preserve">statistic contains set of four counts: Hispanic men, Hispanic women,</w:t>
-      </w:r>
-      <w:r>
-        <w:t xml:space="preserve"> </w:t>
-      </w:r>
-      <w:r>
-        <w:t xml:space="preserve">non-Hispanic men, and non-Hispanic women. Census Bureau researchers have discussed plans to</w:t>
+        <w:t xml:space="preserve">some characteristics. For example, the ``ethnicity-age" aggregate</w:t>
+      </w:r>
+      <w:r>
+        <w:t xml:space="preserve"> </w:t>
+      </w:r>
+      <w:r>
+        <w:t xml:space="preserve">statistic contains set of four counts: people of Hispanic ethnicity under age 18, of Hispanic ethnicity age 18 and over,</w:t>
+      </w:r>
+      <w:r>
+        <w:t xml:space="preserve"> </w:t>
+      </w:r>
+      <w:r>
+        <w:t xml:space="preserve">of non-Hispanic ethnicity under age 18, and of non-Hispanic ethnicity age 18 and over. Census Bureau researchers have discussed plans to</w:t>
       </w:r>
       <w:r>
         <w:t xml:space="preserve"> </w:t>
@@ -1293,7 +1289,100 @@
         <w:t xml:space="preserve"> </w:t>
       </w:r>
       <w:r>
-        <w:t xml:space="preserve">aggregate statistics. The E2E test included two DP queries: a group-quarters query,</w:t>
+        <w:t xml:space="preserve">aggregate statistics. The E2E test included two such aggregate statistics (internally called</w:t>
+      </w:r>
+      <w:r>
+        <w:t xml:space="preserve"> </w:t>
+      </w:r>
+      <w:r>
+        <w:t xml:space="preserve">“</w:t>
+      </w:r>
+      <w:r>
+        <w:t xml:space="preserve">DP queries</w:t>
+      </w:r>
+      <w:r>
+        <w:t xml:space="preserve">”</w:t>
+      </w:r>
+      <w:r>
+        <w:t xml:space="preserve">): a group-quarters query,</w:t>
+      </w:r>
+      <w:r>
+        <w:t xml:space="preserve"> </w:t>
+      </w:r>
+      <w:r>
+        <w:t xml:space="preserve">which increases the accuracy of the count of each household type at</w:t>
+      </w:r>
+      <w:r>
+        <w:t xml:space="preserve"> </w:t>
+      </w:r>
+      <w:r>
+        <w:t xml:space="preserve">each level of the hierarchy, and a race/ethnicity/age query, which</w:t>
+      </w:r>
+      <w:r>
+        <w:t xml:space="preserve"> </w:t>
+      </w:r>
+      <w:r>
+        <w:t xml:space="preserve">increases the accuracy of the stratified counts of people by race,</w:t>
+      </w:r>
+      <w:r>
+        <w:t xml:space="preserve"> </w:t>
+      </w:r>
+      <w:r>
+        <w:t xml:space="preserve">ethnicity, and voting age across all household/group quarters types (again</w:t>
+      </w:r>
+      <w:r>
+        <w:t xml:space="preserve"> </w:t>
+      </w:r>
+      <w:r>
+        <w:t xml:space="preserve">for each level of the spatial hierarchy). It also included</w:t>
+      </w:r>
+      <w:r>
+        <w:t xml:space="preserve"> </w:t>
+      </w:r>
+      <w:r>
+        <w:t xml:space="preserve">“</w:t>
+      </w:r>
+      <w:r>
+        <w:t xml:space="preserve">detailed queries</w:t>
+      </w:r>
+      <w:r>
+        <w:t xml:space="preserve">”</w:t>
+      </w:r>
+      <w:r>
+        <w:t xml:space="preserve"> </w:t>
+      </w:r>
+      <w:r>
+        <w:t xml:space="preserve">corresponding to boxes in the histogram.</w:t>
+      </w:r>
+      <w:r>
+        <w:t xml:space="preserve"> </w:t>
+      </w:r>
+      <w:r>
+        <w:t xml:space="preserve">The detailed queries were</w:t>
+      </w:r>
+      <w:r>
+        <w:t xml:space="preserve"> </w:t>
+      </w:r>
+      <w:r>
+        <w:t xml:space="preserve">afforded 10% of the privacy budget at each level, while the DP queries</w:t>
+      </w:r>
+      <w:r>
+        <w:t xml:space="preserve"> </w:t>
+      </w:r>
+      <w:r>
+        <w:t xml:space="preserve">split the remaining 90% of the privacy budget, with 22.5% spent on the</w:t>
+      </w:r>
+      <w:r>
+        <w:t xml:space="preserve"> </w:t>
+      </w:r>
+      <w:r>
+        <w:t xml:space="preserve">group-quarters queries and 67.5% spend on the race/ethnicity/age</w:t>
+      </w:r>
+      <w:r>
+        <w:t xml:space="preserve"> </w:t>
+      </w:r>
+      <w:r>
+        <w:t xml:space="preserve">queries.</w:t>
       </w:r>
     </w:p>
     <w:p>
@@ -1301,75 +1390,19 @@
         <w:pStyle w:val="BodyText"/>
       </w:pPr>
       <w:r>
-        <w:t xml:space="preserve">which increases the accuracy of the count of each household type at</w:t>
-      </w:r>
-      <w:r>
-        <w:t xml:space="preserve"> </w:t>
-      </w:r>
-      <w:r>
-        <w:t xml:space="preserve">each level of the hierarchy, and a race/ethnicity/age query, which</w:t>
-      </w:r>
-      <w:r>
-        <w:t xml:space="preserve"> </w:t>
-      </w:r>
-      <w:r>
-        <w:t xml:space="preserve">increases the accuracy of the stratified counts of people by race,</w:t>
-      </w:r>
-      <w:r>
-        <w:t xml:space="preserve"> </w:t>
-      </w:r>
-      <w:r>
-        <w:t xml:space="preserve">ethnicity, and age across all household/group quarters types (again</w:t>
-      </w:r>
-      <w:r>
-        <w:t xml:space="preserve"> </w:t>
-      </w:r>
-      <w:r>
-        <w:t xml:space="preserve">for each level of the spatial hierarchy). The detailed queries were</w:t>
-      </w:r>
-      <w:r>
-        <w:t xml:space="preserve"> </w:t>
-      </w:r>
-      <w:r>
-        <w:t xml:space="preserve">afforded 10% of the privacy budget at each level, while the DP queries</w:t>
-      </w:r>
-      <w:r>
-        <w:t xml:space="preserve"> </w:t>
-      </w:r>
-      <w:r>
-        <w:t xml:space="preserve">split the remaining 90% of the privacy budget, with 22.5% spent on the</w:t>
-      </w:r>
-      <w:r>
-        <w:t xml:space="preserve"> </w:t>
-      </w:r>
-      <w:r>
-        <w:t xml:space="preserve">group-quarters queries and 67.5% spend on the race/ethnicity/age</w:t>
-      </w:r>
-      <w:r>
-        <w:t xml:space="preserve"> </w:t>
-      </w:r>
-      <w:r>
-        <w:t xml:space="preserve">queries.</w:t>
-      </w:r>
-    </w:p>
-    <w:p>
-      <w:pPr>
-        <w:pStyle w:val="BodyText"/>
-      </w:pPr>
-      <w:r>
-        <w:t xml:space="preserve">The epsilon budget of the level governs how much total random noise to</w:t>
-      </w:r>
-      <w:r>
-        <w:t xml:space="preserve"> </w:t>
-      </w:r>
-      <w:r>
-        <w:t xml:space="preserve">add. A further parameterization of the epsilon budget dictates how the</w:t>
-      </w:r>
-      <w:r>
-        <w:t xml:space="preserve"> </w:t>
-      </w:r>
-      <w:r>
-        <w:t xml:space="preserve">noise will be allocated between the histogram counts and each type of</w:t>
+        <w:t xml:space="preserve">The epsilon budget of the level governed how much total random noise to</w:t>
+      </w:r>
+      <w:r>
+        <w:t xml:space="preserve"> </w:t>
+      </w:r>
+      <w:r>
+        <w:t xml:space="preserve">add. A further parameterization of the epsilon budget determined how the</w:t>
+      </w:r>
+      <w:r>
+        <w:t xml:space="preserve"> </w:t>
+      </w:r>
+      <w:r>
+        <w:t xml:space="preserve">noise was allocated between the histogram counts and each type of</w:t>
       </w:r>
       <w:r>
         <w:t xml:space="preserve"> </w:t>
@@ -1475,7 +1508,7 @@
         <w:t xml:space="preserve"> </w:t>
       </w:r>
       <w:r>
-        <w:t xml:space="preserve">is the budget for the geographic level,</w:t>
+        <w:t xml:space="preserve">was the budget for the geographic level,</w:t>
       </w:r>
       <w:r>
         <w:t xml:space="preserve"> </w:t>
@@ -1489,7 +1522,7 @@
         <w:t xml:space="preserve"> </w:t>
       </w:r>
       <w:r>
-        <w:t xml:space="preserve">is the budget for the histogram counts, and</w:t>
+        <w:t xml:space="preserve">was the budget for the histogram counts, and</w:t>
       </w:r>
       <w:r>
         <w:t xml:space="preserve"> </w:t>
@@ -1530,13 +1563,13 @@
         <w:t xml:space="preserve"> </w:t>
       </w:r>
       <w:r>
-        <w:t xml:space="preserve">are the</w:t>
-      </w:r>
-      <w:r>
-        <w:t xml:space="preserve"> </w:t>
-      </w:r>
-      <w:r>
-        <w:t xml:space="preserve">budges for each of the</w:t>
+        <w:t xml:space="preserve">were the</w:t>
+      </w:r>
+      <w:r>
+        <w:t xml:space="preserve"> </w:t>
+      </w:r>
+      <w:r>
+        <w:t xml:space="preserve">budgets for each of the</w:t>
       </w:r>
       <w:r>
         <w:t xml:space="preserve"> </w:t>
@@ -1556,13 +1589,13 @@
         <w:t xml:space="preserve"> </w:t>
       </w:r>
       <w:r>
-        <w:t xml:space="preserve">is added independently to each histogram count and aggregate statistic</w:t>
-      </w:r>
-      <w:r>
-        <w:t xml:space="preserve"> </w:t>
-      </w:r>
-      <w:r>
-        <w:t xml:space="preserve">as follows:</w:t>
+        <w:t xml:space="preserve">was added independently to each histogram count and aggregate statistic</w:t>
+      </w:r>
+      <w:r>
+        <w:t xml:space="preserve"> </w:t>
+      </w:r>
+      <w:r>
+        <w:t xml:space="preserve">according to the follow distribution:</w:t>
       </w:r>
     </w:p>
     <w:p>
@@ -2019,43 +2052,25 @@
         <w:t xml:space="preserve"> </w:t>
       </w:r>
       <w:r>
-        <w:t xml:space="preserve">e.g. adding one hundred people to the count of 18 year-old</w:t>
-      </w:r>
-      <w:r>
-        <w:t xml:space="preserve"> </w:t>
-      </w:r>
-      <w:r>
-        <w:t xml:space="preserve">non-Hispanic White Men is just as likely as adding one hundred people</w:t>
-      </w:r>
-      <w:r>
-        <w:t xml:space="preserve"> </w:t>
-      </w:r>
-      <w:r>
-        <w:t xml:space="preserve">to the count of 78 year-old Hispanic Native Men, even though the</w:t>
-      </w:r>
-      <w:r>
-        <w:t xml:space="preserve"> </w:t>
-      </w:r>
-      <w:r>
-        <w:t xml:space="preserve">population of the latter is smaller. [This example doesn’t exist</w:t>
-      </w:r>
-      <w:r>
-        <w:t xml:space="preserve"> </w:t>
-      </w:r>
-      <w:r>
-        <w:t xml:space="preserve">in the 1940s because we have fewer variables. I am not sure if I</w:t>
-      </w:r>
-      <w:r>
-        <w:t xml:space="preserve"> </w:t>
-      </w:r>
-      <w:r>
-        <w:t xml:space="preserve">should restrict to their variables for the examples. I think it makes</w:t>
-      </w:r>
-      <w:r>
-        <w:t xml:space="preserve"> </w:t>
-      </w:r>
-      <w:r>
-        <w:t xml:space="preserve">sense for the examples to be more like the 2020 census.]</w:t>
+        <w:t xml:space="preserve">e.g. adding one hundred people to the count of age 18 and older</w:t>
+      </w:r>
+      <w:r>
+        <w:t xml:space="preserve"> </w:t>
+      </w:r>
+      <w:r>
+        <w:t xml:space="preserve">non-Hispanic Whites is just as likely as adding one hundred people</w:t>
+      </w:r>
+      <w:r>
+        <w:t xml:space="preserve"> </w:t>
+      </w:r>
+      <w:r>
+        <w:t xml:space="preserve">to the count of age under 18 Hispanic Native Americans, even though the</w:t>
+      </w:r>
+      <w:r>
+        <w:t xml:space="preserve"> </w:t>
+      </w:r>
+      <w:r>
+        <w:t xml:space="preserve">population of the latter is smaller.</w:t>
       </w:r>
     </w:p>
     <w:p>
@@ -2081,7 +2096,16 @@
         <w:t xml:space="preserve"> </w:t>
       </w:r>
       <w:r>
-        <w:t xml:space="preserve">Mechanism [ref], which may reduce the variance of the noise.</w:t>
+        <w:t xml:space="preserve">Mechanism</w:t>
+      </w:r>
+      <w:r>
+        <w:t xml:space="preserve"> </w:t>
+      </w:r>
+      <w:r>
+        <w:t xml:space="preserve">[8]</w:t>
+      </w:r>
+      <w:r>
+        <w:t xml:space="preserve">, which may reduce the variance of the noise.</w:t>
       </w:r>
     </w:p>
     <w:p>
@@ -2147,19 +2171,19 @@
         <w:t xml:space="preserve"> </w:t>
       </w:r>
       <w:r>
-        <w:t xml:space="preserve">with the higher level synthetic data counts (i.e. the total number of men</w:t>
-      </w:r>
-      <w:r>
-        <w:t xml:space="preserve"> </w:t>
-      </w:r>
-      <w:r>
-        <w:t xml:space="preserve">summed across the counties in a state is equal to the number of men in</w:t>
-      </w:r>
-      <w:r>
-        <w:t xml:space="preserve"> </w:t>
-      </w:r>
-      <w:r>
-        <w:t xml:space="preserve">the State as reported by synthetic data set constructed in the</w:t>
+        <w:t xml:space="preserve">with the higher level synthetic data counts (i.e. the total number of people aged 18 and over</w:t>
+      </w:r>
+      <w:r>
+        <w:t xml:space="preserve"> </w:t>
+      </w:r>
+      <w:r>
+        <w:t xml:space="preserve">summed across the counties in a state is equal to the number of people aged 18 and over in</w:t>
+      </w:r>
+      <w:r>
+        <w:t xml:space="preserve"> </w:t>
+      </w:r>
+      <w:r>
+        <w:t xml:space="preserve">that state as reported by synthetic data set constructed in the</w:t>
       </w:r>
       <w:r>
         <w:t xml:space="preserve"> </w:t>
@@ -2203,7 +2227,7 @@
         <w:pStyle w:val="BodyText"/>
       </w:pPr>
       <w:r>
-        <w:t xml:space="preserve">The solution to this optimization is not necessarily itegral, however,</w:t>
+        <w:t xml:space="preserve">The solution to this optimization is not necessarily integral, however,</w:t>
       </w:r>
       <w:r>
         <w:t xml:space="preserve"> </w:t>
@@ -2512,7 +2536,7 @@
         <w:t xml:space="preserve"> </w:t>
       </w:r>
       <w:r>
-        <w:t xml:space="preserve">values,</w:t>
+        <w:t xml:space="preserve">values, with</w:t>
       </w:r>
       <w:r>
         <w:t xml:space="preserve"> </w:t>
@@ -2565,7 +2589,16 @@
         </m:r>
       </m:oMath>
       <w:r>
-        <w:t xml:space="preserve">.</w:t>
+        <w:t xml:space="preserve"> </w:t>
+      </w:r>
+      <w:r>
+        <w:t xml:space="preserve">used in the E2E test run on the 1940</w:t>
+      </w:r>
+      <w:r>
+        <w:t xml:space="preserve"> </w:t>
+      </w:r>
+      <w:r>
+        <w:t xml:space="preserve">Census Data.</w:t>
       </w:r>
     </w:p>
     <w:p>
@@ -2576,7 +2609,13 @@
         </w:numPr>
       </w:pPr>
       <w:r>
-        <w:t xml:space="preserve">How to split this budget between national, state, county, tract, block group, and block. In E2E-1940,</w:t>
+        <w:t xml:space="preserve">How to split this budget between national, state, county, tract,</w:t>
+      </w:r>
+      <w:r>
+        <w:t xml:space="preserve"> </w:t>
+      </w:r>
+      <w:r>
+        <w:t xml:space="preserve">block group, and block. In the test run,</w:t>
       </w:r>
       <w:r>
         <w:t xml:space="preserve"> </w:t>
@@ -2590,7 +2629,13 @@
         <w:t xml:space="preserve"> </w:t>
       </w:r>
       <w:r>
-        <w:t xml:space="preserve">was split evenly between state, county, and enumeration district [not national, right?]</w:t>
+        <w:t xml:space="preserve">was split evenly</w:t>
+      </w:r>
+      <w:r>
+        <w:t xml:space="preserve"> </w:t>
+      </w:r>
+      <w:r>
+        <w:t xml:space="preserve">between national, state, county, and enumeration district.</w:t>
       </w:r>
     </w:p>
     <w:p>
@@ -2601,7 +2646,19 @@
         </w:numPr>
       </w:pPr>
       <w:r>
-        <w:t xml:space="preserve">What DP Queries to include. age/race/ethnicity (i.e. aggregating over group quarters) and gq (i.e. number free-living and number not)</w:t>
+        <w:t xml:space="preserve">What DP Queries to include. In the test, two DP Queries were</w:t>
+      </w:r>
+      <w:r>
+        <w:t xml:space="preserve"> </w:t>
+      </w:r>
+      <w:r>
+        <w:t xml:space="preserve">included: age/race/ethnicity (i.e. aggregating over group quarters)</w:t>
+      </w:r>
+      <w:r>
+        <w:t xml:space="preserve"> </w:t>
+      </w:r>
+      <w:r>
+        <w:t xml:space="preserve">and gq (i.e. number free-living and number not)</w:t>
       </w:r>
     </w:p>
     <w:p>
@@ -2612,7 +2669,19 @@
         </w:numPr>
       </w:pPr>
       <w:r>
-        <w:t xml:space="preserve">At each level, how to split level-budget detailed DP - .1 for detailed queries; 0.225 for group quarters; and 0.675 for age/race/ethnicity</w:t>
+        <w:t xml:space="preserve">At each level, how to split level-budget detailed DP. The test run</w:t>
+      </w:r>
+      <w:r>
+        <w:t xml:space="preserve"> </w:t>
+      </w:r>
+      <w:r>
+        <w:t xml:space="preserve">used 10% for detailed queries, 22.5% for group quarters; and 67.5% for</w:t>
+      </w:r>
+      <w:r>
+        <w:t xml:space="preserve"> </w:t>
+      </w:r>
+      <w:r>
+        <w:t xml:space="preserve">age/race/ethnicity.</w:t>
       </w:r>
     </w:p>
     <w:p>
@@ -2623,7 +2692,13 @@
         </w:numPr>
       </w:pPr>
       <w:r>
-        <w:t xml:space="preserve">What invariants to include - state level total count of people; enumeration district total count of (occupied?) households</w:t>
+        <w:t xml:space="preserve">What invariants to include. The test run held the total count at</w:t>
+      </w:r>
+      <w:r>
+        <w:t xml:space="preserve"> </w:t>
+      </w:r>
+      <w:r>
+        <w:t xml:space="preserve">the national and state level invariant.</w:t>
       </w:r>
     </w:p>
     <w:p>
@@ -2634,7 +2709,19 @@
         </w:numPr>
       </w:pPr>
       <w:r>
-        <w:t xml:space="preserve">What constraints to include - total count of people must be greater or equal to total count of occupied households</w:t>
+        <w:t xml:space="preserve">What constraints to include. The test run constrained the total</w:t>
+      </w:r>
+      <w:r>
+        <w:t xml:space="preserve"> </w:t>
+      </w:r>
+      <w:r>
+        <w:t xml:space="preserve">count of people to be greater or equal to total count of occupied</w:t>
+      </w:r>
+      <w:r>
+        <w:t xml:space="preserve"> </w:t>
+      </w:r>
+      <w:r>
+        <w:t xml:space="preserve">households at each geographic level.</w:t>
       </w:r>
     </w:p>
     <w:p>
@@ -2645,7 +2732,33 @@
         </w:numPr>
       </w:pPr>
       <w:r>
-        <w:t xml:space="preserve">What to publish - synthetic person file and synthetic household file.</w:t>
+        <w:t xml:space="preserve">What to publish. The test run published a synthetic person file</w:t>
+      </w:r>
+      <w:r>
+        <w:t xml:space="preserve"> </w:t>
+      </w:r>
+      <w:r>
+        <w:t xml:space="preserve">and synthetic household file for a range of</w:t>
+      </w:r>
+      <w:r>
+        <w:t xml:space="preserve"> </w:t>
+      </w:r>
+      <m:oMath>
+        <m:r>
+          <m:t>ϵ</m:t>
+        </m:r>
+      </m:oMath>
+      <w:r>
+        <w:t xml:space="preserve"> </w:t>
+      </w:r>
+      <w:r>
+        <w:t xml:space="preserve">values, for 4</w:t>
+      </w:r>
+      <w:r>
+        <w:t xml:space="preserve"> </w:t>
+      </w:r>
+      <w:r>
+        <w:t xml:space="preserve">different seeds to the pseudorandom number generator.</w:t>
       </w:r>
     </w:p>
     <w:p>
@@ -2666,7 +2779,13 @@
         </w:numPr>
       </w:pPr>
       <w:r>
-        <w:t xml:space="preserve">Calculate residuals and key statistics of the distribution of these errors (for total count and</w:t>
+        <w:t xml:space="preserve">We calculated residuals and summarized their distribution</w:t>
+      </w:r>
+      <w:r>
+        <w:t xml:space="preserve"> </w:t>
+      </w:r>
+      <w:r>
+        <w:t xml:space="preserve">by its median absolute error (MAE) for total count and</w:t>
       </w:r>
       <w:r>
         <w:t xml:space="preserve"> </w:t>
@@ -2678,7 +2797,7 @@
         <w:t xml:space="preserve"> </w:t>
       </w:r>
       <w:r>
-        <w:t xml:space="preserve">enum_district level). We also summarized the size of these counts to</w:t>
+        <w:t xml:space="preserve">enum_district level. We also summarized the size of these counts to</w:t>
       </w:r>
       <w:r>
         <w:t xml:space="preserve"> </w:t>
@@ -2701,7 +2820,7 @@
         </w:numPr>
       </w:pPr>
       <w:r>
-        <w:t xml:space="preserve">Calculate</w:t>
+        <w:t xml:space="preserve">We calculate a measure of</w:t>
       </w:r>
       <w:r>
         <w:t xml:space="preserve"> </w:t>
@@ -2716,25 +2835,11 @@
         <w:t xml:space="preserve">”</w:t>
       </w:r>
       <w:r>
-        <w:t xml:space="preserve"> </w:t>
-      </w:r>
-      <w:r>
-        <w:t xml:space="preserve">(which we have just invented for</w:t>
-      </w:r>
-      <w:r>
-        <w:t xml:space="preserve"> </w:t>
-      </w:r>
-      <w:r>
-        <w:t xml:space="preserve">the purposes of this paper; need to describe it here) (for same groupings)</w:t>
-      </w:r>
-    </w:p>
-    <w:p>
-      <w:pPr>
-        <w:numPr>
-          <w:numId w:val="1000"/>
-          <w:ilvl w:val="0"/>
-        </w:numPr>
-      </w:pPr>
+        <w:t xml:space="preserve">, inspired by the definition of differential privacy.</w:t>
+      </w:r>
+      <w:r>
+        <w:t xml:space="preserve"> </w:t>
+      </w:r>
       <w:r>
         <w:t xml:space="preserve">To measure empirical privacy loss, we approximate the probability</w:t>
       </w:r>
@@ -2952,13 +3057,7 @@
         <w:t xml:space="preserve"> </w:t>
       </w:r>
       <w:r>
-        <w:t xml:space="preserve">difficult-to-predict impact of including certain invariants. [ref</w:t>
-      </w:r>
-      <w:r>
-        <w:t xml:space="preserve"> </w:t>
-      </w:r>
-      <w:r>
-        <w:t xml:space="preserve">invariants paper from Census Bureau]</w:t>
+        <w:t xml:space="preserve">difficult-to-predict impact of including certain invariants.</w:t>
       </w:r>
     </w:p>
     <w:p>
@@ -2969,13 +3068,13 @@
         </w:numPr>
       </w:pPr>
       <w:r>
-        <w:t xml:space="preserve">Search for bias, with our hypothesis that it appears differentially</w:t>
-      </w:r>
-      <w:r>
-        <w:t xml:space="preserve"> </w:t>
-      </w:r>
-      <w:r>
-        <w:t xml:space="preserve">with respect to diversity of spatial units.</w:t>
+        <w:t xml:space="preserve">We search for bias in the residuals from (1), with our hypothesis</w:t>
+      </w:r>
+      <w:r>
+        <w:t xml:space="preserve"> </w:t>
+      </w:r>
+      <w:r>
+        <w:t xml:space="preserve">that the DP counts are positively biased for areas with low diversity.</w:t>
       </w:r>
     </w:p>
     <w:p>
@@ -2983,19 +3082,43 @@
         <w:pStyle w:val="FirstParagraph"/>
       </w:pPr>
       <w:r>
-        <w:t xml:space="preserve">We also compared the median absolute error and empirical privacy loss of TopDown to a simpler, but</w:t>
-      </w:r>
-      <w:r>
-        <w:t xml:space="preserve"> </w:t>
-      </w:r>
-      <w:r>
-        <w:t xml:space="preserve">not-differentially-private approach to protecting privacy, simple</w:t>
-      </w:r>
-      <w:r>
-        <w:t xml:space="preserve"> </w:t>
-      </w:r>
-      <w:r>
-        <w:t xml:space="preserve">random sampling without replacement for a range of sized samples.</w:t>
+        <w:t xml:space="preserve">We also compared the median absolute error and empirical privacy loss</w:t>
+      </w:r>
+      <w:r>
+        <w:t xml:space="preserve"> </w:t>
+      </w:r>
+      <w:r>
+        <w:t xml:space="preserve">of TopDown to a simpler, but not-differentially-private approach to</w:t>
+      </w:r>
+      <w:r>
+        <w:t xml:space="preserve"> </w:t>
+      </w:r>
+      <w:r>
+        <w:t xml:space="preserve">protecting privacy, simple random sampling without replacement for a</w:t>
+      </w:r>
+      <w:r>
+        <w:t xml:space="preserve"> </w:t>
+      </w:r>
+      <w:r>
+        <w:t xml:space="preserve">range of sized samples. To do this, we generated samples without</w:t>
+      </w:r>
+      <w:r>
+        <w:t xml:space="preserve"> </w:t>
+      </w:r>
+      <w:r>
+        <w:t xml:space="preserve">replacement of the 1940 Census Data for a range of sizes, and applied</w:t>
+      </w:r>
+      <w:r>
+        <w:t xml:space="preserve"> </w:t>
+      </w:r>
+      <w:r>
+        <w:t xml:space="preserve">the same calculations from (1) and (2) to this alternatively perturbed</w:t>
+      </w:r>
+      <w:r>
+        <w:t xml:space="preserve"> </w:t>
+      </w:r>
+      <w:r>
+        <w:t xml:space="preserve">data.</w:t>
       </w:r>
     </w:p>
     <w:p>
@@ -3152,13 +3275,7 @@
         <w:pStyle w:val="BodyText"/>
       </w:pPr>
       <w:r>
-        <w:t xml:space="preserve">Error in stratified count varied similarly.</w:t>
-      </w:r>
-      <w:r>
-        <w:br/>
-      </w:r>
-      <w:r>
-        <w:t xml:space="preserve">When</w:t>
+        <w:t xml:space="preserve">Error in stratified count varied similarly; When</w:t>
       </w:r>
       <w:r>
         <w:t xml:space="preserve"> </w:t>
@@ -3420,19 +3537,24 @@
         <w:t xml:space="preserve"> </w:t>
       </w:r>
       <w:r>
-        <w:t xml:space="preserve">district and county level. The empirical privacy</w:t>
-      </w:r>
-      <w:r>
-        <w:t xml:space="preserve"> </w:t>
-      </w:r>
-      <w:r>
-        <w:t xml:space="preserve">loss for SC was roughly twice the empirical privacy loss</w:t>
-      </w:r>
-      <w:r>
-        <w:t xml:space="preserve"> </w:t>
-      </w:r>
-      <w:r>
-        <w:t xml:space="preserve">for TC and the county and enumeration district level.</w:t>
+        <w:t xml:space="preserve">district and county level, but for privacy loss budgets of 1.0 and less, the empirical privacy</w:t>
+      </w:r>
+      <w:r>
+        <w:t xml:space="preserve"> </w:t>
+      </w:r>
+      <w:r>
+        <w:t xml:space="preserve">at the enumeration district level was loss for SC was not as responsive to</w:t>
+      </w:r>
+      <w:r>
+        <w:t xml:space="preserve"> </w:t>
+      </w:r>
+      <m:oMath>
+        <m:r>
+          <m:t>ϵ</m:t>
+        </m:r>
+      </m:oMath>
+      <w:r>
+        <w:t xml:space="preserve">.</w:t>
       </w:r>
       <w:r>
         <w:t xml:space="preserve"> </w:t>
@@ -3563,7 +3685,46 @@
         <w:pStyle w:val="BodyText"/>
       </w:pPr>
       <w:r>
-        <w:t xml:space="preserve">FIGURE 1 AROUND HERE</w:t>
+        <w:drawing>
+          <wp:inline>
+            <wp:extent cx="5334000" cy="1255058"/>
+            <wp:effectExtent b="0" l="0" r="0" t="0"/>
+            <wp:docPr descr="" title="Figure 1 Error Histogram and Empirical Privacy Loss Function" id="1" name="Picture"/>
+            <a:graphic>
+              <a:graphicData uri="http://schemas.openxmlformats.org/drawingml/2006/picture">
+                <pic:pic>
+                  <pic:nvPicPr>
+                    <pic:cNvPr descr="fig_1_hist_epl.png" id="0" name="Picture"/>
+                    <pic:cNvPicPr>
+                      <a:picLocks noChangeArrowheads="1" noChangeAspect="1"/>
+                    </pic:cNvPicPr>
+                  </pic:nvPicPr>
+                  <pic:blipFill>
+                    <a:blip r:embed="rId27"/>
+                    <a:stretch>
+                      <a:fillRect/>
+                    </a:stretch>
+                  </pic:blipFill>
+                  <pic:spPr bwMode="auto">
+                    <a:xfrm>
+                      <a:off x="0" y="0"/>
+                      <a:ext cx="5334000" cy="1255058"/>
+                    </a:xfrm>
+                    <a:prstGeom prst="rect">
+                      <a:avLst/>
+                    </a:prstGeom>
+                    <a:noFill/>
+                    <a:ln w="9525">
+                      <a:noFill/>
+                      <a:headEnd/>
+                      <a:tailEnd/>
+                    </a:ln>
+                  </pic:spPr>
+                </pic:pic>
+              </a:graphicData>
+            </a:graphic>
+          </wp:inline>
+        </w:drawing>
       </w:r>
     </w:p>
     <w:p>
@@ -3571,7 +3732,155 @@
         <w:pStyle w:val="BodyText"/>
       </w:pPr>
       <w:r>
-        <w:t xml:space="preserve">Compared to 50% sample, … (Figure 2)</w:t>
+        <w:rPr>
+          <w:i/>
+        </w:rPr>
+        <w:t xml:space="preserve">Figure 1</w:t>
+      </w:r>
+      <w:r>
+        <w:t xml:space="preserve">: Panel (a) shows the distribution of error (DP - True) for</w:t>
+      </w:r>
+      <w:r>
+        <w:t xml:space="preserve"> </w:t>
+      </w:r>
+      <w:r>
+        <w:t xml:space="preserve">stratified counts at the enumeration district level, stratified by</w:t>
+      </w:r>
+      <w:r>
+        <w:t xml:space="preserve"> </w:t>
+      </w:r>
+      <w:r>
+        <w:t xml:space="preserve">age, race, and ethnicity; and panel (b) shows the empirical privacy</w:t>
+      </w:r>
+      <w:r>
+        <w:t xml:space="preserve"> </w:t>
+      </w:r>
+      <w:r>
+        <w:t xml:space="preserve">loss,</w:t>
+      </w:r>
+      <w:r>
+        <w:t xml:space="preserve"> </w:t>
+      </w:r>
+      <m:oMath>
+        <m:r>
+          <m:t>E</m:t>
+        </m:r>
+        <m:r>
+          <m:t>P</m:t>
+        </m:r>
+        <m:r>
+          <m:t>L</m:t>
+        </m:r>
+        <m:r>
+          <m:t>(</m:t>
+        </m:r>
+        <m:r>
+          <m:t>x</m:t>
+        </m:r>
+        <m:r>
+          <m:t>)</m:t>
+        </m:r>
+        <m:r>
+          <m:t>=</m:t>
+        </m:r>
+        <m:r>
+          <m:rPr>
+            <m:nor/>
+            <m:sty m:val="p"/>
+          </m:rPr>
+          <m:t>log</m:t>
+        </m:r>
+        <m:d>
+          <m:dPr>
+            <m:begChr m:val="("/>
+            <m:endChr m:val=")"/>
+            <m:grow/>
+          </m:dPr>
+          <m:e>
+            <m:r>
+              <m:t>p</m:t>
+            </m:r>
+            <m:r>
+              <m:t>(</m:t>
+            </m:r>
+            <m:r>
+              <m:t>x</m:t>
+            </m:r>
+            <m:r>
+              <m:t>)</m:t>
+            </m:r>
+            <m:r>
+              <m:t>/</m:t>
+            </m:r>
+            <m:r>
+              <m:t>p</m:t>
+            </m:r>
+            <m:r>
+              <m:t>(</m:t>
+            </m:r>
+            <m:r>
+              <m:t>x</m:t>
+            </m:r>
+            <m:r>
+              <m:t>+</m:t>
+            </m:r>
+            <m:r>
+              <m:t>1</m:t>
+            </m:r>
+            <m:r>
+              <m:t>)</m:t>
+            </m:r>
+          </m:e>
+        </m:d>
+        <m:r>
+          <m:t>,</m:t>
+        </m:r>
+      </m:oMath>
+      <w:r>
+        <w:t xml:space="preserve"> </w:t>
+      </w:r>
+      <w:r>
+        <w:t xml:space="preserve">where</w:t>
+      </w:r>
+      <w:r>
+        <w:t xml:space="preserve"> </w:t>
+      </w:r>
+      <m:oMath>
+        <m:r>
+          <m:t>p</m:t>
+        </m:r>
+        <m:r>
+          <m:t>(</m:t>
+        </m:r>
+        <m:r>
+          <m:t>x</m:t>
+        </m:r>
+        <m:r>
+          <m:t>)</m:t>
+        </m:r>
+      </m:oMath>
+      <w:r>
+        <w:t xml:space="preserve"> </w:t>
+      </w:r>
+      <w:r>
+        <w:t xml:space="preserve">is the probability density corresponding to the</w:t>
+      </w:r>
+      <w:r>
+        <w:t xml:space="preserve"> </w:t>
+      </w:r>
+      <w:r>
+        <w:t xml:space="preserve">histogram in (a), after smoothing with a Gaussian kernel of bandwidth</w:t>
+      </w:r>
+      <w:r>
+        <w:t xml:space="preserve"> </w:t>
+      </w:r>
+      <m:oMath>
+        <m:r>
+          <m:t>0.1</m:t>
+        </m:r>
+      </m:oMath>
+      <w:r>
+        <w:t xml:space="preserve">.</w:t>
       </w:r>
     </w:p>
     <w:p>
@@ -3579,7 +3888,13 @@
         <w:pStyle w:val="BodyText"/>
       </w:pPr>
       <w:r>
-        <w:t xml:space="preserve">FIGURE 2 AROUND HERE</w:t>
+        <w:t xml:space="preserve">errors and empirical privacy</w:t>
+      </w:r>
+      <w:r>
+        <w:t xml:space="preserve"> </w:t>
+      </w:r>
+      <w:r>
+        <w:t xml:space="preserve">loss for 0.25, 1.0, 4.0 for total count of enumeration district</w:t>
       </w:r>
     </w:p>
     <w:p>
@@ -3587,6 +3902,22 @@
         <w:pStyle w:val="BodyText"/>
       </w:pPr>
       <w:r>
+        <w:t xml:space="preserve">[Report of which amount of sampling compared to which epsilon for mae, 95-th percentile, and EPL.] (Figure 2)</w:t>
+      </w:r>
+    </w:p>
+    <w:p>
+      <w:pPr>
+        <w:pStyle w:val="BodyText"/>
+      </w:pPr>
+      <w:r>
+        <w:t xml:space="preserve">FIGURE 2 AROUND HERE — scatter of MAE and max EPL for range of epsilon and sample size</w:t>
+      </w:r>
+    </w:p>
+    <w:p>
+      <w:pPr>
+        <w:pStyle w:val="BodyText"/>
+      </w:pPr>
+      <w:r>
         <w:t xml:space="preserve">The bias introduced by TopDown varied with diversity index, as</w:t>
       </w:r>
       <w:r>
@@ -3765,6 +4096,14 @@
       <w:r>
         <w:t xml:space="preserve">.</w:t>
       </w:r>
+    </w:p>
+    <w:p>
+      <w:pPr>
+        <w:pStyle w:val="BodyText"/>
+      </w:pPr>
+      <w:r>
+        <w:t xml:space="preserve">County diversity is correlated with county size [measure of correlation here], and we found a relationship between bias as county size as well. (Or should figure be simply diversity? or percent White?)</w:t>
+      </w:r>
       <w:r>
         <w:t xml:space="preserve"> </w:t>
       </w:r>
@@ -3777,18 +4116,18 @@
         <w:pStyle w:val="BodyText"/>
       </w:pPr>
       <w:r>
-        <w:t xml:space="preserve">FIGURE 3 AROUND HERE</w:t>
+        <w:t xml:space="preserve">FIGURE 3 AROUND HERE – error or absolute error on y-axis, diversity or size or whiteness on x</w:t>
       </w:r>
     </w:p>
     <w:p>
       <w:pPr>
         <w:pStyle w:val="Heading1"/>
       </w:pPr>
-      <w:bookmarkStart w:id="27" w:name="discussion"/>
+      <w:bookmarkStart w:id="28" w:name="discussion"/>
       <w:r>
         <w:t xml:space="preserve">Discussion</w:t>
       </w:r>
-      <w:bookmarkEnd w:id="27"/>
+      <w:bookmarkEnd w:id="28"/>
     </w:p>
     <w:p>
       <w:pPr>
@@ -3911,11 +4250,11 @@
       <w:pPr>
         <w:pStyle w:val="Heading2"/>
       </w:pPr>
-      <w:bookmarkStart w:id="28" w:name="limitations"/>
+      <w:bookmarkStart w:id="29" w:name="limitations"/>
       <w:r>
         <w:t xml:space="preserve">Limitations</w:t>
       </w:r>
-      <w:bookmarkEnd w:id="28"/>
+      <w:bookmarkEnd w:id="29"/>
     </w:p>
     <w:p>
       <w:pPr>
@@ -3943,66 +4282,140 @@
       <w:pPr>
         <w:pStyle w:val="Heading2"/>
       </w:pPr>
-      <w:bookmarkStart w:id="29" w:name="references"/>
+      <w:bookmarkStart w:id="30" w:name="references"/>
       <w:r>
         <w:t xml:space="preserve">References</w:t>
       </w:r>
-      <w:bookmarkEnd w:id="29"/>
-    </w:p>
-    <w:bookmarkStart w:id="34" w:name="refs"/>
-    <w:bookmarkStart w:id="30" w:name="ref-gao2018census"/>
+      <w:bookmarkEnd w:id="30"/>
+    </w:p>
+    <w:bookmarkStart w:id="41" w:name="refs"/>
+    <w:bookmarkStart w:id="31" w:name="ref-garfinkel2019understanding"/>
     <w:p>
       <w:pPr>
         <w:pStyle w:val="Bibliography"/>
       </w:pPr>
       <w:r>
-        <w:t xml:space="preserve">1. Office USGA. Census bureau improved the quality of its cost estimation but additional steps are needed to ensure reliability. U.S. G.A.O. 2018.</w:t>
-      </w:r>
-      <w:r>
-        <w:t xml:space="preserve"> </w:t>
-      </w:r>
-    </w:p>
-    <w:bookmarkEnd w:id="30"/>
-    <w:bookmarkStart w:id="31" w:name="ref-ruggles2019differential"/>
+        <w:t xml:space="preserve">1. Garfinkel S, Abowd JM, Martindale C. Understanding database reconstruction attacks on public data. Communications of the ACM. ACM; 2019;62:46–53.</w:t>
+      </w:r>
+      <w:r>
+        <w:t xml:space="preserve"> </w:t>
+      </w:r>
+    </w:p>
+    <w:bookmarkEnd w:id="31"/>
+    <w:bookmarkStart w:id="32" w:name="ref-gao2018census"/>
     <w:p>
       <w:pPr>
         <w:pStyle w:val="Bibliography"/>
       </w:pPr>
       <w:r>
-        <w:t xml:space="preserve">2. Ruggles S, Fitch C, Magnuson D, Schroeder J. Differential privacy and census data: Implications for social and economic research. AEA papers and proceedings. 2019. pp. 403–08.</w:t>
-      </w:r>
-      <w:r>
-        <w:t xml:space="preserve"> </w:t>
-      </w:r>
-    </w:p>
-    <w:bookmarkEnd w:id="31"/>
-    <w:bookmarkStart w:id="32" w:name="ref-dwork2014algorithmic"/>
+        <w:t xml:space="preserve">2. Office USGA. Census bureau improved the quality of its cost estimation but additional steps are needed to ensure reliability. U.S. G.A.O. 2018.</w:t>
+      </w:r>
+      <w:r>
+        <w:t xml:space="preserve"> </w:t>
+      </w:r>
+    </w:p>
+    <w:bookmarkEnd w:id="32"/>
+    <w:bookmarkStart w:id="33" w:name="ref-ruggles2019differential"/>
     <w:p>
       <w:pPr>
         <w:pStyle w:val="Bibliography"/>
       </w:pPr>
       <w:r>
-        <w:t xml:space="preserve">3. Dwork C, Roth A, others. The algorithmic foundations of differential privacy. Foundations and Trends in Theoretical Computer Science. Now Publishers, Inc. 2014;9:211–407.</w:t>
-      </w:r>
-      <w:r>
-        <w:t xml:space="preserve"> </w:t>
-      </w:r>
-    </w:p>
-    <w:bookmarkEnd w:id="32"/>
-    <w:bookmarkStart w:id="33" w:name="ref-mckenna2018disclosure"/>
+        <w:t xml:space="preserve">3. Ruggles S, Fitch C, Magnuson D, Schroeder J. Differential privacy and census data: Implications for social and economic research. AEA papers and proceedings. 2019. pp. 403–08.</w:t>
+      </w:r>
+      <w:r>
+        <w:t xml:space="preserve"> </w:t>
+      </w:r>
+    </w:p>
+    <w:bookmarkEnd w:id="33"/>
+    <w:bookmarkStart w:id="35" w:name="ref-abowd2018disclosure"/>
     <w:p>
       <w:pPr>
         <w:pStyle w:val="Bibliography"/>
       </w:pPr>
       <w:r>
-        <w:t xml:space="preserve">4. McKenna L, others. Disclosure avoidance techniques used for the 1970 through 2010 decennial censuses of population and housing. 2018.</w:t>
-      </w:r>
-      <w:r>
-        <w:t xml:space="preserve"> </w:t>
-      </w:r>
-    </w:p>
-    <w:bookmarkEnd w:id="33"/>
-    <w:bookmarkEnd w:id="34"/>
+        <w:t xml:space="preserve">4. Abowd JM, Garfinkel SL. Disclosure avoidance and the 2018 census test: Release of the source code.</w:t>
+      </w:r>
+      <w:r>
+        <w:t xml:space="preserve"> </w:t>
+      </w:r>
+      <w:hyperlink r:id="rId34">
+        <w:r>
+          <w:rPr>
+            <w:rStyle w:val="Hyperlink"/>
+          </w:rPr>
+          <w:t xml:space="preserve">https://www.census.gov/newsroom/blogs/research-matters/2019/06/disclosure_avoidance.html</w:t>
+        </w:r>
+      </w:hyperlink>
+      <w:r>
+        <w:t xml:space="preserve">; 2019.</w:t>
+      </w:r>
+      <w:r>
+        <w:t xml:space="preserve"> </w:t>
+      </w:r>
+    </w:p>
+    <w:bookmarkEnd w:id="35"/>
+    <w:bookmarkStart w:id="36" w:name="ref-dwork2014algorithmic"/>
+    <w:p>
+      <w:pPr>
+        <w:pStyle w:val="Bibliography"/>
+      </w:pPr>
+      <w:r>
+        <w:t xml:space="preserve">5. Dwork C, Roth A, others. The algorithmic foundations of differential privacy. Foundations and Trends in Theoretical Computer Science. Now Publishers, Inc. 2014;9:211–407.</w:t>
+      </w:r>
+      <w:r>
+        <w:t xml:space="preserve"> </w:t>
+      </w:r>
+    </w:p>
+    <w:bookmarkEnd w:id="36"/>
+    <w:bookmarkStart w:id="37" w:name="ref-mckenna2018disclosure"/>
+    <w:p>
+      <w:pPr>
+        <w:pStyle w:val="Bibliography"/>
+      </w:pPr>
+      <w:r>
+        <w:t xml:space="preserve">6. McKenna L, others. Disclosure avoidance techniques used for the 1970 through 2010 decennial censuses of population and housing. 2018.</w:t>
+      </w:r>
+      <w:r>
+        <w:t xml:space="preserve"> </w:t>
+      </w:r>
+    </w:p>
+    <w:bookmarkEnd w:id="37"/>
+    <w:bookmarkStart w:id="39" w:name="ref-boyd2019differential"/>
+    <w:p>
+      <w:pPr>
+        <w:pStyle w:val="Bibliography"/>
+      </w:pPr>
+      <w:r>
+        <w:t xml:space="preserve">7. boyd. Differential privacy in the 2020 decennial census and the implications for available data products. CoRR [Internet]. 2019;abs/1907.03639. Available from:</w:t>
+      </w:r>
+      <w:r>
+        <w:t xml:space="preserve"> </w:t>
+      </w:r>
+      <w:hyperlink r:id="rId38">
+        <w:r>
+          <w:rPr>
+            <w:rStyle w:val="Hyperlink"/>
+          </w:rPr>
+          <w:t xml:space="preserve">http://arxiv.org/abs/1907.03639</w:t>
+        </w:r>
+      </w:hyperlink>
+    </w:p>
+    <w:bookmarkEnd w:id="39"/>
+    <w:bookmarkStart w:id="40" w:name="ref-chen2015differentially"/>
+    <w:p>
+      <w:pPr>
+        <w:pStyle w:val="Bibliography"/>
+      </w:pPr>
+      <w:r>
+        <w:t xml:space="preserve">8. Chen R, Xiao Q, Zhang Y, Xu J. Differentially private high-dimensional data publication via sampling-based inference. Proceedings of the 21th acm sigkdd international conference on knowledge discovery and data mining. ACM; 2015. pp. 129–38.</w:t>
+      </w:r>
+      <w:r>
+        <w:t xml:space="preserve"> </w:t>
+      </w:r>
+    </w:p>
+    <w:bookmarkEnd w:id="40"/>
+    <w:bookmarkEnd w:id="41"/>
     <w:sectPr/>
   </w:body>
 </w:document>

</xml_diff>

<commit_message>
WIP: figure 2 added; words not yet
</commit_message>
<xml_diff>
--- a/dp_2020_census.docx
+++ b/dp_2020_census.docx
@@ -3888,13 +3888,30 @@
         <w:pStyle w:val="BodyText"/>
       </w:pPr>
       <w:r>
-        <w:t xml:space="preserve">errors and empirical privacy</w:t>
-      </w:r>
-      <w:r>
-        <w:t xml:space="preserve"> </w:t>
-      </w:r>
-      <w:r>
-        <w:t xml:space="preserve">loss for 0.25, 1.0, 4.0 for total count of enumeration district</w:t>
+        <w:t xml:space="preserve">We found that the MAE and EPL of TopDown were similar to that</w:t>
+      </w:r>
+      <w:r>
+        <w:t xml:space="preserve"> </w:t>
+      </w:r>
+      <w:r>
+        <w:t xml:space="preserve">introduced by simple random sampling for</w:t>
+      </w:r>
+      <w:r>
+        <w:t xml:space="preserve"> </w:t>
+      </w:r>
+      <m:oMath>
+        <m:r>
+          <m:t>ϵ</m:t>
+        </m:r>
+        <m:r>
+          <m:t>≥</m:t>
+        </m:r>
+        <m:r>
+          <m:t>1.0</m:t>
+        </m:r>
+      </m:oMath>
+      <w:r>
+        <w:t xml:space="preserve">.</w:t>
       </w:r>
     </w:p>
     <w:p>
@@ -3902,7 +3919,7 @@
         <w:pStyle w:val="BodyText"/>
       </w:pPr>
       <w:r>
-        <w:t xml:space="preserve">[Report of which amount of sampling compared to which epsilon for mae, 95-th percentile, and EPL.] (Figure 2)</w:t>
+        <w:t xml:space="preserve">To describe in words:</w:t>
       </w:r>
     </w:p>
     <w:p>
@@ -3910,7 +3927,49 @@
         <w:pStyle w:val="BodyText"/>
       </w:pPr>
       <w:r>
-        <w:t xml:space="preserve">FIGURE 2 AROUND HERE — scatter of MAE and max EPL for range of epsilon and sample size</w:t>
+        <w:t xml:space="preserve">Total count</w:t>
+      </w:r>
+      <w:r>
+        <w:t xml:space="preserve"> </w:t>
+      </w:r>
+      <w:r>
+        <w:t xml:space="preserve">County</w:t>
+      </w:r>
+      <w:r>
+        <w:t xml:space="preserve"> </w:t>
+      </w:r>
+      <w:r>
+        <w:t xml:space="preserve">Enum Dist</w:t>
+      </w:r>
+      <w:r>
+        <w:t xml:space="preserve"> </w:t>
+      </w:r>
+      <w:r>
+        <w:t xml:space="preserve">Stratified Count</w:t>
+      </w:r>
+      <w:r>
+        <w:t xml:space="preserve"> </w:t>
+      </w:r>
+      <w:r>
+        <w:t xml:space="preserve">State</w:t>
+      </w:r>
+      <w:r>
+        <w:t xml:space="preserve"> </w:t>
+      </w:r>
+      <w:r>
+        <w:t xml:space="preserve">County</w:t>
+      </w:r>
+      <w:r>
+        <w:t xml:space="preserve"> </w:t>
+      </w:r>
+      <w:r>
+        <w:t xml:space="preserve">Enum Dist</w:t>
+      </w:r>
+      <w:r>
+        <w:t xml:space="preserve"> </w:t>
+      </w:r>
+      <w:r>
+        <w:t xml:space="preserve">(Figure 2)</w:t>
       </w:r>
     </w:p>
     <w:p>
@@ -3918,6 +3977,187 @@
         <w:pStyle w:val="BodyText"/>
       </w:pPr>
       <w:r>
+        <w:drawing>
+          <wp:inline>
+            <wp:extent cx="5334000" cy="2510117"/>
+            <wp:effectExtent b="0" l="0" r="0" t="0"/>
+            <wp:docPr descr="" title="Figure 2 TopDown and Simple Random Sample" id="1" name="Picture"/>
+            <a:graphic>
+              <a:graphicData uri="http://schemas.openxmlformats.org/drawingml/2006/picture">
+                <pic:pic>
+                  <pic:nvPicPr>
+                    <pic:cNvPr descr="fig_2_td_vs_srs.png" id="0" name="Picture"/>
+                    <pic:cNvPicPr>
+                      <a:picLocks noChangeArrowheads="1" noChangeAspect="1"/>
+                    </pic:cNvPicPr>
+                  </pic:nvPicPr>
+                  <pic:blipFill>
+                    <a:blip r:embed="rId28"/>
+                    <a:stretch>
+                      <a:fillRect/>
+                    </a:stretch>
+                  </pic:blipFill>
+                  <pic:spPr bwMode="auto">
+                    <a:xfrm>
+                      <a:off x="0" y="0"/>
+                      <a:ext cx="5334000" cy="2510117"/>
+                    </a:xfrm>
+                    <a:prstGeom prst="rect">
+                      <a:avLst/>
+                    </a:prstGeom>
+                    <a:noFill/>
+                    <a:ln w="9525">
+                      <a:noFill/>
+                      <a:headEnd/>
+                      <a:tailEnd/>
+                    </a:ln>
+                  </pic:spPr>
+                </pic:pic>
+              </a:graphicData>
+            </a:graphic>
+          </wp:inline>
+        </w:drawing>
+      </w:r>
+      <w:r>
+        <w:t xml:space="preserve"> </w:t>
+      </w:r>
+      <w:r>
+        <w:rPr>
+          <w:i/>
+        </w:rPr>
+        <w:t xml:space="preserve">Figure 2</w:t>
+      </w:r>
+      <w:r>
+        <w:t xml:space="preserve">: The curve with circular markers shows that in TopDown, the</w:t>
+      </w:r>
+      <w:r>
+        <w:t xml:space="preserve"> </w:t>
+      </w:r>
+      <w:r>
+        <w:t xml:space="preserve">choice of</w:t>
+      </w:r>
+      <w:r>
+        <w:t xml:space="preserve"> </w:t>
+      </w:r>
+      <m:oMath>
+        <m:r>
+          <m:t>ϵ</m:t>
+        </m:r>
+      </m:oMath>
+      <w:r>
+        <w:t xml:space="preserve"> </w:t>
+      </w:r>
+      <w:r>
+        <w:t xml:space="preserve">controls the tradeoff between MAE and EPL,</w:t>
+      </w:r>
+      <w:r>
+        <w:t xml:space="preserve"> </w:t>
+      </w:r>
+      <w:r>
+        <w:t xml:space="preserve">although for</w:t>
+      </w:r>
+      <w:r>
+        <w:t xml:space="preserve"> </w:t>
+      </w:r>
+      <m:oMath>
+        <m:r>
+          <m:t>ϵ</m:t>
+        </m:r>
+        <m:r>
+          <m:t>&lt;</m:t>
+        </m:r>
+        <m:r>
+          <m:t>1</m:t>
+        </m:r>
+      </m:oMath>
+      <w:r>
+        <w:t xml:space="preserve"> </w:t>
+      </w:r>
+      <w:r>
+        <w:t xml:space="preserve">there is not much difference in EPL. The</w:t>
+      </w:r>
+      <w:r>
+        <w:t xml:space="preserve"> </w:t>
+      </w:r>
+      <w:r>
+        <w:t xml:space="preserve">curve with square markers shows the MAE and EPL of Simple Random</w:t>
+      </w:r>
+      <w:r>
+        <w:t xml:space="preserve"> </w:t>
+      </w:r>
+      <w:r>
+        <w:t xml:space="preserve">Sampling for a range of sample sizes, for comparison. For example,</w:t>
+      </w:r>
+      <w:r>
+        <w:t xml:space="preserve"> </w:t>
+      </w:r>
+      <w:r>
+        <w:t xml:space="preserve">TopDown with</w:t>
+      </w:r>
+      <w:r>
+        <w:t xml:space="preserve"> </w:t>
+      </w:r>
+      <m:oMath>
+        <m:r>
+          <m:t>ϵ</m:t>
+        </m:r>
+        <m:r>
+          <m:t>=</m:t>
+        </m:r>
+        <m:r>
+          <m:t>1.0</m:t>
+        </m:r>
+      </m:oMath>
+      <w:r>
+        <w:t xml:space="preserve"> </w:t>
+      </w:r>
+      <w:r>
+        <w:t xml:space="preserve">provides privacy loss and estimation</w:t>
+      </w:r>
+      <w:r>
+        <w:t xml:space="preserve"> </w:t>
+      </w:r>
+      <w:r>
+        <w:t xml:space="preserve">error similar to a sample of 50% of the 1940 census data, while</w:t>
+      </w:r>
+      <w:r>
+        <w:t xml:space="preserve"> </w:t>
+      </w:r>
+      <m:oMath>
+        <m:r>
+          <m:t>ϵ</m:t>
+        </m:r>
+        <m:r>
+          <m:t>=</m:t>
+        </m:r>
+        <m:r>
+          <m:t>2.0</m:t>
+        </m:r>
+      </m:oMath>
+      <w:r>
+        <w:t xml:space="preserve"> </w:t>
+      </w:r>
+      <w:r>
+        <w:t xml:space="preserve">is comparable to a 75% sample (for counts stratified</w:t>
+      </w:r>
+      <w:r>
+        <w:t xml:space="preserve"> </w:t>
+      </w:r>
+      <w:r>
+        <w:t xml:space="preserve">by age, race, and ethnicity at the county level; different aggregate</w:t>
+      </w:r>
+      <w:r>
+        <w:t xml:space="preserve"> </w:t>
+      </w:r>
+      <w:r>
+        <w:t xml:space="preserve">statistics produce different curves).</w:t>
+      </w:r>
+    </w:p>
+    <w:p>
+      <w:pPr>
+        <w:pStyle w:val="BodyText"/>
+      </w:pPr>
+      <w:r>
         <w:t xml:space="preserve">The bias introduced by TopDown varied with diversity index, as</w:t>
       </w:r>
       <w:r>
@@ -4123,11 +4363,11 @@
       <w:pPr>
         <w:pStyle w:val="Heading1"/>
       </w:pPr>
-      <w:bookmarkStart w:id="28" w:name="discussion"/>
+      <w:bookmarkStart w:id="29" w:name="discussion"/>
       <w:r>
         <w:t xml:space="preserve">Discussion</w:t>
       </w:r>
-      <w:bookmarkEnd w:id="28"/>
+      <w:bookmarkEnd w:id="29"/>
     </w:p>
     <w:p>
       <w:pPr>
@@ -4250,11 +4490,11 @@
       <w:pPr>
         <w:pStyle w:val="Heading2"/>
       </w:pPr>
-      <w:bookmarkStart w:id="29" w:name="limitations"/>
+      <w:bookmarkStart w:id="30" w:name="limitations"/>
       <w:r>
         <w:t xml:space="preserve">Limitations</w:t>
       </w:r>
-      <w:bookmarkEnd w:id="29"/>
+      <w:bookmarkEnd w:id="30"/>
     </w:p>
     <w:p>
       <w:pPr>
@@ -4282,14 +4522,14 @@
       <w:pPr>
         <w:pStyle w:val="Heading2"/>
       </w:pPr>
-      <w:bookmarkStart w:id="30" w:name="references"/>
+      <w:bookmarkStart w:id="31" w:name="references"/>
       <w:r>
         <w:t xml:space="preserve">References</w:t>
       </w:r>
-      <w:bookmarkEnd w:id="30"/>
-    </w:p>
-    <w:bookmarkStart w:id="41" w:name="refs"/>
-    <w:bookmarkStart w:id="31" w:name="ref-garfinkel2019understanding"/>
+      <w:bookmarkEnd w:id="31"/>
+    </w:p>
+    <w:bookmarkStart w:id="42" w:name="refs"/>
+    <w:bookmarkStart w:id="32" w:name="ref-garfinkel2019understanding"/>
     <w:p>
       <w:pPr>
         <w:pStyle w:val="Bibliography"/>
@@ -4301,8 +4541,8 @@
         <w:t xml:space="preserve"> </w:t>
       </w:r>
     </w:p>
-    <w:bookmarkEnd w:id="31"/>
-    <w:bookmarkStart w:id="32" w:name="ref-gao2018census"/>
+    <w:bookmarkEnd w:id="32"/>
+    <w:bookmarkStart w:id="33" w:name="ref-gao2018census"/>
     <w:p>
       <w:pPr>
         <w:pStyle w:val="Bibliography"/>
@@ -4314,8 +4554,8 @@
         <w:t xml:space="preserve"> </w:t>
       </w:r>
     </w:p>
-    <w:bookmarkEnd w:id="32"/>
-    <w:bookmarkStart w:id="33" w:name="ref-ruggles2019differential"/>
+    <w:bookmarkEnd w:id="33"/>
+    <w:bookmarkStart w:id="34" w:name="ref-ruggles2019differential"/>
     <w:p>
       <w:pPr>
         <w:pStyle w:val="Bibliography"/>
@@ -4327,8 +4567,8 @@
         <w:t xml:space="preserve"> </w:t>
       </w:r>
     </w:p>
-    <w:bookmarkEnd w:id="33"/>
-    <w:bookmarkStart w:id="35" w:name="ref-abowd2018disclosure"/>
+    <w:bookmarkEnd w:id="34"/>
+    <w:bookmarkStart w:id="36" w:name="ref-abowd2018disclosure"/>
     <w:p>
       <w:pPr>
         <w:pStyle w:val="Bibliography"/>
@@ -4339,7 +4579,7 @@
       <w:r>
         <w:t xml:space="preserve"> </w:t>
       </w:r>
-      <w:hyperlink r:id="rId34">
+      <w:hyperlink r:id="rId35">
         <w:r>
           <w:rPr>
             <w:rStyle w:val="Hyperlink"/>
@@ -4354,8 +4594,8 @@
         <w:t xml:space="preserve"> </w:t>
       </w:r>
     </w:p>
-    <w:bookmarkEnd w:id="35"/>
-    <w:bookmarkStart w:id="36" w:name="ref-dwork2014algorithmic"/>
+    <w:bookmarkEnd w:id="36"/>
+    <w:bookmarkStart w:id="37" w:name="ref-dwork2014algorithmic"/>
     <w:p>
       <w:pPr>
         <w:pStyle w:val="Bibliography"/>
@@ -4367,8 +4607,8 @@
         <w:t xml:space="preserve"> </w:t>
       </w:r>
     </w:p>
-    <w:bookmarkEnd w:id="36"/>
-    <w:bookmarkStart w:id="37" w:name="ref-mckenna2018disclosure"/>
+    <w:bookmarkEnd w:id="37"/>
+    <w:bookmarkStart w:id="38" w:name="ref-mckenna2018disclosure"/>
     <w:p>
       <w:pPr>
         <w:pStyle w:val="Bibliography"/>
@@ -4380,8 +4620,8 @@
         <w:t xml:space="preserve"> </w:t>
       </w:r>
     </w:p>
-    <w:bookmarkEnd w:id="37"/>
-    <w:bookmarkStart w:id="39" w:name="ref-boyd2019differential"/>
+    <w:bookmarkEnd w:id="38"/>
+    <w:bookmarkStart w:id="40" w:name="ref-boyd2019differential"/>
     <w:p>
       <w:pPr>
         <w:pStyle w:val="Bibliography"/>
@@ -4392,7 +4632,7 @@
       <w:r>
         <w:t xml:space="preserve"> </w:t>
       </w:r>
-      <w:hyperlink r:id="rId38">
+      <w:hyperlink r:id="rId39">
         <w:r>
           <w:rPr>
             <w:rStyle w:val="Hyperlink"/>
@@ -4401,8 +4641,8 @@
         </w:r>
       </w:hyperlink>
     </w:p>
-    <w:bookmarkEnd w:id="39"/>
-    <w:bookmarkStart w:id="40" w:name="ref-chen2015differentially"/>
+    <w:bookmarkEnd w:id="40"/>
+    <w:bookmarkStart w:id="41" w:name="ref-chen2015differentially"/>
     <w:p>
       <w:pPr>
         <w:pStyle w:val="Bibliography"/>
@@ -4414,8 +4654,8 @@
         <w:t xml:space="preserve"> </w:t>
       </w:r>
     </w:p>
-    <w:bookmarkEnd w:id="40"/>
     <w:bookmarkEnd w:id="41"/>
+    <w:bookmarkEnd w:id="42"/>
     <w:sectPr/>
   </w:body>
 </w:document>

</xml_diff>

<commit_message>
ENH: complete draft results
</commit_message>
<xml_diff>
--- a/dp_2020_census.docx
+++ b/dp_2020_census.docx
@@ -62,6 +62,9 @@
         <w:t xml:space="preserve">[1]</w:t>
       </w:r>
       <w:r>
+        <w:t xml:space="preserve">[2]</w:t>
+      </w:r>
+      <w:r>
         <w:t xml:space="preserve"> </w:t>
       </w:r>
       <w:r>
@@ -265,6 +268,9 @@
       </w:r>
       <w:r>
         <w:t xml:space="preserve">[4]</w:t>
+      </w:r>
+      <w:r>
+        <w:t xml:space="preserve">[7]</w:t>
       </w:r>
     </w:p>
     <w:p>
@@ -3074,7 +3080,55 @@
         <w:t xml:space="preserve"> </w:t>
       </w:r>
       <w:r>
-        <w:t xml:space="preserve">that the DP counts are positively biased for areas with low diversity.</w:t>
+        <w:t xml:space="preserve">that the DP counts are positively biased for areas with low</w:t>
+      </w:r>
+      <w:r>
+        <w:t xml:space="preserve"> </w:t>
+      </w:r>
+      <w:r>
+        <w:t xml:space="preserve">diversity. For each geographic area, we constructed a</w:t>
+      </w:r>
+      <w:r>
+        <w:t xml:space="preserve"> </w:t>
+      </w:r>
+      <w:r>
+        <w:t xml:space="preserve">“</w:t>
+      </w:r>
+      <w:r>
+        <w:t xml:space="preserve">homogeneity</w:t>
+      </w:r>
+      <w:r>
+        <w:t xml:space="preserve"> </w:t>
+      </w:r>
+      <w:r>
+        <w:t xml:space="preserve">index</w:t>
+      </w:r>
+      <w:r>
+        <w:t xml:space="preserve">”</w:t>
+      </w:r>
+      <w:r>
+        <w:t xml:space="preserve"> </w:t>
+      </w:r>
+      <w:r>
+        <w:t xml:space="preserve">by counting the cells of the detailed query histogram that</w:t>
+      </w:r>
+      <w:r>
+        <w:t xml:space="preserve"> </w:t>
+      </w:r>
+      <w:r>
+        <w:t xml:space="preserve">contained a true count of zero, and we examined the bias (mean</w:t>
+      </w:r>
+      <w:r>
+        <w:t xml:space="preserve"> </w:t>
+      </w:r>
+      <w:r>
+        <w:t xml:space="preserve">residual) of the corresponding counts from TopDown stratified by</w:t>
+      </w:r>
+      <w:r>
+        <w:t xml:space="preserve"> </w:t>
+      </w:r>
+      <w:r>
+        <w:t xml:space="preserve">homogeneity index.</w:t>
       </w:r>
     </w:p>
     <w:p>
@@ -3130,6 +3184,16 @@
         <w:t xml:space="preserve">Results</w:t>
       </w:r>
       <w:bookmarkEnd w:id="26"/>
+    </w:p>
+    <w:p>
+      <w:pPr>
+        <w:pStyle w:val="Heading2"/>
+      </w:pPr>
+      <w:bookmarkStart w:id="27" w:name="error-and-privacy-of-topdown"/>
+      <w:r>
+        <w:t xml:space="preserve">Error and Privacy of TopDown</w:t>
+      </w:r>
+      <w:bookmarkEnd w:id="27"/>
     </w:p>
     <w:p>
       <w:pPr>
@@ -3700,7 +3764,7 @@
                     </pic:cNvPicPr>
                   </pic:nvPicPr>
                   <pic:blipFill>
-                    <a:blip r:embed="rId27"/>
+                    <a:blip r:embed="rId28"/>
                     <a:stretch>
                       <a:fillRect/>
                     </a:stretch>
@@ -3885,33 +3949,153 @@
     </w:p>
     <w:p>
       <w:pPr>
+        <w:pStyle w:val="Heading2"/>
+      </w:pPr>
+      <w:bookmarkStart w:id="29" w:name="X2f5beecc99d34123f096a6330143173a6b1f8d3"/>
+      <w:r>
+        <w:t xml:space="preserve">Comparison with Error and Privacy of Simple Random Sampling</w:t>
+      </w:r>
+      <w:bookmarkEnd w:id="29"/>
+    </w:p>
+    <w:p>
+      <w:pPr>
+        <w:pStyle w:val="FirstParagraph"/>
+      </w:pPr>
+      <w:r>
+        <w:t xml:space="preserve">We found that the MAE and EPL of Simple Random Sampling varied with larger sample size in a manner analogous to the total privacy budget in TopDown, for</w:t>
+      </w:r>
+      <w:r>
+        <w:t xml:space="preserve"> </w:t>
+      </w:r>
+      <m:oMath>
+        <m:r>
+          <m:t>ϵ</m:t>
+        </m:r>
+        <m:r>
+          <m:t>≥</m:t>
+        </m:r>
+        <m:r>
+          <m:t>1</m:t>
+        </m:r>
+      </m:oMath>
+      <w:r>
+        <w:t xml:space="preserve">. For a 5% sample of the 1940 Census data, we found</w:t>
+      </w:r>
+      <w:r>
+        <w:t xml:space="preserve"> </w:t>
+      </w:r>
+      <w:r>
+        <w:t xml:space="preserve">median absolute error in TC of 74 at the enumeration district level,</w:t>
+      </w:r>
+      <w:r>
+        <w:t xml:space="preserve"> </w:t>
+      </w:r>
+      <w:r>
+        <w:t xml:space="preserve">388 at the county level, and</w:t>
+      </w:r>
+      <w:r>
+        <w:t xml:space="preserve"> </w:t>
+      </w:r>
+      <w:r>
+        <w:t xml:space="preserve">3883 at the state level;</w:t>
+      </w:r>
+      <w:r>
+        <w:t xml:space="preserve"> </w:t>
+      </w:r>
+      <w:r>
+        <w:t xml:space="preserve">a 50% sample produced</w:t>
+      </w:r>
+      <w:r>
+        <w:t xml:space="preserve"> </w:t>
+      </w:r>
+      <w:r>
+        <w:t xml:space="preserve">median absolute error in TC of 17 at the enumeration district level,</w:t>
+      </w:r>
+      <w:r>
+        <w:t xml:space="preserve"> </w:t>
+      </w:r>
+      <w:r>
+        <w:t xml:space="preserve">90 at the county level, and</w:t>
+      </w:r>
+      <w:r>
+        <w:t xml:space="preserve"> </w:t>
+      </w:r>
+      <w:r>
+        <w:t xml:space="preserve">932 at the state level;</w:t>
+      </w:r>
+      <w:r>
+        <w:t xml:space="preserve"> </w:t>
+      </w:r>
+      <w:r>
+        <w:t xml:space="preserve">and a 95% sample produced</w:t>
+      </w:r>
+      <w:r>
+        <w:t xml:space="preserve"> </w:t>
+      </w:r>
+      <w:r>
+        <w:t xml:space="preserve">median absolute error in TC of 4 at the enumeration district level,</w:t>
+      </w:r>
+      <w:r>
+        <w:t xml:space="preserve"> </w:t>
+      </w:r>
+      <w:r>
+        <w:t xml:space="preserve">20 at the county level, and</w:t>
+      </w:r>
+      <w:r>
+        <w:t xml:space="preserve"> </w:t>
+      </w:r>
+      <w:r>
+        <w:t xml:space="preserve">130 at the state level;</w:t>
+      </w:r>
+    </w:p>
+    <w:p>
+      <w:pPr>
         <w:pStyle w:val="BodyText"/>
       </w:pPr>
       <w:r>
-        <w:t xml:space="preserve">We found that the MAE and EPL of TopDown were similar to that</w:t>
-      </w:r>
-      <w:r>
-        <w:t xml:space="preserve"> </w:t>
-      </w:r>
-      <w:r>
-        <w:t xml:space="preserve">introduced by simple random sampling for</w:t>
-      </w:r>
-      <w:r>
-        <w:t xml:space="preserve"> </w:t>
-      </w:r>
-      <m:oMath>
-        <m:r>
-          <m:t>ϵ</m:t>
-        </m:r>
-        <m:r>
-          <m:t>≥</m:t>
-        </m:r>
-        <m:r>
-          <m:t>1.0</m:t>
-        </m:r>
-      </m:oMath>
-      <w:r>
-        <w:t xml:space="preserve">.</w:t>
+        <w:t xml:space="preserve">Error in stratified county varied similarly; for a 5% sample, we found</w:t>
+      </w:r>
+      <w:r>
+        <w:t xml:space="preserve"> </w:t>
+      </w:r>
+      <w:r>
+        <w:t xml:space="preserve">median absolute error in SC of 18 at the enumeration district level,</w:t>
+      </w:r>
+      <w:r>
+        <w:t xml:space="preserve"> </w:t>
+      </w:r>
+      <w:r>
+        <w:t xml:space="preserve">19 at the county level, and</w:t>
+      </w:r>
+      <w:r>
+        <w:t xml:space="preserve"> </w:t>
+      </w:r>
+      <w:r>
+        <w:t xml:space="preserve">41 at the state level;</w:t>
+      </w:r>
+      <w:r>
+        <w:t xml:space="preserve"> </w:t>
+      </w:r>
+      <w:r>
+        <w:t xml:space="preserve">a 50% sample produced</w:t>
+      </w:r>
+      <w:r>
+        <w:t xml:space="preserve"> </w:t>
+      </w:r>
+      <w:r>
+        <w:t xml:space="preserve">median absolute error in TC of 4 at the enumeration district level,</w:t>
+      </w:r>
+      <w:r>
+        <w:t xml:space="preserve"> </w:t>
+      </w:r>
+      <w:r>
+        <w:t xml:space="preserve">5 at the county level, and</w:t>
+      </w:r>
+      <w:r>
+        <w:t xml:space="preserve"> </w:t>
+      </w:r>
+      <w:r>
+        <w:t xml:space="preserve">9 at the state level.</w:t>
       </w:r>
     </w:p>
     <w:p>
@@ -3919,51 +4103,109 @@
         <w:pStyle w:val="BodyText"/>
       </w:pPr>
       <w:r>
-        <w:t xml:space="preserve">To describe in words:</w:t>
-      </w:r>
-    </w:p>
-    <w:p>
-      <w:pPr>
-        <w:pStyle w:val="BodyText"/>
-      </w:pPr>
-      <w:r>
-        <w:t xml:space="preserve">Total count</w:t>
-      </w:r>
-      <w:r>
-        <w:t xml:space="preserve"> </w:t>
-      </w:r>
-      <w:r>
-        <w:t xml:space="preserve">County</w:t>
-      </w:r>
-      <w:r>
-        <w:t xml:space="preserve"> </w:t>
-      </w:r>
-      <w:r>
-        <w:t xml:space="preserve">Enum Dist</w:t>
-      </w:r>
-      <w:r>
-        <w:t xml:space="preserve"> </w:t>
-      </w:r>
-      <w:r>
-        <w:t xml:space="preserve">Stratified Count</w:t>
-      </w:r>
-      <w:r>
-        <w:t xml:space="preserve"> </w:t>
-      </w:r>
-      <w:r>
-        <w:t xml:space="preserve">State</w:t>
-      </w:r>
-      <w:r>
-        <w:t xml:space="preserve"> </w:t>
-      </w:r>
-      <w:r>
-        <w:t xml:space="preserve">County</w:t>
-      </w:r>
-      <w:r>
-        <w:t xml:space="preserve"> </w:t>
-      </w:r>
-      <w:r>
-        <w:t xml:space="preserve">Enum Dist</w:t>
+        <w:t xml:space="preserve">We found empirical privacy loss increased as sample size increased.</w:t>
+      </w:r>
+      <w:r>
+        <w:t xml:space="preserve"> </w:t>
+      </w:r>
+      <w:r>
+        <w:t xml:space="preserve">For a 5% sample,</w:t>
+      </w:r>
+      <w:r>
+        <w:t xml:space="preserve"> </w:t>
+      </w:r>
+      <w:r>
+        <w:t xml:space="preserve">at the enumeration district level, we found</w:t>
+      </w:r>
+      <w:r>
+        <w:t xml:space="preserve"> </w:t>
+      </w:r>
+      <w:r>
+        <w:t xml:space="preserve">EPL of 0.020 for TC and 0.098 for SC,</w:t>
+      </w:r>
+      <w:r>
+        <w:t xml:space="preserve"> </w:t>
+      </w:r>
+      <w:r>
+        <w:t xml:space="preserve">and at the county level, we found</w:t>
+      </w:r>
+      <w:r>
+        <w:t xml:space="preserve"> </w:t>
+      </w:r>
+      <w:r>
+        <w:t xml:space="preserve">0.035 for TC and 0.034 for SC;</w:t>
+      </w:r>
+      <w:r>
+        <w:t xml:space="preserve"> </w:t>
+      </w:r>
+      <w:r>
+        <w:t xml:space="preserve">a 50% sample produced</w:t>
+      </w:r>
+      <w:r>
+        <w:t xml:space="preserve"> </w:t>
+      </w:r>
+      <w:r>
+        <w:t xml:space="preserve">EPL of 0.079 for TC and 0.318 for SC</w:t>
+      </w:r>
+      <w:r>
+        <w:t xml:space="preserve"> </w:t>
+      </w:r>
+      <w:r>
+        <w:t xml:space="preserve">at the enumeration district level,</w:t>
+      </w:r>
+      <w:r>
+        <w:t xml:space="preserve"> </w:t>
+      </w:r>
+      <w:r>
+        <w:t xml:space="preserve">and</w:t>
+      </w:r>
+      <w:r>
+        <w:t xml:space="preserve"> </w:t>
+      </w:r>
+      <w:r>
+        <w:t xml:space="preserve">0.082 for TC and 0.150 for SC</w:t>
+      </w:r>
+      <w:r>
+        <w:t xml:space="preserve"> </w:t>
+      </w:r>
+      <w:r>
+        <w:t xml:space="preserve">at the county level;</w:t>
+      </w:r>
+      <w:r>
+        <w:t xml:space="preserve"> </w:t>
+      </w:r>
+      <w:r>
+        <w:t xml:space="preserve">and a 95% sample produced</w:t>
+      </w:r>
+      <w:r>
+        <w:t xml:space="preserve"> </w:t>
+      </w:r>
+      <w:r>
+        <w:t xml:space="preserve">EPL of 0.314 for TC and 1.333 for SC</w:t>
+      </w:r>
+      <w:r>
+        <w:t xml:space="preserve"> </w:t>
+      </w:r>
+      <w:r>
+        <w:t xml:space="preserve">at the enumeration district level,</w:t>
+      </w:r>
+      <w:r>
+        <w:t xml:space="preserve"> </w:t>
+      </w:r>
+      <w:r>
+        <w:t xml:space="preserve">and</w:t>
+      </w:r>
+      <w:r>
+        <w:t xml:space="preserve"> </w:t>
+      </w:r>
+      <w:r>
+        <w:t xml:space="preserve">0.429 for TC and 0.612 for SC</w:t>
+      </w:r>
+      <w:r>
+        <w:t xml:space="preserve"> </w:t>
+      </w:r>
+      <w:r>
+        <w:t xml:space="preserve">at the county level.</w:t>
       </w:r>
       <w:r>
         <w:t xml:space="preserve"> </w:t>
@@ -3992,7 +4234,7 @@
                     </pic:cNvPicPr>
                   </pic:nvPicPr>
                   <pic:blipFill>
-                    <a:blip r:embed="rId28"/>
+                    <a:blip r:embed="rId30"/>
                     <a:stretch>
                       <a:fillRect/>
                     </a:stretch>
@@ -4018,9 +4260,11 @@
           </wp:inline>
         </w:drawing>
       </w:r>
-      <w:r>
-        <w:t xml:space="preserve"> </w:t>
-      </w:r>
+    </w:p>
+    <w:p>
+      <w:pPr>
+        <w:pStyle w:val="BodyText"/>
+      </w:pPr>
       <w:r>
         <w:rPr>
           <w:i/>
@@ -4155,40 +4399,231 @@
     </w:p>
     <w:p>
       <w:pPr>
+        <w:pStyle w:val="Heading2"/>
+      </w:pPr>
+      <w:bookmarkStart w:id="31" w:name="bias-in-the-noise-introduced-by-topdown"/>
+      <w:r>
+        <w:t xml:space="preserve">Bias in the noise introduced by TopDown</w:t>
+      </w:r>
+      <w:bookmarkEnd w:id="31"/>
+    </w:p>
+    <w:p>
+      <w:pPr>
+        <w:pStyle w:val="FirstParagraph"/>
+      </w:pPr>
+      <w:r>
+        <w:t xml:space="preserve">The bias introduced by TopDown varied with diversity index, as</w:t>
+      </w:r>
+      <w:r>
+        <w:t xml:space="preserve"> </w:t>
+      </w:r>
+      <w:r>
+        <w:t xml:space="preserve">hypothesized.</w:t>
+      </w:r>
+      <w:r>
+        <w:t xml:space="preserve"> </w:t>
+      </w:r>
+      <w:r>
+        <w:t xml:space="preserve">Enumeration districts with homogeneity index 0 (0 empty strata) had TC</w:t>
+      </w:r>
+      <w:r>
+        <w:t xml:space="preserve"> </w:t>
+      </w:r>
+      <w:r>
+        <w:t xml:space="preserve">systematically lower than ground truth, while enumeration</w:t>
+      </w:r>
+      <w:r>
+        <w:t xml:space="preserve"> </w:t>
+      </w:r>
+      <w:r>
+        <w:t xml:space="preserve">districts with 22 empty strata had TC systematically higher.</w:t>
+      </w:r>
+      <w:r>
+        <w:t xml:space="preserve"> </w:t>
+      </w:r>
+      <w:r>
+        <w:t xml:space="preserve">The size of this bias decreased as a function of</w:t>
+      </w:r>
+      <w:r>
+        <w:t xml:space="preserve"> </w:t>
+      </w:r>
+      <m:oMath>
+        <m:r>
+          <m:t>ϵ</m:t>
+        </m:r>
+      </m:oMath>
+      <w:r>
+        <w:t xml:space="preserve">. Homogeneity index 0</w:t>
+      </w:r>
+      <w:r>
+        <w:t xml:space="preserve"> </w:t>
+      </w:r>
+      <w:r>
+        <w:t xml:space="preserve">had bias of -52.6 people for</w:t>
+      </w:r>
+      <w:r>
+        <w:t xml:space="preserve"> </w:t>
+      </w:r>
+      <m:oMath>
+        <m:r>
+          <m:t>ϵ</m:t>
+        </m:r>
+        <m:r>
+          <m:t>=</m:t>
+        </m:r>
+        <m:r>
+          <m:t>0.25</m:t>
+        </m:r>
+      </m:oMath>
+      <w:r>
+        <w:t xml:space="preserve">,</w:t>
+      </w:r>
+      <w:r>
+        <w:t xml:space="preserve"> </w:t>
+      </w:r>
+      <w:r>
+        <w:t xml:space="preserve">-18.9 people for</w:t>
+      </w:r>
+      <w:r>
+        <w:t xml:space="preserve"> </w:t>
+      </w:r>
+      <m:oMath>
+        <m:r>
+          <m:t>ϵ</m:t>
+        </m:r>
+        <m:r>
+          <m:t>=</m:t>
+        </m:r>
+        <m:r>
+          <m:t>1.0</m:t>
+        </m:r>
+      </m:oMath>
+      <w:r>
+        <w:t xml:space="preserve">,</w:t>
+      </w:r>
+      <w:r>
+        <w:t xml:space="preserve"> </w:t>
+      </w:r>
+      <w:r>
+        <w:t xml:space="preserve">and -6.6 people for</w:t>
+      </w:r>
+      <w:r>
+        <w:t xml:space="preserve"> </w:t>
+      </w:r>
+      <m:oMath>
+        <m:r>
+          <m:t>ϵ</m:t>
+        </m:r>
+        <m:r>
+          <m:t>=</m:t>
+        </m:r>
+        <m:r>
+          <m:t>4.0</m:t>
+        </m:r>
+      </m:oMath>
+      <w:r>
+        <w:t xml:space="preserve">;</w:t>
+      </w:r>
+      <w:r>
+        <w:t xml:space="preserve"> </w:t>
+      </w:r>
+      <w:r>
+        <w:t xml:space="preserve">while homogeneity index 22</w:t>
+      </w:r>
+      <w:r>
+        <w:t xml:space="preserve"> </w:t>
+      </w:r>
+      <w:r>
+        <w:t xml:space="preserve">had bias of 8.7 people for</w:t>
+      </w:r>
+      <w:r>
+        <w:t xml:space="preserve"> </w:t>
+      </w:r>
+      <m:oMath>
+        <m:r>
+          <m:t>ϵ</m:t>
+        </m:r>
+        <m:r>
+          <m:t>=</m:t>
+        </m:r>
+        <m:r>
+          <m:t>0.25</m:t>
+        </m:r>
+      </m:oMath>
+      <w:r>
+        <w:t xml:space="preserve">,</w:t>
+      </w:r>
+      <w:r>
+        <w:t xml:space="preserve"> </w:t>
+      </w:r>
+      <w:r>
+        <w:t xml:space="preserve">3.6 people for</w:t>
+      </w:r>
+      <w:r>
+        <w:t xml:space="preserve"> </w:t>
+      </w:r>
+      <m:oMath>
+        <m:r>
+          <m:t>ϵ</m:t>
+        </m:r>
+        <m:r>
+          <m:t>=</m:t>
+        </m:r>
+        <m:r>
+          <m:t>1.0</m:t>
+        </m:r>
+      </m:oMath>
+      <w:r>
+        <w:t xml:space="preserve">,</w:t>
+      </w:r>
+      <w:r>
+        <w:t xml:space="preserve"> </w:t>
+      </w:r>
+      <w:r>
+        <w:t xml:space="preserve">and 1.5 people for</w:t>
+      </w:r>
+      <w:r>
+        <w:t xml:space="preserve"> </w:t>
+      </w:r>
+      <m:oMath>
+        <m:r>
+          <m:t>ϵ</m:t>
+        </m:r>
+        <m:r>
+          <m:t>=</m:t>
+        </m:r>
+        <m:r>
+          <m:t>4.0</m:t>
+        </m:r>
+      </m:oMath>
+      <w:r>
+        <w:t xml:space="preserve">.</w:t>
+      </w:r>
+    </w:p>
+    <w:p>
+      <w:pPr>
         <w:pStyle w:val="BodyText"/>
       </w:pPr>
       <w:r>
-        <w:t xml:space="preserve">The bias introduced by TopDown varied with diversity index, as</w:t>
-      </w:r>
-      <w:r>
-        <w:t xml:space="preserve"> </w:t>
-      </w:r>
-      <w:r>
-        <w:t xml:space="preserve">hypothesized.</w:t>
-      </w:r>
-      <w:r>
-        <w:t xml:space="preserve"> </w:t>
-      </w:r>
-      <w:r>
-        <w:t xml:space="preserve">Enumeration districts with only X empty strata had TC</w:t>
-      </w:r>
-      <w:r>
-        <w:t xml:space="preserve"> </w:t>
-      </w:r>
-      <w:r>
-        <w:t xml:space="preserve">and SC systematically lower than ground truth, while enumeration</w:t>
-      </w:r>
-      <w:r>
-        <w:t xml:space="preserve"> </w:t>
-      </w:r>
-      <w:r>
-        <w:t xml:space="preserve">districts with X empty strata had TC and SC systematically higher.</w:t>
-      </w:r>
-      <w:r>
-        <w:t xml:space="preserve"> </w:t>
-      </w:r>
-      <w:r>
-        <w:t xml:space="preserve">The size of this bias decreased as a function of</w:t>
+        <w:t xml:space="preserve">Counties displayed the same general pattern, but there are fewer</w:t>
+      </w:r>
+      <w:r>
+        <w:t xml:space="preserve"> </w:t>
+      </w:r>
+      <w:r>
+        <w:t xml:space="preserve">counties and they typically have less empty strata, so it was not as</w:t>
+      </w:r>
+      <w:r>
+        <w:t xml:space="preserve"> </w:t>
+      </w:r>
+      <w:r>
+        <w:t xml:space="preserve">pronounced.</w:t>
+      </w:r>
+      <w:r>
+        <w:t xml:space="preserve"> </w:t>
+      </w:r>
+      <w:r>
+        <w:t xml:space="preserve">The size of this bias again decreased as a function of</w:t>
       </w:r>
       <w:r>
         <w:t xml:space="preserve"> </w:t>
@@ -4199,13 +4634,19 @@
         </m:r>
       </m:oMath>
       <w:r>
-        <w:t xml:space="preserve">, from</w:t>
-      </w:r>
-      <w:r>
-        <w:t xml:space="preserve"> </w:t>
-      </w:r>
-      <w:r>
-        <w:t xml:space="preserve">tc_bias_enum_dist_X_0_25 for</w:t>
+        <w:t xml:space="preserve">.</w:t>
+      </w:r>
+      <w:r>
+        <w:t xml:space="preserve"> </w:t>
+      </w:r>
+      <w:r>
+        <w:t xml:space="preserve">homogeneity index 0</w:t>
+      </w:r>
+      <w:r>
+        <w:t xml:space="preserve"> </w:t>
+      </w:r>
+      <w:r>
+        <w:t xml:space="preserve">had bias of -103.7 people for</w:t>
       </w:r>
       <w:r>
         <w:t xml:space="preserve"> </w:t>
@@ -4222,16 +4663,13 @@
         </m:r>
       </m:oMath>
       <w:r>
-        <w:t xml:space="preserve"> </w:t>
-      </w:r>
-      <w:r>
-        <w:t xml:space="preserve">to</w:t>
-      </w:r>
-      <w:r>
-        <w:t xml:space="preserve"> </w:t>
-      </w:r>
-      <w:r>
-        <w:t xml:space="preserve">tc_bias_enum_dist_X_4_00 for</w:t>
+        <w:t xml:space="preserve">,</w:t>
+      </w:r>
+      <w:r>
+        <w:t xml:space="preserve"> </w:t>
+      </w:r>
+      <w:r>
+        <w:t xml:space="preserve">-33.9 people for</w:t>
       </w:r>
       <w:r>
         <w:t xml:space="preserve"> </w:t>
@@ -4244,37 +4682,194 @@
           <m:t>=</m:t>
         </m:r>
         <m:r>
+          <m:t>1.0</m:t>
+        </m:r>
+      </m:oMath>
+      <w:r>
+        <w:t xml:space="preserve">,</w:t>
+      </w:r>
+      <w:r>
+        <w:t xml:space="preserve"> </w:t>
+      </w:r>
+      <w:r>
+        <w:t xml:space="preserve">and -10.4 people for</w:t>
+      </w:r>
+      <w:r>
+        <w:t xml:space="preserve"> </w:t>
+      </w:r>
+      <m:oMath>
+        <m:r>
+          <m:t>ϵ</m:t>
+        </m:r>
+        <m:r>
+          <m:t>=</m:t>
+        </m:r>
+        <m:r>
           <m:t>4.0</m:t>
         </m:r>
       </m:oMath>
       <w:r>
+        <w:t xml:space="preserve">;</w:t>
+      </w:r>
+      <w:r>
+        <w:t xml:space="preserve"> </w:t>
+      </w:r>
+      <w:r>
+        <w:t xml:space="preserve">while homogeneity index 22</w:t>
+      </w:r>
+      <w:r>
+        <w:t xml:space="preserve"> </w:t>
+      </w:r>
+      <w:r>
+        <w:t xml:space="preserve">had bias of 23.4 people for</w:t>
+      </w:r>
+      <w:r>
+        <w:t xml:space="preserve"> </w:t>
+      </w:r>
+      <m:oMath>
+        <m:r>
+          <m:t>ϵ</m:t>
+        </m:r>
+        <m:r>
+          <m:t>=</m:t>
+        </m:r>
+        <m:r>
+          <m:t>0.25</m:t>
+        </m:r>
+      </m:oMath>
+      <w:r>
+        <w:t xml:space="preserve">,</w:t>
+      </w:r>
+      <w:r>
+        <w:t xml:space="preserve"> </w:t>
+      </w:r>
+      <w:r>
+        <w:t xml:space="preserve">14.5 people for</w:t>
+      </w:r>
+      <w:r>
+        <w:t xml:space="preserve"> </w:t>
+      </w:r>
+      <m:oMath>
+        <m:r>
+          <m:t>ϵ</m:t>
+        </m:r>
+        <m:r>
+          <m:t>=</m:t>
+        </m:r>
+        <m:r>
+          <m:t>1.0</m:t>
+        </m:r>
+      </m:oMath>
+      <w:r>
+        <w:t xml:space="preserve">,</w:t>
+      </w:r>
+      <w:r>
+        <w:t xml:space="preserve"> </w:t>
+      </w:r>
+      <w:r>
+        <w:t xml:space="preserve">and 6.0 people for</w:t>
+      </w:r>
+      <w:r>
+        <w:t xml:space="preserve"> </w:t>
+      </w:r>
+      <m:oMath>
+        <m:r>
+          <m:t>ϵ</m:t>
+        </m:r>
+        <m:r>
+          <m:t>=</m:t>
+        </m:r>
+        <m:r>
+          <m:t>4.0</m:t>
+        </m:r>
+      </m:oMath>
+      <w:r>
         <w:t xml:space="preserve">.</w:t>
       </w:r>
+      <w:r>
+        <w:t xml:space="preserve"> </w:t>
+      </w:r>
+      <w:r>
+        <w:t xml:space="preserve">(Figure 3)</w:t>
+      </w:r>
     </w:p>
     <w:p>
       <w:pPr>
         <w:pStyle w:val="BodyText"/>
       </w:pPr>
       <w:r>
-        <w:t xml:space="preserve">Counties displayed the same general pattern, but there are fewer</w:t>
-      </w:r>
-      <w:r>
-        <w:t xml:space="preserve"> </w:t>
-      </w:r>
-      <w:r>
-        <w:t xml:space="preserve">counties and they typically have less empty strata, so it was not as</w:t>
-      </w:r>
-      <w:r>
-        <w:t xml:space="preserve"> </w:t>
-      </w:r>
-      <w:r>
-        <w:t xml:space="preserve">pronounced.</w:t>
-      </w:r>
-      <w:r>
-        <w:t xml:space="preserve"> </w:t>
-      </w:r>
-      <w:r>
-        <w:t xml:space="preserve">The size of this bias again decreased as a function of</w:t>
+        <w:drawing>
+          <wp:inline>
+            <wp:extent cx="5334000" cy="1255058"/>
+            <wp:effectExtent b="0" l="0" r="0" t="0"/>
+            <wp:docPr descr="" title="Figure 3 Homogeneity Bias" id="1" name="Picture"/>
+            <a:graphic>
+              <a:graphicData uri="http://schemas.openxmlformats.org/drawingml/2006/picture">
+                <pic:pic>
+                  <pic:nvPicPr>
+                    <pic:cNvPr descr="fig_3_homogeneity_bias.png" id="0" name="Picture"/>
+                    <pic:cNvPicPr>
+                      <a:picLocks noChangeArrowheads="1" noChangeAspect="1"/>
+                    </pic:cNvPicPr>
+                  </pic:nvPicPr>
+                  <pic:blipFill>
+                    <a:blip r:embed="rId32"/>
+                    <a:stretch>
+                      <a:fillRect/>
+                    </a:stretch>
+                  </pic:blipFill>
+                  <pic:spPr bwMode="auto">
+                    <a:xfrm>
+                      <a:off x="0" y="0"/>
+                      <a:ext cx="5334000" cy="1255058"/>
+                    </a:xfrm>
+                    <a:prstGeom prst="rect">
+                      <a:avLst/>
+                    </a:prstGeom>
+                    <a:noFill/>
+                    <a:ln w="9525">
+                      <a:noFill/>
+                      <a:headEnd/>
+                      <a:tailEnd/>
+                    </a:ln>
+                  </pic:spPr>
+                </pic:pic>
+              </a:graphicData>
+            </a:graphic>
+          </wp:inline>
+        </w:drawing>
+      </w:r>
+    </w:p>
+    <w:p>
+      <w:pPr>
+        <w:pStyle w:val="BodyText"/>
+      </w:pPr>
+      <w:r>
+        <w:rPr>
+          <w:i/>
+        </w:rPr>
+        <w:t xml:space="preserve">Figure 3</w:t>
+      </w:r>
+      <w:r>
+        <w:t xml:space="preserve">: The homogeneity index is associated with the residual</w:t>
+      </w:r>
+      <w:r>
+        <w:t xml:space="preserve"> </w:t>
+      </w:r>
+      <w:r>
+        <w:t xml:space="preserve">(difference between the count estimated by TopDown and the true</w:t>
+      </w:r>
+      <w:r>
+        <w:t xml:space="preserve"> </w:t>
+      </w:r>
+      <w:r>
+        <w:t xml:space="preserve">count). This plot shows the association for enumeration districts,</w:t>
+      </w:r>
+      <w:r>
+        <w:t xml:space="preserve"> </w:t>
+      </w:r>
+      <w:r>
+        <w:t xml:space="preserve">and a similar relationship holds at the county level. As</w:t>
       </w:r>
       <w:r>
         <w:t xml:space="preserve"> </w:t>
@@ -4285,13 +4880,10 @@
         </m:r>
       </m:oMath>
       <w:r>
-        <w:t xml:space="preserve">, from</w:t>
-      </w:r>
-      <w:r>
-        <w:t xml:space="preserve"> </w:t>
-      </w:r>
-      <w:r>
-        <w:t xml:space="preserve">tc_bias_county_X_0_25 for</w:t>
+        <w:t xml:space="preserve"> </w:t>
+      </w:r>
+      <w:r>
+        <w:t xml:space="preserve">increases, the scale of the bias decreases; this plot shows</w:t>
       </w:r>
       <w:r>
         <w:t xml:space="preserve"> </w:t>
@@ -4304,20 +4896,29 @@
           <m:t>=</m:t>
         </m:r>
         <m:r>
-          <m:t>0.25</m:t>
-        </m:r>
-      </m:oMath>
-      <w:r>
-        <w:t xml:space="preserve"> </w:t>
-      </w:r>
-      <w:r>
-        <w:t xml:space="preserve">to</w:t>
-      </w:r>
-      <w:r>
-        <w:t xml:space="preserve"> </w:t>
-      </w:r>
-      <w:r>
-        <w:t xml:space="preserve">tc_bias_county_X_4_00 for</w:t>
+          <m:t>1.0</m:t>
+        </m:r>
+      </m:oMath>
+      <w:r>
+        <w:t xml:space="preserve">.</w:t>
+      </w:r>
+    </w:p>
+    <w:p>
+      <w:pPr>
+        <w:pStyle w:val="Heading1"/>
+      </w:pPr>
+      <w:bookmarkStart w:id="33" w:name="discussion"/>
+      <w:r>
+        <w:t xml:space="preserve">Discussion</w:t>
+      </w:r>
+      <w:bookmarkEnd w:id="33"/>
+    </w:p>
+    <w:p>
+      <w:pPr>
+        <w:pStyle w:val="FirstParagraph"/>
+      </w:pPr>
+      <w:r>
+        <w:t xml:space="preserve">For</w:t>
       </w:r>
       <w:r>
         <w:t xml:space="preserve"> </w:t>
@@ -4327,72 +4928,76 @@
           <m:t>ϵ</m:t>
         </m:r>
         <m:r>
-          <m:t>=</m:t>
-        </m:r>
-        <m:r>
-          <m:t>4.0</m:t>
-        </m:r>
-      </m:oMath>
-      <w:r>
-        <w:t xml:space="preserve">.</w:t>
-      </w:r>
-    </w:p>
-    <w:p>
-      <w:pPr>
-        <w:pStyle w:val="BodyText"/>
-      </w:pPr>
-      <w:r>
-        <w:t xml:space="preserve">County diversity is correlated with county size [measure of correlation here], and we found a relationship between bias as county size as well. (Or should figure be simply diversity? or percent White?)</w:t>
-      </w:r>
-      <w:r>
-        <w:t xml:space="preserve"> </w:t>
-      </w:r>
-      <w:r>
-        <w:t xml:space="preserve">(Figure 3)</w:t>
-      </w:r>
-    </w:p>
-    <w:p>
-      <w:pPr>
-        <w:pStyle w:val="BodyText"/>
-      </w:pPr>
-      <w:r>
-        <w:t xml:space="preserve">FIGURE 3 AROUND HERE – error or absolute error on y-axis, diversity or size or whiteness on x</w:t>
-      </w:r>
-    </w:p>
-    <w:p>
-      <w:pPr>
-        <w:pStyle w:val="Heading1"/>
-      </w:pPr>
-      <w:bookmarkStart w:id="29" w:name="discussion"/>
-      <w:r>
-        <w:t xml:space="preserve">Discussion</w:t>
-      </w:r>
-      <w:bookmarkEnd w:id="29"/>
-    </w:p>
-    <w:p>
-      <w:pPr>
-        <w:pStyle w:val="FirstParagraph"/>
-      </w:pPr>
-      <w:r>
-        <w:t xml:space="preserve">TopDown introduced near minimal noise, but created a quantifiable</w:t>
-      </w:r>
-      <w:r>
-        <w:t xml:space="preserve"> </w:t>
-      </w:r>
-      <w:r>
-        <w:t xml:space="preserve">amount of bias. Bias disproportionately affected small, homogeneous</w:t>
-      </w:r>
-      <w:r>
-        <w:t xml:space="preserve"> </w:t>
-      </w:r>
-      <w:r>
-        <w:t xml:space="preserve">districts; cities of sufficient size will not notice who they have</w:t>
-      </w:r>
-      <w:r>
-        <w:t xml:space="preserve"> </w:t>
-      </w:r>
-      <w:r>
-        <w:t xml:space="preserve">lost, but rural districts likely</w:t>
+          <m:t>≥</m:t>
+        </m:r>
+        <m:r>
+          <m:t>1.0</m:t>
+        </m:r>
+      </m:oMath>
+      <w:r>
+        <w:t xml:space="preserve">, TopDown introduced near minimal noise and</w:t>
+      </w:r>
+      <w:r>
+        <w:t xml:space="preserve"> </w:t>
+      </w:r>
+      <w:r>
+        <w:t xml:space="preserve">attained empirical privacy loss almost 10 times less than</w:t>
+      </w:r>
+      <w:r>
+        <w:t xml:space="preserve"> </w:t>
+      </w:r>
+      <m:oMath>
+        <m:r>
+          <m:t>ϵ</m:t>
+        </m:r>
+      </m:oMath>
+      <w:r>
+        <w:t xml:space="preserve">,</w:t>
+      </w:r>
+      <w:r>
+        <w:t xml:space="preserve"> </w:t>
+      </w:r>
+      <w:r>
+        <w:t xml:space="preserve">but created a quantifiable amount of bias. The bias increased the</w:t>
+      </w:r>
+      <w:r>
+        <w:t xml:space="preserve"> </w:t>
+      </w:r>
+      <w:r>
+        <w:t xml:space="preserve">reported counts in homogeneous districts while decreasing the counts</w:t>
+      </w:r>
+      <w:r>
+        <w:t xml:space="preserve"> </w:t>
+      </w:r>
+      <w:r>
+        <w:t xml:space="preserve">in racially and ethnically mixed districts; since the errors are</w:t>
+      </w:r>
+      <w:r>
+        <w:t xml:space="preserve"> </w:t>
+      </w:r>
+      <w:r>
+        <w:t xml:space="preserve">similar in</w:t>
+      </w:r>
+      <w:r>
+        <w:t xml:space="preserve"> </w:t>
+      </w:r>
+      <w:r>
+        <w:rPr>
+          <w:i/>
+        </w:rPr>
+        <w:t xml:space="preserve">absolute</w:t>
+      </w:r>
+      <w:r>
+        <w:t xml:space="preserve"> </w:t>
+      </w:r>
+      <w:r>
+        <w:t xml:space="preserve">scale, cities of sufficient size will likely not</w:t>
+      </w:r>
+      <w:r>
+        <w:t xml:space="preserve"> </w:t>
+      </w:r>
+      <w:r>
+        <w:t xml:space="preserve">notice who they have lost, but rural districts likely</w:t>
       </w:r>
       <w:r>
         <w:t xml:space="preserve"> </w:t>
@@ -4407,13 +5012,19 @@
         <w:t xml:space="preserve"> </w:t>
       </w:r>
       <w:r>
-        <w:t xml:space="preserve">notice the population count</w:t>
-      </w:r>
-      <w:r>
-        <w:t xml:space="preserve"> </w:t>
-      </w:r>
-      <w:r>
-        <w:t xml:space="preserve">(and appropriations) that they have gained. The new DAS affords</w:t>
+        <w:t xml:space="preserve">notice or</w:t>
+      </w:r>
+      <w:r>
+        <w:t xml:space="preserve"> </w:t>
+      </w:r>
+      <w:r>
+        <w:t xml:space="preserve">at least benefit from the population count (and appropriations) that</w:t>
+      </w:r>
+      <w:r>
+        <w:t xml:space="preserve"> </w:t>
+      </w:r>
+      <w:r>
+        <w:t xml:space="preserve">they have gained. The TopDown algorithm will likely drive some</w:t>
       </w:r>
       <w:r>
         <w:t xml:space="preserve"> </w:t>
@@ -4433,7 +5044,31 @@
         <w:pStyle w:val="BodyText"/>
       </w:pPr>
       <w:r>
-        <w:t xml:space="preserve">Quality Assurance and the correct count process.</w:t>
+        <w:t xml:space="preserve">The small communities that are likely to have upward bias in their</w:t>
+      </w:r>
+      <w:r>
+        <w:t xml:space="preserve"> </w:t>
+      </w:r>
+      <w:r>
+        <w:t xml:space="preserve">TopDown counts will be the ones small enough to benefit from the</w:t>
+      </w:r>
+      <w:r>
+        <w:t xml:space="preserve"> </w:t>
+      </w:r>
+      <w:r>
+        <w:t xml:space="preserve">quality Assurance processes that have been implemented in past</w:t>
+      </w:r>
+      <w:r>
+        <w:t xml:space="preserve"> </w:t>
+      </w:r>
+      <w:r>
+        <w:t xml:space="preserve">censuses, such as the Count Question Resolution program, and the</w:t>
+      </w:r>
+      <w:r>
+        <w:t xml:space="preserve"> </w:t>
+      </w:r>
+      <w:r>
+        <w:t xml:space="preserve">results in this paper can help anticipate and plan for this process.</w:t>
       </w:r>
     </w:p>
     <w:p>
@@ -4441,7 +5076,31 @@
         <w:pStyle w:val="BodyText"/>
       </w:pPr>
       <w:r>
-        <w:t xml:space="preserve">Emergency preparedness and other routine tasks.</w:t>
+        <w:t xml:space="preserve">Accurate counts in small communities are important for emergency</w:t>
+      </w:r>
+      <w:r>
+        <w:t xml:space="preserve"> </w:t>
+      </w:r>
+      <w:r>
+        <w:t xml:space="preserve">preparedness and other routine planning tasks performed by state and</w:t>
+      </w:r>
+      <w:r>
+        <w:t xml:space="preserve"> </w:t>
+      </w:r>
+      <w:r>
+        <w:t xml:space="preserve">local goverment demographers, and this work may help to understand how</w:t>
+      </w:r>
+      <w:r>
+        <w:t xml:space="preserve"> </w:t>
+      </w:r>
+      <w:r>
+        <w:t xml:space="preserve">such work will be affected by the shift to a DP disclosure avoidance</w:t>
+      </w:r>
+      <w:r>
+        <w:t xml:space="preserve"> </w:t>
+      </w:r>
+      <w:r>
+        <w:t xml:space="preserve">system.</w:t>
       </w:r>
     </w:p>
     <w:p>
@@ -4449,25 +5108,37 @@
         <w:pStyle w:val="BodyText"/>
       </w:pPr>
       <w:r>
-        <w:t xml:space="preserve">Research tasks, e.g. segregation research and how it may be hampered.</w:t>
-      </w:r>
-      <w:r>
-        <w:t xml:space="preserve"> </w:t>
-      </w:r>
-      <w:r>
-        <w:t xml:space="preserve">On the other hand, human subject research requires informed consent</w:t>
-      </w:r>
-      <w:r>
-        <w:t xml:space="preserve"> </w:t>
-      </w:r>
-      <w:r>
-        <w:t xml:space="preserve">(Belmont Principles); de-identified data is not HSR, but if it is</w:t>
-      </w:r>
-      <w:r>
-        <w:t xml:space="preserve"> </w:t>
-      </w:r>
-      <w:r>
-        <w:t xml:space="preserve">re-identifiable, it should not be considered de-identified, should it?</w:t>
+        <w:t xml:space="preserve">This work has not investigated more detailed research uses of</w:t>
+      </w:r>
+      <w:r>
+        <w:t xml:space="preserve"> </w:t>
+      </w:r>
+      <w:r>
+        <w:t xml:space="preserve">decennial census data in social research tasks, such as segregation</w:t>
+      </w:r>
+      <w:r>
+        <w:t xml:space="preserve"> </w:t>
+      </w:r>
+      <w:r>
+        <w:t xml:space="preserve">research, and how this may be affected by TopDown. On the other hand,</w:t>
+      </w:r>
+      <w:r>
+        <w:t xml:space="preserve"> </w:t>
+      </w:r>
+      <w:r>
+        <w:t xml:space="preserve">human subject research requires informed consent (Belmont Principles);</w:t>
+      </w:r>
+      <w:r>
+        <w:t xml:space="preserve"> </w:t>
+      </w:r>
+      <w:r>
+        <w:t xml:space="preserve">de-identified data is not HSR, but if it is re-identifiable, it should</w:t>
+      </w:r>
+      <w:r>
+        <w:t xml:space="preserve"> </w:t>
+      </w:r>
+      <w:r>
+        <w:t xml:space="preserve">not be considered de-identified, should it?</w:t>
       </w:r>
     </w:p>
     <w:p>
@@ -4475,7 +5146,31 @@
         <w:pStyle w:val="BodyText"/>
       </w:pPr>
       <w:r>
-        <w:t xml:space="preserve">Survey weights.</w:t>
+        <w:t xml:space="preserve">Another important use of decennial census data is in constructing</w:t>
+      </w:r>
+      <w:r>
+        <w:t xml:space="preserve"> </w:t>
+      </w:r>
+      <w:r>
+        <w:t xml:space="preserve">control populations and survey weights for survey sampling of the US</w:t>
+      </w:r>
+      <w:r>
+        <w:t xml:space="preserve"> </w:t>
+      </w:r>
+      <w:r>
+        <w:t xml:space="preserve">population for health, political, and public opinion polling. This</w:t>
+      </w:r>
+      <w:r>
+        <w:t xml:space="preserve"> </w:t>
+      </w:r>
+      <w:r>
+        <w:t xml:space="preserve">work provides some evidence on how TopDown may affect this work, but</w:t>
+      </w:r>
+      <w:r>
+        <w:t xml:space="preserve"> </w:t>
+      </w:r>
+      <w:r>
+        <w:t xml:space="preserve">further work is warranted.</w:t>
       </w:r>
     </w:p>
     <w:p>
@@ -4483,25 +5178,151 @@
         <w:pStyle w:val="BodyText"/>
       </w:pPr>
       <w:r>
-        <w:t xml:space="preserve">Need for continued discussion.</w:t>
+        <w:t xml:space="preserve">This work still fits into the beginning of a discussion on how to best</w:t>
+      </w:r>
+      <w:r>
+        <w:t xml:space="preserve"> </w:t>
+      </w:r>
+      <w:r>
+        <w:t xml:space="preserve">balance privacy and accuracy in decennial census data collection, and</w:t>
+      </w:r>
+      <w:r>
+        <w:t xml:space="preserve"> </w:t>
+      </w:r>
+      <w:r>
+        <w:t xml:space="preserve">there is a need for continued discussion. This need must be balanced</w:t>
+      </w:r>
+      <w:r>
+        <w:t xml:space="preserve"> </w:t>
+      </w:r>
+      <w:r>
+        <w:t xml:space="preserve">against a risky sort of observer bias—attitude surveys have found</w:t>
+      </w:r>
+      <w:r>
+        <w:t xml:space="preserve"> </w:t>
+      </w:r>
+      <w:r>
+        <w:t xml:space="preserve">that calling attention to the privacy and confidentiality of census</w:t>
+      </w:r>
+      <w:r>
+        <w:t xml:space="preserve"> </w:t>
+      </w:r>
+      <w:r>
+        <w:t xml:space="preserve">responses, even if done in a positive manner, reduce willingness to</w:t>
+      </w:r>
+      <w:r>
+        <w:t xml:space="preserve"> </w:t>
+      </w:r>
+      <w:r>
+        <w:t xml:space="preserve">answer census questions.[ref]</w:t>
       </w:r>
     </w:p>
     <w:p>
       <w:pPr>
         <w:pStyle w:val="Heading2"/>
       </w:pPr>
-      <w:bookmarkStart w:id="30" w:name="limitations"/>
+      <w:bookmarkStart w:id="34" w:name="limitations"/>
       <w:r>
         <w:t xml:space="preserve">Limitations</w:t>
       </w:r>
-      <w:bookmarkEnd w:id="30"/>
+      <w:bookmarkEnd w:id="34"/>
     </w:p>
     <w:p>
       <w:pPr>
         <w:pStyle w:val="FirstParagraph"/>
       </w:pPr>
       <w:r>
-        <w:t xml:space="preserve">To Come</w:t>
+        <w:t xml:space="preserve">There are many differences between the 1940 census data and the 2020</w:t>
+      </w:r>
+      <w:r>
+        <w:t xml:space="preserve"> </w:t>
+      </w:r>
+      <w:r>
+        <w:t xml:space="preserve">data to be collected next year. Number of geographic levels, number of</w:t>
+      </w:r>
+      <w:r>
+        <w:t xml:space="preserve"> </w:t>
+      </w:r>
+      <w:r>
+        <w:t xml:space="preserve">strata to be included in detailed queries.</w:t>
+      </w:r>
+    </w:p>
+    <w:p>
+      <w:pPr>
+        <w:pStyle w:val="BodyText"/>
+      </w:pPr>
+      <w:r>
+        <w:t xml:space="preserve">Additional changes are being planned, HDMM instead of geometric</w:t>
+      </w:r>
+      <w:r>
+        <w:t xml:space="preserve"> </w:t>
+      </w:r>
+      <w:r>
+        <w:t xml:space="preserve">mechanism, for example.</w:t>
+      </w:r>
+    </w:p>
+    <w:p>
+      <w:pPr>
+        <w:pStyle w:val="BodyText"/>
+      </w:pPr>
+      <w:r>
+        <w:t xml:space="preserve">Our approach to quantifying error focused on the median absolute</w:t>
+      </w:r>
+      <w:r>
+        <w:t xml:space="preserve"> </w:t>
+      </w:r>
+      <w:r>
+        <w:t xml:space="preserve">error, and there are important tails to this distribution as well.</w:t>
+      </w:r>
+    </w:p>
+    <w:p>
+      <w:pPr>
+        <w:pStyle w:val="BodyText"/>
+      </w:pPr>
+      <w:r>
+        <w:t xml:space="preserve">Our empirical privacy loss is not comprehensive, and there is the</w:t>
+      </w:r>
+      <w:r>
+        <w:t xml:space="preserve"> </w:t>
+      </w:r>
+      <w:r>
+        <w:t xml:space="preserve">possibility that some other perturbation or some other test statistic</w:t>
+      </w:r>
+      <w:r>
+        <w:t xml:space="preserve"> </w:t>
+      </w:r>
+      <w:r>
+        <w:t xml:space="preserve">would reveal a larger privacy loss than we have found with our</w:t>
+      </w:r>
+      <w:r>
+        <w:t xml:space="preserve"> </w:t>
+      </w:r>
+      <w:r>
+        <w:t xml:space="preserve">approach. Our approach also assumes that the residuals for different</w:t>
+      </w:r>
+      <w:r>
+        <w:t xml:space="preserve"> </w:t>
+      </w:r>
+      <w:r>
+        <w:t xml:space="preserve">locations is generalizable to the residuals from the same location</w:t>
+      </w:r>
+      <w:r>
+        <w:t xml:space="preserve"> </w:t>
+      </w:r>
+      <w:r>
+        <w:t xml:space="preserve">when run with different data. Although these are certainly different,</w:t>
+      </w:r>
+      <w:r>
+        <w:t xml:space="preserve"> </w:t>
+      </w:r>
+      <w:r>
+        <w:t xml:space="preserve">it is likely that the difference is sufficiently small as to not</w:t>
+      </w:r>
+      <w:r>
+        <w:t xml:space="preserve"> </w:t>
+      </w:r>
+      <w:r>
+        <w:t xml:space="preserve">affect our estimates substantially.</w:t>
       </w:r>
     </w:p>
     <w:p>
@@ -4522,14 +5343,14 @@
       <w:pPr>
         <w:pStyle w:val="Heading2"/>
       </w:pPr>
-      <w:bookmarkStart w:id="31" w:name="references"/>
+      <w:bookmarkStart w:id="35" w:name="references"/>
       <w:r>
         <w:t xml:space="preserve">References</w:t>
       </w:r>
-      <w:bookmarkEnd w:id="31"/>
-    </w:p>
-    <w:bookmarkStart w:id="42" w:name="refs"/>
-    <w:bookmarkStart w:id="32" w:name="ref-garfinkel2019understanding"/>
+      <w:bookmarkEnd w:id="35"/>
+    </w:p>
+    <w:bookmarkStart w:id="46" w:name="refs"/>
+    <w:bookmarkStart w:id="36" w:name="ref-garfinkel2019understanding"/>
     <w:p>
       <w:pPr>
         <w:pStyle w:val="Bibliography"/>
@@ -4541,8 +5362,8 @@
         <w:t xml:space="preserve"> </w:t>
       </w:r>
     </w:p>
-    <w:bookmarkEnd w:id="32"/>
-    <w:bookmarkStart w:id="33" w:name="ref-gao2018census"/>
+    <w:bookmarkEnd w:id="36"/>
+    <w:bookmarkStart w:id="37" w:name="ref-gao2018census"/>
     <w:p>
       <w:pPr>
         <w:pStyle w:val="Bibliography"/>
@@ -4554,8 +5375,8 @@
         <w:t xml:space="preserve"> </w:t>
       </w:r>
     </w:p>
-    <w:bookmarkEnd w:id="33"/>
-    <w:bookmarkStart w:id="34" w:name="ref-ruggles2019differential"/>
+    <w:bookmarkEnd w:id="37"/>
+    <w:bookmarkStart w:id="38" w:name="ref-ruggles2019differential"/>
     <w:p>
       <w:pPr>
         <w:pStyle w:val="Bibliography"/>
@@ -4567,8 +5388,8 @@
         <w:t xml:space="preserve"> </w:t>
       </w:r>
     </w:p>
-    <w:bookmarkEnd w:id="34"/>
-    <w:bookmarkStart w:id="36" w:name="ref-abowd2018disclosure"/>
+    <w:bookmarkEnd w:id="38"/>
+    <w:bookmarkStart w:id="40" w:name="ref-abowd2018disclosure"/>
     <w:p>
       <w:pPr>
         <w:pStyle w:val="Bibliography"/>
@@ -4579,7 +5400,7 @@
       <w:r>
         <w:t xml:space="preserve"> </w:t>
       </w:r>
-      <w:hyperlink r:id="rId35">
+      <w:hyperlink r:id="rId39">
         <w:r>
           <w:rPr>
             <w:rStyle w:val="Hyperlink"/>
@@ -4594,8 +5415,8 @@
         <w:t xml:space="preserve"> </w:t>
       </w:r>
     </w:p>
-    <w:bookmarkEnd w:id="36"/>
-    <w:bookmarkStart w:id="37" w:name="ref-dwork2014algorithmic"/>
+    <w:bookmarkEnd w:id="40"/>
+    <w:bookmarkStart w:id="41" w:name="ref-dwork2014algorithmic"/>
     <w:p>
       <w:pPr>
         <w:pStyle w:val="Bibliography"/>
@@ -4607,8 +5428,8 @@
         <w:t xml:space="preserve"> </w:t>
       </w:r>
     </w:p>
-    <w:bookmarkEnd w:id="37"/>
-    <w:bookmarkStart w:id="38" w:name="ref-mckenna2018disclosure"/>
+    <w:bookmarkEnd w:id="41"/>
+    <w:bookmarkStart w:id="42" w:name="ref-mckenna2018disclosure"/>
     <w:p>
       <w:pPr>
         <w:pStyle w:val="Bibliography"/>
@@ -4620,8 +5441,8 @@
         <w:t xml:space="preserve"> </w:t>
       </w:r>
     </w:p>
-    <w:bookmarkEnd w:id="38"/>
-    <w:bookmarkStart w:id="40" w:name="ref-boyd2019differential"/>
+    <w:bookmarkEnd w:id="42"/>
+    <w:bookmarkStart w:id="44" w:name="ref-boyd2019differential"/>
     <w:p>
       <w:pPr>
         <w:pStyle w:val="Bibliography"/>
@@ -4632,7 +5453,7 @@
       <w:r>
         <w:t xml:space="preserve"> </w:t>
       </w:r>
-      <w:hyperlink r:id="rId39">
+      <w:hyperlink r:id="rId43">
         <w:r>
           <w:rPr>
             <w:rStyle w:val="Hyperlink"/>
@@ -4641,8 +5462,8 @@
         </w:r>
       </w:hyperlink>
     </w:p>
-    <w:bookmarkEnd w:id="40"/>
-    <w:bookmarkStart w:id="41" w:name="ref-chen2015differentially"/>
+    <w:bookmarkEnd w:id="44"/>
+    <w:bookmarkStart w:id="45" w:name="ref-chen2015differentially"/>
     <w:p>
       <w:pPr>
         <w:pStyle w:val="Bibliography"/>
@@ -4654,8 +5475,8 @@
         <w:t xml:space="preserve"> </w:t>
       </w:r>
     </w:p>
-    <w:bookmarkEnd w:id="41"/>
-    <w:bookmarkEnd w:id="42"/>
+    <w:bookmarkEnd w:id="45"/>
+    <w:bookmarkEnd w:id="46"/>
     <w:sectPr/>
   </w:body>
 </w:document>

</xml_diff>

<commit_message>
ENH: a round of edits
</commit_message>
<xml_diff>
--- a/dp_2020_census.docx
+++ b/dp_2020_census.docx
@@ -6,11 +6,93 @@
       <w:pPr>
         <w:pStyle w:val="Heading1"/>
       </w:pPr>
-      <w:bookmarkStart w:id="20" w:name="introduction"/>
+      <w:bookmarkStart w:id="20" w:name="acronyms"/>
+      <w:r>
+        <w:t xml:space="preserve">Acronyms</w:t>
+      </w:r>
+      <w:bookmarkEnd w:id="20"/>
+    </w:p>
+    <w:p>
+      <w:pPr>
+        <w:pStyle w:val="Compact"/>
+        <w:numPr>
+          <w:numId w:val="1001"/>
+          <w:ilvl w:val="0"/>
+        </w:numPr>
+      </w:pPr>
+      <w:r>
+        <w:t xml:space="preserve">DP - differentially private</w:t>
+      </w:r>
+    </w:p>
+    <w:p>
+      <w:pPr>
+        <w:pStyle w:val="Compact"/>
+        <w:numPr>
+          <w:numId w:val="1001"/>
+          <w:ilvl w:val="0"/>
+        </w:numPr>
+      </w:pPr>
+      <w:r>
+        <w:t xml:space="preserve">E2E - end-to-end</w:t>
+      </w:r>
+    </w:p>
+    <w:p>
+      <w:pPr>
+        <w:pStyle w:val="Compact"/>
+        <w:numPr>
+          <w:numId w:val="1001"/>
+          <w:ilvl w:val="0"/>
+        </w:numPr>
+      </w:pPr>
+      <w:r>
+        <w:t xml:space="preserve">TC - total count</w:t>
+      </w:r>
+    </w:p>
+    <w:p>
+      <w:pPr>
+        <w:pStyle w:val="Compact"/>
+        <w:numPr>
+          <w:numId w:val="1001"/>
+          <w:ilvl w:val="0"/>
+        </w:numPr>
+      </w:pPr>
+      <w:r>
+        <w:t xml:space="preserve">SC - stratified count</w:t>
+      </w:r>
+    </w:p>
+    <w:p>
+      <w:pPr>
+        <w:pStyle w:val="Compact"/>
+        <w:numPr>
+          <w:numId w:val="1001"/>
+          <w:ilvl w:val="0"/>
+        </w:numPr>
+      </w:pPr>
+      <w:r>
+        <w:t xml:space="preserve">MAE - median absolute error</w:t>
+      </w:r>
+    </w:p>
+    <w:p>
+      <w:pPr>
+        <w:pStyle w:val="Compact"/>
+        <w:numPr>
+          <w:numId w:val="1001"/>
+          <w:ilvl w:val="0"/>
+        </w:numPr>
+      </w:pPr>
+      <w:r>
+        <w:t xml:space="preserve">EPL - empirical privacy loss</w:t>
+      </w:r>
+    </w:p>
+    <w:p>
+      <w:pPr>
+        <w:pStyle w:val="Heading1"/>
+      </w:pPr>
+      <w:bookmarkStart w:id="21" w:name="introduction"/>
       <w:r>
         <w:t xml:space="preserve">Introduction</w:t>
       </w:r>
-      <w:bookmarkEnd w:id="20"/>
+      <w:bookmarkEnd w:id="21"/>
     </w:p>
     <w:p>
       <w:pPr>
@@ -29,7 +111,7 @@
         <w:t xml:space="preserve"> </w:t>
       </w:r>
       <w:r>
-        <w:t xml:space="preserve">consititutionally required to count the</w:t>
+        <w:t xml:space="preserve">constitutionally required to count the</w:t>
       </w:r>
       <w:r>
         <w:t xml:space="preserve"> </w:t>
@@ -127,7 +209,7 @@
         <w:pStyle w:val="BodyText"/>
       </w:pPr>
       <w:r>
-        <w:t xml:space="preserve">The confidentiality of information in the decenial census is also</w:t>
+        <w:t xml:space="preserve">The confidentiality of information in the decennial census is also</w:t>
       </w:r>
       <w:r>
         <w:t xml:space="preserve"> </w:t>
@@ -172,7 +254,7 @@
         <w:t xml:space="preserve"> </w:t>
       </w:r>
       <w:r>
-        <w:t xml:space="preserve">approach builds on Differential Privacy (DP), a mathematical</w:t>
+        <w:t xml:space="preserve">approach builds on Differential Privacy, a mathematical</w:t>
       </w:r>
       <w:r>
         <w:t xml:space="preserve"> </w:t>
@@ -217,7 +299,7 @@
         <w:t xml:space="preserve"> </w:t>
       </w:r>
       <w:r>
-        <w:t xml:space="preserve">are substantially noisier than the previous discloure avoidance</w:t>
+        <w:t xml:space="preserve">are substantially noisier than the previous disclosure avoidance</w:t>
       </w:r>
       <w:r>
         <w:t xml:space="preserve"> </w:t>
@@ -240,13 +322,13 @@
         <w:pStyle w:val="BodyText"/>
       </w:pPr>
       <w:r>
-        <w:t xml:space="preserve">To date, there is a lack of empirical examination of DP in census DAS,</w:t>
-      </w:r>
-      <w:r>
-        <w:t xml:space="preserve"> </w:t>
-      </w:r>
-      <w:r>
-        <w:t xml:space="preserve">but the approach was applied to the 2018 end-to-end test of the</w:t>
+        <w:t xml:space="preserve">To date, there is a lack of empirical examination of the new disclosure avoidance system</w:t>
+      </w:r>
+      <w:r>
+        <w:t xml:space="preserve"> </w:t>
+      </w:r>
+      <w:r>
+        <w:t xml:space="preserve">but the approach was applied to the 2018 end-to-end (E2E) test of the</w:t>
       </w:r>
       <w:r>
         <w:t xml:space="preserve"> </w:t>
@@ -258,7 +340,7 @@
         <w:t xml:space="preserve"> </w:t>
       </w:r>
       <w:r>
-        <w:t xml:space="preserve">accompaning exposition has recently been released publicly by the</w:t>
+        <w:t xml:space="preserve">accompanying exposition has recently been released publicly by the</w:t>
       </w:r>
       <w:r>
         <w:t xml:space="preserve"> </w:t>
@@ -278,7 +360,7 @@
         <w:pStyle w:val="BodyText"/>
       </w:pPr>
       <w:r>
-        <w:t xml:space="preserve">We used the recently released code, preprints, and data files to</w:t>
+        <w:t xml:space="preserve">We used the recently released code, preprints, and data files to understand and</w:t>
       </w:r>
       <w:r>
         <w:t xml:space="preserve"> </w:t>
@@ -290,19 +372,19 @@
         <w:t xml:space="preserve"> </w:t>
       </w:r>
       <w:r>
-        <w:t xml:space="preserve">when Census Bureau used it to guarantee differential privacy for the</w:t>
-      </w:r>
-      <w:r>
-        <w:t xml:space="preserve"> </w:t>
-      </w:r>
-      <w:r>
-        <w:t xml:space="preserve">1940 US Census (for which the full data has previously been released)</w:t>
-      </w:r>
-      <w:r>
-        <w:t xml:space="preserve"> </w:t>
-      </w:r>
-      <w:r>
-        <w:t xml:space="preserve">at a range of privacy loss budgets. We also developed an empirical</w:t>
+        <w:t xml:space="preserve">when Census Bureau applied it to 1940 census data</w:t>
+      </w:r>
+      <w:r>
+        <w:t xml:space="preserve"> </w:t>
+      </w:r>
+      <w:r>
+        <w:t xml:space="preserve">(for which the full data has previously been released)</w:t>
+      </w:r>
+      <w:r>
+        <w:t xml:space="preserve"> </w:t>
+      </w:r>
+      <w:r>
+        <w:t xml:space="preserve">for a range of privacy loss budgets. We also developed an empirical</w:t>
       </w:r>
       <w:r>
         <w:t xml:space="preserve"> </w:t>
@@ -314,7 +396,7 @@
         <w:t xml:space="preserve"> </w:t>
       </w:r>
       <w:r>
-        <w:t xml:space="preserve">of the DP approach to that of a simple-random-sampling approach to</w:t>
+        <w:t xml:space="preserve">of the new approach to that of a simple-random-sampling approach to</w:t>
       </w:r>
       <w:r>
         <w:t xml:space="preserve"> </w:t>
@@ -327,11 +409,11 @@
       <w:pPr>
         <w:pStyle w:val="Heading1"/>
       </w:pPr>
-      <w:bookmarkStart w:id="21" w:name="methods"/>
+      <w:bookmarkStart w:id="22" w:name="methods"/>
       <w:r>
         <w:t xml:space="preserve">Methods</w:t>
       </w:r>
-      <w:bookmarkEnd w:id="21"/>
+      <w:bookmarkEnd w:id="22"/>
     </w:p>
     <w:p>
       <w:pPr>
@@ -654,7 +736,7 @@
         <w:t xml:space="preserve"> </w:t>
       </w:r>
       <w:r>
-        <w:t xml:space="preserve">people stratified by census block, age, sex, race, and ethnicity,</w:t>
+        <w:t xml:space="preserve">people stratified by census block, age-group, race, and ethnicity,</w:t>
       </w:r>
       <w:r>
         <w:t xml:space="preserve"> </w:t>
@@ -680,7 +762,7 @@
         <w:t xml:space="preserve"> </w:t>
       </w:r>
       <w:r>
-        <w:t xml:space="preserve">to be DP and to mantain the accuracy of census</w:t>
+        <w:t xml:space="preserve">to be DP and to maintain the accuracy of census</w:t>
       </w:r>
       <w:r>
         <w:t xml:space="preserve"> </w:t>
@@ -755,31 +837,7 @@
         <w:t xml:space="preserve"> </w:t>
       </w:r>
       <w:r>
-        <w:t xml:space="preserve">households in that district. We will refer to the invariants and other</w:t>
-      </w:r>
-      <w:r>
-        <w:t xml:space="preserve"> </w:t>
-      </w:r>
-      <w:r>
-        <w:t xml:space="preserve">inequalities collectively as the</w:t>
-      </w:r>
-      <w:r>
-        <w:t xml:space="preserve"> </w:t>
-      </w:r>
-      <w:r>
-        <w:t xml:space="preserve">“</w:t>
-      </w:r>
-      <w:r>
-        <w:t xml:space="preserve">public properties</w:t>
-      </w:r>
-      <w:r>
-        <w:t xml:space="preserve">”</w:t>
-      </w:r>
-      <w:r>
-        <w:t xml:space="preserve"> </w:t>
-      </w:r>
-      <w:r>
-        <w:t xml:space="preserve">of the database.</w:t>
+        <w:t xml:space="preserve">households in that district.</w:t>
       </w:r>
     </w:p>
     <w:p>
@@ -814,12 +872,15 @@
         <w:t xml:space="preserve"> </w:t>
       </w:r>
       <w:r>
-        <w:rPr>
-          <w:rStyle w:val="VerbatimChar"/>
-        </w:rPr>
+        <w:t xml:space="preserve">“</w:t>
+      </w:r>
+      <w:r>
         <w:t xml:space="preserve">TopDown</w:t>
       </w:r>
       <w:r>
+        <w:t xml:space="preserve">”</w:t>
+      </w:r>
+      <w:r>
         <w:t xml:space="preserve">). The first step (Noisy Histogram) adds noise from a carefully chosen</w:t>
       </w:r>
       <w:r>
@@ -886,7 +947,7 @@
         <w:t xml:space="preserve"> </w:t>
       </w:r>
       <w:r>
-        <w:t xml:space="preserve">The final output of the TopDown algorithm is a synthetic</w:t>
+        <w:t xml:space="preserve">The final output of TopDown is a synthetic</w:t>
       </w:r>
       <w:r>
         <w:t xml:space="preserve"> </w:t>
@@ -898,7 +959,7 @@
         <w:t xml:space="preserve"> </w:t>
       </w:r>
       <w:r>
-        <w:t xml:space="preserve">the constrained optimization. This satisfies</w:t>
+        <w:t xml:space="preserve">the constrained optimization. This is</w:t>
       </w:r>
       <w:r>
         <w:t xml:space="preserve"> </w:t>
@@ -915,7 +976,7 @@
         <w:t xml:space="preserve"> </w:t>
       </w:r>
       <w:r>
-        <w:t xml:space="preserve">and also the invariants and inequalities using an approach that affords detailed</w:t>
+        <w:t xml:space="preserve">and also satisfies the invariants and inequalities using an approach that affords detailed</w:t>
       </w:r>
       <w:r>
         <w:t xml:space="preserve"> </w:t>
@@ -988,7 +1049,7 @@
         <w:t xml:space="preserve"> </w:t>
       </w:r>
       <w:r>
-        <w:t xml:space="preserve">and the entire algorithm is provably</w:t>
+        <w:t xml:space="preserve">and the entire algorithm achieves</w:t>
       </w:r>
       <w:r>
         <w:t xml:space="preserve"> </w:t>
@@ -1169,7 +1230,7 @@
         <w:t xml:space="preserve"> </w:t>
       </w:r>
       <w:r>
-        <w:t xml:space="preserve">public properties, and (iii) are inconsistent with the synthetic data</w:t>
+        <w:t xml:space="preserve">invariants or inequalities, and (iii) are inconsistent with the synthetic data</w:t>
       </w:r>
       <w:r>
         <w:t xml:space="preserve"> </w:t>
@@ -1181,7 +1242,7 @@
         <w:t xml:space="preserve"> </w:t>
       </w:r>
       <w:r>
-        <w:t xml:space="preserve">the boxes corresponding to a census tracts within Cook county may not</w:t>
+        <w:t xml:space="preserve">the boxes corresponding to a census tract within Cook county may not</w:t>
       </w:r>
       <w:r>
         <w:t xml:space="preserve"> </w:t>
@@ -1224,11 +1285,11 @@
       <w:pPr>
         <w:pStyle w:val="Heading3"/>
       </w:pPr>
-      <w:bookmarkStart w:id="22" w:name="step-one-noisy-histogram"/>
+      <w:bookmarkStart w:id="23" w:name="step-one-noisy-histogram"/>
       <w:r>
         <w:t xml:space="preserve">Step One: Noisy Histogram</w:t>
       </w:r>
-      <w:bookmarkEnd w:id="22"/>
+      <w:bookmarkEnd w:id="23"/>
     </w:p>
     <w:p>
       <w:pPr>
@@ -1897,7 +1958,7 @@
         <w:pStyle w:val="FirstParagraph"/>
       </w:pPr>
       <w:r>
-        <w:t xml:space="preserve">Note the noisy counts and noisy aggregate statistics are unbiased</w:t>
+        <w:t xml:space="preserve">The noisy counts and noisy aggregate statistics are unbiased</w:t>
       </w:r>
       <w:r>
         <w:t xml:space="preserve"> </w:t>
@@ -2046,25 +2107,31 @@
         <w:pStyle w:val="BodyText"/>
       </w:pPr>
       <w:r>
-        <w:t xml:space="preserve">Note that the noise added to each histogram count comes from the same</w:t>
-      </w:r>
-      <w:r>
-        <w:t xml:space="preserve"> </w:t>
-      </w:r>
-      <w:r>
-        <w:t xml:space="preserve">distribution; the noise does not scale with the magnitude of count,</w:t>
-      </w:r>
-      <w:r>
-        <w:t xml:space="preserve"> </w:t>
-      </w:r>
-      <w:r>
-        <w:t xml:space="preserve">e.g. adding one hundred people to the count of age 18 and older</w:t>
-      </w:r>
-      <w:r>
-        <w:t xml:space="preserve"> </w:t>
-      </w:r>
-      <w:r>
-        <w:t xml:space="preserve">non-Hispanic Whites is just as likely as adding one hundred people</w:t>
+        <w:t xml:space="preserve">The noise added to each histogram count comes from the same</w:t>
+      </w:r>
+      <w:r>
+        <w:t xml:space="preserve"> </w:t>
+      </w:r>
+      <w:r>
+        <w:t xml:space="preserve">distribution, and is independent of all other added noise;</w:t>
+      </w:r>
+      <w:r>
+        <w:t xml:space="preserve"> </w:t>
+      </w:r>
+      <w:r>
+        <w:t xml:space="preserve">the noise does not scale with the magnitude of count,</w:t>
+      </w:r>
+      <w:r>
+        <w:t xml:space="preserve"> </w:t>
+      </w:r>
+      <w:r>
+        <w:t xml:space="preserve">e.g. adding 23 people to the count of age 18 and older</w:t>
+      </w:r>
+      <w:r>
+        <w:t xml:space="preserve"> </w:t>
+      </w:r>
+      <w:r>
+        <w:t xml:space="preserve">non-Hispanic Whites is just as likely as adding 23 people</w:t>
       </w:r>
       <w:r>
         <w:t xml:space="preserve"> </w:t>
@@ -2118,11 +2185,11 @@
       <w:pPr>
         <w:pStyle w:val="Heading3"/>
       </w:pPr>
-      <w:bookmarkStart w:id="23" w:name="step-two-optimize"/>
+      <w:bookmarkStart w:id="24" w:name="step-two-optimize"/>
       <w:r>
         <w:t xml:space="preserve">Step Two: Optimize</w:t>
       </w:r>
-      <w:bookmarkEnd w:id="23"/>
+      <w:bookmarkEnd w:id="24"/>
     </w:p>
     <w:p>
       <w:pPr>
@@ -2239,7 +2306,7 @@
         <w:t xml:space="preserve"> </w:t>
       </w:r>
       <w:r>
-        <w:t xml:space="preserve">and the TopDown algorithm uses a second optimization step to round</w:t>
+        <w:t xml:space="preserve">and TopDown uses a second optimization step to round</w:t>
       </w:r>
       <w:r>
         <w:t xml:space="preserve"> </w:t>
@@ -2251,7 +2318,7 @@
         <w:t xml:space="preserve"> </w:t>
       </w:r>
       <w:r>
-        <w:t xml:space="preserve">equations and inequalities are the same as from the previous</w:t>
+        <w:t xml:space="preserve">equations and inequalities all correspond to those in the previous</w:t>
       </w:r>
       <w:r>
         <w:t xml:space="preserve"> </w:t>
@@ -2389,7 +2456,7 @@
         <w:t xml:space="preserve"> </w:t>
       </w:r>
       <w:r>
-        <w:t xml:space="preserve">required to take an integer value of 0 or 1, where</w:t>
+        <w:t xml:space="preserve">is required to take an integer value of 0 or 1, where</w:t>
       </w:r>
       <w:r>
         <w:t xml:space="preserve"> </w:t>
@@ -2500,282 +2567,31 @@
       <w:pPr>
         <w:pStyle w:val="Heading2"/>
       </w:pPr>
-      <w:bookmarkStart w:id="24" w:name="topdown-options-still-to-be-selected"/>
+      <w:bookmarkStart w:id="25" w:name="topdown-options-still-to-be-selected"/>
       <w:r>
         <w:t xml:space="preserve">TopDown options still to be selected</w:t>
       </w:r>
-      <w:bookmarkEnd w:id="24"/>
+      <w:bookmarkEnd w:id="25"/>
     </w:p>
     <w:p>
       <w:pPr>
         <w:pStyle w:val="FirstParagraph"/>
       </w:pPr>
       <w:r>
-        <w:t xml:space="preserve">The 7 key policy choices, and how they were set in the 2018 end-to-end</w:t>
-      </w:r>
-      <w:r>
-        <w:t xml:space="preserve"> </w:t>
-      </w:r>
-      <w:r>
-        <w:t xml:space="preserve">test when run on the 1940s Census data:</w:t>
-      </w:r>
-    </w:p>
-    <w:p>
-      <w:pPr>
-        <w:numPr>
-          <w:numId w:val="1001"/>
-          <w:ilvl w:val="0"/>
-        </w:numPr>
-      </w:pPr>
-      <w:r>
-        <w:t xml:space="preserve">Overall privacy. A range of</w:t>
-      </w:r>
-      <w:r>
-        <w:t xml:space="preserve"> </w:t>
-      </w:r>
-      <m:oMath>
-        <m:r>
-          <m:t>ϵ</m:t>
-        </m:r>
-      </m:oMath>
-      <w:r>
-        <w:t xml:space="preserve"> </w:t>
-      </w:r>
-      <w:r>
-        <w:t xml:space="preserve">values, with</w:t>
-      </w:r>
-      <w:r>
-        <w:t xml:space="preserve"> </w:t>
-      </w:r>
-      <m:oMath>
-        <m:r>
-          <m:t>{</m:t>
-        </m:r>
-        <m:r>
-          <m:t>0.25</m:t>
-        </m:r>
-        <m:r>
-          <m:t>,</m:t>
-        </m:r>
-        <m:r>
-          <m:t>0.50</m:t>
-        </m:r>
-        <m:r>
-          <m:t>,</m:t>
-        </m:r>
-        <m:r>
-          <m:t>0.75</m:t>
-        </m:r>
-        <m:r>
-          <m:t>,</m:t>
-        </m:r>
-        <m:r>
-          <m:t>1.0</m:t>
-        </m:r>
-        <m:r>
-          <m:t>,</m:t>
-        </m:r>
-        <m:r>
-          <m:t>2.0</m:t>
-        </m:r>
-        <m:r>
-          <m:t>,</m:t>
-        </m:r>
-        <m:r>
-          <m:t>4.0</m:t>
-        </m:r>
-        <m:r>
-          <m:t>,</m:t>
-        </m:r>
-        <m:r>
-          <m:t>8.0</m:t>
-        </m:r>
-        <m:r>
-          <m:t>}</m:t>
-        </m:r>
-      </m:oMath>
-      <w:r>
-        <w:t xml:space="preserve"> </w:t>
-      </w:r>
-      <w:r>
-        <w:t xml:space="preserve">used in the E2E test run on the 1940</w:t>
-      </w:r>
-      <w:r>
-        <w:t xml:space="preserve"> </w:t>
-      </w:r>
-      <w:r>
-        <w:t xml:space="preserve">Census Data.</w:t>
-      </w:r>
-    </w:p>
-    <w:p>
-      <w:pPr>
-        <w:numPr>
-          <w:numId w:val="1001"/>
-          <w:ilvl w:val="0"/>
-        </w:numPr>
-      </w:pPr>
-      <w:r>
-        <w:t xml:space="preserve">How to split this budget between national, state, county, tract,</w:t>
-      </w:r>
-      <w:r>
-        <w:t xml:space="preserve"> </w:t>
-      </w:r>
-      <w:r>
-        <w:t xml:space="preserve">block group, and block. In the test run,</w:t>
-      </w:r>
-      <w:r>
-        <w:t xml:space="preserve"> </w:t>
-      </w:r>
-      <m:oMath>
-        <m:r>
-          <m:t>ϵ</m:t>
-        </m:r>
-      </m:oMath>
-      <w:r>
-        <w:t xml:space="preserve"> </w:t>
-      </w:r>
-      <w:r>
-        <w:t xml:space="preserve">was split evenly</w:t>
-      </w:r>
-      <w:r>
-        <w:t xml:space="preserve"> </w:t>
-      </w:r>
-      <w:r>
-        <w:t xml:space="preserve">between national, state, county, and enumeration district.</w:t>
-      </w:r>
-    </w:p>
-    <w:p>
-      <w:pPr>
-        <w:numPr>
-          <w:numId w:val="1001"/>
-          <w:ilvl w:val="0"/>
-        </w:numPr>
-      </w:pPr>
-      <w:r>
-        <w:t xml:space="preserve">What DP Queries to include. In the test, two DP Queries were</w:t>
-      </w:r>
-      <w:r>
-        <w:t xml:space="preserve"> </w:t>
-      </w:r>
-      <w:r>
-        <w:t xml:space="preserve">included: age/race/ethnicity (i.e. aggregating over group quarters)</w:t>
-      </w:r>
-      <w:r>
-        <w:t xml:space="preserve"> </w:t>
-      </w:r>
-      <w:r>
-        <w:t xml:space="preserve">and gq (i.e. number free-living and number not)</w:t>
-      </w:r>
-    </w:p>
-    <w:p>
-      <w:pPr>
-        <w:numPr>
-          <w:numId w:val="1001"/>
-          <w:ilvl w:val="0"/>
-        </w:numPr>
-      </w:pPr>
-      <w:r>
-        <w:t xml:space="preserve">At each level, how to split level-budget detailed DP. The test run</w:t>
-      </w:r>
-      <w:r>
-        <w:t xml:space="preserve"> </w:t>
-      </w:r>
-      <w:r>
-        <w:t xml:space="preserve">used 10% for detailed queries, 22.5% for group quarters; and 67.5% for</w:t>
-      </w:r>
-      <w:r>
-        <w:t xml:space="preserve"> </w:t>
-      </w:r>
-      <w:r>
-        <w:t xml:space="preserve">age/race/ethnicity.</w:t>
-      </w:r>
-    </w:p>
-    <w:p>
-      <w:pPr>
-        <w:numPr>
-          <w:numId w:val="1001"/>
-          <w:ilvl w:val="0"/>
-        </w:numPr>
-      </w:pPr>
-      <w:r>
-        <w:t xml:space="preserve">What invariants to include. The test run held the total count at</w:t>
-      </w:r>
-      <w:r>
-        <w:t xml:space="preserve"> </w:t>
-      </w:r>
-      <w:r>
-        <w:t xml:space="preserve">the national and state level invariant.</w:t>
-      </w:r>
-    </w:p>
-    <w:p>
-      <w:pPr>
-        <w:numPr>
-          <w:numId w:val="1001"/>
-          <w:ilvl w:val="0"/>
-        </w:numPr>
-      </w:pPr>
-      <w:r>
-        <w:t xml:space="preserve">What constraints to include. The test run constrained the total</w:t>
-      </w:r>
-      <w:r>
-        <w:t xml:space="preserve"> </w:t>
-      </w:r>
-      <w:r>
-        <w:t xml:space="preserve">count of people to be greater or equal to total count of occupied</w:t>
-      </w:r>
-      <w:r>
-        <w:t xml:space="preserve"> </w:t>
-      </w:r>
-      <w:r>
-        <w:t xml:space="preserve">households at each geographic level.</w:t>
-      </w:r>
-    </w:p>
-    <w:p>
-      <w:pPr>
-        <w:numPr>
-          <w:numId w:val="1001"/>
-          <w:ilvl w:val="0"/>
-        </w:numPr>
-      </w:pPr>
-      <w:r>
-        <w:t xml:space="preserve">What to publish. The test run published a synthetic person file</w:t>
-      </w:r>
-      <w:r>
-        <w:t xml:space="preserve"> </w:t>
-      </w:r>
-      <w:r>
-        <w:t xml:space="preserve">and synthetic household file for a range of</w:t>
-      </w:r>
-      <w:r>
-        <w:t xml:space="preserve"> </w:t>
-      </w:r>
-      <m:oMath>
-        <m:r>
-          <m:t>ϵ</m:t>
-        </m:r>
-      </m:oMath>
-      <w:r>
-        <w:t xml:space="preserve"> </w:t>
-      </w:r>
-      <w:r>
-        <w:t xml:space="preserve">values, for 4</w:t>
-      </w:r>
-      <w:r>
-        <w:t xml:space="preserve"> </w:t>
-      </w:r>
-      <w:r>
-        <w:t xml:space="preserve">different seeds to the pseudorandom number generator.</w:t>
-      </w:r>
-    </w:p>
-    <w:p>
-      <w:pPr>
-        <w:pStyle w:val="Heading2"/>
-      </w:pPr>
-      <w:bookmarkStart w:id="25" w:name="our-evaluation-approach"/>
-      <w:r>
-        <w:t xml:space="preserve">Our Evaluation Approach</w:t>
-      </w:r>
-      <w:bookmarkEnd w:id="25"/>
+        <w:t xml:space="preserve">There are 7 key choices in implementing TopDown, that balance accuracy</w:t>
+      </w:r>
+      <w:r>
+        <w:t xml:space="preserve"> </w:t>
+      </w:r>
+      <w:r>
+        <w:t xml:space="preserve">and privacy. We list them here, and state how they were set in the</w:t>
+      </w:r>
+      <w:r>
+        <w:t xml:space="preserve"> </w:t>
+      </w:r>
+      <w:r>
+        <w:t xml:space="preserve">2018 end-to-end test when run on the 1940s Census data:</w:t>
+      </w:r>
     </w:p>
     <w:p>
       <w:pPr>
@@ -2785,37 +2601,83 @@
         </w:numPr>
       </w:pPr>
       <w:r>
-        <w:t xml:space="preserve">We calculated residuals and summarized their distribution</w:t>
-      </w:r>
-      <w:r>
-        <w:t xml:space="preserve"> </w:t>
-      </w:r>
-      <w:r>
-        <w:t xml:space="preserve">by its median absolute error (MAE) for total count and</w:t>
-      </w:r>
-      <w:r>
-        <w:t xml:space="preserve"> </w:t>
-      </w:r>
-      <w:r>
-        <w:t xml:space="preserve">age/race/ethnicity stratified count at the state, county, and</w:t>
-      </w:r>
-      <w:r>
-        <w:t xml:space="preserve"> </w:t>
-      </w:r>
-      <w:r>
-        <w:t xml:space="preserve">enum_district level. We also summarized the size of these counts to</w:t>
-      </w:r>
-      <w:r>
-        <w:t xml:space="preserve"> </w:t>
-      </w:r>
-      <w:r>
-        <w:t xml:space="preserve">understand relative error as well as the absolute error introduced by</w:t>
-      </w:r>
-      <w:r>
-        <w:t xml:space="preserve"> </w:t>
-      </w:r>
-      <w:r>
-        <w:t xml:space="preserve">TopDown.</w:t>
+        <w:t xml:space="preserve">Overall privacy. A range of</w:t>
+      </w:r>
+      <w:r>
+        <w:t xml:space="preserve"> </w:t>
+      </w:r>
+      <m:oMath>
+        <m:r>
+          <m:t>ϵ</m:t>
+        </m:r>
+      </m:oMath>
+      <w:r>
+        <w:t xml:space="preserve"> </w:t>
+      </w:r>
+      <w:r>
+        <w:t xml:space="preserve">values, with</w:t>
+      </w:r>
+      <w:r>
+        <w:t xml:space="preserve"> </w:t>
+      </w:r>
+      <m:oMath>
+        <m:r>
+          <m:t>{</m:t>
+        </m:r>
+        <m:r>
+          <m:t>0.25</m:t>
+        </m:r>
+        <m:r>
+          <m:t>,</m:t>
+        </m:r>
+        <m:r>
+          <m:t>0.50</m:t>
+        </m:r>
+        <m:r>
+          <m:t>,</m:t>
+        </m:r>
+        <m:r>
+          <m:t>0.75</m:t>
+        </m:r>
+        <m:r>
+          <m:t>,</m:t>
+        </m:r>
+        <m:r>
+          <m:t>1.0</m:t>
+        </m:r>
+        <m:r>
+          <m:t>,</m:t>
+        </m:r>
+        <m:r>
+          <m:t>2.0</m:t>
+        </m:r>
+        <m:r>
+          <m:t>,</m:t>
+        </m:r>
+        <m:r>
+          <m:t>4.0</m:t>
+        </m:r>
+        <m:r>
+          <m:t>,</m:t>
+        </m:r>
+        <m:r>
+          <m:t>8.0</m:t>
+        </m:r>
+        <m:r>
+          <m:t>}</m:t>
+        </m:r>
+      </m:oMath>
+      <w:r>
+        <w:t xml:space="preserve"> </w:t>
+      </w:r>
+      <w:r>
+        <w:t xml:space="preserve">used in the E2E test run on the 1940</w:t>
+      </w:r>
+      <w:r>
+        <w:t xml:space="preserve"> </w:t>
+      </w:r>
+      <w:r>
+        <w:t xml:space="preserve">Census Data.</w:t>
       </w:r>
     </w:p>
     <w:p>
@@ -2826,7 +2688,56 @@
         </w:numPr>
       </w:pPr>
       <w:r>
-        <w:t xml:space="preserve">We calculate a measure of</w:t>
+        <w:t xml:space="preserve">How to split this budget between national, state, county, tract,</w:t>
+      </w:r>
+      <w:r>
+        <w:t xml:space="preserve"> </w:t>
+      </w:r>
+      <w:r>
+        <w:t xml:space="preserve">block group, and block. In the test run,</w:t>
+      </w:r>
+      <w:r>
+        <w:t xml:space="preserve"> </w:t>
+      </w:r>
+      <m:oMath>
+        <m:r>
+          <m:t>ϵ</m:t>
+        </m:r>
+      </m:oMath>
+      <w:r>
+        <w:t xml:space="preserve"> </w:t>
+      </w:r>
+      <w:r>
+        <w:t xml:space="preserve">was split evenly</w:t>
+      </w:r>
+      <w:r>
+        <w:t xml:space="preserve"> </w:t>
+      </w:r>
+      <w:r>
+        <w:t xml:space="preserve">between national, state, county, and enumeration district.</w:t>
+      </w:r>
+    </w:p>
+    <w:p>
+      <w:pPr>
+        <w:numPr>
+          <w:numId w:val="1002"/>
+          <w:ilvl w:val="0"/>
+        </w:numPr>
+      </w:pPr>
+      <w:r>
+        <w:t xml:space="preserve">What DP Queries to include. In the test, two DP Queries were</w:t>
+      </w:r>
+      <w:r>
+        <w:t xml:space="preserve"> </w:t>
+      </w:r>
+      <w:r>
+        <w:t xml:space="preserve">included: (i) counts stratified by age-group/race/ethnicity (in</w:t>
+      </w:r>
+      <w:r>
+        <w:t xml:space="preserve"> </w:t>
+      </w:r>
+      <w:r>
+        <w:t xml:space="preserve">other words, aggregating over</w:t>
       </w:r>
       <w:r>
         <w:t xml:space="preserve"> </w:t>
@@ -2835,25 +2746,223 @@
         <w:t xml:space="preserve">“</w:t>
       </w:r>
       <w:r>
+        <w:t xml:space="preserve">group quarters</w:t>
+      </w:r>
+      <w:r>
+        <w:t xml:space="preserve">”</w:t>
+      </w:r>
+      <w:r>
+        <w:t xml:space="preserve"> </w:t>
+      </w:r>
+      <w:r>
+        <w:t xml:space="preserve">type); and (ii) the</w:t>
+      </w:r>
+      <w:r>
+        <w:t xml:space="preserve"> </w:t>
+      </w:r>
+      <w:r>
+        <w:t xml:space="preserve">group-quarters counts, which tally the number of people free-living and</w:t>
+      </w:r>
+      <w:r>
+        <w:t xml:space="preserve"> </w:t>
+      </w:r>
+      <w:r>
+        <w:t xml:space="preserve">number in institutional and non-institutional facilities.</w:t>
+      </w:r>
+    </w:p>
+    <w:p>
+      <w:pPr>
+        <w:numPr>
+          <w:numId w:val="1002"/>
+          <w:ilvl w:val="0"/>
+        </w:numPr>
+      </w:pPr>
+      <w:r>
+        <w:t xml:space="preserve">At each level, how to split level-budget between detailed queries</w:t>
+      </w:r>
+      <w:r>
+        <w:t xml:space="preserve"> </w:t>
+      </w:r>
+      <w:r>
+        <w:t xml:space="preserve">and DP queries. The test run used 10% for detailed queries, 22.5%</w:t>
+      </w:r>
+      <w:r>
+        <w:t xml:space="preserve"> </w:t>
+      </w:r>
+      <w:r>
+        <w:t xml:space="preserve">for group quarters; and 67.5% for</w:t>
+      </w:r>
+      <w:r>
+        <w:t xml:space="preserve"> </w:t>
+      </w:r>
+      <w:r>
+        <w:t xml:space="preserve">age-group-/race-/ethnicity-stratified counts.</w:t>
+      </w:r>
+    </w:p>
+    <w:p>
+      <w:pPr>
+        <w:numPr>
+          <w:numId w:val="1002"/>
+          <w:ilvl w:val="0"/>
+        </w:numPr>
+      </w:pPr>
+      <w:r>
+        <w:t xml:space="preserve">What invariants to include. The test run held the total count at</w:t>
+      </w:r>
+      <w:r>
+        <w:t xml:space="preserve"> </w:t>
+      </w:r>
+      <w:r>
+        <w:t xml:space="preserve">the national and state level invariant.</w:t>
+      </w:r>
+    </w:p>
+    <w:p>
+      <w:pPr>
+        <w:numPr>
+          <w:numId w:val="1002"/>
+          <w:ilvl w:val="0"/>
+        </w:numPr>
+      </w:pPr>
+      <w:r>
+        <w:t xml:space="preserve">What constraints to include. The test run constrained the total</w:t>
+      </w:r>
+      <w:r>
+        <w:t xml:space="preserve"> </w:t>
+      </w:r>
+      <w:r>
+        <w:t xml:space="preserve">count of people to be greater or equal to total count of occupied</w:t>
+      </w:r>
+      <w:r>
+        <w:t xml:space="preserve"> </w:t>
+      </w:r>
+      <w:r>
+        <w:t xml:space="preserve">households at each geographic level.</w:t>
+      </w:r>
+    </w:p>
+    <w:p>
+      <w:pPr>
+        <w:numPr>
+          <w:numId w:val="1002"/>
+          <w:ilvl w:val="0"/>
+        </w:numPr>
+      </w:pPr>
+      <w:r>
+        <w:t xml:space="preserve">What to publish. The test run published a synthetic person file</w:t>
+      </w:r>
+      <w:r>
+        <w:t xml:space="preserve"> </w:t>
+      </w:r>
+      <w:r>
+        <w:t xml:space="preserve">and synthetic household file for a range of</w:t>
+      </w:r>
+      <w:r>
+        <w:t xml:space="preserve"> </w:t>
+      </w:r>
+      <m:oMath>
+        <m:r>
+          <m:t>ϵ</m:t>
+        </m:r>
+      </m:oMath>
+      <w:r>
+        <w:t xml:space="preserve"> </w:t>
+      </w:r>
+      <w:r>
+        <w:t xml:space="preserve">values, for 4</w:t>
+      </w:r>
+      <w:r>
+        <w:t xml:space="preserve"> </w:t>
+      </w:r>
+      <w:r>
+        <w:t xml:space="preserve">different seeds to the pseudorandom number generator.</w:t>
+      </w:r>
+    </w:p>
+    <w:p>
+      <w:pPr>
+        <w:pStyle w:val="Heading2"/>
+      </w:pPr>
+      <w:bookmarkStart w:id="26" w:name="our-evaluation-approach"/>
+      <w:r>
+        <w:t xml:space="preserve">Our Evaluation Approach</w:t>
+      </w:r>
+      <w:bookmarkEnd w:id="26"/>
+    </w:p>
+    <w:p>
+      <w:pPr>
+        <w:numPr>
+          <w:numId w:val="1003"/>
+          <w:ilvl w:val="0"/>
+        </w:numPr>
+      </w:pPr>
+      <w:r>
+        <w:t xml:space="preserve">We calculated residuals (DP count minus exact count) and summarized</w:t>
+      </w:r>
+      <w:r>
+        <w:t xml:space="preserve"> </w:t>
+      </w:r>
+      <w:r>
+        <w:t xml:space="preserve">their distribution by its median absolute error (MAE) for total</w:t>
+      </w:r>
+      <w:r>
+        <w:t xml:space="preserve"> </w:t>
+      </w:r>
+      <w:r>
+        <w:t xml:space="preserve">count (TC) and age/race/ethnicity stratified count (SC) at the</w:t>
+      </w:r>
+      <w:r>
+        <w:t xml:space="preserve"> </w:t>
+      </w:r>
+      <w:r>
+        <w:t xml:space="preserve">state, county, and enumeration-district level. We also summarized</w:t>
+      </w:r>
+      <w:r>
+        <w:t xml:space="preserve"> </w:t>
+      </w:r>
+      <w:r>
+        <w:t xml:space="preserve">the size of these counts to understand relative error as well as</w:t>
+      </w:r>
+      <w:r>
+        <w:t xml:space="preserve"> </w:t>
+      </w:r>
+      <w:r>
+        <w:t xml:space="preserve">the absolute error introduced by TopDown.</w:t>
+      </w:r>
+    </w:p>
+    <w:p>
+      <w:pPr>
+        <w:numPr>
+          <w:numId w:val="1003"/>
+          <w:ilvl w:val="0"/>
+        </w:numPr>
+      </w:pPr>
+      <w:r>
+        <w:t xml:space="preserve">We calculated a measure of</w:t>
+      </w:r>
+      <w:r>
+        <w:t xml:space="preserve"> </w:t>
+      </w:r>
+      <w:r>
+        <w:t xml:space="preserve">“</w:t>
+      </w:r>
+      <w:r>
         <w:t xml:space="preserve">empirical privacy loss</w:t>
       </w:r>
       <w:r>
         <w:t xml:space="preserve">”</w:t>
       </w:r>
       <w:r>
-        <w:t xml:space="preserve">, inspired by the definition of differential privacy.</w:t>
-      </w:r>
-      <w:r>
-        <w:t xml:space="preserve"> </w:t>
-      </w:r>
-      <w:r>
-        <w:t xml:space="preserve">To measure empirical privacy loss, we approximate the probability</w:t>
-      </w:r>
-      <w:r>
-        <w:t xml:space="preserve"> </w:t>
-      </w:r>
-      <w:r>
-        <w:t xml:space="preserve">distribution of the residuals</w:t>
+        <w:t xml:space="preserve">, inspired by the</w:t>
+      </w:r>
+      <w:r>
+        <w:t xml:space="preserve"> </w:t>
+      </w:r>
+      <w:r>
+        <w:t xml:space="preserve">definition of differential privacy. To measure empirical privacy</w:t>
+      </w:r>
+      <w:r>
+        <w:t xml:space="preserve"> </w:t>
+      </w:r>
+      <w:r>
+        <w:t xml:space="preserve">loss, we approximate the probability distribution of the residuals</w:t>
       </w:r>
       <w:r>
         <w:t xml:space="preserve"> </w:t>
@@ -2883,13 +2992,19 @@
         <w:t xml:space="preserve"> </w:t>
       </w:r>
       <w:r>
-        <w:t xml:space="preserve">using kernel density</w:t>
-      </w:r>
-      <w:r>
-        <w:t xml:space="preserve"> </w:t>
-      </w:r>
-      <w:r>
-        <w:t xml:space="preserve">estimation, and compare the log-ratio inspired by the definition of</w:t>
+        <w:t xml:space="preserve">using Gaussian kernel density estimation with a</w:t>
+      </w:r>
+      <w:r>
+        <w:t xml:space="preserve"> </w:t>
+      </w:r>
+      <w:r>
+        <w:t xml:space="preserve">bandwidth of 0.1, and compare the log-ratio inspired by the</w:t>
+      </w:r>
+      <w:r>
+        <w:t xml:space="preserve"> </w:t>
+      </w:r>
+      <w:r>
+        <w:t xml:space="preserve">definition of</w:t>
       </w:r>
       <w:r>
         <w:t xml:space="preserve"> </w:t>
@@ -2900,7 +3015,7 @@
         </m:r>
       </m:oMath>
       <w:r>
-        <w:t xml:space="preserve">-DP:</w:t>
+        <w:t xml:space="preserve">-DP algorithms:</w:t>
       </w:r>
     </w:p>
     <w:p>
@@ -3069,12 +3184,12 @@
     <w:p>
       <w:pPr>
         <w:numPr>
-          <w:numId w:val="1002"/>
+          <w:numId w:val="1003"/>
           <w:ilvl w:val="0"/>
         </w:numPr>
       </w:pPr>
       <w:r>
-        <w:t xml:space="preserve">We search for bias in the residuals from (1), with our hypothesis</w:t>
+        <w:t xml:space="preserve">We searched for bias in the residuals from (1), with our hypothesis</w:t>
       </w:r>
       <w:r>
         <w:t xml:space="preserve"> </w:t>
@@ -3179,34 +3294,34 @@
       <w:pPr>
         <w:pStyle w:val="Heading1"/>
       </w:pPr>
-      <w:bookmarkStart w:id="26" w:name="results"/>
+      <w:bookmarkStart w:id="27" w:name="results"/>
       <w:r>
         <w:t xml:space="preserve">Results</w:t>
       </w:r>
-      <w:bookmarkEnd w:id="26"/>
+      <w:bookmarkEnd w:id="27"/>
     </w:p>
     <w:p>
       <w:pPr>
         <w:pStyle w:val="Heading2"/>
       </w:pPr>
-      <w:bookmarkStart w:id="27" w:name="error-and-privacy-of-topdown"/>
+      <w:bookmarkStart w:id="28" w:name="error-and-privacy-of-topdown"/>
       <w:r>
         <w:t xml:space="preserve">Error and Privacy of TopDown</w:t>
       </w:r>
-      <w:bookmarkEnd w:id="27"/>
+      <w:bookmarkEnd w:id="28"/>
     </w:p>
     <w:p>
       <w:pPr>
         <w:pStyle w:val="FirstParagraph"/>
       </w:pPr>
       <w:r>
-        <w:t xml:space="preserve">We found error in total count varied as a function of total privacy loss</w:t>
-      </w:r>
-      <w:r>
-        <w:t xml:space="preserve"> </w:t>
-      </w:r>
-      <w:r>
-        <w:t xml:space="preserve">budget. For</w:t>
+        <w:t xml:space="preserve">We found error in total count (TC) varied as a function of total</w:t>
+      </w:r>
+      <w:r>
+        <w:t xml:space="preserve"> </w:t>
+      </w:r>
+      <w:r>
+        <w:t xml:space="preserve">privacy loss budget. Running TopDown with</w:t>
       </w:r>
       <w:r>
         <w:t xml:space="preserve"> </w:t>
@@ -3226,19 +3341,25 @@
         <w:t xml:space="preserve"> </w:t>
       </w:r>
       <w:r>
-        <w:t xml:space="preserve">produced median absolute error in TC of 56</w:t>
-      </w:r>
-      <w:r>
-        <w:t xml:space="preserve"> </w:t>
-      </w:r>
-      <w:r>
-        <w:t xml:space="preserve">at the enumeration district level and 81 at the</w:t>
-      </w:r>
-      <w:r>
-        <w:t xml:space="preserve"> </w:t>
-      </w:r>
-      <w:r>
-        <w:t xml:space="preserve">county level;</w:t>
+        <w:t xml:space="preserve">produced</w:t>
+      </w:r>
+      <w:r>
+        <w:t xml:space="preserve"> </w:t>
+      </w:r>
+      <w:r>
+        <w:t xml:space="preserve">median absolute error in TC of 56 at the</w:t>
+      </w:r>
+      <w:r>
+        <w:t xml:space="preserve"> </w:t>
+      </w:r>
+      <w:r>
+        <w:t xml:space="preserve">enumeration district level and 81 at the county</w:t>
+      </w:r>
+      <w:r>
+        <w:t xml:space="preserve"> </w:t>
+      </w:r>
+      <w:r>
+        <w:t xml:space="preserve">level;</w:t>
       </w:r>
       <w:r>
         <w:t xml:space="preserve"> </w:t>
@@ -3258,25 +3379,19 @@
         <w:t xml:space="preserve"> </w:t>
       </w:r>
       <w:r>
-        <w:t xml:space="preserve">produced median absolute error in TC of 15</w:t>
-      </w:r>
-      <w:r>
-        <w:t xml:space="preserve"> </w:t>
-      </w:r>
-      <w:r>
-        <w:t xml:space="preserve">at the enumeration district level and 24 at the</w:t>
-      </w:r>
-      <w:r>
-        <w:t xml:space="preserve"> </w:t>
-      </w:r>
-      <w:r>
-        <w:t xml:space="preserve">county level;</w:t>
-      </w:r>
-      <w:r>
-        <w:t xml:space="preserve"> </w:t>
-      </w:r>
-      <w:r>
-        <w:t xml:space="preserve">and</w:t>
+        <w:t xml:space="preserve">produced median absolute error in TC of</w:t>
+      </w:r>
+      <w:r>
+        <w:t xml:space="preserve"> </w:t>
+      </w:r>
+      <w:r>
+        <w:t xml:space="preserve">15 at the enumeration district level and</w:t>
+      </w:r>
+      <w:r>
+        <w:t xml:space="preserve"> </w:t>
+      </w:r>
+      <w:r>
+        <w:t xml:space="preserve">24 at the county level; and</w:t>
       </w:r>
       <w:r>
         <w:t xml:space="preserve"> </w:t>
@@ -3296,25 +3411,31 @@
         <w:t xml:space="preserve"> </w:t>
       </w:r>
       <w:r>
-        <w:t xml:space="preserve">produced median absolute error in TC of 4</w:t>
-      </w:r>
-      <w:r>
-        <w:t xml:space="preserve"> </w:t>
-      </w:r>
-      <w:r>
-        <w:t xml:space="preserve">at the enumeration district level and 7 at the</w:t>
-      </w:r>
-      <w:r>
-        <w:t xml:space="preserve"> </w:t>
-      </w:r>
-      <w:r>
-        <w:t xml:space="preserve">county level (Full table in Supplementary Appendix 1).</w:t>
-      </w:r>
-      <w:r>
-        <w:t xml:space="preserve"> </w:t>
-      </w:r>
-      <w:r>
-        <w:t xml:space="preserve">At the state level, there was TC error of</w:t>
+        <w:t xml:space="preserve">produced</w:t>
+      </w:r>
+      <w:r>
+        <w:t xml:space="preserve"> </w:t>
+      </w:r>
+      <w:r>
+        <w:t xml:space="preserve">median absolute error in TC of 4 at the</w:t>
+      </w:r>
+      <w:r>
+        <w:t xml:space="preserve"> </w:t>
+      </w:r>
+      <w:r>
+        <w:t xml:space="preserve">enumeration district level and 7 at the county level</w:t>
+      </w:r>
+      <w:r>
+        <w:t xml:space="preserve"> </w:t>
+      </w:r>
+      <w:r>
+        <w:t xml:space="preserve">(Full table in Supplementary Appendix 1). At the state level, there</w:t>
+      </w:r>
+      <w:r>
+        <w:t xml:space="preserve"> </w:t>
+      </w:r>
+      <w:r>
+        <w:t xml:space="preserve">was TC error of</w:t>
       </w:r>
       <w:r>
         <w:t xml:space="preserve"> </w:t>
@@ -3325,13 +3446,25 @@
         </m:r>
       </m:oMath>
       <w:r>
-        <w:t xml:space="preserve">, as expected from the</w:t>
-      </w:r>
-      <w:r>
-        <w:t xml:space="preserve"> </w:t>
-      </w:r>
-      <w:r>
-        <w:t xml:space="preserve">state TC invariant. (Figure 1)</w:t>
+        <w:t xml:space="preserve">, as expected from the state TC invariant. The</w:t>
+      </w:r>
+      <w:r>
+        <w:t xml:space="preserve"> </w:t>
+      </w:r>
+      <w:r>
+        <w:t xml:space="preserve">median TC was 865 for enumeration districts,</w:t>
+      </w:r>
+      <w:r>
+        <w:t xml:space="preserve"> </w:t>
+      </w:r>
+      <w:r>
+        <w:t xml:space="preserve">18679 for counties, and 1903133 for</w:t>
+      </w:r>
+      <w:r>
+        <w:t xml:space="preserve"> </w:t>
+      </w:r>
+      <w:r>
+        <w:t xml:space="preserve">states.</w:t>
       </w:r>
     </w:p>
     <w:p>
@@ -3339,7 +3472,7 @@
         <w:pStyle w:val="BodyText"/>
       </w:pPr>
       <w:r>
-        <w:t xml:space="preserve">Error in stratified count varied similarly; When</w:t>
+        <w:t xml:space="preserve">Error in stratified count (SC) varied similarly; When</w:t>
       </w:r>
       <w:r>
         <w:t xml:space="preserve"> </w:t>
@@ -3356,31 +3489,25 @@
         </m:r>
       </m:oMath>
       <w:r>
-        <w:t xml:space="preserve">, the median absolute error in SC</w:t>
-      </w:r>
-      <w:r>
-        <w:t xml:space="preserve"> </w:t>
-      </w:r>
-      <w:r>
-        <w:t xml:space="preserve">at the enumeration district level was 17 people,</w:t>
-      </w:r>
-      <w:r>
-        <w:t xml:space="preserve"> </w:t>
-      </w:r>
-      <w:r>
-        <w:t xml:space="preserve">at the county level was 16 people, and</w:t>
-      </w:r>
-      <w:r>
-        <w:t xml:space="preserve"> </w:t>
-      </w:r>
-      <w:r>
-        <w:t xml:space="preserve">at the state level was 18 people;</w:t>
-      </w:r>
-      <w:r>
-        <w:t xml:space="preserve"> </w:t>
-      </w:r>
-      <w:r>
-        <w:t xml:space="preserve">for</w:t>
+        <w:t xml:space="preserve">, the median absolute error in SC at the enumeration district</w:t>
+      </w:r>
+      <w:r>
+        <w:t xml:space="preserve"> </w:t>
+      </w:r>
+      <w:r>
+        <w:t xml:space="preserve">level was 17 people, at the county level was</w:t>
+      </w:r>
+      <w:r>
+        <w:t xml:space="preserve"> </w:t>
+      </w:r>
+      <w:r>
+        <w:t xml:space="preserve">16 people, and at the state level was</w:t>
+      </w:r>
+      <w:r>
+        <w:t xml:space="preserve"> </w:t>
+      </w:r>
+      <w:r>
+        <w:t xml:space="preserve">18 people; for</w:t>
       </w:r>
       <w:r>
         <w:t xml:space="preserve"> </w:t>
@@ -3397,31 +3524,31 @@
         </m:r>
       </m:oMath>
       <w:r>
-        <w:t xml:space="preserve">, the median absolute error in SC</w:t>
-      </w:r>
-      <w:r>
-        <w:t xml:space="preserve"> </w:t>
-      </w:r>
-      <w:r>
-        <w:t xml:space="preserve">at the enumeration district level was 6 people,</w:t>
-      </w:r>
-      <w:r>
-        <w:t xml:space="preserve"> </w:t>
-      </w:r>
-      <w:r>
-        <w:t xml:space="preserve">at the county level was 6 people, and</w:t>
-      </w:r>
-      <w:r>
-        <w:t xml:space="preserve"> </w:t>
-      </w:r>
-      <w:r>
-        <w:t xml:space="preserve">at the state level was 7 people; and</w:t>
-      </w:r>
-      <w:r>
-        <w:t xml:space="preserve"> </w:t>
-      </w:r>
-      <w:r>
-        <w:t xml:space="preserve">for</w:t>
+        <w:t xml:space="preserve">, the median absolute</w:t>
+      </w:r>
+      <w:r>
+        <w:t xml:space="preserve"> </w:t>
+      </w:r>
+      <w:r>
+        <w:t xml:space="preserve">error in SC at the enumeration district level was</w:t>
+      </w:r>
+      <w:r>
+        <w:t xml:space="preserve"> </w:t>
+      </w:r>
+      <w:r>
+        <w:t xml:space="preserve">6 people, at the county level was</w:t>
+      </w:r>
+      <w:r>
+        <w:t xml:space="preserve"> </w:t>
+      </w:r>
+      <w:r>
+        <w:t xml:space="preserve">6 people, and at the state level was</w:t>
+      </w:r>
+      <w:r>
+        <w:t xml:space="preserve"> </w:t>
+      </w:r>
+      <w:r>
+        <w:t xml:space="preserve">7 people; and for</w:t>
       </w:r>
       <w:r>
         <w:t xml:space="preserve"> </w:t>
@@ -3438,25 +3565,49 @@
         </m:r>
       </m:oMath>
       <w:r>
-        <w:t xml:space="preserve">, the median absolute error in SC</w:t>
-      </w:r>
-      <w:r>
-        <w:t xml:space="preserve"> </w:t>
-      </w:r>
-      <w:r>
-        <w:t xml:space="preserve">at the enumeration district level was 2 people,</w:t>
-      </w:r>
-      <w:r>
-        <w:t xml:space="preserve"> </w:t>
-      </w:r>
-      <w:r>
-        <w:t xml:space="preserve">at the county level was 2 people, and</w:t>
-      </w:r>
-      <w:r>
-        <w:t xml:space="preserve"> </w:t>
-      </w:r>
-      <w:r>
-        <w:t xml:space="preserve">at the state level was 2 people.</w:t>
+        <w:t xml:space="preserve">, the median</w:t>
+      </w:r>
+      <w:r>
+        <w:t xml:space="preserve"> </w:t>
+      </w:r>
+      <w:r>
+        <w:t xml:space="preserve">absolute error in SC at the enumeration district level was</w:t>
+      </w:r>
+      <w:r>
+        <w:t xml:space="preserve"> </w:t>
+      </w:r>
+      <w:r>
+        <w:t xml:space="preserve">2 people, at the county level was</w:t>
+      </w:r>
+      <w:r>
+        <w:t xml:space="preserve"> </w:t>
+      </w:r>
+      <w:r>
+        <w:t xml:space="preserve">2 people, and at the state level was</w:t>
+      </w:r>
+      <w:r>
+        <w:t xml:space="preserve"> </w:t>
+      </w:r>
+      <w:r>
+        <w:t xml:space="preserve">2 people. The median SC was</w:t>
+      </w:r>
+      <w:r>
+        <w:t xml:space="preserve"> </w:t>
+      </w:r>
+      <w:r>
+        <w:t xml:space="preserve">88 for enumeration districts,</w:t>
+      </w:r>
+      <w:r>
+        <w:t xml:space="preserve"> </w:t>
+      </w:r>
+      <w:r>
+        <w:t xml:space="preserve">47 for counties, and 229 for</w:t>
+      </w:r>
+      <w:r>
+        <w:t xml:space="preserve"> </w:t>
+      </w:r>
+      <w:r>
+        <w:t xml:space="preserve">states. (Figure 1)</w:t>
       </w:r>
     </w:p>
     <w:p>
@@ -3511,7 +3662,7 @@
         <w:t xml:space="preserve"> </w:t>
       </w:r>
       <w:r>
-        <w:t xml:space="preserve">(at the state level empirical privacy loss is undefined, since the invariant makes all error zero);</w:t>
+        <w:t xml:space="preserve">(at the state level empirical privacy loss is undefined, since the invariant makes all residuals zero);</w:t>
       </w:r>
       <w:r>
         <w:t xml:space="preserve"> </w:t>
@@ -3764,7 +3915,7 @@
                     </pic:cNvPicPr>
                   </pic:nvPicPr>
                   <pic:blipFill>
-                    <a:blip r:embed="rId28"/>
+                    <a:blip r:embed="rId29"/>
                     <a:stretch>
                       <a:fillRect/>
                     </a:stretch>
@@ -3802,7 +3953,7 @@
         <w:t xml:space="preserve">Figure 1</w:t>
       </w:r>
       <w:r>
-        <w:t xml:space="preserve">: Panel (a) shows the distribution of error (DP - True) for</w:t>
+        <w:t xml:space="preserve">: Panel (a) shows the distribution of residuals (DP - Exact) for</w:t>
       </w:r>
       <w:r>
         <w:t xml:space="preserve"> </w:t>
@@ -3951,11 +4102,11 @@
       <w:pPr>
         <w:pStyle w:val="Heading2"/>
       </w:pPr>
-      <w:bookmarkStart w:id="29" w:name="X2f5beecc99d34123f096a6330143173a6b1f8d3"/>
+      <w:bookmarkStart w:id="30" w:name="X2f5beecc99d34123f096a6330143173a6b1f8d3"/>
       <w:r>
         <w:t xml:space="preserve">Comparison with Error and Privacy of Simple Random Sampling</w:t>
       </w:r>
-      <w:bookmarkEnd w:id="29"/>
+      <w:bookmarkEnd w:id="30"/>
     </w:p>
     <w:p>
       <w:pPr>
@@ -4234,7 +4385,7 @@
                     </pic:cNvPicPr>
                   </pic:nvPicPr>
                   <pic:blipFill>
-                    <a:blip r:embed="rId30"/>
+                    <a:blip r:embed="rId31"/>
                     <a:stretch>
                       <a:fillRect/>
                     </a:stretch>
@@ -4394,18 +4545,18 @@
         <w:t xml:space="preserve"> </w:t>
       </w:r>
       <w:r>
-        <w:t xml:space="preserve">statistics produce different curves).</w:t>
+        <w:t xml:space="preserve">statistics produce different comparisons).</w:t>
       </w:r>
     </w:p>
     <w:p>
       <w:pPr>
         <w:pStyle w:val="Heading2"/>
       </w:pPr>
-      <w:bookmarkStart w:id="31" w:name="bias-in-the-noise-introduced-by-topdown"/>
+      <w:bookmarkStart w:id="32" w:name="bias-in-the-noise-introduced-by-topdown"/>
       <w:r>
         <w:t xml:space="preserve">Bias in the noise introduced by TopDown</w:t>
       </w:r>
-      <w:bookmarkEnd w:id="31"/>
+      <w:bookmarkEnd w:id="32"/>
     </w:p>
     <w:p>
       <w:pPr>
@@ -4813,7 +4964,7 @@
                     </pic:cNvPicPr>
                   </pic:nvPicPr>
                   <pic:blipFill>
-                    <a:blip r:embed="rId32"/>
+                    <a:blip r:embed="rId33"/>
                     <a:stretch>
                       <a:fillRect/>
                     </a:stretch>
@@ -4907,11 +5058,11 @@
       <w:pPr>
         <w:pStyle w:val="Heading1"/>
       </w:pPr>
-      <w:bookmarkStart w:id="33" w:name="discussion"/>
+      <w:bookmarkStart w:id="34" w:name="discussion"/>
       <w:r>
         <w:t xml:space="preserve">Discussion</w:t>
       </w:r>
-      <w:bookmarkEnd w:id="33"/>
+      <w:bookmarkEnd w:id="34"/>
     </w:p>
     <w:p>
       <w:pPr>
@@ -5088,7 +5239,7 @@
         <w:t xml:space="preserve"> </w:t>
       </w:r>
       <w:r>
-        <w:t xml:space="preserve">local goverment demographers, and this work may help to understand how</w:t>
+        <w:t xml:space="preserve">local government demographers, and this work may help to understand how</w:t>
       </w:r>
       <w:r>
         <w:t xml:space="preserve"> </w:t>
@@ -5221,11 +5372,11 @@
       <w:pPr>
         <w:pStyle w:val="Heading2"/>
       </w:pPr>
-      <w:bookmarkStart w:id="34" w:name="limitations"/>
+      <w:bookmarkStart w:id="35" w:name="limitations"/>
       <w:r>
         <w:t xml:space="preserve">Limitations</w:t>
       </w:r>
-      <w:bookmarkEnd w:id="34"/>
+      <w:bookmarkEnd w:id="35"/>
     </w:p>
     <w:p>
       <w:pPr>
@@ -5323,6 +5474,24 @@
       </w:r>
       <w:r>
         <w:t xml:space="preserve">affect our estimates substantially.</w:t>
+      </w:r>
+    </w:p>
+    <w:p>
+      <w:pPr>
+        <w:pStyle w:val="Heading1"/>
+      </w:pPr>
+      <w:bookmarkStart w:id="36" w:name="conclusion"/>
+      <w:r>
+        <w:t xml:space="preserve">Conclusion</w:t>
+      </w:r>
+      <w:bookmarkEnd w:id="36"/>
+    </w:p>
+    <w:p>
+      <w:pPr>
+        <w:pStyle w:val="FirstParagraph"/>
+      </w:pPr>
+      <w:r>
+        <w:t xml:space="preserve">DP in census, what will it be? Opportunity to have something that balances privacy and accuracy, but this opportunity is not without risks.</w:t>
       </w:r>
     </w:p>
     <w:p>
@@ -5341,16 +5510,16 @@
     </w:p>
     <w:p>
       <w:pPr>
-        <w:pStyle w:val="Heading2"/>
-      </w:pPr>
-      <w:bookmarkStart w:id="35" w:name="references"/>
+        <w:pStyle w:val="Heading1"/>
+      </w:pPr>
+      <w:bookmarkStart w:id="37" w:name="references"/>
       <w:r>
         <w:t xml:space="preserve">References</w:t>
       </w:r>
-      <w:bookmarkEnd w:id="35"/>
-    </w:p>
-    <w:bookmarkStart w:id="46" w:name="refs"/>
-    <w:bookmarkStart w:id="36" w:name="ref-garfinkel2019understanding"/>
+      <w:bookmarkEnd w:id="37"/>
+    </w:p>
+    <w:bookmarkStart w:id="48" w:name="refs"/>
+    <w:bookmarkStart w:id="38" w:name="ref-garfinkel2019understanding"/>
     <w:p>
       <w:pPr>
         <w:pStyle w:val="Bibliography"/>
@@ -5362,8 +5531,8 @@
         <w:t xml:space="preserve"> </w:t>
       </w:r>
     </w:p>
-    <w:bookmarkEnd w:id="36"/>
-    <w:bookmarkStart w:id="37" w:name="ref-gao2018census"/>
+    <w:bookmarkEnd w:id="38"/>
+    <w:bookmarkStart w:id="39" w:name="ref-gao2018census"/>
     <w:p>
       <w:pPr>
         <w:pStyle w:val="Bibliography"/>
@@ -5375,8 +5544,8 @@
         <w:t xml:space="preserve"> </w:t>
       </w:r>
     </w:p>
-    <w:bookmarkEnd w:id="37"/>
-    <w:bookmarkStart w:id="38" w:name="ref-ruggles2019differential"/>
+    <w:bookmarkEnd w:id="39"/>
+    <w:bookmarkStart w:id="40" w:name="ref-ruggles2019differential"/>
     <w:p>
       <w:pPr>
         <w:pStyle w:val="Bibliography"/>
@@ -5388,8 +5557,8 @@
         <w:t xml:space="preserve"> </w:t>
       </w:r>
     </w:p>
-    <w:bookmarkEnd w:id="38"/>
-    <w:bookmarkStart w:id="40" w:name="ref-abowd2018disclosure"/>
+    <w:bookmarkEnd w:id="40"/>
+    <w:bookmarkStart w:id="42" w:name="ref-abowd2018disclosure"/>
     <w:p>
       <w:pPr>
         <w:pStyle w:val="Bibliography"/>
@@ -5400,7 +5569,7 @@
       <w:r>
         <w:t xml:space="preserve"> </w:t>
       </w:r>
-      <w:hyperlink r:id="rId39">
+      <w:hyperlink r:id="rId41">
         <w:r>
           <w:rPr>
             <w:rStyle w:val="Hyperlink"/>
@@ -5415,8 +5584,8 @@
         <w:t xml:space="preserve"> </w:t>
       </w:r>
     </w:p>
-    <w:bookmarkEnd w:id="40"/>
-    <w:bookmarkStart w:id="41" w:name="ref-dwork2014algorithmic"/>
+    <w:bookmarkEnd w:id="42"/>
+    <w:bookmarkStart w:id="43" w:name="ref-dwork2014algorithmic"/>
     <w:p>
       <w:pPr>
         <w:pStyle w:val="Bibliography"/>
@@ -5428,8 +5597,8 @@
         <w:t xml:space="preserve"> </w:t>
       </w:r>
     </w:p>
-    <w:bookmarkEnd w:id="41"/>
-    <w:bookmarkStart w:id="42" w:name="ref-mckenna2018disclosure"/>
+    <w:bookmarkEnd w:id="43"/>
+    <w:bookmarkStart w:id="44" w:name="ref-mckenna2018disclosure"/>
     <w:p>
       <w:pPr>
         <w:pStyle w:val="Bibliography"/>
@@ -5441,8 +5610,8 @@
         <w:t xml:space="preserve"> </w:t>
       </w:r>
     </w:p>
-    <w:bookmarkEnd w:id="42"/>
-    <w:bookmarkStart w:id="44" w:name="ref-boyd2019differential"/>
+    <w:bookmarkEnd w:id="44"/>
+    <w:bookmarkStart w:id="46" w:name="ref-boyd2019differential"/>
     <w:p>
       <w:pPr>
         <w:pStyle w:val="Bibliography"/>
@@ -5453,7 +5622,7 @@
       <w:r>
         <w:t xml:space="preserve"> </w:t>
       </w:r>
-      <w:hyperlink r:id="rId43">
+      <w:hyperlink r:id="rId45">
         <w:r>
           <w:rPr>
             <w:rStyle w:val="Hyperlink"/>
@@ -5462,8 +5631,8 @@
         </w:r>
       </w:hyperlink>
     </w:p>
-    <w:bookmarkEnd w:id="44"/>
-    <w:bookmarkStart w:id="45" w:name="ref-chen2015differentially"/>
+    <w:bookmarkEnd w:id="46"/>
+    <w:bookmarkStart w:id="47" w:name="ref-chen2015differentially"/>
     <w:p>
       <w:pPr>
         <w:pStyle w:val="Bibliography"/>
@@ -5475,8 +5644,8 @@
         <w:t xml:space="preserve"> </w:t>
       </w:r>
     </w:p>
-    <w:bookmarkEnd w:id="45"/>
-    <w:bookmarkEnd w:id="46"/>
+    <w:bookmarkEnd w:id="47"/>
+    <w:bookmarkEnd w:id="48"/>
     <w:sectPr/>
   </w:body>
 </w:document>
@@ -5610,8 +5779,111 @@
       </w:pPr>
     </w:lvl>
   </w:abstractNum>
+  <w:abstractNum w:abstractNumId="991">
+    <w:nsid w:val="ea454b4c"/>
+    <w:multiLevelType w:val="multilevel"/>
+    <w:lvl w:ilvl="0">
+      <w:numFmt w:val="bullet"/>
+      <w:lvlText w:val="•"/>
+      <w:lvlJc w:val="left"/>
+      <w:pPr>
+        <w:tabs>
+          <w:tab w:val="num" w:pos="0"/>
+        </w:tabs>
+        <w:ind w:left="480" w:hanging="480"/>
+      </w:pPr>
+    </w:lvl>
+    <w:lvl w:ilvl="1">
+      <w:numFmt w:val="bullet"/>
+      <w:lvlText w:val="–"/>
+      <w:lvlJc w:val="left"/>
+      <w:pPr>
+        <w:tabs>
+          <w:tab w:val="num" w:pos="720"/>
+        </w:tabs>
+        <w:ind w:left="1200" w:hanging="480"/>
+      </w:pPr>
+    </w:lvl>
+    <w:lvl w:ilvl="2">
+      <w:numFmt w:val="bullet"/>
+      <w:lvlText w:val="•"/>
+      <w:lvlJc w:val="left"/>
+      <w:pPr>
+        <w:tabs>
+          <w:tab w:val="num" w:pos="1440"/>
+        </w:tabs>
+        <w:ind w:left="1920" w:hanging="480"/>
+      </w:pPr>
+    </w:lvl>
+    <w:lvl w:ilvl="3">
+      <w:numFmt w:val="bullet"/>
+      <w:lvlText w:val="–"/>
+      <w:lvlJc w:val="left"/>
+      <w:pPr>
+        <w:tabs>
+          <w:tab w:val="num" w:pos="2160"/>
+        </w:tabs>
+        <w:ind w:left="2640" w:hanging="480"/>
+      </w:pPr>
+    </w:lvl>
+    <w:lvl w:ilvl="4">
+      <w:numFmt w:val="bullet"/>
+      <w:lvlText w:val="•"/>
+      <w:lvlJc w:val="left"/>
+      <w:pPr>
+        <w:tabs>
+          <w:tab w:val="num" w:pos="2880"/>
+        </w:tabs>
+        <w:ind w:left="3360" w:hanging="480"/>
+      </w:pPr>
+    </w:lvl>
+    <w:lvl w:ilvl="5">
+      <w:numFmt w:val="bullet"/>
+      <w:lvlText w:val="–"/>
+      <w:lvlJc w:val="left"/>
+      <w:pPr>
+        <w:tabs>
+          <w:tab w:val="num" w:pos="3600"/>
+        </w:tabs>
+        <w:ind w:left="4080" w:hanging="480"/>
+      </w:pPr>
+    </w:lvl>
+    <w:lvl w:ilvl="6">
+      <w:numFmt w:val="bullet"/>
+      <w:lvlText w:val="•"/>
+      <w:lvlJc w:val="left"/>
+      <w:pPr>
+        <w:tabs>
+          <w:tab w:val="num" w:pos="4320"/>
+        </w:tabs>
+        <w:ind w:left="4800" w:hanging="480"/>
+      </w:pPr>
+    </w:lvl>
+    <w:lvl w:ilvl="7">
+      <w:numFmt w:val="bullet"/>
+      <w:lvlText w:val="–"/>
+      <w:lvlJc w:val="left"/>
+      <w:pPr>
+        <w:tabs>
+          <w:tab w:val="num" w:pos="5040"/>
+        </w:tabs>
+        <w:ind w:left="5520" w:hanging="480"/>
+      </w:pPr>
+    </w:lvl>
+    <w:lvl w:ilvl="8">
+      <w:numFmt w:val="bullet"/>
+      <w:lvlText w:val="•"/>
+      <w:lvlJc w:val="left"/>
+      <w:pPr>
+        <w:tabs>
+          <w:tab w:val="num" w:pos="5760"/>
+        </w:tabs>
+        <w:ind w:left="6240" w:hanging="480"/>
+      </w:pPr>
+    </w:lvl>
+  </w:abstractNum>
   <w:abstractNum w:abstractNumId="99411">
-    <w:nsid w:val="ea454b4c"/>
+    <w:nsid w:val="71315dca"/>
     <w:multiLevelType w:val="multilevel"/>
     <w:lvl w:ilvl="0">
       <w:start w:val="1"/>
@@ -5726,6 +5998,9 @@
     <w:abstractNumId w:val="990"/>
   </w:num>
   <w:num w:numId="1001">
+    <w:abstractNumId w:val="991"/>
+  </w:num>
+  <w:num w:numId="1002">
     <w:abstractNumId w:val="99411"/>
     <w:lvlOverride w:ilvl="0">
       <w:startOverride w:val="1"/>
@@ -5755,7 +6030,7 @@
       <w:startOverride w:val="1"/>
     </w:lvlOverride>
   </w:num>
-  <w:num w:numId="1002">
+  <w:num w:numId="1003">
     <w:abstractNumId w:val="99411"/>
     <w:lvlOverride w:ilvl="0">
       <w:startOverride w:val="1"/>

</xml_diff>

<commit_message>
ENH: updated with Sam's edits to the 2019-08-19 draft as well as some more of my own edits
</commit_message>
<xml_diff>
--- a/dp_2020_census.docx
+++ b/dp_2020_census.docx
@@ -6,11 +6,29 @@
       <w:pPr>
         <w:pStyle w:val="Heading1"/>
       </w:pPr>
-      <w:bookmarkStart w:id="20" w:name="acronyms"/>
+      <w:bookmarkStart w:id="20" w:name="Xdfa993cb8b40ba43313d20d1dc8a195c1da9628"/>
+      <w:r>
+        <w:t xml:space="preserve">Differential privacy in the 2020 US census, what will it do? Quantifying the accuracy/privacy tradeoff</w:t>
+      </w:r>
+      <w:bookmarkEnd w:id="20"/>
+    </w:p>
+    <w:p>
+      <w:pPr>
+        <w:pStyle w:val="FirstParagraph"/>
+      </w:pPr>
+      <w:r>
+        <w:t xml:space="preserve">Samantha Petti and Abraham D. Flaxman, 2019-08-22</w:t>
+      </w:r>
+    </w:p>
+    <w:p>
+      <w:pPr>
+        <w:pStyle w:val="Heading1"/>
+      </w:pPr>
+      <w:bookmarkStart w:id="21" w:name="acronyms"/>
       <w:r>
         <w:t xml:space="preserve">Acronyms</w:t>
       </w:r>
-      <w:bookmarkEnd w:id="20"/>
+      <w:bookmarkEnd w:id="21"/>
     </w:p>
     <w:p>
       <w:pPr>
@@ -88,11 +106,11 @@
       <w:pPr>
         <w:pStyle w:val="Heading1"/>
       </w:pPr>
-      <w:bookmarkStart w:id="21" w:name="introduction"/>
+      <w:bookmarkStart w:id="22" w:name="introduction"/>
       <w:r>
         <w:t xml:space="preserve">Introduction</w:t>
       </w:r>
-      <w:bookmarkEnd w:id="21"/>
+      <w:bookmarkEnd w:id="22"/>
     </w:p>
     <w:p>
       <w:pPr>
@@ -260,7 +278,7 @@
         <w:t xml:space="preserve"> </w:t>
       </w:r>
       <w:r>
-        <w:t xml:space="preserve">definition of privacy and privacy loss that has been developed over</w:t>
+        <w:t xml:space="preserve">definition of privacy that has been developed over</w:t>
       </w:r>
       <w:r>
         <w:t xml:space="preserve"> </w:t>
@@ -409,11 +427,11 @@
       <w:pPr>
         <w:pStyle w:val="Heading1"/>
       </w:pPr>
-      <w:bookmarkStart w:id="22" w:name="methods"/>
+      <w:bookmarkStart w:id="23" w:name="methods"/>
       <w:r>
         <w:t xml:space="preserve">Methods</w:t>
       </w:r>
-      <w:bookmarkEnd w:id="22"/>
+      <w:bookmarkEnd w:id="23"/>
     </w:p>
     <w:p>
       <w:pPr>
@@ -534,7 +552,7 @@
         </m:r>
       </m:oMath>
       <w:r>
-        <w:t xml:space="preserve">-differentially private if, for each possible output</w:t>
+        <w:t xml:space="preserve">-DP if, for each possible output</w:t>
       </w:r>
       <w:r>
         <w:t xml:space="preserve"> </w:t>
@@ -724,31 +742,22 @@
         <w:t xml:space="preserve"> </w:t>
       </w:r>
       <w:r>
-        <w:t xml:space="preserve">specific algorithm. For census counting tasks such a producing</w:t>
-      </w:r>
-      <w:r>
-        <w:t xml:space="preserve"> </w:t>
-      </w:r>
-      <w:r>
-        <w:t xml:space="preserve">histograms of the total count of people in each state, or counts of</w:t>
-      </w:r>
-      <w:r>
-        <w:t xml:space="preserve"> </w:t>
-      </w:r>
-      <w:r>
-        <w:t xml:space="preserve">people stratified by census block, age-group, race, and ethnicity,</w:t>
-      </w:r>
-      <w:r>
-        <w:t xml:space="preserve"> </w:t>
-      </w:r>
-      <w:r>
-        <w:t xml:space="preserve">differential privacy is often implemented by adding noise to the</w:t>
-      </w:r>
-      <w:r>
-        <w:t xml:space="preserve"> </w:t>
-      </w:r>
-      <w:r>
-        <w:t xml:space="preserve">counts.</w:t>
+        <w:t xml:space="preserve">specific algorithm. Algorithms often achieve</w:t>
+      </w:r>
+      <w:r>
+        <w:t xml:space="preserve"> </w:t>
+      </w:r>
+      <w:r>
+        <w:t xml:space="preserve">differential privacy by adding random noise to the exact, but non-DP</w:t>
+      </w:r>
+      <w:r>
+        <w:t xml:space="preserve"> </w:t>
+      </w:r>
+      <w:r>
+        <w:t xml:space="preserve">output.</w:t>
+      </w:r>
+      <w:r>
+        <w:t xml:space="preserve">[5]</w:t>
       </w:r>
     </w:p>
     <w:p>
@@ -819,7 +828,7 @@
         <w:t xml:space="preserve"> </w:t>
       </w:r>
       <w:r>
-        <w:t xml:space="preserve">district where invariants. There are also inequalities that will be</w:t>
+        <w:t xml:space="preserve">district were invariants. There are also inequalities that will be</w:t>
       </w:r>
       <w:r>
         <w:t xml:space="preserve"> </w:t>
@@ -838,6 +847,9 @@
       </w:r>
       <w:r>
         <w:t xml:space="preserve">households in that district.</w:t>
+      </w:r>
+      <w:r>
+        <w:t xml:space="preserve">[8]</w:t>
       </w:r>
     </w:p>
     <w:p>
@@ -854,19 +866,19 @@
         <w:t xml:space="preserve"> </w:t>
       </w:r>
       <w:r>
-        <w:t xml:space="preserve">At a high level,</w:t>
-      </w:r>
-      <w:r>
-        <w:t xml:space="preserve"> </w:t>
-      </w:r>
-      <w:r>
-        <w:t xml:space="preserve">the census approach to this challenge repeats two steps for multiple</w:t>
-      </w:r>
-      <w:r>
-        <w:t xml:space="preserve"> </w:t>
-      </w:r>
-      <w:r>
-        <w:t xml:space="preserve">levels of a geographic hierarchy (from the top down, hence their name</w:t>
+        <w:t xml:space="preserve">At a high level, the census approach to this</w:t>
+      </w:r>
+      <w:r>
+        <w:t xml:space="preserve"> </w:t>
+      </w:r>
+      <w:r>
+        <w:t xml:space="preserve">challenge repeats two steps for multiple levels of a geographic</w:t>
+      </w:r>
+      <w:r>
+        <w:t xml:space="preserve"> </w:t>
+      </w:r>
+      <w:r>
+        <w:t xml:space="preserve">hierarchy (from the top down, hence their name</w:t>
       </w:r>
       <w:r>
         <w:t xml:space="preserve"> </w:t>
@@ -881,152 +893,67 @@
         <w:t xml:space="preserve">”</w:t>
       </w:r>
       <w:r>
-        <w:t xml:space="preserve">). The first step (Noisy Histogram) adds noise from a carefully chosen</w:t>
-      </w:r>
-      <w:r>
-        <w:t xml:space="preserve"> </w:t>
-      </w:r>
-      <w:r>
-        <w:t xml:space="preserve">distribution to the data counts.</w:t>
-      </w:r>
-      <w:r>
-        <w:t xml:space="preserve"> </w:t>
-      </w:r>
-      <w:r>
-        <w:t xml:space="preserve">This produces a set of</w:t>
-      </w:r>
-      <w:r>
-        <w:t xml:space="preserve"> </w:t>
-      </w:r>
-      <w:r>
-        <w:t xml:space="preserve">noisy counts. The noisy counts might have negative counts or</w:t>
-      </w:r>
-      <w:r>
-        <w:t xml:space="preserve"> </w:t>
-      </w:r>
-      <w:r>
-        <w:t xml:space="preserve">violate invariants or other inequalities. The second step (Optimize) finds the</w:t>
-      </w:r>
-      <w:r>
-        <w:t xml:space="preserve"> </w:t>
-      </w:r>
-      <w:r>
-        <w:t xml:space="preserve">tuned-up histogram that minimizes a quadratic objective function, subject to</w:t>
-      </w:r>
-      <w:r>
-        <w:t xml:space="preserve"> </w:t>
-      </w:r>
-      <w:r>
-        <w:t xml:space="preserve">constraints from a system of linear equations and inequalities that</w:t>
-      </w:r>
-      <w:r>
-        <w:t xml:space="preserve"> </w:t>
-      </w:r>
-      <w:r>
-        <w:t xml:space="preserve">represent the invariants, inequalities, consistency with the DP counts</w:t>
-      </w:r>
-      <w:r>
-        <w:t xml:space="preserve"> </w:t>
-      </w:r>
-      <w:r>
-        <w:t xml:space="preserve">from one level higher, and non-negativity. The solution to</w:t>
-      </w:r>
-      <w:r>
-        <w:t xml:space="preserve"> </w:t>
-      </w:r>
-      <w:r>
-        <w:t xml:space="preserve">this constrained optimization is as close to the noisy counts as</w:t>
-      </w:r>
-      <w:r>
-        <w:t xml:space="preserve"> </w:t>
-      </w:r>
-      <w:r>
-        <w:t xml:space="preserve">possible while also satisfying internal consistency.</w:t>
-      </w:r>
-      <w:r>
-        <w:t xml:space="preserve"> </w:t>
-      </w:r>
-      <w:r>
-        <w:t xml:space="preserve">The final output of TopDown is a synthetic</w:t>
-      </w:r>
-      <w:r>
-        <w:t xml:space="preserve"> </w:t>
-      </w:r>
-      <w:r>
-        <w:t xml:space="preserve">data set that has data counts matching the values that minimize</w:t>
-      </w:r>
-      <w:r>
-        <w:t xml:space="preserve"> </w:t>
-      </w:r>
-      <w:r>
-        <w:t xml:space="preserve">the constrained optimization. This is</w:t>
-      </w:r>
-      <w:r>
-        <w:t xml:space="preserve"> </w:t>
-      </w:r>
-      <m:oMath>
-        <m:r>
-          <m:t>ϵ</m:t>
-        </m:r>
-      </m:oMath>
-      <w:r>
-        <w:t xml:space="preserve">-DP</w:t>
-      </w:r>
-      <w:r>
-        <w:t xml:space="preserve"> </w:t>
-      </w:r>
-      <w:r>
-        <w:t xml:space="preserve">and also satisfies the invariants and inequalities using an approach that affords detailed</w:t>
-      </w:r>
-      <w:r>
-        <w:t xml:space="preserve"> </w:t>
-      </w:r>
-      <w:r>
-        <w:t xml:space="preserve">control of how the privacy budget is distributed between and within levels</w:t>
-      </w:r>
-      <w:r>
-        <w:t xml:space="preserve"> </w:t>
-      </w:r>
-      <w:r>
-        <w:t xml:space="preserve">of the hierarchy.</w:t>
-      </w:r>
-    </w:p>
-    <w:p>
-      <w:pPr>
-        <w:pStyle w:val="BodyText"/>
-      </w:pPr>
-      <w:r>
-        <w:t xml:space="preserve">The census data has six geographic levels, nested hierarchically: national, state,</w:t>
-      </w:r>
-      <w:r>
-        <w:t xml:space="preserve"> </w:t>
-      </w:r>
-      <w:r>
-        <w:t xml:space="preserve">county, census tracts, block groups, and blocks. The census’s</w:t>
-      </w:r>
-      <w:r>
-        <w:t xml:space="preserve"> </w:t>
-      </w:r>
-      <w:r>
-        <w:t xml:space="preserve">DP algorithm uses a top-down approach to create</w:t>
-      </w:r>
-      <w:r>
-        <w:t xml:space="preserve"> </w:t>
-      </w:r>
-      <w:r>
-        <w:t xml:space="preserve">the synthetic data; steps one and two are performed six times,</w:t>
-      </w:r>
-      <w:r>
-        <w:t xml:space="preserve"> </w:t>
-      </w:r>
-      <w:r>
-        <w:t xml:space="preserve">from the coarsest to the finest level. Each level is assigned a</w:t>
-      </w:r>
-      <w:r>
-        <w:t xml:space="preserve"> </w:t>
-      </w:r>
-      <w:r>
-        <w:t xml:space="preserve">privacy budget</w:t>
+        <w:t xml:space="preserve">). The first</w:t>
+      </w:r>
+      <w:r>
+        <w:t xml:space="preserve"> </w:t>
+      </w:r>
+      <w:r>
+        <w:t xml:space="preserve">step (Noisy Histogram) adds noise from a carefully chosen distribution</w:t>
+      </w:r>
+      <w:r>
+        <w:t xml:space="preserve"> </w:t>
+      </w:r>
+      <w:r>
+        <w:t xml:space="preserve">to the data counts. This produces a set of noisy counts. The noisy</w:t>
+      </w:r>
+      <w:r>
+        <w:t xml:space="preserve"> </w:t>
+      </w:r>
+      <w:r>
+        <w:t xml:space="preserve">counts might have negative counts or violate invariants or other</w:t>
+      </w:r>
+      <w:r>
+        <w:t xml:space="preserve"> </w:t>
+      </w:r>
+      <w:r>
+        <w:t xml:space="preserve">inequalities or be inconsistent with the counts one level up in the</w:t>
+      </w:r>
+      <w:r>
+        <w:t xml:space="preserve"> </w:t>
+      </w:r>
+      <w:r>
+        <w:t xml:space="preserve">geographic hierarchy. The second step (Optimize) adjusts histogram to</w:t>
+      </w:r>
+      <w:r>
+        <w:t xml:space="preserve"> </w:t>
+      </w:r>
+      <w:r>
+        <w:t xml:space="preserve">be close as possible to the noisy counts, subject to the constraints</w:t>
+      </w:r>
+      <w:r>
+        <w:t xml:space="preserve"> </w:t>
+      </w:r>
+      <w:r>
+        <w:t xml:space="preserve">that all counts be non-negative and consistent with the higher levels</w:t>
+      </w:r>
+      <w:r>
+        <w:t xml:space="preserve"> </w:t>
+      </w:r>
+      <w:r>
+        <w:t xml:space="preserve">of the hierarchy, and satisfy the invariants and inequalities. These</w:t>
+      </w:r>
+      <w:r>
+        <w:t xml:space="preserve"> </w:t>
+      </w:r>
+      <w:r>
+        <w:t xml:space="preserve">two steps are performed for each geographic level, from the coarsest</w:t>
+      </w:r>
+      <w:r>
+        <w:t xml:space="preserve"> </w:t>
+      </w:r>
+      <w:r>
+        <w:t xml:space="preserve">to the finest. Each level is assigned a privacy budget</w:t>
       </w:r>
       <w:r>
         <w:t xml:space="preserve"> </w:t>
@@ -1049,7 +976,13 @@
         <w:t xml:space="preserve"> </w:t>
       </w:r>
       <w:r>
-        <w:t xml:space="preserve">and the entire algorithm achieves</w:t>
+        <w:t xml:space="preserve">(which governs how much noise to add in the Noisy Histogram step), and</w:t>
+      </w:r>
+      <w:r>
+        <w:t xml:space="preserve"> </w:t>
+      </w:r>
+      <w:r>
+        <w:t xml:space="preserve">the entire algorithm achieves</w:t>
       </w:r>
       <w:r>
         <w:t xml:space="preserve"> </w:t>
@@ -1110,95 +1043,319 @@
             </m:sSub>
           </m:e>
         </m:nary>
-        <m:r>
-          <m:t>.</m:t>
-        </m:r>
       </m:oMath>
+      <w:r>
+        <w:t xml:space="preserve">. The 2020 US Census data will have six geographic levels,</w:t>
+      </w:r>
+      <w:r>
+        <w:t xml:space="preserve"> </w:t>
+      </w:r>
+      <w:r>
+        <w:t xml:space="preserve">nested hierarchically: national, state, county, census tracts, block</w:t>
+      </w:r>
+      <w:r>
+        <w:t xml:space="preserve"> </w:t>
+      </w:r>
+      <w:r>
+        <w:t xml:space="preserve">groups, and blocks; but in the 1940 E2E test, only national, state,</w:t>
+      </w:r>
+      <w:r>
+        <w:t xml:space="preserve"> </w:t>
+      </w:r>
+      <w:r>
+        <w:t xml:space="preserve">county, and district levels were included.</w:t>
+      </w:r>
+    </w:p>
+    <w:p>
+      <w:pPr>
+        <w:pStyle w:val="Heading3"/>
+      </w:pPr>
+      <w:bookmarkStart w:id="24" w:name="step-one-noisy-histogram"/>
+      <w:r>
+        <w:t xml:space="preserve">Step One: Noisy Histogram</w:t>
+      </w:r>
+      <w:bookmarkEnd w:id="24"/>
+    </w:p>
+    <w:p>
+      <w:pPr>
+        <w:pStyle w:val="FirstParagraph"/>
+      </w:pPr>
+      <w:r>
+        <w:t xml:space="preserve">In the E2E algorithm applied to the 1940s microdata, TopDown added random</w:t>
+      </w:r>
+      <w:r>
+        <w:t xml:space="preserve"> </w:t>
+      </w:r>
+      <w:r>
+        <w:t xml:space="preserve">noise in a flexible way that allowed the user to choose what</w:t>
+      </w:r>
+      <w:r>
+        <w:t xml:space="preserve"> </w:t>
+      </w:r>
+      <w:r>
+        <w:t xml:space="preserve">statistics are the most important to keep accurate. The noise was</w:t>
+      </w:r>
+      <w:r>
+        <w:t xml:space="preserve"> </w:t>
+      </w:r>
+      <w:r>
+        <w:t xml:space="preserve">added to the detailed histogram counts for the level and also to a preselected</w:t>
+      </w:r>
+      <w:r>
+        <w:t xml:space="preserve"> </w:t>
+      </w:r>
+      <w:r>
+        <w:t xml:space="preserve">set of aggregate statistics.</w:t>
+      </w:r>
+      <w:r>
+        <w:t xml:space="preserve"> </w:t>
+      </w:r>
+      <w:r>
+        <w:t xml:space="preserve">Aggregate statistics are sets of histogram count sums specified by</w:t>
+      </w:r>
+      <w:r>
+        <w:t xml:space="preserve"> </w:t>
+      </w:r>
+      <w:r>
+        <w:t xml:space="preserve">some characteristics. For example, the</w:t>
+      </w:r>
+      <w:r>
+        <w:t xml:space="preserve"> </w:t>
+      </w:r>
+      <w:r>
+        <w:t xml:space="preserve">“</w:t>
+      </w:r>
+      <w:r>
+        <w:t xml:space="preserve">ethnicity-age</w:t>
+      </w:r>
+      <w:r>
+        <w:t xml:space="preserve">”</w:t>
+      </w:r>
+      <w:r>
+        <w:t xml:space="preserve"> </w:t>
+      </w:r>
+      <w:r>
+        <w:t xml:space="preserve">aggregate</w:t>
+      </w:r>
+      <w:r>
+        <w:t xml:space="preserve"> </w:t>
+      </w:r>
+      <w:r>
+        <w:t xml:space="preserve">statistic contains set of four counts: people of Hispanic ethnicity under age 18, of Hispanic ethnicity age 18 and over,</w:t>
+      </w:r>
+      <w:r>
+        <w:t xml:space="preserve"> </w:t>
+      </w:r>
+      <w:r>
+        <w:t xml:space="preserve">of non-Hispanic ethnicity under age 18, and of non-Hispanic ethnicity age 18 and over. Census Bureau researchers have discussed plans to</w:t>
+      </w:r>
+      <w:r>
+        <w:t xml:space="preserve"> </w:t>
+      </w:r>
+      <w:r>
+        <w:t xml:space="preserve">include each value that will appear in a tabular summary in the set of</w:t>
+      </w:r>
+      <w:r>
+        <w:t xml:space="preserve"> </w:t>
+      </w:r>
+      <w:r>
+        <w:t xml:space="preserve">aggregate statistics. The E2E test included two such aggregate statistics (internally called</w:t>
+      </w:r>
+      <w:r>
+        <w:t xml:space="preserve"> </w:t>
+      </w:r>
+      <w:r>
+        <w:t xml:space="preserve">“</w:t>
+      </w:r>
+      <w:r>
+        <w:t xml:space="preserve">DP queries</w:t>
+      </w:r>
+      <w:r>
+        <w:t xml:space="preserve">”</w:t>
+      </w:r>
+      <w:r>
+        <w:t xml:space="preserve">): a group-quarters query,</w:t>
+      </w:r>
+      <w:r>
+        <w:t xml:space="preserve"> </w:t>
+      </w:r>
+      <w:r>
+        <w:t xml:space="preserve">which increases the accuracy of the count of each household type at</w:t>
+      </w:r>
+      <w:r>
+        <w:t xml:space="preserve"> </w:t>
+      </w:r>
+      <w:r>
+        <w:t xml:space="preserve">each level of the hierarchy, and a race/ethnicity/age query, which</w:t>
+      </w:r>
+      <w:r>
+        <w:t xml:space="preserve"> </w:t>
+      </w:r>
+      <w:r>
+        <w:t xml:space="preserve">increases the accuracy of the stratified counts of people by race,</w:t>
+      </w:r>
+      <w:r>
+        <w:t xml:space="preserve"> </w:t>
+      </w:r>
+      <w:r>
+        <w:t xml:space="preserve">ethnicity, and voting age across all household/group quarters types (again</w:t>
+      </w:r>
+      <w:r>
+        <w:t xml:space="preserve"> </w:t>
+      </w:r>
+      <w:r>
+        <w:t xml:space="preserve">for each level of the spatial hierarchy). It also included</w:t>
+      </w:r>
+      <w:r>
+        <w:t xml:space="preserve"> </w:t>
+      </w:r>
+      <w:r>
+        <w:t xml:space="preserve">“</w:t>
+      </w:r>
+      <w:r>
+        <w:t xml:space="preserve">detailed queries</w:t>
+      </w:r>
+      <w:r>
+        <w:t xml:space="preserve">”</w:t>
+      </w:r>
+      <w:r>
+        <w:t xml:space="preserve"> </w:t>
+      </w:r>
+      <w:r>
+        <w:t xml:space="preserve">corresponding to boxes in the histogram.</w:t>
+      </w:r>
+      <w:r>
+        <w:t xml:space="preserve"> </w:t>
+      </w:r>
+      <w:r>
+        <w:t xml:space="preserve">The detailed queries were</w:t>
+      </w:r>
+      <w:r>
+        <w:t xml:space="preserve"> </w:t>
+      </w:r>
+      <w:r>
+        <w:t xml:space="preserve">afforded 10% of the privacy budget at each level, while the DP queries</w:t>
+      </w:r>
+      <w:r>
+        <w:t xml:space="preserve"> </w:t>
+      </w:r>
+      <w:r>
+        <w:t xml:space="preserve">split the remaining 90% of the privacy budget, with 22.5% spent on the</w:t>
+      </w:r>
+      <w:r>
+        <w:t xml:space="preserve"> </w:t>
+      </w:r>
+      <w:r>
+        <w:t xml:space="preserve">group-quarters queries and 67.5% spend on the race/ethnicity/age</w:t>
+      </w:r>
+      <w:r>
+        <w:t xml:space="preserve"> </w:t>
+      </w:r>
+      <w:r>
+        <w:t xml:space="preserve">queries.</w:t>
+      </w:r>
     </w:p>
     <w:p>
       <w:pPr>
         <w:pStyle w:val="BodyText"/>
       </w:pPr>
       <w:r>
-        <w:t xml:space="preserve">At a specific geographic level (say census tracts) the true data has</w:t>
-      </w:r>
-      <w:r>
-        <w:t xml:space="preserve"> </w:t>
-      </w:r>
-      <w:r>
-        <w:t xml:space="preserve">the form of a histogram; a set of boxes each labeled with a geographic</w:t>
-      </w:r>
-      <w:r>
-        <w:t xml:space="preserve"> </w:t>
-      </w:r>
-      <w:r>
-        <w:t xml:space="preserve">unit (e.g. census tract one), a race combination (e.g. Black), one sex</w:t>
-      </w:r>
-      <w:r>
-        <w:t xml:space="preserve"> </w:t>
-      </w:r>
-      <w:r>
-        <w:t xml:space="preserve">(e.g. Female), and one age (e.g. 46). Although the 2020 census will</w:t>
-      </w:r>
-      <w:r>
-        <w:t xml:space="preserve"> </w:t>
-      </w:r>
-      <w:r>
-        <w:t xml:space="preserve">include more variables, the 1940 data run with E2E test code</w:t>
-      </w:r>
-      <w:r>
-        <w:t xml:space="preserve"> </w:t>
-      </w:r>
-      <w:r>
-        <w:t xml:space="preserve">included the following: race (6 mutually exclusive categories), ethnicity</w:t>
-      </w:r>
-      <w:r>
-        <w:t xml:space="preserve"> </w:t>
-      </w:r>
-      <w:r>
-        <w:t xml:space="preserve">(non-Hispanic and Hispanic), age group (under-18 and 18-and-over),</w:t>
-      </w:r>
-      <w:r>
-        <w:t xml:space="preserve"> </w:t>
-      </w:r>
-      <w:r>
-        <w:t xml:space="preserve">and group quarters (2 categories).</w:t>
-      </w:r>
-      <w:r>
-        <w:t xml:space="preserve"> </w:t>
-      </w:r>
-      <w:r>
-        <w:t xml:space="preserve">The number in the box, which we call a histogram count, is the number</w:t>
-      </w:r>
-      <w:r>
-        <w:t xml:space="preserve"> </w:t>
-      </w:r>
-      <w:r>
-        <w:t xml:space="preserve">of people in the geographic unit with the features of the label</w:t>
-      </w:r>
-      <w:r>
-        <w:t xml:space="preserve"> </w:t>
-      </w:r>
-      <w:r>
-        <w:t xml:space="preserve">(e.g. the number of 18-and-over non-Hispanic White women in</w:t>
-      </w:r>
-      <w:r>
-        <w:t xml:space="preserve"> </w:t>
-      </w:r>
-      <w:r>
-        <w:t xml:space="preserve">enumeration district 107). Step one adds geometrically distributed</w:t>
-      </w:r>
-      <w:r>
-        <w:t xml:space="preserve"> </w:t>
-      </w:r>
-      <w:r>
-        <w:t xml:space="preserve">random noise to numbers in each box according to the privacy budget at</w:t>
-      </w:r>
-      <w:r>
-        <w:t xml:space="preserve"> </w:t>
-      </w:r>
-      <w:r>
-        <w:t xml:space="preserve">the level</w:t>
+        <w:t xml:space="preserve">The epsilon budget of the level governed how much total random noise to</w:t>
+      </w:r>
+      <w:r>
+        <w:t xml:space="preserve"> </w:t>
+      </w:r>
+      <w:r>
+        <w:t xml:space="preserve">add. A further parameterization of the epsilon budget determined how the</w:t>
+      </w:r>
+      <w:r>
+        <w:t xml:space="preserve"> </w:t>
+      </w:r>
+      <w:r>
+        <w:t xml:space="preserve">noise was allocated between the histogram counts and each type of</w:t>
+      </w:r>
+      <w:r>
+        <w:t xml:space="preserve"> </w:t>
+      </w:r>
+      <w:r>
+        <w:t xml:space="preserve">aggregate statistic. We write</w:t>
+      </w:r>
+      <w:r>
+        <w:t xml:space="preserve"> </w:t>
+      </w:r>
+      <m:oMath>
+        <m:sSub>
+          <m:e>
+            <m:r>
+              <m:t>ϵ</m:t>
+            </m:r>
+          </m:e>
+          <m:sub>
+            <m:r>
+              <m:t>i</m:t>
+            </m:r>
+          </m:sub>
+        </m:sSub>
+        <m:r>
+          <m:t>=</m:t>
+        </m:r>
+        <m:r>
+          <m:t>h</m:t>
+        </m:r>
+        <m:r>
+          <m:t>+</m:t>
+        </m:r>
+        <m:sSub>
+          <m:e>
+            <m:r>
+              <m:t>s</m:t>
+            </m:r>
+          </m:e>
+          <m:sub>
+            <m:r>
+              <m:t>1</m:t>
+            </m:r>
+          </m:sub>
+        </m:sSub>
+        <m:r>
+          <m:t>+</m:t>
+        </m:r>
+        <m:sSub>
+          <m:e>
+            <m:r>
+              <m:t>s</m:t>
+            </m:r>
+          </m:e>
+          <m:sub>
+            <m:r>
+              <m:t>2</m:t>
+            </m:r>
+          </m:sub>
+        </m:sSub>
+        <m:r>
+          <m:t>+</m:t>
+        </m:r>
+        <m:r>
+          <m:t>…</m:t>
+        </m:r>
+        <m:r>
+          <m:t>+</m:t>
+        </m:r>
+        <m:sSub>
+          <m:e>
+            <m:r>
+              <m:t>s</m:t>
+            </m:r>
+          </m:e>
+          <m:sub>
+            <m:r>
+              <m:t>k</m:t>
+            </m:r>
+          </m:sub>
+        </m:sSub>
+      </m:oMath>
+      <w:r>
+        <w:t xml:space="preserve">, where</w:t>
       </w:r>
       <w:r>
         <w:t xml:space="preserve"> </w:t>
@@ -1218,290 +1375,29 @@
         </m:sSub>
       </m:oMath>
       <w:r>
-        <w:t xml:space="preserve">. This noisy data is unsatisfactory because the</w:t>
-      </w:r>
-      <w:r>
-        <w:t xml:space="preserve"> </w:t>
-      </w:r>
-      <w:r>
-        <w:t xml:space="preserve">noisy counts (i) are sometimes negative, (ii) do not satisfy the</w:t>
-      </w:r>
-      <w:r>
-        <w:t xml:space="preserve"> </w:t>
-      </w:r>
-      <w:r>
-        <w:t xml:space="preserve">invariants or inequalities, and (iii) are inconsistent with the synthetic data</w:t>
-      </w:r>
-      <w:r>
-        <w:t xml:space="preserve"> </w:t>
-      </w:r>
-      <w:r>
-        <w:t xml:space="preserve">produced at the coarser level (e.g. the sum of the noisy counts in all</w:t>
-      </w:r>
-      <w:r>
-        <w:t xml:space="preserve"> </w:t>
-      </w:r>
-      <w:r>
-        <w:t xml:space="preserve">the boxes corresponding to a census tract within Cook county may not</w:t>
-      </w:r>
-      <w:r>
-        <w:t xml:space="preserve"> </w:t>
-      </w:r>
-      <w:r>
-        <w:t xml:space="preserve">equal the number of people in Cook County reported in the synthetic</w:t>
-      </w:r>
-      <w:r>
-        <w:t xml:space="preserve"> </w:t>
-      </w:r>
-      <w:r>
-        <w:t xml:space="preserve">data produced in the previous level.) Step two solves an</w:t>
-      </w:r>
-      <w:r>
-        <w:t xml:space="preserve"> </w:t>
-      </w:r>
-      <w:r>
-        <w:t xml:space="preserve">optimization problem which adjusts the counts in boxes so that they</w:t>
-      </w:r>
-      <w:r>
-        <w:t xml:space="preserve"> </w:t>
-      </w:r>
-      <w:r>
-        <w:t xml:space="preserve">are non-negative integers, satisfy the invariants and inequalities, are consistent with the</w:t>
-      </w:r>
-      <w:r>
-        <w:t xml:space="preserve"> </w:t>
-      </w:r>
-      <w:r>
-        <w:t xml:space="preserve">synthetic data produced at the coarser level, and are as close as</w:t>
-      </w:r>
-      <w:r>
-        <w:t xml:space="preserve"> </w:t>
-      </w:r>
-      <w:r>
-        <w:t xml:space="preserve">possible to the noisy counts.</w:t>
-      </w:r>
-    </w:p>
-    <w:p>
-      <w:pPr>
-        <w:pStyle w:val="Heading3"/>
-      </w:pPr>
-      <w:bookmarkStart w:id="23" w:name="step-one-noisy-histogram"/>
-      <w:r>
-        <w:t xml:space="preserve">Step One: Noisy Histogram</w:t>
-      </w:r>
-      <w:bookmarkEnd w:id="23"/>
-    </w:p>
-    <w:p>
-      <w:pPr>
-        <w:pStyle w:val="FirstParagraph"/>
-      </w:pPr>
-      <w:r>
-        <w:t xml:space="preserve">In the E2E algorithm applied to the 1940s microdata, TopDown added random</w:t>
-      </w:r>
-      <w:r>
-        <w:t xml:space="preserve"> </w:t>
-      </w:r>
-      <w:r>
-        <w:t xml:space="preserve">noise in a flexible way that allowed the user to choose what</w:t>
-      </w:r>
-      <w:r>
-        <w:t xml:space="preserve"> </w:t>
-      </w:r>
-      <w:r>
-        <w:t xml:space="preserve">statistics are the most important to keep accurate. The noise was</w:t>
-      </w:r>
-      <w:r>
-        <w:t xml:space="preserve"> </w:t>
-      </w:r>
-      <w:r>
-        <w:t xml:space="preserve">added to the histogram counts for the level and also to a preselected</w:t>
-      </w:r>
-      <w:r>
-        <w:t xml:space="preserve"> </w:t>
-      </w:r>
-      <w:r>
-        <w:t xml:space="preserve">set of aggregate statistics.</w:t>
-      </w:r>
-      <w:r>
-        <w:t xml:space="preserve"> </w:t>
-      </w:r>
-      <w:r>
-        <w:t xml:space="preserve">Aggregate statistics are sets of histogram count sums specified by</w:t>
-      </w:r>
-      <w:r>
-        <w:t xml:space="preserve"> </w:t>
-      </w:r>
-      <w:r>
-        <w:t xml:space="preserve">some characteristics. For example, the ``ethnicity-age" aggregate</w:t>
-      </w:r>
-      <w:r>
-        <w:t xml:space="preserve"> </w:t>
-      </w:r>
-      <w:r>
-        <w:t xml:space="preserve">statistic contains set of four counts: people of Hispanic ethnicity under age 18, of Hispanic ethnicity age 18 and over,</w:t>
-      </w:r>
-      <w:r>
-        <w:t xml:space="preserve"> </w:t>
-      </w:r>
-      <w:r>
-        <w:t xml:space="preserve">of non-Hispanic ethnicity under age 18, and of non-Hispanic ethnicity age 18 and over. Census Bureau researchers have discussed plans to</w:t>
-      </w:r>
-      <w:r>
-        <w:t xml:space="preserve"> </w:t>
-      </w:r>
-      <w:r>
-        <w:t xml:space="preserve">include each value that will appear in a tabular summary in the set of</w:t>
-      </w:r>
-      <w:r>
-        <w:t xml:space="preserve"> </w:t>
-      </w:r>
-      <w:r>
-        <w:t xml:space="preserve">aggregate statistics. The E2E test included two such aggregate statistics (internally called</w:t>
-      </w:r>
-      <w:r>
-        <w:t xml:space="preserve"> </w:t>
-      </w:r>
-      <w:r>
-        <w:t xml:space="preserve">“</w:t>
-      </w:r>
-      <w:r>
-        <w:t xml:space="preserve">DP queries</w:t>
-      </w:r>
-      <w:r>
-        <w:t xml:space="preserve">”</w:t>
-      </w:r>
-      <w:r>
-        <w:t xml:space="preserve">): a group-quarters query,</w:t>
-      </w:r>
-      <w:r>
-        <w:t xml:space="preserve"> </w:t>
-      </w:r>
-      <w:r>
-        <w:t xml:space="preserve">which increases the accuracy of the count of each household type at</w:t>
-      </w:r>
-      <w:r>
-        <w:t xml:space="preserve"> </w:t>
-      </w:r>
-      <w:r>
-        <w:t xml:space="preserve">each level of the hierarchy, and a race/ethnicity/age query, which</w:t>
-      </w:r>
-      <w:r>
-        <w:t xml:space="preserve"> </w:t>
-      </w:r>
-      <w:r>
-        <w:t xml:space="preserve">increases the accuracy of the stratified counts of people by race,</w:t>
-      </w:r>
-      <w:r>
-        <w:t xml:space="preserve"> </w:t>
-      </w:r>
-      <w:r>
-        <w:t xml:space="preserve">ethnicity, and voting age across all household/group quarters types (again</w:t>
-      </w:r>
-      <w:r>
-        <w:t xml:space="preserve"> </w:t>
-      </w:r>
-      <w:r>
-        <w:t xml:space="preserve">for each level of the spatial hierarchy). It also included</w:t>
-      </w:r>
-      <w:r>
-        <w:t xml:space="preserve"> </w:t>
-      </w:r>
-      <w:r>
-        <w:t xml:space="preserve">“</w:t>
-      </w:r>
-      <w:r>
-        <w:t xml:space="preserve">detailed queries</w:t>
-      </w:r>
-      <w:r>
-        <w:t xml:space="preserve">”</w:t>
-      </w:r>
-      <w:r>
-        <w:t xml:space="preserve"> </w:t>
-      </w:r>
-      <w:r>
-        <w:t xml:space="preserve">corresponding to boxes in the histogram.</w:t>
-      </w:r>
-      <w:r>
-        <w:t xml:space="preserve"> </w:t>
-      </w:r>
-      <w:r>
-        <w:t xml:space="preserve">The detailed queries were</w:t>
-      </w:r>
-      <w:r>
-        <w:t xml:space="preserve"> </w:t>
-      </w:r>
-      <w:r>
-        <w:t xml:space="preserve">afforded 10% of the privacy budget at each level, while the DP queries</w:t>
-      </w:r>
-      <w:r>
-        <w:t xml:space="preserve"> </w:t>
-      </w:r>
-      <w:r>
-        <w:t xml:space="preserve">split the remaining 90% of the privacy budget, with 22.5% spent on the</w:t>
-      </w:r>
-      <w:r>
-        <w:t xml:space="preserve"> </w:t>
-      </w:r>
-      <w:r>
-        <w:t xml:space="preserve">group-quarters queries and 67.5% spend on the race/ethnicity/age</w:t>
-      </w:r>
-      <w:r>
-        <w:t xml:space="preserve"> </w:t>
-      </w:r>
-      <w:r>
-        <w:t xml:space="preserve">queries.</w:t>
-      </w:r>
-    </w:p>
-    <w:p>
-      <w:pPr>
-        <w:pStyle w:val="BodyText"/>
-      </w:pPr>
-      <w:r>
-        <w:t xml:space="preserve">The epsilon budget of the level governed how much total random noise to</w:t>
-      </w:r>
-      <w:r>
-        <w:t xml:space="preserve"> </w:t>
-      </w:r>
-      <w:r>
-        <w:t xml:space="preserve">add. A further parameterization of the epsilon budget determined how the</w:t>
-      </w:r>
-      <w:r>
-        <w:t xml:space="preserve"> </w:t>
-      </w:r>
-      <w:r>
-        <w:t xml:space="preserve">noise was allocated between the histogram counts and each type of</w:t>
-      </w:r>
-      <w:r>
-        <w:t xml:space="preserve"> </w:t>
-      </w:r>
-      <w:r>
-        <w:t xml:space="preserve">aggregate statistic. We write</w:t>
+        <w:t xml:space="preserve"> </w:t>
+      </w:r>
+      <w:r>
+        <w:t xml:space="preserve">was the budget for the geographic level,</w:t>
       </w:r>
       <w:r>
         <w:t xml:space="preserve"> </w:t>
       </w:r>
       <m:oMath>
-        <m:sSub>
-          <m:e>
-            <m:r>
-              <m:t>ϵ</m:t>
-            </m:r>
-          </m:e>
-          <m:sub>
-            <m:r>
-              <m:t>i</m:t>
-            </m:r>
-          </m:sub>
-        </m:sSub>
-        <m:r>
-          <m:t>=</m:t>
-        </m:r>
         <m:r>
           <m:t>h</m:t>
         </m:r>
-        <m:r>
-          <m:t>+</m:t>
-        </m:r>
+      </m:oMath>
+      <w:r>
+        <w:t xml:space="preserve"> </w:t>
+      </w:r>
+      <w:r>
+        <w:t xml:space="preserve">was the budget for the detailed queries, and</w:t>
+      </w:r>
+      <w:r>
+        <w:t xml:space="preserve"> </w:t>
+      </w:r>
+      <m:oMath>
         <m:sSub>
           <m:e>
             <m:r>
@@ -1515,28 +1411,10 @@
           </m:sub>
         </m:sSub>
         <m:r>
-          <m:t>+</m:t>
-        </m:r>
-        <m:sSub>
-          <m:e>
-            <m:r>
-              <m:t>s</m:t>
-            </m:r>
-          </m:e>
-          <m:sub>
-            <m:r>
-              <m:t>2</m:t>
-            </m:r>
-          </m:sub>
-        </m:sSub>
-        <m:r>
-          <m:t>+</m:t>
+          <m:t>,</m:t>
         </m:r>
         <m:r>
           <m:t>…</m:t>
-        </m:r>
-        <m:r>
-          <m:t>+</m:t>
         </m:r>
         <m:sSub>
           <m:e>
@@ -1552,111 +1430,36 @@
         </m:sSub>
       </m:oMath>
       <w:r>
-        <w:t xml:space="preserve">, where</w:t>
+        <w:t xml:space="preserve"> </w:t>
+      </w:r>
+      <w:r>
+        <w:t xml:space="preserve">were the</w:t>
+      </w:r>
+      <w:r>
+        <w:t xml:space="preserve"> </w:t>
+      </w:r>
+      <w:r>
+        <w:t xml:space="preserve">budgets for each of the</w:t>
       </w:r>
       <w:r>
         <w:t xml:space="preserve"> </w:t>
       </w:r>
       <m:oMath>
-        <m:sSub>
-          <m:e>
-            <m:r>
-              <m:t>ϵ</m:t>
-            </m:r>
-          </m:e>
-          <m:sub>
-            <m:r>
-              <m:t>i</m:t>
-            </m:r>
-          </m:sub>
-        </m:sSub>
+        <m:r>
+          <m:t>k</m:t>
+        </m:r>
       </m:oMath>
       <w:r>
         <w:t xml:space="preserve"> </w:t>
       </w:r>
       <w:r>
-        <w:t xml:space="preserve">was the budget for the geographic level,</w:t>
-      </w:r>
-      <w:r>
-        <w:t xml:space="preserve"> </w:t>
-      </w:r>
-      <m:oMath>
-        <m:r>
-          <m:t>h</m:t>
-        </m:r>
-      </m:oMath>
-      <w:r>
-        <w:t xml:space="preserve"> </w:t>
-      </w:r>
-      <w:r>
-        <w:t xml:space="preserve">was the budget for the histogram counts, and</w:t>
-      </w:r>
-      <w:r>
-        <w:t xml:space="preserve"> </w:t>
-      </w:r>
-      <m:oMath>
-        <m:sSub>
-          <m:e>
-            <m:r>
-              <m:t>s</m:t>
-            </m:r>
-          </m:e>
-          <m:sub>
-            <m:r>
-              <m:t>1</m:t>
-            </m:r>
-          </m:sub>
-        </m:sSub>
-        <m:r>
-          <m:t>,</m:t>
-        </m:r>
-        <m:r>
-          <m:t>…</m:t>
-        </m:r>
-        <m:sSub>
-          <m:e>
-            <m:r>
-              <m:t>s</m:t>
-            </m:r>
-          </m:e>
-          <m:sub>
-            <m:r>
-              <m:t>k</m:t>
-            </m:r>
-          </m:sub>
-        </m:sSub>
-      </m:oMath>
-      <w:r>
-        <w:t xml:space="preserve"> </w:t>
-      </w:r>
-      <w:r>
-        <w:t xml:space="preserve">were the</w:t>
-      </w:r>
-      <w:r>
-        <w:t xml:space="preserve"> </w:t>
-      </w:r>
-      <w:r>
-        <w:t xml:space="preserve">budgets for each of the</w:t>
-      </w:r>
-      <w:r>
-        <w:t xml:space="preserve"> </w:t>
-      </w:r>
-      <m:oMath>
-        <m:r>
-          <m:t>k</m:t>
-        </m:r>
-      </m:oMath>
-      <w:r>
-        <w:t xml:space="preserve"> </w:t>
-      </w:r>
-      <w:r>
         <w:t xml:space="preserve">types of aggregate statistics. Then noise</w:t>
       </w:r>
       <w:r>
         <w:t xml:space="preserve"> </w:t>
       </w:r>
       <w:r>
-        <w:t xml:space="preserve">was added independently to each histogram count and aggregate statistic</w:t>
+        <w:t xml:space="preserve">was added independently to each count</w:t>
       </w:r>
       <w:r>
         <w:t xml:space="preserve"> </w:t>
@@ -1679,7 +1482,7 @@
               <m:nor/>
               <m:sty m:val="p"/>
             </m:rPr>
-            <m:t>noisy histogram count</m:t>
+            <m:t>noisy detailed histogram count</m:t>
           </m:r>
           <m:r>
             <m:t>=</m:t>
@@ -1689,7 +1492,7 @@
               <m:nor/>
               <m:sty m:val="p"/>
             </m:rPr>
-            <m:t>true histogram count</m:t>
+            <m:t>true detailed histogram count</m:t>
           </m:r>
           <m:r>
             <m:t>+</m:t>
@@ -2175,7 +1978,7 @@
         <w:t xml:space="preserve"> </w:t>
       </w:r>
       <w:r>
-        <w:t xml:space="preserve">[8]</w:t>
+        <w:t xml:space="preserve">[9]</w:t>
       </w:r>
       <w:r>
         <w:t xml:space="preserve">, which may reduce the variance of the noise.</w:t>
@@ -2185,11 +1988,11 @@
       <w:pPr>
         <w:pStyle w:val="Heading3"/>
       </w:pPr>
-      <w:bookmarkStart w:id="24" w:name="step-two-optimize"/>
+      <w:bookmarkStart w:id="25" w:name="step-two-optimize"/>
       <w:r>
         <w:t xml:space="preserve">Step Two: Optimize</w:t>
       </w:r>
-      <w:bookmarkEnd w:id="24"/>
+      <w:bookmarkEnd w:id="25"/>
     </w:p>
     <w:p>
       <w:pPr>
@@ -2214,49 +2017,55 @@
         <w:t xml:space="preserve"> </w:t>
       </w:r>
       <w:r>
-        <w:t xml:space="preserve">histogram count and each aggregate statistic. It adds equations and inequalities</w:t>
-      </w:r>
-      <w:r>
-        <w:t xml:space="preserve"> </w:t>
-      </w:r>
-      <w:r>
-        <w:t xml:space="preserve">to encode the requirements that (i) each count and</w:t>
-      </w:r>
-      <w:r>
-        <w:t xml:space="preserve"> </w:t>
-      </w:r>
-      <w:r>
-        <w:t xml:space="preserve">aggregate statistic is non-negative, (ii) the invariants and inequalities are</w:t>
-      </w:r>
-      <w:r>
-        <w:t xml:space="preserve"> </w:t>
-      </w:r>
-      <w:r>
-        <w:t xml:space="preserve">satisfied, (iii) the aggregate statistics are the sum of the</w:t>
-      </w:r>
-      <w:r>
-        <w:t xml:space="preserve"> </w:t>
-      </w:r>
-      <w:r>
-        <w:t xml:space="preserve">corresponding histogram counts, and (iv) the statistics are consistent</w:t>
-      </w:r>
-      <w:r>
-        <w:t xml:space="preserve"> </w:t>
-      </w:r>
-      <w:r>
-        <w:t xml:space="preserve">with the higher level synthetic data counts (i.e. the total number of people aged 18 and over</w:t>
-      </w:r>
-      <w:r>
-        <w:t xml:space="preserve"> </w:t>
-      </w:r>
-      <w:r>
-        <w:t xml:space="preserve">summed across the counties in a state is equal to the number of people aged 18 and over in</w:t>
-      </w:r>
-      <w:r>
-        <w:t xml:space="preserve"> </w:t>
-      </w:r>
-      <w:r>
-        <w:t xml:space="preserve">that state as reported by synthetic data set constructed in the</w:t>
+        <w:t xml:space="preserve">detailed histogram count and each aggregate statistic. It adds</w:t>
+      </w:r>
+      <w:r>
+        <w:t xml:space="preserve"> </w:t>
+      </w:r>
+      <w:r>
+        <w:t xml:space="preserve">equations and inequalities to encode the requirements that (i) each</w:t>
+      </w:r>
+      <w:r>
+        <w:t xml:space="preserve"> </w:t>
+      </w:r>
+      <w:r>
+        <w:t xml:space="preserve">count and aggregate statistic is non-negative, (ii) the invariants and</w:t>
+      </w:r>
+      <w:r>
+        <w:t xml:space="preserve"> </w:t>
+      </w:r>
+      <w:r>
+        <w:t xml:space="preserve">inequalities are satisfied, (iii) the aggregate statistics are the sum</w:t>
+      </w:r>
+      <w:r>
+        <w:t xml:space="preserve"> </w:t>
+      </w:r>
+      <w:r>
+        <w:t xml:space="preserve">of the corresponding detailed histogram counts, and (iv) the</w:t>
+      </w:r>
+      <w:r>
+        <w:t xml:space="preserve"> </w:t>
+      </w:r>
+      <w:r>
+        <w:t xml:space="preserve">statistics are consistent with the higher level synthetic data counts</w:t>
+      </w:r>
+      <w:r>
+        <w:t xml:space="preserve"> </w:t>
+      </w:r>
+      <w:r>
+        <w:t xml:space="preserve">(i.e. the total number of people aged 18 and over summed across the</w:t>
+      </w:r>
+      <w:r>
+        <w:t xml:space="preserve"> </w:t>
+      </w:r>
+      <w:r>
+        <w:t xml:space="preserve">counties in a state is equal to the number of people aged 18 and over</w:t>
+      </w:r>
+      <w:r>
+        <w:t xml:space="preserve"> </w:t>
+      </w:r>
+      <w:r>
+        <w:t xml:space="preserve">in that state as reported by synthetic data set constructed in the</w:t>
       </w:r>
       <w:r>
         <w:t xml:space="preserve"> </w:t>
@@ -2274,304 +2083,48 @@
         <w:t xml:space="preserve"> </w:t>
       </w:r>
       <w:r>
-        <w:t xml:space="preserve">is as close as possible to the corresponding noisy histogram count or</w:t>
-      </w:r>
-      <w:r>
-        <w:t xml:space="preserve"> </w:t>
-      </w:r>
-      <w:r>
-        <w:t xml:space="preserve">noisy aggregate statistic. This is done in a way that favors closeness</w:t>
-      </w:r>
-      <w:r>
-        <w:t xml:space="preserve"> </w:t>
-      </w:r>
-      <w:r>
-        <w:t xml:space="preserve">for the noisy values constructed by adding noise from a lower variance</w:t>
-      </w:r>
-      <w:r>
-        <w:t xml:space="preserve"> </w:t>
-      </w:r>
-      <w:r>
-        <w:t xml:space="preserve">geometric distribution.</w:t>
-      </w:r>
-    </w:p>
-    <w:p>
-      <w:pPr>
-        <w:pStyle w:val="BodyText"/>
-      </w:pPr>
-      <w:r>
-        <w:t xml:space="preserve">The solution to this optimization is not necessarily integral, however,</w:t>
-      </w:r>
-      <w:r>
-        <w:t xml:space="preserve"> </w:t>
-      </w:r>
-      <w:r>
-        <w:t xml:space="preserve">and TopDown uses a second optimization step to round</w:t>
-      </w:r>
-      <w:r>
-        <w:t xml:space="preserve"> </w:t>
-      </w:r>
-      <w:r>
-        <w:t xml:space="preserve">fractional counts to integers. In this optimization, the linear</w:t>
-      </w:r>
-      <w:r>
-        <w:t xml:space="preserve"> </w:t>
-      </w:r>
-      <w:r>
-        <w:t xml:space="preserve">equations and inequalities all correspond to those in the previous</w:t>
-      </w:r>
-      <w:r>
-        <w:t xml:space="preserve"> </w:t>
-      </w:r>
-      <w:r>
-        <w:t xml:space="preserve">optimization, and the objective function is changed to minimize</w:t>
-      </w:r>
-      <w:r>
-        <w:t xml:space="preserve"> </w:t>
-      </w:r>
-      <m:oMath>
-        <m:r>
-          <m:t>(</m:t>
-        </m:r>
-        <m:r>
-          <m:t>1</m:t>
-        </m:r>
-        <m:r>
-          <m:t>−</m:t>
-        </m:r>
-        <m:r>
-          <m:t>2</m:t>
-        </m:r>
-        <m:r>
-          <m:t>(</m:t>
-        </m:r>
-        <m:sSub>
-          <m:e>
-            <m:r>
-              <m:t>x</m:t>
-            </m:r>
-          </m:e>
-          <m:sub>
-            <m:r>
-              <m:t>i</m:t>
-            </m:r>
-          </m:sub>
-        </m:sSub>
-        <m:r>
-          <m:t>−</m:t>
-        </m:r>
-        <m:r>
-          <m:t>⌊</m:t>
-        </m:r>
-        <m:sSub>
-          <m:e>
-            <m:r>
-              <m:t>x</m:t>
-            </m:r>
-          </m:e>
-          <m:sub>
-            <m:r>
-              <m:t>i</m:t>
-            </m:r>
-          </m:sub>
-        </m:sSub>
-        <m:r>
-          <m:t>⌋</m:t>
-        </m:r>
-        <m:r>
-          <m:t>)</m:t>
-        </m:r>
-        <m:r>
-          <m:t>)</m:t>
-        </m:r>
-        <m:sSub>
-          <m:e>
-            <m:r>
-              <m:t>z</m:t>
-            </m:r>
-          </m:e>
-          <m:sub>
-            <m:r>
-              <m:t>i</m:t>
-            </m:r>
-          </m:sub>
-        </m:sSub>
-      </m:oMath>
-      <w:r>
-        <w:t xml:space="preserve">, where each</w:t>
-      </w:r>
-      <w:r>
-        <w:t xml:space="preserve"> </w:t>
-      </w:r>
-      <m:oMath>
-        <m:sSub>
-          <m:e>
-            <m:r>
-              <m:t>x</m:t>
-            </m:r>
-          </m:e>
-          <m:sub>
-            <m:r>
-              <m:t>i</m:t>
-            </m:r>
-          </m:sub>
-        </m:sSub>
-      </m:oMath>
-      <w:r>
-        <w:t xml:space="preserve"> </w:t>
-      </w:r>
-      <w:r>
-        <w:t xml:space="preserve">corresponds to a</w:t>
-      </w:r>
-      <w:r>
-        <w:t xml:space="preserve"> </w:t>
-      </w:r>
-      <w:r>
-        <w:t xml:space="preserve">(potentially non-integer) detailed query count given in the synthetic</w:t>
-      </w:r>
-      <w:r>
-        <w:t xml:space="preserve"> </w:t>
-      </w:r>
-      <w:r>
-        <w:t xml:space="preserve">data and</w:t>
-      </w:r>
-      <w:r>
-        <w:t xml:space="preserve"> </w:t>
-      </w:r>
-      <m:oMath>
-        <m:sSub>
-          <m:e>
-            <m:r>
-              <m:t>z</m:t>
-            </m:r>
-          </m:e>
-          <m:sub>
-            <m:r>
-              <m:t>i</m:t>
-            </m:r>
-          </m:sub>
-        </m:sSub>
-      </m:oMath>
-      <w:r>
-        <w:t xml:space="preserve"> </w:t>
-      </w:r>
-      <w:r>
-        <w:t xml:space="preserve">is required to take an integer value of 0 or 1, where</w:t>
-      </w:r>
-      <w:r>
-        <w:t xml:space="preserve"> </w:t>
-      </w:r>
-      <m:oMath>
-        <m:sSub>
-          <m:e>
-            <m:r>
-              <m:t>z</m:t>
-            </m:r>
-          </m:e>
-          <m:sub>
-            <m:r>
-              <m:t>i</m:t>
-            </m:r>
-          </m:sub>
-        </m:sSub>
-        <m:r>
-          <m:t>=</m:t>
-        </m:r>
-        <m:r>
-          <m:t>0</m:t>
-        </m:r>
-      </m:oMath>
-      <w:r>
-        <w:t xml:space="preserve"> </w:t>
-      </w:r>
-      <w:r>
-        <w:t xml:space="preserve">implies</w:t>
-      </w:r>
-      <w:r>
-        <w:t xml:space="preserve"> </w:t>
-      </w:r>
-      <m:oMath>
-        <m:sSub>
-          <m:e>
-            <m:r>
-              <m:t>x</m:t>
-            </m:r>
-          </m:e>
-          <m:sub>
-            <m:r>
-              <m:t>i</m:t>
-            </m:r>
-          </m:sub>
-        </m:sSub>
-      </m:oMath>
-      <w:r>
-        <w:t xml:space="preserve"> </w:t>
-      </w:r>
-      <w:r>
-        <w:t xml:space="preserve">should be rounded down and</w:t>
-      </w:r>
-      <w:r>
-        <w:t xml:space="preserve"> </w:t>
-      </w:r>
-      <m:oMath>
-        <m:sSub>
-          <m:e>
-            <m:r>
-              <m:t>z</m:t>
-            </m:r>
-          </m:e>
-          <m:sub>
-            <m:r>
-              <m:t>i</m:t>
-            </m:r>
-          </m:sub>
-        </m:sSub>
-        <m:r>
-          <m:t>=</m:t>
-        </m:r>
-        <m:r>
-          <m:t>1</m:t>
-        </m:r>
-      </m:oMath>
-      <w:r>
-        <w:t xml:space="preserve"> </w:t>
-      </w:r>
-      <w:r>
-        <w:t xml:space="preserve">implies that</w:t>
-      </w:r>
-      <w:r>
-        <w:t xml:space="preserve"> </w:t>
-      </w:r>
-      <m:oMath>
-        <m:sSub>
-          <m:e>
-            <m:r>
-              <m:t>x</m:t>
-            </m:r>
-          </m:e>
-          <m:sub>
-            <m:r>
-              <m:t>i</m:t>
-            </m:r>
-          </m:sub>
-        </m:sSub>
-      </m:oMath>
-      <w:r>
-        <w:t xml:space="preserve"> </w:t>
-      </w:r>
-      <w:r>
-        <w:t xml:space="preserve">should be rounded up.</w:t>
+        <w:t xml:space="preserve">is as close as possible to the corresponding noisy detailed histogram</w:t>
+      </w:r>
+      <w:r>
+        <w:t xml:space="preserve"> </w:t>
+      </w:r>
+      <w:r>
+        <w:t xml:space="preserve">count or noisy aggregate statistic. This is done in a way that favors</w:t>
+      </w:r>
+      <w:r>
+        <w:t xml:space="preserve"> </w:t>
+      </w:r>
+      <w:r>
+        <w:t xml:space="preserve">closeness for the noisy values constructed by adding noise from a</w:t>
+      </w:r>
+      <w:r>
+        <w:t xml:space="preserve"> </w:t>
+      </w:r>
+      <w:r>
+        <w:t xml:space="preserve">lower variance geometric distribution. The solution to this</w:t>
+      </w:r>
+      <w:r>
+        <w:t xml:space="preserve"> </w:t>
+      </w:r>
+      <w:r>
+        <w:t xml:space="preserve">optimization is not necessarily integral, however, and TopDown uses a</w:t>
+      </w:r>
+      <w:r>
+        <w:t xml:space="preserve"> </w:t>
+      </w:r>
+      <w:r>
+        <w:t xml:space="preserve">second optimization step to round fractional counts to integers.</w:t>
       </w:r>
     </w:p>
     <w:p>
       <w:pPr>
         <w:pStyle w:val="Heading2"/>
       </w:pPr>
-      <w:bookmarkStart w:id="25" w:name="topdown-options-still-to-be-selected"/>
+      <w:bookmarkStart w:id="26" w:name="topdown-options-still-to-be-selected"/>
       <w:r>
         <w:t xml:space="preserve">TopDown options still to be selected</w:t>
       </w:r>
-      <w:bookmarkEnd w:id="25"/>
+      <w:bookmarkEnd w:id="26"/>
     </w:p>
     <w:p>
       <w:pPr>
@@ -2761,13 +2314,19 @@
         <w:t xml:space="preserve"> </w:t>
       </w:r>
       <w:r>
-        <w:t xml:space="preserve">group-quarters counts, which tally the number of people free-living and</w:t>
-      </w:r>
-      <w:r>
-        <w:t xml:space="preserve"> </w:t>
-      </w:r>
-      <w:r>
-        <w:t xml:space="preserve">number in institutional and non-institutional facilities.</w:t>
+        <w:t xml:space="preserve">group-quarters counts, which tally the number of people free-living</w:t>
+      </w:r>
+      <w:r>
+        <w:t xml:space="preserve"> </w:t>
+      </w:r>
+      <w:r>
+        <w:t xml:space="preserve">as well as in five types of institutional and non-institutional</w:t>
+      </w:r>
+      <w:r>
+        <w:t xml:space="preserve"> </w:t>
+      </w:r>
+      <w:r>
+        <w:t xml:space="preserve">facilities.</w:t>
       </w:r>
     </w:p>
     <w:p>
@@ -2880,11 +2439,11 @@
       <w:pPr>
         <w:pStyle w:val="Heading2"/>
       </w:pPr>
-      <w:bookmarkStart w:id="26" w:name="our-evaluation-approach"/>
+      <w:bookmarkStart w:id="27" w:name="our-evaluation-approach"/>
       <w:r>
         <w:t xml:space="preserve">Our Evaluation Approach</w:t>
       </w:r>
-      <w:bookmarkEnd w:id="26"/>
+      <w:bookmarkEnd w:id="27"/>
     </w:p>
     <w:p>
       <w:pPr>
@@ -3225,7 +2784,7 @@
         <w:t xml:space="preserve"> </w:t>
       </w:r>
       <w:r>
-        <w:t xml:space="preserve">by counting the cells of the detailed query histogram that</w:t>
+        <w:t xml:space="preserve">by counting the cells of the detailed histogram that</w:t>
       </w:r>
       <w:r>
         <w:t xml:space="preserve"> </w:t>
@@ -3263,7 +2822,7 @@
         <w:t xml:space="preserve"> </w:t>
       </w:r>
       <w:r>
-        <w:t xml:space="preserve">protecting privacy, simple random sampling without replacement for a</w:t>
+        <w:t xml:space="preserve">protecting privacy, Simple Random Sampling (i.e. sampling without replacement) for a</w:t>
       </w:r>
       <w:r>
         <w:t xml:space="preserve"> </w:t>
@@ -3294,21 +2853,21 @@
       <w:pPr>
         <w:pStyle w:val="Heading1"/>
       </w:pPr>
-      <w:bookmarkStart w:id="27" w:name="results"/>
+      <w:bookmarkStart w:id="28" w:name="results"/>
       <w:r>
         <w:t xml:space="preserve">Results</w:t>
       </w:r>
-      <w:bookmarkEnd w:id="27"/>
+      <w:bookmarkEnd w:id="28"/>
     </w:p>
     <w:p>
       <w:pPr>
         <w:pStyle w:val="Heading2"/>
       </w:pPr>
-      <w:bookmarkStart w:id="28" w:name="error-and-privacy-of-topdown"/>
+      <w:bookmarkStart w:id="29" w:name="error-and-privacy-of-topdown"/>
       <w:r>
         <w:t xml:space="preserve">Error and Privacy of TopDown</w:t>
       </w:r>
-      <w:bookmarkEnd w:id="28"/>
+      <w:bookmarkEnd w:id="29"/>
     </w:p>
     <w:p>
       <w:pPr>
@@ -3915,7 +3474,7 @@
                     </pic:cNvPicPr>
                   </pic:nvPicPr>
                   <pic:blipFill>
-                    <a:blip r:embed="rId29"/>
+                    <a:blip r:embed="rId30"/>
                     <a:stretch>
                       <a:fillRect/>
                     </a:stretch>
@@ -4102,18 +3661,30 @@
       <w:pPr>
         <w:pStyle w:val="Heading2"/>
       </w:pPr>
-      <w:bookmarkStart w:id="30" w:name="X2f5beecc99d34123f096a6330143173a6b1f8d3"/>
+      <w:bookmarkStart w:id="31" w:name="X2f5beecc99d34123f096a6330143173a6b1f8d3"/>
       <w:r>
         <w:t xml:space="preserve">Comparison with Error and Privacy of Simple Random Sampling</w:t>
       </w:r>
-      <w:bookmarkEnd w:id="30"/>
+      <w:bookmarkEnd w:id="31"/>
     </w:p>
     <w:p>
       <w:pPr>
         <w:pStyle w:val="FirstParagraph"/>
       </w:pPr>
       <w:r>
-        <w:t xml:space="preserve">We found that the MAE and EPL of Simple Random Sampling varied with larger sample size in a manner analogous to the total privacy budget in TopDown, for</w:t>
+        <w:t xml:space="preserve">We found that the MAE and EPL of Simple Random Sampling (i.e. sampling</w:t>
+      </w:r>
+      <w:r>
+        <w:t xml:space="preserve"> </w:t>
+      </w:r>
+      <w:r>
+        <w:t xml:space="preserve">uniformly, without replacement) varied with larger sample size in a</w:t>
+      </w:r>
+      <w:r>
+        <w:t xml:space="preserve"> </w:t>
+      </w:r>
+      <w:r>
+        <w:t xml:space="preserve">manner analogous to the total privacy budget in TopDown, for</w:t>
       </w:r>
       <w:r>
         <w:t xml:space="preserve"> </w:t>
@@ -4130,7 +3701,13 @@
         </m:r>
       </m:oMath>
       <w:r>
-        <w:t xml:space="preserve">. For a 5% sample of the 1940 Census data, we found</w:t>
+        <w:t xml:space="preserve">.</w:t>
+      </w:r>
+      <w:r>
+        <w:t xml:space="preserve"> </w:t>
+      </w:r>
+      <w:r>
+        <w:t xml:space="preserve">For a 5% sample of the 1940 Census data, we found</w:t>
       </w:r>
       <w:r>
         <w:t xml:space="preserve"> </w:t>
@@ -4385,7 +3962,7 @@
                     </pic:cNvPicPr>
                   </pic:nvPicPr>
                   <pic:blipFill>
-                    <a:blip r:embed="rId31"/>
+                    <a:blip r:embed="rId32"/>
                     <a:stretch>
                       <a:fillRect/>
                     </a:stretch>
@@ -4552,11 +4129,11 @@
       <w:pPr>
         <w:pStyle w:val="Heading2"/>
       </w:pPr>
-      <w:bookmarkStart w:id="32" w:name="bias-in-the-noise-introduced-by-topdown"/>
+      <w:bookmarkStart w:id="33" w:name="bias-in-the-noise-introduced-by-topdown"/>
       <w:r>
         <w:t xml:space="preserve">Bias in the noise introduced by TopDown</w:t>
       </w:r>
-      <w:bookmarkEnd w:id="32"/>
+      <w:bookmarkEnd w:id="33"/>
     </w:p>
     <w:p>
       <w:pPr>
@@ -4964,7 +4541,7 @@
                     </pic:cNvPicPr>
                   </pic:nvPicPr>
                   <pic:blipFill>
-                    <a:blip r:embed="rId33"/>
+                    <a:blip r:embed="rId34"/>
                     <a:stretch>
                       <a:fillRect/>
                     </a:stretch>
@@ -5034,7 +4611,25 @@
         <w:t xml:space="preserve"> </w:t>
       </w:r>
       <w:r>
-        <w:t xml:space="preserve">increases, the scale of the bias decreases; this plot shows</w:t>
+        <w:t xml:space="preserve">increases, the scale of the bias decreases.</w:t>
+      </w:r>
+    </w:p>
+    <w:p>
+      <w:pPr>
+        <w:pStyle w:val="Heading1"/>
+      </w:pPr>
+      <w:bookmarkStart w:id="35" w:name="discussion"/>
+      <w:r>
+        <w:t xml:space="preserve">Discussion</w:t>
+      </w:r>
+      <w:bookmarkEnd w:id="35"/>
+    </w:p>
+    <w:p>
+      <w:pPr>
+        <w:pStyle w:val="FirstParagraph"/>
+      </w:pPr>
+      <w:r>
+        <w:t xml:space="preserve">For</w:t>
       </w:r>
       <w:r>
         <w:t xml:space="preserve"> </w:t>
@@ -5044,32 +4639,379 @@
           <m:t>ϵ</m:t>
         </m:r>
         <m:r>
-          <m:t>=</m:t>
+          <m:t>≥</m:t>
         </m:r>
         <m:r>
           <m:t>1.0</m:t>
         </m:r>
       </m:oMath>
       <w:r>
-        <w:t xml:space="preserve">.</w:t>
+        <w:t xml:space="preserve">, TopDown introduced near minimal noise and</w:t>
+      </w:r>
+      <w:r>
+        <w:t xml:space="preserve"> </w:t>
+      </w:r>
+      <w:r>
+        <w:t xml:space="preserve">attained empirical privacy loss almost 10 times less than</w:t>
+      </w:r>
+      <w:r>
+        <w:t xml:space="preserve"> </w:t>
+      </w:r>
+      <m:oMath>
+        <m:r>
+          <m:t>ϵ</m:t>
+        </m:r>
+      </m:oMath>
+      <w:r>
+        <w:t xml:space="preserve">,</w:t>
+      </w:r>
+      <w:r>
+        <w:t xml:space="preserve"> </w:t>
+      </w:r>
+      <w:r>
+        <w:t xml:space="preserve">but created a quantifiable amount of bias. The bias increased the</w:t>
+      </w:r>
+      <w:r>
+        <w:t xml:space="preserve"> </w:t>
+      </w:r>
+      <w:r>
+        <w:t xml:space="preserve">reported counts in homogeneous districts while decreasing the counts</w:t>
+      </w:r>
+      <w:r>
+        <w:t xml:space="preserve"> </w:t>
+      </w:r>
+      <w:r>
+        <w:t xml:space="preserve">in racially and ethnically mixed districts. The TopDown algorithm may</w:t>
+      </w:r>
+      <w:r>
+        <w:t xml:space="preserve"> </w:t>
+      </w:r>
+      <w:r>
+        <w:t xml:space="preserve">therefore drive some redistribution of resources from diverse urban</w:t>
+      </w:r>
+      <w:r>
+        <w:t xml:space="preserve"> </w:t>
+      </w:r>
+      <w:r>
+        <w:t xml:space="preserve">communities to segregated rural communities.</w:t>
+      </w:r>
+    </w:p>
+    <w:p>
+      <w:pPr>
+        <w:pStyle w:val="BodyText"/>
+      </w:pPr>
+      <w:r>
+        <w:t xml:space="preserve">Accurate counts in small communities are important for emergency</w:t>
+      </w:r>
+      <w:r>
+        <w:t xml:space="preserve"> </w:t>
+      </w:r>
+      <w:r>
+        <w:t xml:space="preserve">preparedness and other routine planning tasks performed by state and</w:t>
+      </w:r>
+      <w:r>
+        <w:t xml:space="preserve"> </w:t>
+      </w:r>
+      <w:r>
+        <w:t xml:space="preserve">local government demographers, and this work may help to understand how</w:t>
+      </w:r>
+      <w:r>
+        <w:t xml:space="preserve"> </w:t>
+      </w:r>
+      <w:r>
+        <w:t xml:space="preserve">such work will be affected by the shift to a DP disclosure avoidance</w:t>
+      </w:r>
+      <w:r>
+        <w:t xml:space="preserve"> </w:t>
+      </w:r>
+      <w:r>
+        <w:t xml:space="preserve">system.</w:t>
+      </w:r>
+    </w:p>
+    <w:p>
+      <w:pPr>
+        <w:pStyle w:val="BodyText"/>
+      </w:pPr>
+      <w:r>
+        <w:t xml:space="preserve">This work has not investigated more detailed research uses of</w:t>
+      </w:r>
+      <w:r>
+        <w:t xml:space="preserve"> </w:t>
+      </w:r>
+      <w:r>
+        <w:t xml:space="preserve">decennial census data in social research tasks, such as segregation</w:t>
+      </w:r>
+      <w:r>
+        <w:t xml:space="preserve"> </w:t>
+      </w:r>
+      <w:r>
+        <w:t xml:space="preserve">research, and how this may be affected by TopDown.</w:t>
+      </w:r>
+    </w:p>
+    <w:p>
+      <w:pPr>
+        <w:pStyle w:val="BodyText"/>
+      </w:pPr>
+      <w:r>
+        <w:t xml:space="preserve">Another important use of decennial census data is in constructing</w:t>
+      </w:r>
+      <w:r>
+        <w:t xml:space="preserve"> </w:t>
+      </w:r>
+      <w:r>
+        <w:t xml:space="preserve">control populations and survey weights for survey sampling of the US</w:t>
+      </w:r>
+      <w:r>
+        <w:t xml:space="preserve"> </w:t>
+      </w:r>
+      <w:r>
+        <w:t xml:space="preserve">population for health, political, and public opinion polling. Our</w:t>
+      </w:r>
+      <w:r>
+        <w:t xml:space="preserve"> </w:t>
+      </w:r>
+      <w:r>
+        <w:t xml:space="preserve">work provides some evidence on how TopDown may affect this</w:t>
+      </w:r>
+      <w:r>
+        <w:t xml:space="preserve"> </w:t>
+      </w:r>
+      <w:r>
+        <w:t xml:space="preserve">application, but further work is warranted.</w:t>
+      </w:r>
+    </w:p>
+    <w:p>
+      <w:pPr>
+        <w:pStyle w:val="BodyText"/>
+      </w:pPr>
+      <w:r>
+        <w:t xml:space="preserve">This work still fits into the beginning of a discussion on how to best</w:t>
+      </w:r>
+      <w:r>
+        <w:t xml:space="preserve"> </w:t>
+      </w:r>
+      <w:r>
+        <w:t xml:space="preserve">balance privacy and accuracy in decennial census data collection, and</w:t>
+      </w:r>
+      <w:r>
+        <w:t xml:space="preserve"> </w:t>
+      </w:r>
+      <w:r>
+        <w:t xml:space="preserve">there is a need for continued discussion. This need must be balanced</w:t>
+      </w:r>
+      <w:r>
+        <w:t xml:space="preserve"> </w:t>
+      </w:r>
+      <w:r>
+        <w:t xml:space="preserve">against a risky sort of observer bias—attitude surveys have found</w:t>
+      </w:r>
+      <w:r>
+        <w:t xml:space="preserve"> </w:t>
+      </w:r>
+      <w:r>
+        <w:t xml:space="preserve">that calling attention to the privacy and confidentiality of census</w:t>
+      </w:r>
+      <w:r>
+        <w:t xml:space="preserve"> </w:t>
+      </w:r>
+      <w:r>
+        <w:t xml:space="preserve">responses, even if done in a positive manner, reduces the willingness</w:t>
+      </w:r>
+      <w:r>
+        <w:t xml:space="preserve"> </w:t>
+      </w:r>
+      <w:r>
+        <w:t xml:space="preserve">of respondants to answer census questions.[ref]</w:t>
+      </w:r>
+    </w:p>
+    <w:p>
+      <w:pPr>
+        <w:pStyle w:val="Heading2"/>
+      </w:pPr>
+      <w:bookmarkStart w:id="36" w:name="limitations"/>
+      <w:r>
+        <w:t xml:space="preserve">Limitations</w:t>
+      </w:r>
+      <w:bookmarkEnd w:id="36"/>
+    </w:p>
+    <w:p>
+      <w:pPr>
+        <w:pStyle w:val="FirstParagraph"/>
+      </w:pPr>
+      <w:r>
+        <w:t xml:space="preserve">There are many differences between the 1940 census data and the 2020</w:t>
+      </w:r>
+      <w:r>
+        <w:t xml:space="preserve"> </w:t>
+      </w:r>
+      <w:r>
+        <w:t xml:space="preserve">data to be collected next year. In addition to the US population being</w:t>
+      </w:r>
+      <w:r>
+        <w:t xml:space="preserve"> </w:t>
+      </w:r>
+      <w:r>
+        <w:t xml:space="preserve">three times larger now, the analysis will have six geographic levels</w:t>
+      </w:r>
+      <w:r>
+        <w:t xml:space="preserve"> </w:t>
+      </w:r>
+      <w:r>
+        <w:t xml:space="preserve">instead of four, ten times more race groups and ove r 60 times more</w:t>
+      </w:r>
+      <w:r>
+        <w:t xml:space="preserve"> </w:t>
+      </w:r>
+      <w:r>
+        <w:t xml:space="preserve">age groups. We expect that this will yield detailed queries with</w:t>
+      </w:r>
+      <w:r>
+        <w:t xml:space="preserve"> </w:t>
+      </w:r>
+      <w:r>
+        <w:t xml:space="preserve">typical exact count sizes even smaller than the stratified counts for</w:t>
+      </w:r>
+      <w:r>
+        <w:t xml:space="preserve"> </w:t>
+      </w:r>
+      <w:r>
+        <w:t xml:space="preserve">enumeration districts we have examined here. We suspect that impact</w:t>
+      </w:r>
+      <w:r>
+        <w:t xml:space="preserve"> </w:t>
+      </w:r>
+      <w:r>
+        <w:t xml:space="preserve">of this will likely be to slightly decrease accuracy and increase</w:t>
+      </w:r>
+      <w:r>
+        <w:t xml:space="preserve"> </w:t>
+      </w:r>
+      <w:r>
+        <w:t xml:space="preserve">privacy loss, but the accuracy of our hypothesis remains to be seen.</w:t>
+      </w:r>
+    </w:p>
+    <w:p>
+      <w:pPr>
+        <w:pStyle w:val="BodyText"/>
+      </w:pPr>
+      <w:r>
+        <w:t xml:space="preserve">In addition to the changes in the data, additional changes are planned</w:t>
+      </w:r>
+      <w:r>
+        <w:t xml:space="preserve"> </w:t>
+      </w:r>
+      <w:r>
+        <w:t xml:space="preserve">for TopDown, such as a switch from independent geometric noise to the</w:t>
+      </w:r>
+      <w:r>
+        <w:t xml:space="preserve"> </w:t>
+      </w:r>
+      <w:r>
+        <w:t xml:space="preserve">High Dimensional Matrix Mechanism. We expect this to increase the</w:t>
+      </w:r>
+      <w:r>
+        <w:t xml:space="preserve"> </w:t>
+      </w:r>
+      <w:r>
+        <w:t xml:space="preserve">accuracy a small amount without changing the empirical privacy loss.</w:t>
+      </w:r>
+    </w:p>
+    <w:p>
+      <w:pPr>
+        <w:pStyle w:val="BodyText"/>
+      </w:pPr>
+      <w:r>
+        <w:t xml:space="preserve">In this work, we have focused on the median of the absolute error, but</w:t>
+      </w:r>
+      <w:r>
+        <w:t xml:space="preserve"> </w:t>
+      </w:r>
+      <w:r>
+        <w:t xml:space="preserve">the spread of this distribution is important as well, and in future</w:t>
+      </w:r>
+      <w:r>
+        <w:t xml:space="preserve"> </w:t>
+      </w:r>
+      <w:r>
+        <w:t xml:space="preserve">work, researchers may wish to investigate the tails of this</w:t>
+      </w:r>
+      <w:r>
+        <w:t xml:space="preserve"> </w:t>
+      </w:r>
+      <w:r>
+        <w:t xml:space="preserve">distribution. We have also focused on the empirical privacy loss for</w:t>
+      </w:r>
+      <w:r>
+        <w:t xml:space="preserve"> </w:t>
+      </w:r>
+      <w:r>
+        <w:t xml:space="preserve">specific queries at specific geographic aggregations, and our</w:t>
+      </w:r>
+      <w:r>
+        <w:t xml:space="preserve"> </w:t>
+      </w:r>
+      <w:r>
+        <w:t xml:space="preserve">exploration was not comprehensive. Therefore, it is possible that some</w:t>
+      </w:r>
+      <w:r>
+        <w:t xml:space="preserve"> </w:t>
+      </w:r>
+      <w:r>
+        <w:t xml:space="preserve">other test statistic would demonstrate a larger empirical privacy loss</w:t>
+      </w:r>
+      <w:r>
+        <w:t xml:space="preserve"> </w:t>
+      </w:r>
+      <w:r>
+        <w:t xml:space="preserve">than we have found with our approach. Our approach also assumes that</w:t>
+      </w:r>
+      <w:r>
+        <w:t xml:space="preserve"> </w:t>
+      </w:r>
+      <w:r>
+        <w:t xml:space="preserve">the residuals for different locations is generalizable to the</w:t>
+      </w:r>
+      <w:r>
+        <w:t xml:space="preserve"> </w:t>
+      </w:r>
+      <w:r>
+        <w:t xml:space="preserve">residuals from the same location when run with different</w:t>
+      </w:r>
+      <w:r>
+        <w:t xml:space="preserve"> </w:t>
+      </w:r>
+      <w:r>
+        <w:t xml:space="preserve">data. Although these are certainly different, we suspect that the</w:t>
+      </w:r>
+      <w:r>
+        <w:t xml:space="preserve"> </w:t>
+      </w:r>
+      <w:r>
+        <w:t xml:space="preserve">difference is sufficiently small as to not affect our estimates</w:t>
+      </w:r>
+      <w:r>
+        <w:t xml:space="preserve"> </w:t>
+      </w:r>
+      <w:r>
+        <w:t xml:space="preserve">substantially.</w:t>
       </w:r>
     </w:p>
     <w:p>
       <w:pPr>
         <w:pStyle w:val="Heading1"/>
       </w:pPr>
-      <w:bookmarkStart w:id="34" w:name="discussion"/>
-      <w:r>
-        <w:t xml:space="preserve">Discussion</w:t>
-      </w:r>
-      <w:bookmarkEnd w:id="34"/>
+      <w:bookmarkStart w:id="37" w:name="conclusion"/>
+      <w:r>
+        <w:t xml:space="preserve">Conclusion</w:t>
+      </w:r>
+      <w:bookmarkEnd w:id="37"/>
     </w:p>
     <w:p>
       <w:pPr>
         <w:pStyle w:val="FirstParagraph"/>
       </w:pPr>
       <w:r>
-        <w:t xml:space="preserve">For</w:t>
+        <w:t xml:space="preserve">The TopDown algorithm will provide a provably</w:t>
       </w:r>
       <w:r>
         <w:t xml:space="preserve"> </w:t>
@@ -5078,420 +5020,45 @@
         <m:r>
           <m:t>ϵ</m:t>
         </m:r>
-        <m:r>
-          <m:t>≥</m:t>
-        </m:r>
-        <m:r>
-          <m:t>1.0</m:t>
-        </m:r>
       </m:oMath>
       <w:r>
-        <w:t xml:space="preserve">, TopDown introduced near minimal noise and</w:t>
-      </w:r>
-      <w:r>
-        <w:t xml:space="preserve"> </w:t>
-      </w:r>
-      <w:r>
-        <w:t xml:space="preserve">attained empirical privacy loss almost 10 times less than</w:t>
-      </w:r>
-      <w:r>
-        <w:t xml:space="preserve"> </w:t>
-      </w:r>
-      <m:oMath>
-        <m:r>
-          <m:t>ϵ</m:t>
-        </m:r>
-      </m:oMath>
-      <w:r>
-        <w:t xml:space="preserve">,</w:t>
-      </w:r>
-      <w:r>
-        <w:t xml:space="preserve"> </w:t>
-      </w:r>
-      <w:r>
-        <w:t xml:space="preserve">but created a quantifiable amount of bias. The bias increased the</w:t>
-      </w:r>
-      <w:r>
-        <w:t xml:space="preserve"> </w:t>
-      </w:r>
-      <w:r>
-        <w:t xml:space="preserve">reported counts in homogeneous districts while decreasing the counts</w:t>
-      </w:r>
-      <w:r>
-        <w:t xml:space="preserve"> </w:t>
-      </w:r>
-      <w:r>
-        <w:t xml:space="preserve">in racially and ethnically mixed districts; since the errors are</w:t>
-      </w:r>
-      <w:r>
-        <w:t xml:space="preserve"> </w:t>
-      </w:r>
-      <w:r>
-        <w:t xml:space="preserve">similar in</w:t>
-      </w:r>
-      <w:r>
-        <w:t xml:space="preserve"> </w:t>
-      </w:r>
-      <w:r>
-        <w:rPr>
-          <w:i/>
-        </w:rPr>
-        <w:t xml:space="preserve">absolute</w:t>
-      </w:r>
-      <w:r>
-        <w:t xml:space="preserve"> </w:t>
-      </w:r>
-      <w:r>
-        <w:t xml:space="preserve">scale, cities of sufficient size will likely not</w:t>
-      </w:r>
-      <w:r>
-        <w:t xml:space="preserve"> </w:t>
-      </w:r>
-      <w:r>
-        <w:t xml:space="preserve">notice who they have lost, but rural districts likely</w:t>
-      </w:r>
-      <w:r>
-        <w:t xml:space="preserve"> </w:t>
-      </w:r>
-      <w:r>
-        <w:rPr>
-          <w:i/>
-        </w:rPr>
-        <w:t xml:space="preserve">will</w:t>
-      </w:r>
-      <w:r>
-        <w:t xml:space="preserve"> </w:t>
-      </w:r>
-      <w:r>
-        <w:t xml:space="preserve">notice or</w:t>
-      </w:r>
-      <w:r>
-        <w:t xml:space="preserve"> </w:t>
-      </w:r>
-      <w:r>
-        <w:t xml:space="preserve">at least benefit from the population count (and appropriations) that</w:t>
-      </w:r>
-      <w:r>
-        <w:t xml:space="preserve"> </w:t>
-      </w:r>
-      <w:r>
-        <w:t xml:space="preserve">they have gained. The TopDown algorithm will likely drive some</w:t>
-      </w:r>
-      <w:r>
-        <w:t xml:space="preserve"> </w:t>
-      </w:r>
-      <w:r>
-        <w:t xml:space="preserve">redistribution of resources from diverse urban communities to</w:t>
-      </w:r>
-      <w:r>
-        <w:t xml:space="preserve"> </w:t>
-      </w:r>
-      <w:r>
-        <w:t xml:space="preserve">segregated rural communities.</w:t>
-      </w:r>
-    </w:p>
-    <w:p>
-      <w:pPr>
-        <w:pStyle w:val="BodyText"/>
-      </w:pPr>
-      <w:r>
-        <w:t xml:space="preserve">The small communities that are likely to have upward bias in their</w:t>
-      </w:r>
-      <w:r>
-        <w:t xml:space="preserve"> </w:t>
-      </w:r>
-      <w:r>
-        <w:t xml:space="preserve">TopDown counts will be the ones small enough to benefit from the</w:t>
-      </w:r>
-      <w:r>
-        <w:t xml:space="preserve"> </w:t>
-      </w:r>
-      <w:r>
-        <w:t xml:space="preserve">quality Assurance processes that have been implemented in past</w:t>
-      </w:r>
-      <w:r>
-        <w:t xml:space="preserve"> </w:t>
-      </w:r>
-      <w:r>
-        <w:t xml:space="preserve">censuses, such as the Count Question Resolution program, and the</w:t>
-      </w:r>
-      <w:r>
-        <w:t xml:space="preserve"> </w:t>
-      </w:r>
-      <w:r>
-        <w:t xml:space="preserve">results in this paper can help anticipate and plan for this process.</w:t>
-      </w:r>
-    </w:p>
-    <w:p>
-      <w:pPr>
-        <w:pStyle w:val="BodyText"/>
-      </w:pPr>
-      <w:r>
-        <w:t xml:space="preserve">Accurate counts in small communities are important for emergency</w:t>
-      </w:r>
-      <w:r>
-        <w:t xml:space="preserve"> </w:t>
-      </w:r>
-      <w:r>
-        <w:t xml:space="preserve">preparedness and other routine planning tasks performed by state and</w:t>
-      </w:r>
-      <w:r>
-        <w:t xml:space="preserve"> </w:t>
-      </w:r>
-      <w:r>
-        <w:t xml:space="preserve">local government demographers, and this work may help to understand how</w:t>
-      </w:r>
-      <w:r>
-        <w:t xml:space="preserve"> </w:t>
-      </w:r>
-      <w:r>
-        <w:t xml:space="preserve">such work will be affected by the shift to a DP disclosure avoidance</w:t>
-      </w:r>
-      <w:r>
-        <w:t xml:space="preserve"> </w:t>
-      </w:r>
-      <w:r>
-        <w:t xml:space="preserve">system.</w:t>
-      </w:r>
-    </w:p>
-    <w:p>
-      <w:pPr>
-        <w:pStyle w:val="BodyText"/>
-      </w:pPr>
-      <w:r>
-        <w:t xml:space="preserve">This work has not investigated more detailed research uses of</w:t>
-      </w:r>
-      <w:r>
-        <w:t xml:space="preserve"> </w:t>
-      </w:r>
-      <w:r>
-        <w:t xml:space="preserve">decennial census data in social research tasks, such as segregation</w:t>
-      </w:r>
-      <w:r>
-        <w:t xml:space="preserve"> </w:t>
-      </w:r>
-      <w:r>
-        <w:t xml:space="preserve">research, and how this may be affected by TopDown. On the other hand,</w:t>
-      </w:r>
-      <w:r>
-        <w:t xml:space="preserve"> </w:t>
-      </w:r>
-      <w:r>
-        <w:t xml:space="preserve">human subject research requires informed consent (Belmont Principles);</w:t>
-      </w:r>
-      <w:r>
-        <w:t xml:space="preserve"> </w:t>
-      </w:r>
-      <w:r>
-        <w:t xml:space="preserve">de-identified data is not HSR, but if it is re-identifiable, it should</w:t>
-      </w:r>
-      <w:r>
-        <w:t xml:space="preserve"> </w:t>
-      </w:r>
-      <w:r>
-        <w:t xml:space="preserve">not be considered de-identified, should it?</w:t>
-      </w:r>
-    </w:p>
-    <w:p>
-      <w:pPr>
-        <w:pStyle w:val="BodyText"/>
-      </w:pPr>
-      <w:r>
-        <w:t xml:space="preserve">Another important use of decennial census data is in constructing</w:t>
-      </w:r>
-      <w:r>
-        <w:t xml:space="preserve"> </w:t>
-      </w:r>
-      <w:r>
-        <w:t xml:space="preserve">control populations and survey weights for survey sampling of the US</w:t>
-      </w:r>
-      <w:r>
-        <w:t xml:space="preserve"> </w:t>
-      </w:r>
-      <w:r>
-        <w:t xml:space="preserve">population for health, political, and public opinion polling. This</w:t>
-      </w:r>
-      <w:r>
-        <w:t xml:space="preserve"> </w:t>
-      </w:r>
-      <w:r>
-        <w:t xml:space="preserve">work provides some evidence on how TopDown may affect this work, but</w:t>
-      </w:r>
-      <w:r>
-        <w:t xml:space="preserve"> </w:t>
-      </w:r>
-      <w:r>
-        <w:t xml:space="preserve">further work is warranted.</w:t>
-      </w:r>
-    </w:p>
-    <w:p>
-      <w:pPr>
-        <w:pStyle w:val="BodyText"/>
-      </w:pPr>
-      <w:r>
-        <w:t xml:space="preserve">This work still fits into the beginning of a discussion on how to best</w:t>
-      </w:r>
-      <w:r>
-        <w:t xml:space="preserve"> </w:t>
-      </w:r>
-      <w:r>
-        <w:t xml:space="preserve">balance privacy and accuracy in decennial census data collection, and</w:t>
-      </w:r>
-      <w:r>
-        <w:t xml:space="preserve"> </w:t>
-      </w:r>
-      <w:r>
-        <w:t xml:space="preserve">there is a need for continued discussion. This need must be balanced</w:t>
-      </w:r>
-      <w:r>
-        <w:t xml:space="preserve"> </w:t>
-      </w:r>
-      <w:r>
-        <w:t xml:space="preserve">against a risky sort of observer bias—attitude surveys have found</w:t>
-      </w:r>
-      <w:r>
-        <w:t xml:space="preserve"> </w:t>
-      </w:r>
-      <w:r>
-        <w:t xml:space="preserve">that calling attention to the privacy and confidentiality of census</w:t>
-      </w:r>
-      <w:r>
-        <w:t xml:space="preserve"> </w:t>
-      </w:r>
-      <w:r>
-        <w:t xml:space="preserve">responses, even if done in a positive manner, reduce willingness to</w:t>
-      </w:r>
-      <w:r>
-        <w:t xml:space="preserve"> </w:t>
-      </w:r>
-      <w:r>
-        <w:t xml:space="preserve">answer census questions.[ref]</w:t>
-      </w:r>
-    </w:p>
-    <w:p>
-      <w:pPr>
-        <w:pStyle w:val="Heading2"/>
-      </w:pPr>
-      <w:bookmarkStart w:id="35" w:name="limitations"/>
-      <w:r>
-        <w:t xml:space="preserve">Limitations</w:t>
-      </w:r>
-      <w:bookmarkEnd w:id="35"/>
-    </w:p>
-    <w:p>
-      <w:pPr>
-        <w:pStyle w:val="FirstParagraph"/>
-      </w:pPr>
-      <w:r>
-        <w:t xml:space="preserve">There are many differences between the 1940 census data and the 2020</w:t>
-      </w:r>
-      <w:r>
-        <w:t xml:space="preserve"> </w:t>
-      </w:r>
-      <w:r>
-        <w:t xml:space="preserve">data to be collected next year. Number of geographic levels, number of</w:t>
-      </w:r>
-      <w:r>
-        <w:t xml:space="preserve"> </w:t>
-      </w:r>
-      <w:r>
-        <w:t xml:space="preserve">strata to be included in detailed queries.</w:t>
-      </w:r>
-    </w:p>
-    <w:p>
-      <w:pPr>
-        <w:pStyle w:val="BodyText"/>
-      </w:pPr>
-      <w:r>
-        <w:t xml:space="preserve">Additional changes are being planned, HDMM instead of geometric</w:t>
-      </w:r>
-      <w:r>
-        <w:t xml:space="preserve"> </w:t>
-      </w:r>
-      <w:r>
-        <w:t xml:space="preserve">mechanism, for example.</w:t>
-      </w:r>
-    </w:p>
-    <w:p>
-      <w:pPr>
-        <w:pStyle w:val="BodyText"/>
-      </w:pPr>
-      <w:r>
-        <w:t xml:space="preserve">Our approach to quantifying error focused on the median absolute</w:t>
-      </w:r>
-      <w:r>
-        <w:t xml:space="preserve"> </w:t>
-      </w:r>
-      <w:r>
-        <w:t xml:space="preserve">error, and there are important tails to this distribution as well.</w:t>
-      </w:r>
-    </w:p>
-    <w:p>
-      <w:pPr>
-        <w:pStyle w:val="BodyText"/>
-      </w:pPr>
-      <w:r>
-        <w:t xml:space="preserve">Our empirical privacy loss is not comprehensive, and there is the</w:t>
-      </w:r>
-      <w:r>
-        <w:t xml:space="preserve"> </w:t>
-      </w:r>
-      <w:r>
-        <w:t xml:space="preserve">possibility that some other perturbation or some other test statistic</w:t>
-      </w:r>
-      <w:r>
-        <w:t xml:space="preserve"> </w:t>
-      </w:r>
-      <w:r>
-        <w:t xml:space="preserve">would reveal a larger privacy loss than we have found with our</w:t>
-      </w:r>
-      <w:r>
-        <w:t xml:space="preserve"> </w:t>
-      </w:r>
-      <w:r>
-        <w:t xml:space="preserve">approach. Our approach also assumes that the residuals for different</w:t>
-      </w:r>
-      <w:r>
-        <w:t xml:space="preserve"> </w:t>
-      </w:r>
-      <w:r>
-        <w:t xml:space="preserve">locations is generalizable to the residuals from the same location</w:t>
-      </w:r>
-      <w:r>
-        <w:t xml:space="preserve"> </w:t>
-      </w:r>
-      <w:r>
-        <w:t xml:space="preserve">when run with different data. Although these are certainly different,</w:t>
-      </w:r>
-      <w:r>
-        <w:t xml:space="preserve"> </w:t>
-      </w:r>
-      <w:r>
-        <w:t xml:space="preserve">it is likely that the difference is sufficiently small as to not</w:t>
-      </w:r>
-      <w:r>
-        <w:t xml:space="preserve"> </w:t>
-      </w:r>
-      <w:r>
-        <w:t xml:space="preserve">affect our estimates substantially.</w:t>
-      </w:r>
-    </w:p>
-    <w:p>
-      <w:pPr>
-        <w:pStyle w:val="Heading1"/>
-      </w:pPr>
-      <w:bookmarkStart w:id="36" w:name="conclusion"/>
-      <w:r>
-        <w:t xml:space="preserve">Conclusion</w:t>
-      </w:r>
-      <w:bookmarkEnd w:id="36"/>
-    </w:p>
-    <w:p>
-      <w:pPr>
-        <w:pStyle w:val="FirstParagraph"/>
-      </w:pPr>
-      <w:r>
-        <w:t xml:space="preserve">DP in census, what will it be? Opportunity to have something that balances privacy and accuracy, but this opportunity is not without risks.</w:t>
+        <w:t xml:space="preserve">-DP disclosure</w:t>
+      </w:r>
+      <w:r>
+        <w:t xml:space="preserve"> </w:t>
+      </w:r>
+      <w:r>
+        <w:t xml:space="preserve">avoidance system for the 2020 US Census, and it provides affordances</w:t>
+      </w:r>
+      <w:r>
+        <w:t xml:space="preserve"> </w:t>
+      </w:r>
+      <w:r>
+        <w:t xml:space="preserve">to balances privacy and accuracy. This is an opportunity, but it is</w:t>
+      </w:r>
+      <w:r>
+        <w:t xml:space="preserve"> </w:t>
+      </w:r>
+      <w:r>
+        <w:t xml:space="preserve">not without risks. Taking advantage of the opportunity and mitigating</w:t>
+      </w:r>
+      <w:r>
+        <w:t xml:space="preserve"> </w:t>
+      </w:r>
+      <w:r>
+        <w:t xml:space="preserve">the risks will require that we understand what the approach is doing,</w:t>
+      </w:r>
+      <w:r>
+        <w:t xml:space="preserve"> </w:t>
+      </w:r>
+      <w:r>
+        <w:t xml:space="preserve">and we hope that this analysis of the 2018 E2E test can help build</w:t>
+      </w:r>
+      <w:r>
+        <w:t xml:space="preserve"> </w:t>
+      </w:r>
+      <w:r>
+        <w:t xml:space="preserve">such understanding.</w:t>
       </w:r>
     </w:p>
     <w:p>
@@ -5512,14 +5079,14 @@
       <w:pPr>
         <w:pStyle w:val="Heading1"/>
       </w:pPr>
-      <w:bookmarkStart w:id="37" w:name="references"/>
+      <w:bookmarkStart w:id="38" w:name="references"/>
       <w:r>
         <w:t xml:space="preserve">References</w:t>
       </w:r>
-      <w:bookmarkEnd w:id="37"/>
-    </w:p>
-    <w:bookmarkStart w:id="48" w:name="refs"/>
-    <w:bookmarkStart w:id="38" w:name="ref-garfinkel2019understanding"/>
+      <w:bookmarkEnd w:id="38"/>
+    </w:p>
+    <w:bookmarkStart w:id="50" w:name="refs"/>
+    <w:bookmarkStart w:id="39" w:name="ref-garfinkel2019understanding"/>
     <w:p>
       <w:pPr>
         <w:pStyle w:val="Bibliography"/>
@@ -5531,21 +5098,21 @@
         <w:t xml:space="preserve"> </w:t>
       </w:r>
     </w:p>
-    <w:bookmarkEnd w:id="38"/>
-    <w:bookmarkStart w:id="39" w:name="ref-gao2018census"/>
+    <w:bookmarkEnd w:id="39"/>
+    <w:bookmarkStart w:id="40" w:name="ref-gao2018census"/>
     <w:p>
       <w:pPr>
         <w:pStyle w:val="Bibliography"/>
       </w:pPr>
       <w:r>
-        <w:t xml:space="preserve">2. Office USGA. Census bureau improved the quality of its cost estimation but additional steps are needed to ensure reliability. U.S. G.A.O. 2018.</w:t>
-      </w:r>
-      <w:r>
-        <w:t xml:space="preserve"> </w:t>
-      </w:r>
-    </w:p>
-    <w:bookmarkEnd w:id="39"/>
-    <w:bookmarkStart w:id="40" w:name="ref-ruggles2019differential"/>
+        <w:t xml:space="preserve">2. United States Government Accountability Office. Census bureau improved the quality of its cost estimation but additional steps are needed to ensure reliability. U.S. G.A.O. 2018.</w:t>
+      </w:r>
+      <w:r>
+        <w:t xml:space="preserve"> </w:t>
+      </w:r>
+    </w:p>
+    <w:bookmarkEnd w:id="40"/>
+    <w:bookmarkStart w:id="41" w:name="ref-ruggles2019differential"/>
     <w:p>
       <w:pPr>
         <w:pStyle w:val="Bibliography"/>
@@ -5557,8 +5124,8 @@
         <w:t xml:space="preserve"> </w:t>
       </w:r>
     </w:p>
-    <w:bookmarkEnd w:id="40"/>
-    <w:bookmarkStart w:id="42" w:name="ref-abowd2018disclosure"/>
+    <w:bookmarkEnd w:id="41"/>
+    <w:bookmarkStart w:id="43" w:name="ref-abowd2018disclosure"/>
     <w:p>
       <w:pPr>
         <w:pStyle w:val="Bibliography"/>
@@ -5569,7 +5136,7 @@
       <w:r>
         <w:t xml:space="preserve"> </w:t>
       </w:r>
-      <w:hyperlink r:id="rId41">
+      <w:hyperlink r:id="rId42">
         <w:r>
           <w:rPr>
             <w:rStyle w:val="Hyperlink"/>
@@ -5584,45 +5151,45 @@
         <w:t xml:space="preserve"> </w:t>
       </w:r>
     </w:p>
-    <w:bookmarkEnd w:id="42"/>
-    <w:bookmarkStart w:id="43" w:name="ref-dwork2014algorithmic"/>
+    <w:bookmarkEnd w:id="43"/>
+    <w:bookmarkStart w:id="44" w:name="ref-dwork2014algorithmic"/>
     <w:p>
       <w:pPr>
         <w:pStyle w:val="Bibliography"/>
       </w:pPr>
       <w:r>
-        <w:t xml:space="preserve">5. Dwork C, Roth A, others. The algorithmic foundations of differential privacy. Foundations and Trends in Theoretical Computer Science. Now Publishers, Inc. 2014;9:211–407.</w:t>
-      </w:r>
-      <w:r>
-        <w:t xml:space="preserve"> </w:t>
-      </w:r>
-    </w:p>
-    <w:bookmarkEnd w:id="43"/>
-    <w:bookmarkStart w:id="44" w:name="ref-mckenna2018disclosure"/>
+        <w:t xml:space="preserve">5. Dwork C, Roth A. The algorithmic foundations of differential privacy. Foundations and Trends in Theoretical Computer Science. Now Publishers, Inc. 2014;9:211–407.</w:t>
+      </w:r>
+      <w:r>
+        <w:t xml:space="preserve"> </w:t>
+      </w:r>
+    </w:p>
+    <w:bookmarkEnd w:id="44"/>
+    <w:bookmarkStart w:id="45" w:name="ref-mckenna2018disclosure"/>
     <w:p>
       <w:pPr>
         <w:pStyle w:val="Bibliography"/>
       </w:pPr>
       <w:r>
-        <w:t xml:space="preserve">6. McKenna L, others. Disclosure avoidance techniques used for the 1970 through 2010 decennial censuses of population and housing. 2018.</w:t>
-      </w:r>
-      <w:r>
-        <w:t xml:space="preserve"> </w:t>
-      </w:r>
-    </w:p>
-    <w:bookmarkEnd w:id="44"/>
-    <w:bookmarkStart w:id="46" w:name="ref-boyd2019differential"/>
+        <w:t xml:space="preserve">6. McKenna L. Disclosure avoidance techniques used for the 1970 through 2010 decennial censuses of population and housing. Center for Economic Studies, U.S. Census Bureau; 2018.</w:t>
+      </w:r>
+      <w:r>
+        <w:t xml:space="preserve"> </w:t>
+      </w:r>
+    </w:p>
+    <w:bookmarkEnd w:id="45"/>
+    <w:bookmarkStart w:id="47" w:name="ref-boyd2019differential"/>
     <w:p>
       <w:pPr>
         <w:pStyle w:val="Bibliography"/>
       </w:pPr>
       <w:r>
-        <w:t xml:space="preserve">7. boyd. Differential privacy in the 2020 decennial census and the implications for available data products. CoRR [Internet]. 2019;abs/1907.03639. Available from:</w:t>
-      </w:r>
-      <w:r>
-        <w:t xml:space="preserve"> </w:t>
-      </w:r>
-      <w:hyperlink r:id="rId45">
+        <w:t xml:space="preserve">7. boyd danah. Differential privacy in the 2020 decennial census and the implications for available data products. CoRR [Internet]. 2019;abs/1907.03639. Available from:</w:t>
+      </w:r>
+      <w:r>
+        <w:t xml:space="preserve"> </w:t>
+      </w:r>
+      <w:hyperlink r:id="rId46">
         <w:r>
           <w:rPr>
             <w:rStyle w:val="Hyperlink"/>
@@ -5631,21 +5198,34 @@
         </w:r>
       </w:hyperlink>
     </w:p>
-    <w:bookmarkEnd w:id="46"/>
-    <w:bookmarkStart w:id="47" w:name="ref-chen2015differentially"/>
+    <w:bookmarkEnd w:id="47"/>
+    <w:bookmarkStart w:id="48" w:name="ref-garfinkel2019end"/>
     <w:p>
       <w:pPr>
         <w:pStyle w:val="Bibliography"/>
       </w:pPr>
       <w:r>
-        <w:t xml:space="preserve">8. Chen R, Xiao Q, Zhang Y, Xu J. Differentially private high-dimensional data publication via sampling-based inference. Proceedings of the 21th acm sigkdd international conference on knowledge discovery and data mining. ACM; 2015. pp. 129–38.</w:t>
-      </w:r>
-      <w:r>
-        <w:t xml:space="preserve"> </w:t>
-      </w:r>
-    </w:p>
-    <w:bookmarkEnd w:id="47"/>
+        <w:t xml:space="preserve">8. Garfinkel S, others. 2018 end-to-end test disclosure avoidance system design specification. U.S. Census Bureau; 2019.</w:t>
+      </w:r>
+      <w:r>
+        <w:t xml:space="preserve"> </w:t>
+      </w:r>
+    </w:p>
     <w:bookmarkEnd w:id="48"/>
+    <w:bookmarkStart w:id="49" w:name="ref-chen2015differentially"/>
+    <w:p>
+      <w:pPr>
+        <w:pStyle w:val="Bibliography"/>
+      </w:pPr>
+      <w:r>
+        <w:t xml:space="preserve">9. Chen R, Xiao Q, Zhang Y, Xu J. Differentially private high-dimensional data publication via sampling-based inference. Proceedings of the 21th acm sigkdd international conference on knowledge discovery and data mining. ACM; 2015. pp. 129–38.</w:t>
+      </w:r>
+      <w:r>
+        <w:t xml:space="preserve"> </w:t>
+      </w:r>
+    </w:p>
+    <w:bookmarkEnd w:id="49"/>
+    <w:bookmarkEnd w:id="50"/>
     <w:sectPr/>
   </w:body>
 </w:document>

</xml_diff>

<commit_message>
ENH: Sam's edits from 2019-08-22 draft
</commit_message>
<xml_diff>
--- a/dp_2020_census.docx
+++ b/dp_2020_census.docx
@@ -329,7 +329,7 @@
         <w:t xml:space="preserve"> </w:t>
       </w:r>
       <w:r>
-        <w:t xml:space="preserve">the detailed of the swapping procedure being secret.</w:t>
+        <w:t xml:space="preserve">the details of the swapping procedure being secret.</w:t>
       </w:r>
       <w:r>
         <w:t xml:space="preserve">[6]</w:t>
@@ -748,13 +748,7 @@
         <w:t xml:space="preserve"> </w:t>
       </w:r>
       <w:r>
-        <w:t xml:space="preserve">differential privacy by adding random noise to the exact, but non-DP</w:t>
-      </w:r>
-      <w:r>
-        <w:t xml:space="preserve"> </w:t>
-      </w:r>
-      <w:r>
-        <w:t xml:space="preserve">output.</w:t>
+        <w:t xml:space="preserve">differential privacy by adding random noise.</w:t>
       </w:r>
       <w:r>
         <w:t xml:space="preserve">[5]</w:t>
@@ -923,7 +917,7 @@
         <w:t xml:space="preserve"> </w:t>
       </w:r>
       <w:r>
-        <w:t xml:space="preserve">geographic hierarchy. The second step (Optimize) adjusts histogram to</w:t>
+        <w:t xml:space="preserve">geographic hierarchy. The second step (Optimize) adjusts the histogram to</w:t>
       </w:r>
       <w:r>
         <w:t xml:space="preserve"> </w:t>
@@ -935,7 +929,7 @@
         <w:t xml:space="preserve"> </w:t>
       </w:r>
       <w:r>
-        <w:t xml:space="preserve">that all counts be non-negative and consistent with the higher levels</w:t>
+        <w:t xml:space="preserve">that all counts be non-negative and consistent with each other and the higher levels</w:t>
       </w:r>
       <w:r>
         <w:t xml:space="preserve"> </w:t>
@@ -1081,13 +1075,13 @@
         <w:pStyle w:val="FirstParagraph"/>
       </w:pPr>
       <w:r>
-        <w:t xml:space="preserve">In the E2E algorithm applied to the 1940s microdata, TopDown added random</w:t>
-      </w:r>
-      <w:r>
-        <w:t xml:space="preserve"> </w:t>
-      </w:r>
-      <w:r>
-        <w:t xml:space="preserve">noise in a flexible way that allowed the user to choose what</w:t>
+        <w:t xml:space="preserve">In the E2E algorithm applied to the 1940s microdata, TopDown added</w:t>
+      </w:r>
+      <w:r>
+        <w:t xml:space="preserve"> </w:t>
+      </w:r>
+      <w:r>
+        <w:t xml:space="preserve">random noise in a flexible way that allowed the user to choose what</w:t>
       </w:r>
       <w:r>
         <w:t xml:space="preserve"> </w:t>
@@ -1099,25 +1093,25 @@
         <w:t xml:space="preserve"> </w:t>
       </w:r>
       <w:r>
-        <w:t xml:space="preserve">added to the detailed histogram counts for the level and also to a preselected</w:t>
-      </w:r>
-      <w:r>
-        <w:t xml:space="preserve"> </w:t>
-      </w:r>
-      <w:r>
-        <w:t xml:space="preserve">set of aggregate statistics.</w:t>
-      </w:r>
-      <w:r>
-        <w:t xml:space="preserve"> </w:t>
-      </w:r>
-      <w:r>
-        <w:t xml:space="preserve">Aggregate statistics are sets of histogram count sums specified by</w:t>
-      </w:r>
-      <w:r>
-        <w:t xml:space="preserve"> </w:t>
-      </w:r>
-      <w:r>
-        <w:t xml:space="preserve">some characteristics. For example, the</w:t>
+        <w:t xml:space="preserve">added to the detailed histogram counts for the level and also to a</w:t>
+      </w:r>
+      <w:r>
+        <w:t xml:space="preserve"> </w:t>
+      </w:r>
+      <w:r>
+        <w:t xml:space="preserve">preselected set of aggregate statistics. Aggregate statistics are</w:t>
+      </w:r>
+      <w:r>
+        <w:t xml:space="preserve"> </w:t>
+      </w:r>
+      <w:r>
+        <w:t xml:space="preserve">sets of histogram count sums specified by some characteristics. For</w:t>
+      </w:r>
+      <w:r>
+        <w:t xml:space="preserve"> </w:t>
+      </w:r>
+      <w:r>
+        <w:t xml:space="preserve">example, the</w:t>
       </w:r>
       <w:r>
         <w:t xml:space="preserve"> </w:t>
@@ -1135,31 +1129,31 @@
         <w:t xml:space="preserve"> </w:t>
       </w:r>
       <w:r>
-        <w:t xml:space="preserve">aggregate</w:t>
-      </w:r>
-      <w:r>
-        <w:t xml:space="preserve"> </w:t>
-      </w:r>
-      <w:r>
-        <w:t xml:space="preserve">statistic contains set of four counts: people of Hispanic ethnicity under age 18, of Hispanic ethnicity age 18 and over,</w:t>
-      </w:r>
-      <w:r>
-        <w:t xml:space="preserve"> </w:t>
-      </w:r>
-      <w:r>
-        <w:t xml:space="preserve">of non-Hispanic ethnicity under age 18, and of non-Hispanic ethnicity age 18 and over. Census Bureau researchers have discussed plans to</w:t>
-      </w:r>
-      <w:r>
-        <w:t xml:space="preserve"> </w:t>
-      </w:r>
-      <w:r>
-        <w:t xml:space="preserve">include each value that will appear in a tabular summary in the set of</w:t>
-      </w:r>
-      <w:r>
-        <w:t xml:space="preserve"> </w:t>
-      </w:r>
-      <w:r>
-        <w:t xml:space="preserve">aggregate statistics. The E2E test included two such aggregate statistics (internally called</w:t>
+        <w:t xml:space="preserve">aggregate statistic contains set of four</w:t>
+      </w:r>
+      <w:r>
+        <w:t xml:space="preserve"> </w:t>
+      </w:r>
+      <w:r>
+        <w:t xml:space="preserve">counts: people of Hispanic ethnicity under age 18, of Hispanic</w:t>
+      </w:r>
+      <w:r>
+        <w:t xml:space="preserve"> </w:t>
+      </w:r>
+      <w:r>
+        <w:t xml:space="preserve">ethnicity age 18 and over, of non-Hispanic ethnicity under age 18, and</w:t>
+      </w:r>
+      <w:r>
+        <w:t xml:space="preserve"> </w:t>
+      </w:r>
+      <w:r>
+        <w:t xml:space="preserve">of non-Hispanic ethnicity age 18 and over. The E2E test included two</w:t>
+      </w:r>
+      <w:r>
+        <w:t xml:space="preserve"> </w:t>
+      </w:r>
+      <w:r>
+        <w:t xml:space="preserve">such aggregate statistics (internally called</w:t>
       </w:r>
       <w:r>
         <w:t xml:space="preserve"> </w:t>
@@ -1174,37 +1168,43 @@
         <w:t xml:space="preserve">”</w:t>
       </w:r>
       <w:r>
-        <w:t xml:space="preserve">): a group-quarters query,</w:t>
-      </w:r>
-      <w:r>
-        <w:t xml:space="preserve"> </w:t>
-      </w:r>
-      <w:r>
-        <w:t xml:space="preserve">which increases the accuracy of the count of each household type at</w:t>
-      </w:r>
-      <w:r>
-        <w:t xml:space="preserve"> </w:t>
-      </w:r>
-      <w:r>
-        <w:t xml:space="preserve">each level of the hierarchy, and a race/ethnicity/age query, which</w:t>
-      </w:r>
-      <w:r>
-        <w:t xml:space="preserve"> </w:t>
-      </w:r>
-      <w:r>
-        <w:t xml:space="preserve">increases the accuracy of the stratified counts of people by race,</w:t>
-      </w:r>
-      <w:r>
-        <w:t xml:space="preserve"> </w:t>
-      </w:r>
-      <w:r>
-        <w:t xml:space="preserve">ethnicity, and voting age across all household/group quarters types (again</w:t>
-      </w:r>
-      <w:r>
-        <w:t xml:space="preserve"> </w:t>
-      </w:r>
-      <w:r>
-        <w:t xml:space="preserve">for each level of the spatial hierarchy). It also included</w:t>
+        <w:t xml:space="preserve">): a</w:t>
+      </w:r>
+      <w:r>
+        <w:t xml:space="preserve"> </w:t>
+      </w:r>
+      <w:r>
+        <w:t xml:space="preserve">group-quarters query, which increases the accuracy of the count of</w:t>
+      </w:r>
+      <w:r>
+        <w:t xml:space="preserve"> </w:t>
+      </w:r>
+      <w:r>
+        <w:t xml:space="preserve">each household type at each level of the hierarchy, and a</w:t>
+      </w:r>
+      <w:r>
+        <w:t xml:space="preserve"> </w:t>
+      </w:r>
+      <w:r>
+        <w:t xml:space="preserve">race/ethnicity/age query, which increases the accuracy of the</w:t>
+      </w:r>
+      <w:r>
+        <w:t xml:space="preserve"> </w:t>
+      </w:r>
+      <w:r>
+        <w:t xml:space="preserve">stratified counts of people by race, ethnicity, and voting age across</w:t>
+      </w:r>
+      <w:r>
+        <w:t xml:space="preserve"> </w:t>
+      </w:r>
+      <w:r>
+        <w:t xml:space="preserve">all household/group quarters types (again for each level of the</w:t>
+      </w:r>
+      <w:r>
+        <w:t xml:space="preserve"> </w:t>
+      </w:r>
+      <w:r>
+        <w:t xml:space="preserve">spatial hierarchy). It also included</w:t>
       </w:r>
       <w:r>
         <w:t xml:space="preserve"> </w:t>
@@ -1222,25 +1222,25 @@
         <w:t xml:space="preserve"> </w:t>
       </w:r>
       <w:r>
-        <w:t xml:space="preserve">corresponding to boxes in the histogram.</w:t>
-      </w:r>
-      <w:r>
-        <w:t xml:space="preserve"> </w:t>
-      </w:r>
-      <w:r>
-        <w:t xml:space="preserve">The detailed queries were</w:t>
-      </w:r>
-      <w:r>
-        <w:t xml:space="preserve"> </w:t>
-      </w:r>
-      <w:r>
-        <w:t xml:space="preserve">afforded 10% of the privacy budget at each level, while the DP queries</w:t>
-      </w:r>
-      <w:r>
-        <w:t xml:space="preserve"> </w:t>
-      </w:r>
-      <w:r>
-        <w:t xml:space="preserve">split the remaining 90% of the privacy budget, with 22.5% spent on the</w:t>
+        <w:t xml:space="preserve">corresponding</w:t>
+      </w:r>
+      <w:r>
+        <w:t xml:space="preserve"> </w:t>
+      </w:r>
+      <w:r>
+        <w:t xml:space="preserve">to boxes in the histogram. The detailed queries were afforded 10% of</w:t>
+      </w:r>
+      <w:r>
+        <w:t xml:space="preserve"> </w:t>
+      </w:r>
+      <w:r>
+        <w:t xml:space="preserve">the privacy budget at each level, while the DP queries split the</w:t>
+      </w:r>
+      <w:r>
+        <w:t xml:space="preserve"> </w:t>
+      </w:r>
+      <w:r>
+        <w:t xml:space="preserve">remaining 90% of the privacy budget, with 22.5% spent on the</w:t>
       </w:r>
       <w:r>
         <w:t xml:space="preserve"> </w:t>
@@ -1981,7 +1981,13 @@
         <w:t xml:space="preserve">[9]</w:t>
       </w:r>
       <w:r>
-        <w:t xml:space="preserve">, which may reduce the variance of the noise.</w:t>
+        <w:t xml:space="preserve">, which may reduce the variance of</w:t>
+      </w:r>
+      <w:r>
+        <w:t xml:space="preserve"> </w:t>
+      </w:r>
+      <w:r>
+        <w:t xml:space="preserve">the noise.[TODO: confirm or remove this]</w:t>
       </w:r>
     </w:p>
     <w:p>
@@ -3773,7 +3779,7 @@
         <w:t xml:space="preserve"> </w:t>
       </w:r>
       <w:r>
-        <w:t xml:space="preserve">130 at the state level;</w:t>
+        <w:t xml:space="preserve">130 at the state level.</w:t>
       </w:r>
     </w:p>
     <w:p>
@@ -4821,7 +4827,7 @@
         <w:t xml:space="preserve"> </w:t>
       </w:r>
       <w:r>
-        <w:t xml:space="preserve">of respondants to answer census questions.[ref]</w:t>
+        <w:t xml:space="preserve">of respondents to answer census questions.[ref]</w:t>
       </w:r>
     </w:p>
     <w:p>

</xml_diff>

<commit_message>
WIP: finishing touches edits before refactor for submission
</commit_message>
<xml_diff>
--- a/dp_2020_census.docx
+++ b/dp_2020_census.docx
@@ -2117,14 +2117,1806 @@
         <w:pStyle w:val="FirstParagraph"/>
       </w:pPr>
       <w:r>
-        <w:t xml:space="preserve">[to come an introduction and justification for the EPL approach—why</w:t>
-      </w:r>
-      <w:r>
-        <w:t xml:space="preserve"> </w:t>
-      </w:r>
-      <w:r>
-        <w:t xml:space="preserve">is EPL expected to be related to epsilon?]</w:t>
-      </w:r>
+        <w:t xml:space="preserve">DP algorithms like TopDown are engineered to achieve a guaranteed</w:t>
+      </w:r>
+      <w:r>
+        <w:t xml:space="preserve"> </w:t>
+      </w:r>
+      <w:r>
+        <w:t xml:space="preserve">maximum level of privacy loss (the</w:t>
+      </w:r>
+      <w:r>
+        <w:t xml:space="preserve"> </w:t>
+      </w:r>
+      <m:oMath>
+        <m:r>
+          <m:t>ϵ</m:t>
+        </m:r>
+      </m:oMath>
+      <w:r>
+        <w:t xml:space="preserve"> </w:t>
+      </w:r>
+      <w:r>
+        <w:t xml:space="preserve">in</w:t>
+      </w:r>
+      <w:r>
+        <w:t xml:space="preserve"> </w:t>
+      </w:r>
+      <m:oMath>
+        <m:r>
+          <m:t>ϵ</m:t>
+        </m:r>
+      </m:oMath>
+      <w:r>
+        <w:t xml:space="preserve">-DP).</w:t>
+      </w:r>
+      <w:r>
+        <w:t xml:space="preserve"> </w:t>
+      </w:r>
+      <w:r>
+        <w:t xml:space="preserve">However, the proof that TopDown has privacy loss bounded by</w:t>
+      </w:r>
+      <w:r>
+        <w:t xml:space="preserve"> </w:t>
+      </w:r>
+      <m:oMath>
+        <m:r>
+          <m:t>ϵ</m:t>
+        </m:r>
+      </m:oMath>
+      <w:r>
+        <w:t xml:space="preserve"> </w:t>
+      </w:r>
+      <w:r>
+        <w:t xml:space="preserve">might have room for improvement. It is possible to directly</w:t>
+      </w:r>
+      <w:r>
+        <w:t xml:space="preserve"> </w:t>
+      </w:r>
+      <w:r>
+        <w:t xml:space="preserve">investigate privacy loss of any algorithm</w:t>
+      </w:r>
+      <w:r>
+        <w:t xml:space="preserve"> </w:t>
+      </w:r>
+      <m:oMath>
+        <m:r>
+          <m:rPr>
+            <m:sty m:val="p"/>
+            <m:scr m:val="script"/>
+          </m:rPr>
+          <m:t>A</m:t>
+        </m:r>
+      </m:oMath>
+      <w:r>
+        <w:t xml:space="preserve"> </w:t>
+      </w:r>
+      <w:r>
+        <w:t xml:space="preserve">by searching</w:t>
+      </w:r>
+      <w:r>
+        <w:t xml:space="preserve"> </w:t>
+      </w:r>
+      <w:r>
+        <w:t xml:space="preserve">for databases</w:t>
+      </w:r>
+      <w:r>
+        <w:t xml:space="preserve"> </w:t>
+      </w:r>
+      <m:oMath>
+        <m:r>
+          <m:t>D</m:t>
+        </m:r>
+      </m:oMath>
+      <w:r>
+        <w:t xml:space="preserve"> </w:t>
+      </w:r>
+      <w:r>
+        <w:t xml:space="preserve">and</w:t>
+      </w:r>
+      <w:r>
+        <w:t xml:space="preserve"> </w:t>
+      </w:r>
+      <m:oMath>
+        <m:r>
+          <m:t>D</m:t>
+        </m:r>
+        <m:r>
+          <m:t>′</m:t>
+        </m:r>
+      </m:oMath>
+      <w:r>
+        <w:t xml:space="preserve"> </w:t>
+      </w:r>
+      <w:r>
+        <w:t xml:space="preserve">that differ on a single row and an event</w:t>
+      </w:r>
+      <w:r>
+        <w:t xml:space="preserve"> </w:t>
+      </w:r>
+      <m:oMath>
+        <m:r>
+          <m:t>E</m:t>
+        </m:r>
+      </m:oMath>
+      <w:r>
+        <w:t xml:space="preserve"> </w:t>
+      </w:r>
+      <w:r>
+        <w:t xml:space="preserve">that can serve as a witness to the gap between</w:t>
+      </w:r>
+      <w:r>
+        <w:t xml:space="preserve"> </w:t>
+      </w:r>
+      <m:oMath>
+        <m:r>
+          <m:rPr>
+            <m:nor/>
+            <m:sty m:val="p"/>
+          </m:rPr>
+          <m:t>Pr</m:t>
+        </m:r>
+        <m:r>
+          <m:t>[</m:t>
+        </m:r>
+        <m:r>
+          <m:rPr>
+            <m:sty m:val="p"/>
+            <m:scr m:val="script"/>
+          </m:rPr>
+          <m:t>A</m:t>
+        </m:r>
+        <m:r>
+          <m:t>(</m:t>
+        </m:r>
+        <m:r>
+          <m:t>D</m:t>
+        </m:r>
+        <m:r>
+          <m:t>)</m:t>
+        </m:r>
+        <m:r>
+          <m:t>∈</m:t>
+        </m:r>
+        <m:r>
+          <m:t>E</m:t>
+        </m:r>
+        <m:r>
+          <m:t>]</m:t>
+        </m:r>
+      </m:oMath>
+      <w:r>
+        <w:t xml:space="preserve"> </w:t>
+      </w:r>
+      <w:r>
+        <w:t xml:space="preserve">and</w:t>
+      </w:r>
+      <w:r>
+        <w:t xml:space="preserve"> </w:t>
+      </w:r>
+      <m:oMath>
+        <m:r>
+          <m:rPr>
+            <m:nor/>
+            <m:sty m:val="p"/>
+          </m:rPr>
+          <m:t>Pr</m:t>
+        </m:r>
+        <m:r>
+          <m:t>[</m:t>
+        </m:r>
+        <m:r>
+          <m:rPr>
+            <m:sty m:val="p"/>
+            <m:scr m:val="script"/>
+          </m:rPr>
+          <m:t>A</m:t>
+        </m:r>
+        <m:r>
+          <m:t>(</m:t>
+        </m:r>
+        <m:r>
+          <m:t>D</m:t>
+        </m:r>
+        <m:r>
+          <m:t>′</m:t>
+        </m:r>
+        <m:r>
+          <m:t>)</m:t>
+        </m:r>
+        <m:r>
+          <m:t>∈</m:t>
+        </m:r>
+        <m:r>
+          <m:t>E</m:t>
+        </m:r>
+        <m:r>
+          <m:t>]</m:t>
+        </m:r>
+      </m:oMath>
+      <w:r>
+        <w:t xml:space="preserve">. Estimating the ratio of</w:t>
+      </w:r>
+      <w:r>
+        <w:t xml:space="preserve"> </w:t>
+      </w:r>
+      <w:r>
+        <w:t xml:space="preserve">these probabilities is straightforward, but computationally intensive,</w:t>
+      </w:r>
+      <w:r>
+        <w:t xml:space="preserve"> </w:t>
+      </w:r>
+      <w:r>
+        <w:t xml:space="preserve">and searching the space of near-databases and events is also difficult</w:t>
+      </w:r>
+      <w:r>
+        <w:t xml:space="preserve"> </w:t>
+      </w:r>
+      <w:r>
+        <w:t xml:space="preserve">to do in general. This approach has been developed in prior work by</w:t>
+      </w:r>
+      <w:r>
+        <w:t xml:space="preserve"> </w:t>
+      </w:r>
+      <w:r>
+        <w:t xml:space="preserve">Ding et al (2019).[ding2018detecting]</w:t>
+      </w:r>
+    </w:p>
+    <w:p>
+      <w:pPr>
+        <w:pStyle w:val="BodyText"/>
+      </w:pPr>
+      <w:r>
+        <w:t xml:space="preserve">Because of the special structure of count queries, there is a way to</w:t>
+      </w:r>
+      <w:r>
+        <w:t xml:space="preserve"> </w:t>
+      </w:r>
+      <w:r>
+        <w:t xml:space="preserve">avoid re-running algorithm</w:t>
+      </w:r>
+      <w:r>
+        <w:t xml:space="preserve"> </w:t>
+      </w:r>
+      <m:oMath>
+        <m:r>
+          <m:rPr>
+            <m:sty m:val="p"/>
+            <m:scr m:val="script"/>
+          </m:rPr>
+          <m:t>A</m:t>
+        </m:r>
+      </m:oMath>
+      <w:r>
+        <w:t xml:space="preserve"> </w:t>
+      </w:r>
+      <w:r>
+        <w:t xml:space="preserve">repeatedly, which is</w:t>
+      </w:r>
+      <w:r>
+        <w:t xml:space="preserve"> </w:t>
+      </w:r>
+      <w:r>
+        <w:t xml:space="preserve">essential for TopDown, since it takes several hours to complete a</w:t>
+      </w:r>
+      <w:r>
+        <w:t xml:space="preserve"> </w:t>
+      </w:r>
+      <w:r>
+        <w:t xml:space="preserve">single run of the algorithm. Assuming that the residual difference of</w:t>
+      </w:r>
+      <w:r>
+        <w:t xml:space="preserve"> </w:t>
+      </w:r>
+      <w:r>
+        <w:t xml:space="preserve">the DP count minus the exact count is identically distributed for</w:t>
+      </w:r>
+      <w:r>
+        <w:t xml:space="preserve"> </w:t>
+      </w:r>
+      <w:r>
+        <w:t xml:space="preserve">queries across similar areas (such as voting-age population across all</w:t>
+      </w:r>
+      <w:r>
+        <w:t xml:space="preserve"> </w:t>
+      </w:r>
+      <w:r>
+        <w:t xml:space="preserve">enumeration districts), then instead of focusing on only the histogram</w:t>
+      </w:r>
+      <w:r>
+        <w:t xml:space="preserve"> </w:t>
+      </w:r>
+      <w:r>
+        <w:t xml:space="preserve">counts containing the individual who has changed, we could use the</w:t>
+      </w:r>
+      <w:r>
+        <w:t xml:space="preserve"> </w:t>
+      </w:r>
+      <w:r>
+        <w:t xml:space="preserve">residuals for all areal units to estimate the probability of the event</w:t>
+      </w:r>
+      <w:r>
+        <w:t xml:space="preserve"> </w:t>
+      </w:r>
+      <w:r>
+        <w:t xml:space="preserve">we are after:</w:t>
+      </w:r>
+    </w:p>
+    <w:p>
+      <w:pPr>
+        <w:pStyle w:val="BodyText"/>
+      </w:pPr>
+      <m:oMathPara>
+        <m:oMathParaPr>
+          <m:jc m:val="center"/>
+        </m:oMathParaPr>
+        <m:oMath>
+          <m:r>
+            <m:rPr>
+              <m:nor/>
+              <m:sty m:val="p"/>
+            </m:rPr>
+            <m:t>Pr</m:t>
+          </m:r>
+          <m:d>
+            <m:dPr>
+              <m:begChr m:val="["/>
+              <m:endChr m:val="]"/>
+              <m:grow/>
+            </m:dPr>
+            <m:e>
+              <m:sSubSup>
+                <m:e>
+                  <m:r>
+                    <m:rPr>
+                      <m:sty m:val="p"/>
+                    </m:rPr>
+                    <m:t>e</m:t>
+                  </m:r>
+                  <m:r>
+                    <m:rPr>
+                      <m:sty m:val="p"/>
+                    </m:rPr>
+                    <m:t>r</m:t>
+                  </m:r>
+                  <m:r>
+                    <m:rPr>
+                      <m:sty m:val="p"/>
+                    </m:rPr>
+                    <m:t>r</m:t>
+                  </m:r>
+                  <m:r>
+                    <m:rPr>
+                      <m:sty m:val="p"/>
+                    </m:rPr>
+                    <m:t>o</m:t>
+                  </m:r>
+                  <m:r>
+                    <m:rPr>
+                      <m:sty m:val="p"/>
+                    </m:rPr>
+                    <m:t>r</m:t>
+                  </m:r>
+                </m:e>
+                <m:sub>
+                  <m:sSub>
+                    <m:e>
+                      <m:r>
+                        <m:t>j</m:t>
+                      </m:r>
+                    </m:e>
+                    <m:sub>
+                      <m:r>
+                        <m:t>1</m:t>
+                      </m:r>
+                    </m:sub>
+                  </m:sSub>
+                  <m:r>
+                    <m:t>,</m:t>
+                  </m:r>
+                  <m:sSub>
+                    <m:e>
+                      <m:r>
+                        <m:t>j</m:t>
+                      </m:r>
+                    </m:e>
+                    <m:sub>
+                      <m:r>
+                        <m:t>2</m:t>
+                      </m:r>
+                    </m:sub>
+                  </m:sSub>
+                  <m:r>
+                    <m:t>,</m:t>
+                  </m:r>
+                  <m:r>
+                    <m:t>…</m:t>
+                  </m:r>
+                  <m:r>
+                    <m:t>,</m:t>
+                  </m:r>
+                  <m:sSub>
+                    <m:e>
+                      <m:r>
+                        <m:t>j</m:t>
+                      </m:r>
+                    </m:e>
+                    <m:sub>
+                      <m:r>
+                        <m:t>J</m:t>
+                      </m:r>
+                    </m:sub>
+                  </m:sSub>
+                </m:sub>
+                <m:sup>
+                  <m:r>
+                    <m:t>D</m:t>
+                  </m:r>
+                </m:sup>
+              </m:sSubSup>
+              <m:r>
+                <m:t>=</m:t>
+              </m:r>
+              <m:r>
+                <m:t>k</m:t>
+              </m:r>
+            </m:e>
+          </m:d>
+          <m:r>
+            <m:t>≈</m:t>
+          </m:r>
+          <m:r>
+            <m:t>(</m:t>
+          </m:r>
+          <m:nary>
+            <m:naryPr>
+              <m:chr m:val="∑"/>
+              <m:limLoc m:val="undOvr"/>
+              <m:subHide m:val="0"/>
+              <m:supHide m:val="0"/>
+            </m:naryPr>
+            <m:sub>
+              <m:sSub>
+                <m:e>
+                  <m:r>
+                    <m:t>j</m:t>
+                  </m:r>
+                </m:e>
+                <m:sub>
+                  <m:r>
+                    <m:t>1</m:t>
+                  </m:r>
+                </m:sub>
+              </m:sSub>
+              <m:r>
+                <m:t>′</m:t>
+              </m:r>
+              <m:r>
+                <m:t>=</m:t>
+              </m:r>
+              <m:r>
+                <m:t>1</m:t>
+              </m:r>
+            </m:sub>
+            <m:sup>
+              <m:r>
+                <m:t>C</m:t>
+              </m:r>
+            </m:sup>
+            <m:e>
+              <m:nary>
+                <m:naryPr>
+                  <m:chr m:val="∑"/>
+                  <m:limLoc m:val="undOvr"/>
+                  <m:subHide m:val="0"/>
+                  <m:supHide m:val="0"/>
+                </m:naryPr>
+                <m:sub>
+                  <m:sSub>
+                    <m:e>
+                      <m:r>
+                        <m:t>j</m:t>
+                      </m:r>
+                    </m:e>
+                    <m:sub>
+                      <m:r>
+                        <m:t>2</m:t>
+                      </m:r>
+                    </m:sub>
+                  </m:sSub>
+                  <m:r>
+                    <m:t>′</m:t>
+                  </m:r>
+                  <m:r>
+                    <m:t>=</m:t>
+                  </m:r>
+                  <m:r>
+                    <m:t>1</m:t>
+                  </m:r>
+                </m:sub>
+                <m:sup>
+                  <m:r>
+                    <m:t>C</m:t>
+                  </m:r>
+                </m:sup>
+                <m:e>
+                  <m:r>
+                    <m:t>⋯</m:t>
+                  </m:r>
+                </m:e>
+              </m:nary>
+            </m:e>
+          </m:nary>
+          <m:nary>
+            <m:naryPr>
+              <m:chr m:val="∑"/>
+              <m:limLoc m:val="undOvr"/>
+              <m:subHide m:val="0"/>
+              <m:supHide m:val="0"/>
+            </m:naryPr>
+            <m:sub>
+              <m:sSub>
+                <m:e>
+                  <m:r>
+                    <m:t>j</m:t>
+                  </m:r>
+                </m:e>
+                <m:sub>
+                  <m:r>
+                    <m:t>J</m:t>
+                  </m:r>
+                </m:sub>
+              </m:sSub>
+              <m:r>
+                <m:t>′</m:t>
+              </m:r>
+              <m:r>
+                <m:t>=</m:t>
+              </m:r>
+              <m:r>
+                <m:t>1</m:t>
+              </m:r>
+            </m:sub>
+            <m:sup>
+              <m:r>
+                <m:t>C</m:t>
+              </m:r>
+            </m:sup>
+            <m:e>
+              <m:r>
+                <m:rPr>
+                  <m:sty m:val="b"/>
+                </m:rPr>
+                <m:t>1</m:t>
+              </m:r>
+            </m:e>
+          </m:nary>
+          <m:d>
+            <m:dPr>
+              <m:begChr m:val="["/>
+              <m:endChr m:val="]"/>
+              <m:grow/>
+            </m:dPr>
+            <m:e>
+              <m:d>
+                <m:dPr>
+                  <m:begChr m:val="{"/>
+                  <m:endChr m:val="}"/>
+                  <m:grow/>
+                </m:dPr>
+                <m:e>
+                  <m:sSubSup>
+                    <m:e>
+                      <m:r>
+                        <m:rPr>
+                          <m:sty m:val="p"/>
+                        </m:rPr>
+                        <m:t>e</m:t>
+                      </m:r>
+                      <m:r>
+                        <m:rPr>
+                          <m:sty m:val="p"/>
+                        </m:rPr>
+                        <m:t>r</m:t>
+                      </m:r>
+                      <m:r>
+                        <m:rPr>
+                          <m:sty m:val="p"/>
+                        </m:rPr>
+                        <m:t>r</m:t>
+                      </m:r>
+                      <m:r>
+                        <m:rPr>
+                          <m:sty m:val="p"/>
+                        </m:rPr>
+                        <m:t>o</m:t>
+                      </m:r>
+                      <m:r>
+                        <m:rPr>
+                          <m:sty m:val="p"/>
+                        </m:rPr>
+                        <m:t>r</m:t>
+                      </m:r>
+                    </m:e>
+                    <m:sub>
+                      <m:sSub>
+                        <m:e>
+                          <m:r>
+                            <m:t>j</m:t>
+                          </m:r>
+                        </m:e>
+                        <m:sub>
+                          <m:r>
+                            <m:t>1</m:t>
+                          </m:r>
+                        </m:sub>
+                      </m:sSub>
+                      <m:r>
+                        <m:t>′</m:t>
+                      </m:r>
+                      <m:r>
+                        <m:t>,</m:t>
+                      </m:r>
+                      <m:sSub>
+                        <m:e>
+                          <m:r>
+                            <m:t>j</m:t>
+                          </m:r>
+                        </m:e>
+                        <m:sub>
+                          <m:r>
+                            <m:t>2</m:t>
+                          </m:r>
+                        </m:sub>
+                      </m:sSub>
+                      <m:r>
+                        <m:t>′</m:t>
+                      </m:r>
+                      <m:r>
+                        <m:t>,</m:t>
+                      </m:r>
+                      <m:r>
+                        <m:t>…</m:t>
+                      </m:r>
+                      <m:r>
+                        <m:t>,</m:t>
+                      </m:r>
+                      <m:sSub>
+                        <m:e>
+                          <m:r>
+                            <m:t>j</m:t>
+                          </m:r>
+                        </m:e>
+                        <m:sub>
+                          <m:r>
+                            <m:t>J</m:t>
+                          </m:r>
+                        </m:sub>
+                      </m:sSub>
+                      <m:r>
+                        <m:t>′</m:t>
+                      </m:r>
+                    </m:sub>
+                    <m:sup>
+                      <m:r>
+                        <m:t>D</m:t>
+                      </m:r>
+                    </m:sup>
+                  </m:sSubSup>
+                  <m:r>
+                    <m:t>=</m:t>
+                  </m:r>
+                  <m:r>
+                    <m:t>k</m:t>
+                  </m:r>
+                </m:e>
+              </m:d>
+            </m:e>
+          </m:d>
+          <m:r>
+            <m:t>)</m:t>
+          </m:r>
+          <m:r>
+            <m:t>/</m:t>
+          </m:r>
+          <m:sSup>
+            <m:e>
+              <m:r>
+                <m:t>C</m:t>
+              </m:r>
+            </m:e>
+            <m:sup>
+              <m:r>
+                <m:t>J</m:t>
+              </m:r>
+            </m:sup>
+          </m:sSup>
+          <m:r>
+            <m:t>=</m:t>
+          </m:r>
+          <m:r>
+            <m:t>:</m:t>
+          </m:r>
+          <m:sSub>
+            <m:e>
+              <m:acc>
+                <m:accPr>
+                  <m:chr m:val="̂"/>
+                </m:accPr>
+                <m:e>
+                  <m:r>
+                    <m:t>p</m:t>
+                  </m:r>
+                </m:e>
+              </m:acc>
+            </m:e>
+            <m:sub>
+              <m:r>
+                <m:t>k</m:t>
+              </m:r>
+            </m:sub>
+          </m:sSub>
+          <m:r>
+            <m:t>,</m:t>
+          </m:r>
+        </m:oMath>
+      </m:oMathPara>
+    </w:p>
+    <w:p>
+      <w:pPr>
+        <w:pStyle w:val="FirstParagraph"/>
+      </w:pPr>
+      <w:r>
+        <w:t xml:space="preserve">and</w:t>
+      </w:r>
+    </w:p>
+    <w:p>
+      <w:pPr>
+        <w:pStyle w:val="BodyText"/>
+      </w:pPr>
+      <m:oMathPara>
+        <m:oMathParaPr>
+          <m:jc m:val="center"/>
+        </m:oMathParaPr>
+        <m:oMath>
+          <m:sSubSup>
+            <m:e>
+              <m:r>
+                <m:rPr>
+                  <m:sty m:val="p"/>
+                </m:rPr>
+                <m:t>e</m:t>
+              </m:r>
+              <m:r>
+                <m:rPr>
+                  <m:sty m:val="p"/>
+                </m:rPr>
+                <m:t>r</m:t>
+              </m:r>
+              <m:r>
+                <m:rPr>
+                  <m:sty m:val="p"/>
+                </m:rPr>
+                <m:t>r</m:t>
+              </m:r>
+              <m:r>
+                <m:rPr>
+                  <m:sty m:val="p"/>
+                </m:rPr>
+                <m:t>o</m:t>
+              </m:r>
+              <m:r>
+                <m:rPr>
+                  <m:sty m:val="p"/>
+                </m:rPr>
+                <m:t>r</m:t>
+              </m:r>
+            </m:e>
+            <m:sub>
+              <m:sSub>
+                <m:e>
+                  <m:r>
+                    <m:t>j</m:t>
+                  </m:r>
+                </m:e>
+                <m:sub>
+                  <m:r>
+                    <m:t>1</m:t>
+                  </m:r>
+                </m:sub>
+              </m:sSub>
+              <m:r>
+                <m:t>,</m:t>
+              </m:r>
+              <m:sSub>
+                <m:e>
+                  <m:r>
+                    <m:t>j</m:t>
+                  </m:r>
+                </m:e>
+                <m:sub>
+                  <m:r>
+                    <m:t>2</m:t>
+                  </m:r>
+                </m:sub>
+              </m:sSub>
+              <m:r>
+                <m:t>,</m:t>
+              </m:r>
+              <m:r>
+                <m:t>…</m:t>
+              </m:r>
+              <m:r>
+                <m:t>,</m:t>
+              </m:r>
+              <m:sSub>
+                <m:e>
+                  <m:r>
+                    <m:t>j</m:t>
+                  </m:r>
+                </m:e>
+                <m:sub>
+                  <m:r>
+                    <m:t>J</m:t>
+                  </m:r>
+                </m:sub>
+              </m:sSub>
+            </m:sub>
+            <m:sup>
+              <m:r>
+                <m:t>D</m:t>
+              </m:r>
+            </m:sup>
+          </m:sSubSup>
+        </m:oMath>
+      </m:oMathPara>
+    </w:p>
+    <w:p>
+      <w:pPr>
+        <w:pStyle w:val="FirstParagraph"/>
+      </w:pPr>
+      <w:r>
+        <w:t xml:space="preserve">is the residual difference of DP counts returned by TopDown minus the</w:t>
+      </w:r>
+      <w:r>
+        <w:t xml:space="preserve"> </w:t>
+      </w:r>
+      <w:r>
+        <w:t xml:space="preserve">exact count for that same quantity in the 1940 census.</w:t>
+      </w:r>
+    </w:p>
+    <w:p>
+      <w:pPr>
+        <w:pStyle w:val="BodyText"/>
+      </w:pPr>
+      <w:r>
+        <w:t xml:space="preserve">We can make this estimate with more precision than the direct</w:t>
+      </w:r>
+      <w:r>
+        <w:t xml:space="preserve"> </w:t>
+      </w:r>
+      <w:r>
+        <w:t xml:space="preserve">estimate, using substantially less computation.</w:t>
+      </w:r>
+    </w:p>
+    <w:p>
+      <w:pPr>
+        <w:pStyle w:val="BodyText"/>
+      </w:pPr>
+      <w:r>
+        <w:t xml:space="preserve">It is also possible to make an estimate of the probability</w:t>
+      </w:r>
+      <w:r>
+        <w:t xml:space="preserve"> </w:t>
+      </w:r>
+      <m:oMath>
+        <m:r>
+          <m:t>D</m:t>
+        </m:r>
+        <m:r>
+          <m:t>′</m:t>
+        </m:r>
+      </m:oMath>
+      <w:r>
+        <w:t xml:space="preserve"> </w:t>
+      </w:r>
+      <w:r>
+        <w:t xml:space="preserve">yields</w:t>
+      </w:r>
+      <w:r>
+        <w:t xml:space="preserve"> </w:t>
+      </w:r>
+      <w:r>
+        <w:t xml:space="preserve">error of</w:t>
+      </w:r>
+      <w:r>
+        <w:t xml:space="preserve"> </w:t>
+      </w:r>
+      <m:oMath>
+        <m:r>
+          <m:t>k</m:t>
+        </m:r>
+      </m:oMath>
+      <w:r>
+        <w:t xml:space="preserve"> </w:t>
+      </w:r>
+      <w:r>
+        <w:t xml:space="preserve">without repeatedly running the DP algorithm. This relies</w:t>
+      </w:r>
+      <w:r>
+        <w:t xml:space="preserve"> </w:t>
+      </w:r>
+      <w:r>
+        <w:t xml:space="preserve">on the observation that, for count queries, a change to a single row</w:t>
+      </w:r>
+      <w:r>
+        <w:t xml:space="preserve"> </w:t>
+      </w:r>
+      <w:r>
+        <w:t xml:space="preserve">of data can change the exact count by at most one for any areal unit.</w:t>
+      </w:r>
+      <w:r>
+        <w:t xml:space="preserve"> </w:t>
+      </w:r>
+      <w:r>
+        <w:t xml:space="preserve">Therefore</w:t>
+      </w:r>
+    </w:p>
+    <w:p>
+      <w:pPr>
+        <w:pStyle w:val="BodyText"/>
+      </w:pPr>
+      <m:oMathPara>
+        <m:oMathParaPr>
+          <m:jc m:val="center"/>
+        </m:oMathParaPr>
+        <m:oMath>
+          <m:r>
+            <m:rPr>
+              <m:nor/>
+              <m:sty m:val="p"/>
+            </m:rPr>
+            <m:t>Pr</m:t>
+          </m:r>
+          <m:d>
+            <m:dPr>
+              <m:begChr m:val="["/>
+              <m:endChr m:val="]"/>
+              <m:grow/>
+            </m:dPr>
+            <m:e>
+              <m:sSubSup>
+                <m:e>
+                  <m:r>
+                    <m:rPr>
+                      <m:sty m:val="p"/>
+                    </m:rPr>
+                    <m:t>e</m:t>
+                  </m:r>
+                  <m:r>
+                    <m:rPr>
+                      <m:sty m:val="p"/>
+                    </m:rPr>
+                    <m:t>r</m:t>
+                  </m:r>
+                  <m:r>
+                    <m:rPr>
+                      <m:sty m:val="p"/>
+                    </m:rPr>
+                    <m:t>r</m:t>
+                  </m:r>
+                  <m:r>
+                    <m:rPr>
+                      <m:sty m:val="p"/>
+                    </m:rPr>
+                    <m:t>o</m:t>
+                  </m:r>
+                  <m:r>
+                    <m:rPr>
+                      <m:sty m:val="p"/>
+                    </m:rPr>
+                    <m:t>r</m:t>
+                  </m:r>
+                </m:e>
+                <m:sub>
+                  <m:sSub>
+                    <m:e>
+                      <m:r>
+                        <m:t>j</m:t>
+                      </m:r>
+                    </m:e>
+                    <m:sub>
+                      <m:r>
+                        <m:t>1</m:t>
+                      </m:r>
+                    </m:sub>
+                  </m:sSub>
+                  <m:r>
+                    <m:t>,</m:t>
+                  </m:r>
+                  <m:sSub>
+                    <m:e>
+                      <m:r>
+                        <m:t>j</m:t>
+                      </m:r>
+                    </m:e>
+                    <m:sub>
+                      <m:r>
+                        <m:t>2</m:t>
+                      </m:r>
+                    </m:sub>
+                  </m:sSub>
+                  <m:r>
+                    <m:t>,</m:t>
+                  </m:r>
+                  <m:r>
+                    <m:t>…</m:t>
+                  </m:r>
+                  <m:r>
+                    <m:t>,</m:t>
+                  </m:r>
+                  <m:sSub>
+                    <m:e>
+                      <m:r>
+                        <m:t>j</m:t>
+                      </m:r>
+                    </m:e>
+                    <m:sub>
+                      <m:r>
+                        <m:t>J</m:t>
+                      </m:r>
+                    </m:sub>
+                  </m:sSub>
+                </m:sub>
+                <m:sup>
+                  <m:r>
+                    <m:t>D</m:t>
+                  </m:r>
+                  <m:r>
+                    <m:t>′</m:t>
+                  </m:r>
+                </m:sup>
+              </m:sSubSup>
+              <m:r>
+                <m:t>=</m:t>
+              </m:r>
+              <m:r>
+                <m:t>k</m:t>
+              </m:r>
+            </m:e>
+          </m:d>
+          <m:r>
+            <m:t>⪆</m:t>
+          </m:r>
+          <m:d>
+            <m:dPr>
+              <m:begChr m:val="{"/>
+              <m:endChr m:val=""/>
+              <m:grow/>
+            </m:dPr>
+            <m:e>
+              <m:m>
+                <m:mPr>
+                  <m:baseJc m:val="center"/>
+                  <m:plcHide m:val="1"/>
+                  <m:mcs>
+                    <m:mc>
+                      <m:mcPr>
+                        <m:mcJc m:val="left"/>
+                        <m:count m:val="1"/>
+                      </m:mcPr>
+                    </m:mc>
+                  </m:mcs>
+                </m:mPr>
+                <m:mr>
+                  <m:e>
+                    <m:r>
+                      <m:rPr>
+                        <m:nor/>
+                        <m:sty m:val="p"/>
+                      </m:rPr>
+                      <m:t>Pr</m:t>
+                    </m:r>
+                    <m:d>
+                      <m:dPr>
+                        <m:begChr m:val="["/>
+                        <m:endChr m:val="]"/>
+                        <m:grow/>
+                      </m:dPr>
+                      <m:e>
+                        <m:sSubSup>
+                          <m:e>
+                            <m:r>
+                              <m:rPr>
+                                <m:sty m:val="p"/>
+                              </m:rPr>
+                              <m:t>e</m:t>
+                            </m:r>
+                            <m:r>
+                              <m:rPr>
+                                <m:sty m:val="p"/>
+                              </m:rPr>
+                              <m:t>r</m:t>
+                            </m:r>
+                            <m:r>
+                              <m:rPr>
+                                <m:sty m:val="p"/>
+                              </m:rPr>
+                              <m:t>r</m:t>
+                            </m:r>
+                            <m:r>
+                              <m:rPr>
+                                <m:sty m:val="p"/>
+                              </m:rPr>
+                              <m:t>o</m:t>
+                            </m:r>
+                            <m:r>
+                              <m:rPr>
+                                <m:sty m:val="p"/>
+                              </m:rPr>
+                              <m:t>r</m:t>
+                            </m:r>
+                          </m:e>
+                          <m:sub>
+                            <m:sSub>
+                              <m:e>
+                                <m:r>
+                                  <m:t>j</m:t>
+                                </m:r>
+                              </m:e>
+                              <m:sub>
+                                <m:r>
+                                  <m:t>1</m:t>
+                                </m:r>
+                              </m:sub>
+                            </m:sSub>
+                            <m:r>
+                              <m:t>,</m:t>
+                            </m:r>
+                            <m:sSub>
+                              <m:e>
+                                <m:r>
+                                  <m:t>j</m:t>
+                                </m:r>
+                              </m:e>
+                              <m:sub>
+                                <m:r>
+                                  <m:t>2</m:t>
+                                </m:r>
+                              </m:sub>
+                            </m:sSub>
+                            <m:r>
+                              <m:t>,</m:t>
+                            </m:r>
+                            <m:r>
+                              <m:t>…</m:t>
+                            </m:r>
+                            <m:r>
+                              <m:t>,</m:t>
+                            </m:r>
+                            <m:sSub>
+                              <m:e>
+                                <m:r>
+                                  <m:t>j</m:t>
+                                </m:r>
+                              </m:e>
+                              <m:sub>
+                                <m:r>
+                                  <m:t>J</m:t>
+                                </m:r>
+                              </m:sub>
+                            </m:sSub>
+                          </m:sub>
+                          <m:sup>
+                            <m:r>
+                              <m:t>D</m:t>
+                            </m:r>
+                          </m:sup>
+                        </m:sSubSup>
+                        <m:r>
+                          <m:t>=</m:t>
+                        </m:r>
+                        <m:r>
+                          <m:t>k</m:t>
+                        </m:r>
+                        <m:r>
+                          <m:t>+</m:t>
+                        </m:r>
+                        <m:r>
+                          <m:t>1</m:t>
+                        </m:r>
+                      </m:e>
+                    </m:d>
+                    <m:r>
+                      <m:t>,</m:t>
+                    </m:r>
+                    <m:r>
+                      <m:t>  </m:t>
+                    </m:r>
+                    <m:r>
+                      <m:rPr>
+                        <m:nor/>
+                        <m:sty m:val="p"/>
+                      </m:rPr>
+                      <m:t> if </m:t>
+                    </m:r>
+                    <m:r>
+                      <m:t>k</m:t>
+                    </m:r>
+                    <m:r>
+                      <m:t>≥</m:t>
+                    </m:r>
+                    <m:r>
+                      <m:t>0</m:t>
+                    </m:r>
+                    <m:r>
+                      <m:t>;</m:t>
+                    </m:r>
+                  </m:e>
+                </m:mr>
+                <m:mr>
+                  <m:e>
+                    <m:r>
+                      <m:rPr>
+                        <m:nor/>
+                        <m:sty m:val="p"/>
+                      </m:rPr>
+                      <m:t>Pr</m:t>
+                    </m:r>
+                    <m:d>
+                      <m:dPr>
+                        <m:begChr m:val="["/>
+                        <m:endChr m:val="]"/>
+                        <m:grow/>
+                      </m:dPr>
+                      <m:e>
+                        <m:sSubSup>
+                          <m:e>
+                            <m:r>
+                              <m:rPr>
+                                <m:sty m:val="p"/>
+                              </m:rPr>
+                              <m:t>e</m:t>
+                            </m:r>
+                            <m:r>
+                              <m:rPr>
+                                <m:sty m:val="p"/>
+                              </m:rPr>
+                              <m:t>r</m:t>
+                            </m:r>
+                            <m:r>
+                              <m:rPr>
+                                <m:sty m:val="p"/>
+                              </m:rPr>
+                              <m:t>r</m:t>
+                            </m:r>
+                            <m:r>
+                              <m:rPr>
+                                <m:sty m:val="p"/>
+                              </m:rPr>
+                              <m:t>o</m:t>
+                            </m:r>
+                            <m:r>
+                              <m:rPr>
+                                <m:sty m:val="p"/>
+                              </m:rPr>
+                              <m:t>r</m:t>
+                            </m:r>
+                          </m:e>
+                          <m:sub>
+                            <m:sSub>
+                              <m:e>
+                                <m:r>
+                                  <m:t>j</m:t>
+                                </m:r>
+                              </m:e>
+                              <m:sub>
+                                <m:r>
+                                  <m:t>1</m:t>
+                                </m:r>
+                              </m:sub>
+                            </m:sSub>
+                            <m:r>
+                              <m:t>,</m:t>
+                            </m:r>
+                            <m:sSub>
+                              <m:e>
+                                <m:r>
+                                  <m:t>j</m:t>
+                                </m:r>
+                              </m:e>
+                              <m:sub>
+                                <m:r>
+                                  <m:t>2</m:t>
+                                </m:r>
+                              </m:sub>
+                            </m:sSub>
+                            <m:r>
+                              <m:t>,</m:t>
+                            </m:r>
+                            <m:r>
+                              <m:t>…</m:t>
+                            </m:r>
+                            <m:r>
+                              <m:t>,</m:t>
+                            </m:r>
+                            <m:sSub>
+                              <m:e>
+                                <m:r>
+                                  <m:t>j</m:t>
+                                </m:r>
+                              </m:e>
+                              <m:sub>
+                                <m:r>
+                                  <m:t>J</m:t>
+                                </m:r>
+                              </m:sub>
+                            </m:sSub>
+                          </m:sub>
+                          <m:sup>
+                            <m:r>
+                              <m:t>D</m:t>
+                            </m:r>
+                          </m:sup>
+                        </m:sSubSup>
+                        <m:r>
+                          <m:t>=</m:t>
+                        </m:r>
+                        <m:r>
+                          <m:t>k</m:t>
+                        </m:r>
+                        <m:r>
+                          <m:t>−</m:t>
+                        </m:r>
+                        <m:r>
+                          <m:t>1</m:t>
+                        </m:r>
+                      </m:e>
+                    </m:d>
+                    <m:r>
+                      <m:t>,</m:t>
+                    </m:r>
+                    <m:r>
+                      <m:t>  </m:t>
+                    </m:r>
+                    <m:r>
+                      <m:rPr>
+                        <m:nor/>
+                        <m:sty m:val="p"/>
+                      </m:rPr>
+                      <m:t> if </m:t>
+                    </m:r>
+                    <m:r>
+                      <m:t>k</m:t>
+                    </m:r>
+                    <m:r>
+                      <m:t>≤</m:t>
+                    </m:r>
+                    <m:r>
+                      <m:t>0</m:t>
+                    </m:r>
+                    <m:r>
+                      <m:t>;</m:t>
+                    </m:r>
+                  </m:e>
+                </m:mr>
+              </m:m>
+            </m:e>
+          </m:d>
+        </m:oMath>
+      </m:oMathPara>
+    </w:p>
+    <w:p>
+      <w:pPr>
+        <w:pStyle w:val="FirstParagraph"/>
+      </w:pPr>
+      <w:r>
+        <w:t xml:space="preserve">which we can also approximate by examining the residuals for all areal units:</w:t>
+      </w:r>
+    </w:p>
+    <w:p>
+      <w:pPr>
+        <w:pStyle w:val="BodyText"/>
+      </w:pPr>
+      <m:oMathPara>
+        <m:oMathParaPr>
+          <m:jc m:val="center"/>
+        </m:oMathParaPr>
+        <m:oMath>
+          <m:r>
+            <m:rPr>
+              <m:nor/>
+              <m:sty m:val="p"/>
+            </m:rPr>
+            <m:t>Pr</m:t>
+          </m:r>
+          <m:d>
+            <m:dPr>
+              <m:begChr m:val="["/>
+              <m:endChr m:val="]"/>
+              <m:grow/>
+            </m:dPr>
+            <m:e>
+              <m:sSubSup>
+                <m:e>
+                  <m:r>
+                    <m:rPr>
+                      <m:sty m:val="p"/>
+                    </m:rPr>
+                    <m:t>e</m:t>
+                  </m:r>
+                  <m:r>
+                    <m:rPr>
+                      <m:sty m:val="p"/>
+                    </m:rPr>
+                    <m:t>r</m:t>
+                  </m:r>
+                  <m:r>
+                    <m:rPr>
+                      <m:sty m:val="p"/>
+                    </m:rPr>
+                    <m:t>r</m:t>
+                  </m:r>
+                  <m:r>
+                    <m:rPr>
+                      <m:sty m:val="p"/>
+                    </m:rPr>
+                    <m:t>o</m:t>
+                  </m:r>
+                  <m:r>
+                    <m:rPr>
+                      <m:sty m:val="p"/>
+                    </m:rPr>
+                    <m:t>r</m:t>
+                  </m:r>
+                </m:e>
+                <m:sub>
+                  <m:sSub>
+                    <m:e>
+                      <m:r>
+                        <m:t>j</m:t>
+                      </m:r>
+                    </m:e>
+                    <m:sub>
+                      <m:r>
+                        <m:t>1</m:t>
+                      </m:r>
+                    </m:sub>
+                  </m:sSub>
+                  <m:r>
+                    <m:t>,</m:t>
+                  </m:r>
+                  <m:sSub>
+                    <m:e>
+                      <m:r>
+                        <m:t>j</m:t>
+                      </m:r>
+                    </m:e>
+                    <m:sub>
+                      <m:r>
+                        <m:t>2</m:t>
+                      </m:r>
+                    </m:sub>
+                  </m:sSub>
+                  <m:r>
+                    <m:t>,</m:t>
+                  </m:r>
+                  <m:r>
+                    <m:t>…</m:t>
+                  </m:r>
+                  <m:r>
+                    <m:t>,</m:t>
+                  </m:r>
+                  <m:sSub>
+                    <m:e>
+                      <m:r>
+                        <m:t>j</m:t>
+                      </m:r>
+                    </m:e>
+                    <m:sub>
+                      <m:r>
+                        <m:t>J</m:t>
+                      </m:r>
+                    </m:sub>
+                  </m:sSub>
+                </m:sub>
+                <m:sup>
+                  <m:r>
+                    <m:t>D</m:t>
+                  </m:r>
+                  <m:r>
+                    <m:t>′</m:t>
+                  </m:r>
+                </m:sup>
+              </m:sSubSup>
+              <m:r>
+                <m:t>=</m:t>
+              </m:r>
+              <m:r>
+                <m:t>k</m:t>
+              </m:r>
+            </m:e>
+          </m:d>
+          <m:r>
+            <m:t>⪆</m:t>
+          </m:r>
+          <m:r>
+            <m:t>(</m:t>
+          </m:r>
+          <m:nary>
+            <m:naryPr>
+              <m:chr m:val="∑"/>
+              <m:limLoc m:val="undOvr"/>
+              <m:subHide m:val="0"/>
+              <m:supHide m:val="0"/>
+            </m:naryPr>
+            <m:sub>
+              <m:sSub>
+                <m:e>
+                  <m:r>
+                    <m:t>j</m:t>
+                  </m:r>
+                </m:e>
+                <m:sub>
+                  <m:r>
+                    <m:t>1</m:t>
+                  </m:r>
+                </m:sub>
+              </m:sSub>
+              <m:r>
+                <m:t>′</m:t>
+              </m:r>
+              <m:r>
+                <m:t>=</m:t>
+              </m:r>
+              <m:r>
+                <m:t>1</m:t>
+              </m:r>
+            </m:sub>
+            <m:sup>
+              <m:r>
+                <m:t>C</m:t>
+              </m:r>
+            </m:sup>
+            <m:e>
+              <m:nary>
+                <m:naryPr>
+                  <m:chr m:val="∑"/>
+                  <m:limLoc m:val="undOvr"/>
+                  <m:subHide m:val="0"/>
+                  <m:supHide m:val="0"/>
+                </m:naryPr>
+                <m:sub>
+                  <m:sSub>
+                    <m:e>
+                      <m:r>
+                        <m:t>j</m:t>
+                      </m:r>
+                    </m:e>
+                    <m:sub>
+                      <m:r>
+                        <m:t>2</m:t>
+                      </m:r>
+                    </m:sub>
+                  </m:sSub>
+                  <m:r>
+                    <m:t>′</m:t>
+                  </m:r>
+                  <m:r>
+                    <m:t>=</m:t>
+                  </m:r>
+                  <m:r>
+                    <m:t>1</m:t>
+                  </m:r>
+                </m:sub>
+                <m:sup>
+                  <m:r>
+                    <m:t>C</m:t>
+                  </m:r>
+                </m:sup>
+                <m:e>
+                  <m:r>
+                    <m:t>⋯</m:t>
+                  </m:r>
+                </m:e>
+              </m:nary>
+            </m:e>
+          </m:nary>
+          <m:nary>
+            <m:naryPr>
+              <m:chr m:val="∑"/>
+              <m:limLoc m:val="undOvr"/>
+              <m:subHide m:val="0"/>
+              <m:supHide m:val="0"/>
+            </m:naryPr>
+            <m:sub>
+              <m:sSub>
+                <m:e>
+                  <m:r>
+                    <m:t>j</m:t>
+                  </m:r>
+                </m:e>
+                <m:sub>
+                  <m:r>
+                    <m:t>J</m:t>
+                  </m:r>
+                </m:sub>
+              </m:sSub>
+              <m:r>
+                <m:t>′</m:t>
+              </m:r>
+              <m:r>
+                <m:t>=</m:t>
+              </m:r>
+              <m:r>
+                <m:t>1</m:t>
+              </m:r>
+            </m:sub>
+            <m:sup>
+              <m:r>
+                <m:t>C</m:t>
+              </m:r>
+            </m:sup>
+            <m:e>
+              <m:r>
+                <m:rPr>
+                  <m:sty m:val="b"/>
+                </m:rPr>
+                <m:t>1</m:t>
+              </m:r>
+            </m:e>
+          </m:nary>
+          <m:d>
+            <m:dPr>
+              <m:begChr m:val="["/>
+              <m:endChr m:val="]"/>
+              <m:grow/>
+            </m:dPr>
+            <m:e>
+              <m:d>
+                <m:dPr>
+                  <m:begChr m:val="{"/>
+                  <m:endChr m:val="}"/>
+                  <m:grow/>
+                </m:dPr>
+                <m:e>
+                  <m:sSubSup>
+                    <m:e>
+                      <m:r>
+                        <m:rPr>
+                          <m:sty m:val="p"/>
+                        </m:rPr>
+                        <m:t>e</m:t>
+                      </m:r>
+                      <m:r>
+                        <m:rPr>
+                          <m:sty m:val="p"/>
+                        </m:rPr>
+                        <m:t>r</m:t>
+                      </m:r>
+                      <m:r>
+                        <m:rPr>
+                          <m:sty m:val="p"/>
+                        </m:rPr>
+                        <m:t>r</m:t>
+                      </m:r>
+                      <m:r>
+                        <m:rPr>
+                          <m:sty m:val="p"/>
+                        </m:rPr>
+                        <m:t>o</m:t>
+                      </m:r>
+                      <m:r>
+                        <m:rPr>
+                          <m:sty m:val="p"/>
+                        </m:rPr>
+                        <m:t>r</m:t>
+                      </m:r>
+                    </m:e>
+                    <m:sub>
+                      <m:sSub>
+                        <m:e>
+                          <m:r>
+                            <m:t>j</m:t>
+                          </m:r>
+                        </m:e>
+                        <m:sub>
+                          <m:r>
+                            <m:t>1</m:t>
+                          </m:r>
+                        </m:sub>
+                      </m:sSub>
+                      <m:r>
+                        <m:t>′</m:t>
+                      </m:r>
+                      <m:r>
+                        <m:t>,</m:t>
+                      </m:r>
+                      <m:sSub>
+                        <m:e>
+                          <m:r>
+                            <m:t>j</m:t>
+                          </m:r>
+                        </m:e>
+                        <m:sub>
+                          <m:r>
+                            <m:t>2</m:t>
+                          </m:r>
+                        </m:sub>
+                      </m:sSub>
+                      <m:r>
+                        <m:t>′</m:t>
+                      </m:r>
+                      <m:r>
+                        <m:t>,</m:t>
+                      </m:r>
+                      <m:r>
+                        <m:t>…</m:t>
+                      </m:r>
+                      <m:r>
+                        <m:t>,</m:t>
+                      </m:r>
+                      <m:sSub>
+                        <m:e>
+                          <m:r>
+                            <m:t>j</m:t>
+                          </m:r>
+                        </m:e>
+                        <m:sub>
+                          <m:r>
+                            <m:t>J</m:t>
+                          </m:r>
+                        </m:sub>
+                      </m:sSub>
+                      <m:r>
+                        <m:t>′</m:t>
+                      </m:r>
+                    </m:sub>
+                    <m:sup>
+                      <m:r>
+                        <m:t>D</m:t>
+                      </m:r>
+                    </m:sup>
+                  </m:sSubSup>
+                  <m:r>
+                    <m:t>=</m:t>
+                  </m:r>
+                  <m:r>
+                    <m:t>k</m:t>
+                  </m:r>
+                  <m:r>
+                    <m:t>±</m:t>
+                  </m:r>
+                  <m:r>
+                    <m:t>1</m:t>
+                  </m:r>
+                </m:e>
+              </m:d>
+            </m:e>
+          </m:d>
+          <m:r>
+            <m:t>)</m:t>
+          </m:r>
+          <m:r>
+            <m:t>/</m:t>
+          </m:r>
+          <m:sSup>
+            <m:e>
+              <m:r>
+                <m:t>C</m:t>
+              </m:r>
+            </m:e>
+            <m:sup>
+              <m:r>
+                <m:t>J</m:t>
+              </m:r>
+            </m:sup>
+          </m:sSup>
+          <m:r>
+            <m:t>.</m:t>
+          </m:r>
+        </m:oMath>
+      </m:oMathPara>
     </w:p>
     <w:p>
       <w:pPr>
@@ -2504,40 +4296,19 @@
         </w:numPr>
       </w:pPr>
       <w:r>
-        <w:t xml:space="preserve">We calculated a measure of</w:t>
-      </w:r>
-      <w:r>
-        <w:t xml:space="preserve"> </w:t>
-      </w:r>
-      <w:r>
-        <w:t xml:space="preserve">“</w:t>
-      </w:r>
-      <w:r>
-        <w:t xml:space="preserve">empirical privacy loss</w:t>
-      </w:r>
-      <w:r>
-        <w:t xml:space="preserve">”</w:t>
-      </w:r>
-      <w:r>
-        <w:t xml:space="preserve">, inspired by</w:t>
-      </w:r>
-      <w:r>
-        <w:t xml:space="preserve"> </w:t>
-      </w:r>
-      <w:r>
-        <w:t xml:space="preserve">the definition of differential privacy. To measure empirical</w:t>
-      </w:r>
-      <w:r>
-        <w:t xml:space="preserve"> </w:t>
-      </w:r>
-      <w:r>
-        <w:t xml:space="preserve">privacy loss, we approximate the probability distribution of the</w:t>
-      </w:r>
-      <w:r>
-        <w:t xml:space="preserve"> </w:t>
-      </w:r>
-      <w:r>
-        <w:t xml:space="preserve">residuals</w:t>
+        <w:t xml:space="preserve">We calculated a measure of empirical privacy loss (EPL), inspired</w:t>
+      </w:r>
+      <w:r>
+        <w:t xml:space="preserve"> </w:t>
+      </w:r>
+      <w:r>
+        <w:t xml:space="preserve">by the definition of differential privacy. To measure EPL, we</w:t>
+      </w:r>
+      <w:r>
+        <w:t xml:space="preserve"> </w:t>
+      </w:r>
+      <w:r>
+        <w:t xml:space="preserve">approximated the probability distribution of the residuals</w:t>
       </w:r>
       <w:r>
         <w:t xml:space="preserve"> </w:t>
@@ -2567,13 +4338,13 @@
         <w:t xml:space="preserve"> </w:t>
       </w:r>
       <w:r>
-        <w:t xml:space="preserve">using Gaussian kernel density estimation</w:t>
-      </w:r>
-      <w:r>
-        <w:t xml:space="preserve"> </w:t>
-      </w:r>
-      <w:r>
-        <w:t xml:space="preserve">with a bandwidth of 0.1, and compare the log-ratio inspired by the</w:t>
+        <w:t xml:space="preserve">using Gaussian kernel density estimation with a</w:t>
+      </w:r>
+      <w:r>
+        <w:t xml:space="preserve"> </w:t>
+      </w:r>
+      <w:r>
+        <w:t xml:space="preserve">bandwidth of 0.1, and compare the log-ratio inspired by the</w:t>
       </w:r>
       <w:r>
         <w:t xml:space="preserve"> </w:t>
@@ -2698,25 +4469,13 @@
         </w:numPr>
       </w:pPr>
       <w:r>
-        <w:t xml:space="preserve">[Some words about why this is different that the worst-case</w:t>
-      </w:r>
-      <w:r>
-        <w:t xml:space="preserve"> </w:t>
-      </w:r>
-      <w:r>
-        <w:t xml:space="preserve">guarantee from epsilon-DP, perhaps based on email exchange with</w:t>
-      </w:r>
-      <w:r>
-        <w:t xml:space="preserve"> </w:t>
-      </w:r>
-      <w:r>
-        <w:t xml:space="preserve">Philip Leclerc.] We hypothesized that the EPL of TopDown will be</w:t>
-      </w:r>
-      <w:r>
-        <w:t xml:space="preserve"> </w:t>
-      </w:r>
-      <w:r>
-        <w:t xml:space="preserve">substantially smaller than the theoretical guarantee of</w:t>
+        <w:t xml:space="preserve">We hypothesized that the EPL of TopDown will be substantially</w:t>
+      </w:r>
+      <w:r>
+        <w:t xml:space="preserve"> </w:t>
+      </w:r>
+      <w:r>
+        <w:t xml:space="preserve">smaller than the theoretical guarantee of</w:t>
       </w:r>
       <w:r>
         <w:t xml:space="preserve"> </w:t>
@@ -2727,13 +4486,55 @@
         </m:r>
       </m:oMath>
       <w:r>
-        <w:t xml:space="preserve">.</w:t>
-      </w:r>
-      <w:r>
-        <w:t xml:space="preserve"> </w:t>
-      </w:r>
-      <w:r>
-        <w:t xml:space="preserve">However, it is possible that it will be</w:t>
+        <w:t xml:space="preserve">, which was</w:t>
+      </w:r>
+      <w:r>
+        <w:t xml:space="preserve"> </w:t>
+      </w:r>
+      <w:r>
+        <w:t xml:space="preserve">proven using the Sequential Composition Theorem, which provides an</w:t>
+      </w:r>
+      <w:r>
+        <w:t xml:space="preserve"> </w:t>
+      </w:r>
+      <w:r>
+        <w:t xml:space="preserve">inequality that is usually</w:t>
+      </w:r>
+      <w:r>
+        <w:t xml:space="preserve"> </w:t>
+      </w:r>
+      <w:r>
+        <w:rPr>
+          <w:i/>
+        </w:rPr>
+        <w:t xml:space="preserve">not</w:t>
+      </w:r>
+      <w:r>
+        <w:t xml:space="preserve"> </w:t>
+      </w:r>
+      <w:r>
+        <w:t xml:space="preserve">a tight</w:t>
+      </w:r>
+      <w:r>
+        <w:t xml:space="preserve"> </w:t>
+      </w:r>
+      <w:r>
+        <w:t xml:space="preserve">bound.</w:t>
+      </w:r>
+      <w:r>
+        <w:t xml:space="preserve">[10]</w:t>
+      </w:r>
+      <w:r>
+        <w:t xml:space="preserve"> </w:t>
+      </w:r>
+      <w:r>
+        <w:t xml:space="preserve">However, it is possible that it will</w:t>
+      </w:r>
+      <w:r>
+        <w:t xml:space="preserve"> </w:t>
+      </w:r>
+      <w:r>
+        <w:t xml:space="preserve">be</w:t>
       </w:r>
       <w:r>
         <w:t xml:space="preserve"> </w:t>
@@ -2759,13 +4560,13 @@
         </m:r>
       </m:oMath>
       <w:r>
-        <w:t xml:space="preserve">, due to the difficult-to-predict impact of including</w:t>
-      </w:r>
-      <w:r>
-        <w:t xml:space="preserve"> </w:t>
-      </w:r>
-      <w:r>
-        <w:t xml:space="preserve">certain invariants.</w:t>
+        <w:t xml:space="preserve">, due to the difficult-to-predict</w:t>
+      </w:r>
+      <w:r>
+        <w:t xml:space="preserve"> </w:t>
+      </w:r>
+      <w:r>
+        <w:t xml:space="preserve">impact of including certain invariants.</w:t>
       </w:r>
     </w:p>
     <w:p>
@@ -2788,19 +4589,49 @@
         <w:t xml:space="preserve"> </w:t>
       </w:r>
       <w:r>
-        <w:t xml:space="preserve">diversity. [More detail about the theory behind this hypothesis,</w:t>
-      </w:r>
-      <w:r>
-        <w:t xml:space="preserve"> </w:t>
-      </w:r>
-      <w:r>
-        <w:t xml:space="preserve">and the competing theory that it is about geographic unit size.]</w:t>
-      </w:r>
-      <w:r>
-        <w:t xml:space="preserve"> </w:t>
-      </w:r>
-      <w:r>
-        <w:t xml:space="preserve">For each geographic area, we constructed a</w:t>
+        <w:t xml:space="preserve">diversity. We based this hypothesis on the expected impact of the</w:t>
+      </w:r>
+      <w:r>
+        <w:t xml:space="preserve"> </w:t>
+      </w:r>
+      <w:r>
+        <w:t xml:space="preserve">non-negativity constraints included in the optimization steps of</w:t>
+      </w:r>
+      <w:r>
+        <w:t xml:space="preserve"> </w:t>
+      </w:r>
+      <w:r>
+        <w:t xml:space="preserve">the TopDown algorithm. For each detailed query with a negative</w:t>
+      </w:r>
+      <w:r>
+        <w:t xml:space="preserve"> </w:t>
+      </w:r>
+      <w:r>
+        <w:t xml:space="preserve">value for its noisy count, the optimization step will increase the</w:t>
+      </w:r>
+      <w:r>
+        <w:t xml:space="preserve"> </w:t>
+      </w:r>
+      <w:r>
+        <w:t xml:space="preserve">value to make the results logical, and this reduction in variance</w:t>
+      </w:r>
+      <w:r>
+        <w:t xml:space="preserve"> </w:t>
+      </w:r>
+      <w:r>
+        <w:t xml:space="preserve">must tradeoff some increase in bias. To quantify the scale of the</w:t>
+      </w:r>
+      <w:r>
+        <w:t xml:space="preserve"> </w:t>
+      </w:r>
+      <w:r>
+        <w:t xml:space="preserve">bias introduced by optimization, for each geographic area, we</w:t>
+      </w:r>
+      <w:r>
+        <w:t xml:space="preserve"> </w:t>
+      </w:r>
+      <w:r>
+        <w:t xml:space="preserve">constructed a</w:t>
       </w:r>
       <w:r>
         <w:t xml:space="preserve"> </w:t>
@@ -2818,25 +4649,25 @@
         <w:t xml:space="preserve"> </w:t>
       </w:r>
       <w:r>
-        <w:t xml:space="preserve">by</w:t>
-      </w:r>
-      <w:r>
-        <w:t xml:space="preserve"> </w:t>
-      </w:r>
-      <w:r>
-        <w:t xml:space="preserve">counting the cells of the detailed histogram that contained a true</w:t>
-      </w:r>
-      <w:r>
-        <w:t xml:space="preserve"> </w:t>
-      </w:r>
-      <w:r>
-        <w:t xml:space="preserve">count of zero, and we examined the bias (mean residual) of the</w:t>
-      </w:r>
-      <w:r>
-        <w:t xml:space="preserve"> </w:t>
-      </w:r>
-      <w:r>
-        <w:t xml:space="preserve">corresponding counts from TopDown stratified by homogeneity index.</w:t>
+        <w:t xml:space="preserve">by counting the cells of the</w:t>
+      </w:r>
+      <w:r>
+        <w:t xml:space="preserve"> </w:t>
+      </w:r>
+      <w:r>
+        <w:t xml:space="preserve">detailed histogram that contained a true count of zero, and we</w:t>
+      </w:r>
+      <w:r>
+        <w:t xml:space="preserve"> </w:t>
+      </w:r>
+      <w:r>
+        <w:t xml:space="preserve">examined the bias (mean residual) of the corresponding counts from</w:t>
+      </w:r>
+      <w:r>
+        <w:t xml:space="preserve"> </w:t>
+      </w:r>
+      <w:r>
+        <w:t xml:space="preserve">TopDown stratified by homogeneity index.</w:t>
       </w:r>
     </w:p>
     <w:p>
@@ -5240,7 +7071,7 @@
       </w:r>
       <w:bookmarkEnd w:id="39"/>
     </w:p>
-    <w:bookmarkStart w:id="52" w:name="refs"/>
+    <w:bookmarkStart w:id="54" w:name="refs"/>
     <w:bookmarkStart w:id="40" w:name="ref-garfinkel2019understanding"/>
     <w:p>
       <w:pPr>
@@ -5394,7 +7225,34 @@
       </w:r>
     </w:p>
     <w:bookmarkEnd w:id="51"/>
-    <w:bookmarkEnd w:id="52"/>
+    <w:bookmarkStart w:id="53" w:name="ref-flaxman2019empirical"/>
+    <w:p>
+      <w:pPr>
+        <w:pStyle w:val="Bibliography"/>
+      </w:pPr>
+      <w:r>
+        <w:t xml:space="preserve">10. Flaxman AD. Empirical quantification of privacy loss with examples relevant to the 2020 US Census.</w:t>
+      </w:r>
+      <w:r>
+        <w:t xml:space="preserve"> </w:t>
+      </w:r>
+      <w:hyperlink r:id="rId52">
+        <w:r>
+          <w:rPr>
+            <w:rStyle w:val="Hyperlink"/>
+          </w:rPr>
+          <w:t xml:space="preserve">https://github.com/aflaxman/eqpl_w_examples</w:t>
+        </w:r>
+      </w:hyperlink>
+      <w:r>
+        <w:t xml:space="preserve">; 2019.</w:t>
+      </w:r>
+      <w:r>
+        <w:t xml:space="preserve"> </w:t>
+      </w:r>
+    </w:p>
+    <w:bookmarkEnd w:id="53"/>
+    <w:bookmarkEnd w:id="54"/>
     <w:sectPr/>
   </w:body>
 </w:document>

</xml_diff>

<commit_message>
WIP: edits from ADF and SP word doc
</commit_message>
<xml_diff>
--- a/dp_2020_census.docx
+++ b/dp_2020_census.docx
@@ -17,7 +17,7 @@
         <w:pStyle w:val="FirstParagraph"/>
       </w:pPr>
       <w:r>
-        <w:t xml:space="preserve">Samantha Petti and Abraham D. Flaxman, 2019-10-07</w:t>
+        <w:t xml:space="preserve">Samantha Petti and Abraham D. Flaxman, 2019-11-07T16</w:t>
       </w:r>
     </w:p>
     <w:p>
@@ -144,13 +144,16 @@
         <w:t xml:space="preserve"> </w:t>
       </w:r>
       <w:r>
-        <w:t xml:space="preserve">each State</w:t>
+        <w:t xml:space="preserve">each State,</w:t>
       </w:r>
       <w:r>
         <w:t xml:space="preserve">”</w:t>
       </w:r>
       <w:r>
-        <w:t xml:space="preserve">, and in 2020 this effort is likely to cost over fifteen</w:t>
+        <w:t xml:space="preserve"> </w:t>
+      </w:r>
+      <w:r>
+        <w:t xml:space="preserve">and in 2020 this effort is likely to cost over fifteen</w:t>
       </w:r>
       <w:r>
         <w:t xml:space="preserve"> </w:t>
@@ -192,7 +195,7 @@
         <w:t xml:space="preserve"> </w:t>
       </w:r>
       <w:r>
-        <w:t xml:space="preserve">national, state, and local level. Data from the decennial census will</w:t>
+        <w:t xml:space="preserve">national, state, and local levels. Data from the decennial census will</w:t>
       </w:r>
       <w:r>
         <w:t xml:space="preserve"> </w:t>
@@ -305,37 +308,55 @@
         <w:t xml:space="preserve"> </w:t>
       </w:r>
       <w:r>
-        <w:t xml:space="preserve">approach allows a more precise accounting of the noise introduced by</w:t>
-      </w:r>
-      <w:r>
-        <w:t xml:space="preserve"> </w:t>
-      </w:r>
-      <w:r>
-        <w:t xml:space="preserve">the process, it also risks reducing the utility of census data—it</w:t>
-      </w:r>
-      <w:r>
-        <w:t xml:space="preserve"> </w:t>
-      </w:r>
-      <w:r>
-        <w:t xml:space="preserve">may produce counts that are substantially noisier than the previous</w:t>
-      </w:r>
-      <w:r>
-        <w:t xml:space="preserve"> </w:t>
-      </w:r>
-      <w:r>
-        <w:t xml:space="preserve">disclosure avoidance system, which was based on a technique called</w:t>
-      </w:r>
-      <w:r>
-        <w:t xml:space="preserve"> </w:t>
-      </w:r>
-      <w:r>
-        <w:t xml:space="preserve">swapping, and relied on the details of the swapping procedure being</w:t>
-      </w:r>
-      <w:r>
-        <w:t xml:space="preserve"> </w:t>
-      </w:r>
-      <w:r>
-        <w:t xml:space="preserve">secret.</w:t>
+        <w:t xml:space="preserve">approach allows a more precise accounting of the variation introduced</w:t>
+      </w:r>
+      <w:r>
+        <w:t xml:space="preserve"> </w:t>
+      </w:r>
+      <w:r>
+        <w:t xml:space="preserve">by the process, it also risks reducing the utility of census data—it</w:t>
+      </w:r>
+      <w:r>
+        <w:t xml:space="preserve"> </w:t>
+      </w:r>
+      <w:r>
+        <w:t xml:space="preserve">may produce counts that are substantially less accurate than the</w:t>
+      </w:r>
+      <w:r>
+        <w:t xml:space="preserve"> </w:t>
+      </w:r>
+      <w:r>
+        <w:t xml:space="preserve">previous disclosure avoidance system, which was based on redacting the</w:t>
+      </w:r>
+      <w:r>
+        <w:t xml:space="preserve"> </w:t>
+      </w:r>
+      <w:r>
+        <w:t xml:space="preserve">values of table cells below a certain size (cell suppression) and a</w:t>
+      </w:r>
+      <w:r>
+        <w:t xml:space="preserve"> </w:t>
+      </w:r>
+      <w:r>
+        <w:t xml:space="preserve">technique called swapping, where pairs of households with similar</w:t>
+      </w:r>
+      <w:r>
+        <w:t xml:space="preserve"> </w:t>
+      </w:r>
+      <w:r>
+        <w:t xml:space="preserve">structures but different locations had their location information</w:t>
+      </w:r>
+      <w:r>
+        <w:t xml:space="preserve"> </w:t>
+      </w:r>
+      <w:r>
+        <w:t xml:space="preserve">exchanged in a way that required that the details of the swapping</w:t>
+      </w:r>
+      <w:r>
+        <w:t xml:space="preserve"> </w:t>
+      </w:r>
+      <w:r>
+        <w:t xml:space="preserve">procedure be kept secret.</w:t>
       </w:r>
       <w:r>
         <w:t xml:space="preserve">[6]</w:t>
@@ -544,7 +565,7 @@
         <w:pStyle w:val="BodyText"/>
       </w:pPr>
       <w:r>
-        <w:t xml:space="preserve">To be precise, randomized algorithm</w:t>
+        <w:t xml:space="preserve">To be precise, a randomized algorithm</w:t>
       </w:r>
       <w:r>
         <w:t xml:space="preserve"> </w:t>
@@ -769,7 +790,7 @@
         <w:t xml:space="preserve"> </w:t>
       </w:r>
       <w:r>
-        <w:t xml:space="preserve">adding random noise.</w:t>
+        <w:t xml:space="preserve">adding random variation.</w:t>
       </w:r>
       <w:r>
         <w:t xml:space="preserve">[5]</w:t>
@@ -798,13 +819,13 @@
         <w:t xml:space="preserve"> </w:t>
       </w:r>
       <w:r>
-        <w:t xml:space="preserve">there are certain counts in the census that will be published exactly</w:t>
-      </w:r>
-      <w:r>
-        <w:t xml:space="preserve"> </w:t>
-      </w:r>
-      <w:r>
-        <w:t xml:space="preserve">as enumerated, without any variation caused by adding noise. These</w:t>
+        <w:t xml:space="preserve">there are certain counts in the census that will be published precisely</w:t>
+      </w:r>
+      <w:r>
+        <w:t xml:space="preserve"> </w:t>
+      </w:r>
+      <w:r>
+        <w:t xml:space="preserve">as enumerated, without any variation added. These</w:t>
       </w:r>
       <w:r>
         <w:t xml:space="preserve"> </w:t>
@@ -837,13 +858,13 @@
         <w:t xml:space="preserve"> </w:t>
       </w:r>
       <w:r>
-        <w:t xml:space="preserve">invariants. There are also inequalities that will be enforced, such</w:t>
-      </w:r>
-      <w:r>
-        <w:t xml:space="preserve"> </w:t>
-      </w:r>
-      <w:r>
-        <w:t xml:space="preserve">as requiring the total count of people in an enumeration district to</w:t>
+        <w:t xml:space="preserve">invariants. There are also inequalities that will be enforced. The E2E test</w:t>
+      </w:r>
+      <w:r>
+        <w:t xml:space="preserve"> </w:t>
+      </w:r>
+      <w:r>
+        <w:t xml:space="preserve">required the total count of people in an enumeration district to</w:t>
       </w:r>
       <w:r>
         <w:t xml:space="preserve"> </w:t>
@@ -908,67 +929,73 @@
         <w:t xml:space="preserve"> </w:t>
       </w:r>
       <w:r>
-        <w:t xml:space="preserve">step (Noisy Histogram) adds noise from a carefully chosen distribution</w:t>
-      </w:r>
-      <w:r>
-        <w:t xml:space="preserve"> </w:t>
-      </w:r>
-      <w:r>
-        <w:t xml:space="preserve">to the data counts. This produces a set of noisy counts. The noisy</w:t>
-      </w:r>
-      <w:r>
-        <w:t xml:space="preserve"> </w:t>
-      </w:r>
-      <w:r>
-        <w:t xml:space="preserve">counts might have negative counts or violate invariants or other</w:t>
-      </w:r>
-      <w:r>
-        <w:t xml:space="preserve"> </w:t>
-      </w:r>
-      <w:r>
-        <w:t xml:space="preserve">inequalities or be inconsistent with the counts one level up in the</w:t>
-      </w:r>
-      <w:r>
-        <w:t xml:space="preserve"> </w:t>
-      </w:r>
-      <w:r>
-        <w:t xml:space="preserve">geographic hierarchy. The second step (Optimize) adjusts the</w:t>
-      </w:r>
-      <w:r>
-        <w:t xml:space="preserve"> </w:t>
-      </w:r>
-      <w:r>
-        <w:t xml:space="preserve">histogram to be close as possible to the noisy counts, subject to the</w:t>
-      </w:r>
-      <w:r>
-        <w:t xml:space="preserve"> </w:t>
-      </w:r>
-      <w:r>
-        <w:t xml:space="preserve">constraints that all counts be non-negative and consistent with each</w:t>
-      </w:r>
-      <w:r>
-        <w:t xml:space="preserve"> </w:t>
-      </w:r>
-      <w:r>
-        <w:t xml:space="preserve">other and the higher levels of the hierarchy, and satisfy the</w:t>
-      </w:r>
-      <w:r>
-        <w:t xml:space="preserve"> </w:t>
-      </w:r>
-      <w:r>
-        <w:t xml:space="preserve">invariants and inequalities. These two steps are performed for each</w:t>
-      </w:r>
-      <w:r>
-        <w:t xml:space="preserve"> </w:t>
-      </w:r>
-      <w:r>
-        <w:t xml:space="preserve">geographic level, from the coarsest to the finest. Each level is</w:t>
-      </w:r>
-      <w:r>
-        <w:t xml:space="preserve"> </w:t>
-      </w:r>
-      <w:r>
-        <w:t xml:space="preserve">assigned a privacy budget</w:t>
+        <w:t xml:space="preserve">step (Imprecise Histogram) adds variation from a carefully chosen</w:t>
+      </w:r>
+      <w:r>
+        <w:t xml:space="preserve"> </w:t>
+      </w:r>
+      <w:r>
+        <w:t xml:space="preserve">distribution to the stratified counts of individuals. This produces a</w:t>
+      </w:r>
+      <w:r>
+        <w:t xml:space="preserve"> </w:t>
+      </w:r>
+      <w:r>
+        <w:t xml:space="preserve">set of counts with illogical inconsistencies. For example, the</w:t>
+      </w:r>
+      <w:r>
+        <w:t xml:space="preserve"> </w:t>
+      </w:r>
+      <w:r>
+        <w:t xml:space="preserve">imprecise histogram counts might be negative, violate</w:t>
+      </w:r>
+      <w:r>
+        <w:t xml:space="preserve"> </w:t>
+      </w:r>
+      <w:r>
+        <w:t xml:space="preserve">invariants or other inequalities, or be inconsistent with the counts</w:t>
+      </w:r>
+      <w:r>
+        <w:t xml:space="preserve"> </w:t>
+      </w:r>
+      <w:r>
+        <w:t xml:space="preserve">one level up in the geographic hierarchy. The second step (Optimize)</w:t>
+      </w:r>
+      <w:r>
+        <w:t xml:space="preserve"> </w:t>
+      </w:r>
+      <w:r>
+        <w:t xml:space="preserve">adjusts the histogram to be close as possible to the imprecise counts,</w:t>
+      </w:r>
+      <w:r>
+        <w:t xml:space="preserve"> </w:t>
+      </w:r>
+      <w:r>
+        <w:t xml:space="preserve">subject to the constraints that all counts be non-negative,</w:t>
+      </w:r>
+      <w:r>
+        <w:t xml:space="preserve"> </w:t>
+      </w:r>
+      <w:r>
+        <w:t xml:space="preserve">consistent with each other and the higher levels of the hierarchy, and</w:t>
+      </w:r>
+      <w:r>
+        <w:t xml:space="preserve"> </w:t>
+      </w:r>
+      <w:r>
+        <w:t xml:space="preserve">satisfy the invariants and inequalities. These two steps are</w:t>
+      </w:r>
+      <w:r>
+        <w:t xml:space="preserve"> </w:t>
+      </w:r>
+      <w:r>
+        <w:t xml:space="preserve">performed for each geographic level, from the coarsest to the finest.</w:t>
+      </w:r>
+      <w:r>
+        <w:t xml:space="preserve"> </w:t>
+      </w:r>
+      <w:r>
+        <w:t xml:space="preserve">Each level is assigned a privacy budget</w:t>
       </w:r>
       <w:r>
         <w:t xml:space="preserve"> </w:t>
@@ -991,13 +1018,19 @@
         <w:t xml:space="preserve"> </w:t>
       </w:r>
       <w:r>
-        <w:t xml:space="preserve">(which governs how much noise</w:t>
-      </w:r>
-      <w:r>
-        <w:t xml:space="preserve"> </w:t>
-      </w:r>
-      <w:r>
-        <w:t xml:space="preserve">to add in the Noisy Histogram step), and the entire algorithm achieves</w:t>
+        <w:t xml:space="preserve">(which governs</w:t>
+      </w:r>
+      <w:r>
+        <w:t xml:space="preserve"> </w:t>
+      </w:r>
+      <w:r>
+        <w:t xml:space="preserve">how much variation to add in the Imprecise Histogram step), and the entire</w:t>
+      </w:r>
+      <w:r>
+        <w:t xml:space="preserve"> </w:t>
+      </w:r>
+      <w:r>
+        <w:t xml:space="preserve">algorithm achieves</w:t>
       </w:r>
       <w:r>
         <w:t xml:space="preserve"> </w:t>
@@ -1060,40 +1093,34 @@
         </m:nary>
       </m:oMath>
       <w:r>
-        <w:t xml:space="preserve">. The 2020 US</w:t>
-      </w:r>
-      <w:r>
-        <w:t xml:space="preserve"> </w:t>
-      </w:r>
-      <w:r>
-        <w:t xml:space="preserve">Census data will have six geographic levels, nested hierarchically:</w:t>
-      </w:r>
-      <w:r>
-        <w:t xml:space="preserve"> </w:t>
-      </w:r>
-      <w:r>
-        <w:t xml:space="preserve">national, state, county, census tracts, block groups, and blocks; but</w:t>
-      </w:r>
-      <w:r>
-        <w:t xml:space="preserve"> </w:t>
-      </w:r>
-      <w:r>
-        <w:t xml:space="preserve">in the 1940 E2E test, only national, state, county, and district</w:t>
-      </w:r>
-      <w:r>
-        <w:t xml:space="preserve"> </w:t>
-      </w:r>
-      <w:r>
-        <w:t xml:space="preserve">levels were included.</w:t>
+        <w:t xml:space="preserve">. The 2020 US Census data will have six geographic levels,</w:t>
+      </w:r>
+      <w:r>
+        <w:t xml:space="preserve"> </w:t>
+      </w:r>
+      <w:r>
+        <w:t xml:space="preserve">nested hierarchically: national, state, county, census tracts, block</w:t>
+      </w:r>
+      <w:r>
+        <w:t xml:space="preserve"> </w:t>
+      </w:r>
+      <w:r>
+        <w:t xml:space="preserve">groups, and blocks; but in the 1940 E2E test, only national, state,</w:t>
+      </w:r>
+      <w:r>
+        <w:t xml:space="preserve"> </w:t>
+      </w:r>
+      <w:r>
+        <w:t xml:space="preserve">county, and district levels were included.</w:t>
       </w:r>
     </w:p>
     <w:p>
       <w:pPr>
         <w:pStyle w:val="Heading3"/>
       </w:pPr>
-      <w:bookmarkStart w:id="24" w:name="step-one-noisy-histogram"/>
-      <w:r>
-        <w:t xml:space="preserve">Step One: Noisy Histogram</w:t>
+      <w:bookmarkStart w:id="24" w:name="step-one-imprecise-histogram"/>
+      <w:r>
+        <w:t xml:space="preserve">Step One: Imprecise Histogram</w:t>
       </w:r>
       <w:bookmarkEnd w:id="24"/>
     </w:p>
@@ -1108,37 +1135,55 @@
         <w:t xml:space="preserve"> </w:t>
       </w:r>
       <w:r>
-        <w:t xml:space="preserve">random noise in a flexible way that allowed the user to choose what</w:t>
-      </w:r>
-      <w:r>
-        <w:t xml:space="preserve"> </w:t>
-      </w:r>
-      <w:r>
-        <w:t xml:space="preserve">statistics are the most important to keep accurate. The noise was</w:t>
-      </w:r>
-      <w:r>
-        <w:t xml:space="preserve"> </w:t>
-      </w:r>
-      <w:r>
-        <w:t xml:space="preserve">added to the detailed histogram counts for the level and also to a</w:t>
-      </w:r>
-      <w:r>
-        <w:t xml:space="preserve"> </w:t>
-      </w:r>
-      <w:r>
-        <w:t xml:space="preserve">preselected set of aggregate statistics. Aggregate statistics are</w:t>
-      </w:r>
-      <w:r>
-        <w:t xml:space="preserve"> </w:t>
-      </w:r>
-      <w:r>
-        <w:t xml:space="preserve">sets of histogram count sums specified by some characteristics. For</w:t>
-      </w:r>
-      <w:r>
-        <w:t xml:space="preserve"> </w:t>
-      </w:r>
-      <w:r>
-        <w:t xml:space="preserve">example, the</w:t>
+        <w:t xml:space="preserve">random variation in a flexible way that allowed the user to choose</w:t>
+      </w:r>
+      <w:r>
+        <w:t xml:space="preserve"> </w:t>
+      </w:r>
+      <w:r>
+        <w:t xml:space="preserve">what statistics are the most important to keep accurate. The variation</w:t>
+      </w:r>
+      <w:r>
+        <w:t xml:space="preserve"> </w:t>
+      </w:r>
+      <w:r>
+        <w:t xml:space="preserve">was added to the detailed histogram counts for the level and also to a</w:t>
+      </w:r>
+      <w:r>
+        <w:t xml:space="preserve"> </w:t>
+      </w:r>
+      <w:r>
+        <w:t xml:space="preserve">preselected set of aggregate statistics. The detailed histogram counts</w:t>
+      </w:r>
+      <w:r>
+        <w:t xml:space="preserve"> </w:t>
+      </w:r>
+      <w:r>
+        <w:t xml:space="preserve">stratified the population of each geographic by age (two values:</w:t>
+      </w:r>
+      <w:r>
+        <w:t xml:space="preserve"> </w:t>
+      </w:r>
+      <w:r>
+        <w:t xml:space="preserve">under-18-year-olds and 18-plus), race (six values), ethnicity (two</w:t>
+      </w:r>
+      <w:r>
+        <w:t xml:space="preserve"> </w:t>
+      </w:r>
+      <w:r>
+        <w:t xml:space="preserve">values: hispanic and non-hispanic), and household/group-quarters type</w:t>
+      </w:r>
+      <w:r>
+        <w:t xml:space="preserve"> </w:t>
+      </w:r>
+      <w:r>
+        <w:t xml:space="preserve">(6 values). The aggregate statistics are sets of histogram count sums</w:t>
+      </w:r>
+      <w:r>
+        <w:t xml:space="preserve"> </w:t>
+      </w:r>
+      <w:r>
+        <w:t xml:space="preserve">specified by some characteristics. For example, the</w:t>
       </w:r>
       <w:r>
         <w:t xml:space="preserve"> </w:t>
@@ -1156,31 +1201,33 @@
         <w:t xml:space="preserve"> </w:t>
       </w:r>
       <w:r>
-        <w:t xml:space="preserve">aggregate statistic contains set of four</w:t>
-      </w:r>
-      <w:r>
-        <w:t xml:space="preserve"> </w:t>
-      </w:r>
-      <w:r>
-        <w:t xml:space="preserve">counts: people of Hispanic ethnicity under age 18, of Hispanic</w:t>
-      </w:r>
-      <w:r>
-        <w:t xml:space="preserve"> </w:t>
-      </w:r>
-      <w:r>
-        <w:t xml:space="preserve">ethnicity age 18 and over, of non-Hispanic ethnicity under age 18, and</w:t>
-      </w:r>
-      <w:r>
-        <w:t xml:space="preserve"> </w:t>
-      </w:r>
-      <w:r>
-        <w:t xml:space="preserve">of non-Hispanic ethnicity age 18 and over. The E2E test included two</w:t>
-      </w:r>
-      <w:r>
-        <w:t xml:space="preserve"> </w:t>
-      </w:r>
-      <w:r>
-        <w:t xml:space="preserve">such aggregate statistics (internally called</w:t>
+        <w:t xml:space="preserve">aggregate statistic contains set of four counts: people of Hispanic</w:t>
+      </w:r>
+      <w:r>
+        <w:t xml:space="preserve"> </w:t>
+      </w:r>
+      <w:r>
+        <w:t xml:space="preserve">ethnicity under age 18, of Hispanic ethnicity age 18 and over, of</w:t>
+      </w:r>
+      <w:r>
+        <w:t xml:space="preserve"> </w:t>
+      </w:r>
+      <w:r>
+        <w:t xml:space="preserve">non-Hispanic ethnicity under age 18, and of non-Hispanic ethnicity age</w:t>
+      </w:r>
+      <w:r>
+        <w:t xml:space="preserve"> </w:t>
+      </w:r>
+      <w:r>
+        <w:t xml:space="preserve">18 and over.</w:t>
+      </w:r>
+    </w:p>
+    <w:p>
+      <w:pPr>
+        <w:pStyle w:val="BodyText"/>
+      </w:pPr>
+      <w:r>
+        <w:t xml:space="preserve">The aggregate statistics (internally called</w:t>
       </w:r>
       <w:r>
         <w:t xml:space="preserve"> </w:t>
@@ -1195,13 +1242,25 @@
         <w:t xml:space="preserve">”</w:t>
       </w:r>
       <w:r>
-        <w:t xml:space="preserve">): a</w:t>
-      </w:r>
-      <w:r>
-        <w:t xml:space="preserve"> </w:t>
-      </w:r>
-      <w:r>
-        <w:t xml:space="preserve">group-quarters query, which increases the accuracy of the count of</w:t>
+        <w:t xml:space="preserve">) afford a way</w:t>
+      </w:r>
+      <w:r>
+        <w:t xml:space="preserve"> </w:t>
+      </w:r>
+      <w:r>
+        <w:t xml:space="preserve">to choose specific statistics that are more important to keep</w:t>
+      </w:r>
+      <w:r>
+        <w:t xml:space="preserve"> </w:t>
+      </w:r>
+      <w:r>
+        <w:t xml:space="preserve">accurate, and the E2E test included two such aggregates: a</w:t>
+      </w:r>
+      <w:r>
+        <w:t xml:space="preserve"> </w:t>
+      </w:r>
+      <w:r>
+        <w:t xml:space="preserve">household/group-quarters query, which increases the accuracy of the count of</w:t>
       </w:r>
       <w:r>
         <w:t xml:space="preserve"> </w:t>
@@ -1287,7 +1346,7 @@
         <w:pStyle w:val="BodyText"/>
       </w:pPr>
       <w:r>
-        <w:t xml:space="preserve">The epsilon budget of the level governed how much total random noise</w:t>
+        <w:t xml:space="preserve">The epsilon budget of the level governed how much total random variation</w:t>
       </w:r>
       <w:r>
         <w:t xml:space="preserve"> </w:t>
@@ -1299,7 +1358,7 @@
         <w:t xml:space="preserve"> </w:t>
       </w:r>
       <w:r>
-        <w:t xml:space="preserve">how the noise was allocated between the histogram counts and each type</w:t>
+        <w:t xml:space="preserve">how the variance was allocated between the histogram counts and each type</w:t>
       </w:r>
       <w:r>
         <w:t xml:space="preserve"> </w:t>
@@ -1486,7 +1545,7 @@
         <w:t xml:space="preserve"> </w:t>
       </w:r>
       <w:r>
-        <w:t xml:space="preserve">noise was added independently to each count according to the follow</w:t>
+        <w:t xml:space="preserve">variance was added independently to each count according to the follow</w:t>
       </w:r>
       <w:r>
         <w:t xml:space="preserve"> </w:t>
@@ -1509,7 +1568,7 @@
               <m:nor/>
               <m:sty m:val="p"/>
             </m:rPr>
-            <m:t>noisy detailed histogram count</m:t>
+            <m:t>imprecise detailed histogram count</m:t>
           </m:r>
           <m:r>
             <m:t>=</m:t>
@@ -1519,7 +1578,7 @@
               <m:nor/>
               <m:sty m:val="p"/>
             </m:rPr>
-            <m:t>true detailed histogram count</m:t>
+            <m:t>precise detailed histogram count</m:t>
           </m:r>
           <m:r>
             <m:t>+</m:t>
@@ -1559,7 +1618,7 @@
               <m:nor/>
               <m:sty m:val="p"/>
             </m:rPr>
-            <m:t>noisy aggregate stat </m:t>
+            <m:t>imprecise aggregate stat </m:t>
           </m:r>
           <m:r>
             <m:t>j</m:t>
@@ -1572,7 +1631,7 @@
               <m:nor/>
               <m:sty m:val="p"/>
             </m:rPr>
-            <m:t> true aggregate stat </m:t>
+            <m:t> precise aggregate stat </m:t>
           </m:r>
           <m:r>
             <m:t>j</m:t>
@@ -1788,7 +1847,7 @@
         <w:pStyle w:val="FirstParagraph"/>
       </w:pPr>
       <w:r>
-        <w:t xml:space="preserve">The noisy counts and noisy aggregate statistics are unbiased estimates</w:t>
+        <w:t xml:space="preserve">The imprecise counts and imprecise aggregate statistics are unbiased estimates</w:t>
       </w:r>
       <w:r>
         <w:t xml:space="preserve"> </w:t>
@@ -1893,13 +1952,13 @@
         <w:t xml:space="preserve"> </w:t>
       </w:r>
       <w:r>
-        <w:t xml:space="preserve">parameter for the geometric noise added. A higher privacy budget means</w:t>
-      </w:r>
-      <w:r>
-        <w:t xml:space="preserve"> </w:t>
-      </w:r>
-      <w:r>
-        <w:t xml:space="preserve">the noise added is more concentrated around zero, and therefore the</w:t>
+        <w:t xml:space="preserve">parameter for the geometric random variable added. A higher privacy budget means</w:t>
+      </w:r>
+      <w:r>
+        <w:t xml:space="preserve"> </w:t>
+      </w:r>
+      <w:r>
+        <w:t xml:space="preserve">the variance added is more concentrated around zero, and therefore the</w:t>
       </w:r>
       <w:r>
         <w:t xml:space="preserve"> </w:t>
@@ -1937,13 +1996,13 @@
         <w:pStyle w:val="BodyText"/>
       </w:pPr>
       <w:r>
-        <w:t xml:space="preserve">The noise added to each histogram count comes from the same</w:t>
-      </w:r>
-      <w:r>
-        <w:t xml:space="preserve"> </w:t>
-      </w:r>
-      <w:r>
-        <w:t xml:space="preserve">distribution, and is independent of all other added noise; the noise</w:t>
+        <w:t xml:space="preserve">The variation added to each histogram count comes from the same</w:t>
+      </w:r>
+      <w:r>
+        <w:t xml:space="preserve"> </w:t>
+      </w:r>
+      <w:r>
+        <w:t xml:space="preserve">distribution, and is independent of all other added variation; the variance</w:t>
       </w:r>
       <w:r>
         <w:t xml:space="preserve"> </w:t>
@@ -1985,37 +2044,43 @@
         <w:pStyle w:val="FirstParagraph"/>
       </w:pPr>
       <w:r>
-        <w:t xml:space="preserve">In this step, the synthetic data is created from the noisy data by</w:t>
-      </w:r>
-      <w:r>
-        <w:t xml:space="preserve"> </w:t>
-      </w:r>
-      <w:r>
-        <w:t xml:space="preserve">optimizing a quadratic objective subject to a system of linear</w:t>
-      </w:r>
-      <w:r>
-        <w:t xml:space="preserve"> </w:t>
-      </w:r>
-      <w:r>
-        <w:t xml:space="preserve">equations and inequalities. The algorithm creates a variable for each</w:t>
-      </w:r>
-      <w:r>
-        <w:t xml:space="preserve"> </w:t>
-      </w:r>
-      <w:r>
-        <w:t xml:space="preserve">detailed histogram count and each aggregate statistic. It adds</w:t>
-      </w:r>
-      <w:r>
-        <w:t xml:space="preserve"> </w:t>
-      </w:r>
-      <w:r>
-        <w:t xml:space="preserve">equations and inequalities to encode the requirements that (i) each</w:t>
-      </w:r>
-      <w:r>
-        <w:t xml:space="preserve"> </w:t>
-      </w:r>
-      <w:r>
-        <w:t xml:space="preserve">count and aggregate statistic is non-negative, (ii) the invariants and</w:t>
+        <w:t xml:space="preserve">In this step, the synthetic data is created from the imprecise</w:t>
+      </w:r>
+      <w:r>
+        <w:t xml:space="preserve"> </w:t>
+      </w:r>
+      <w:r>
+        <w:t xml:space="preserve">detailed histogram counts and aggregate statistics by optimizing a</w:t>
+      </w:r>
+      <w:r>
+        <w:t xml:space="preserve"> </w:t>
+      </w:r>
+      <w:r>
+        <w:t xml:space="preserve">quadratic objective function subject to a system of linear equations</w:t>
+      </w:r>
+      <w:r>
+        <w:t xml:space="preserve"> </w:t>
+      </w:r>
+      <w:r>
+        <w:t xml:space="preserve">and inequalities. The algorithm creates a variable for each detailed</w:t>
+      </w:r>
+      <w:r>
+        <w:t xml:space="preserve"> </w:t>
+      </w:r>
+      <w:r>
+        <w:t xml:space="preserve">histogram count and each aggregate statistic. It adds equations and</w:t>
+      </w:r>
+      <w:r>
+        <w:t xml:space="preserve"> </w:t>
+      </w:r>
+      <w:r>
+        <w:t xml:space="preserve">inequalities to encode the requirements that (i) each count and</w:t>
+      </w:r>
+      <w:r>
+        <w:t xml:space="preserve"> </w:t>
+      </w:r>
+      <w:r>
+        <w:t xml:space="preserve">aggregate statistic is non-negative, (ii) the invariants and</w:t>
       </w:r>
       <w:r>
         <w:t xml:space="preserve"> </w:t>
@@ -2069,37 +2134,49 @@
         <w:t xml:space="preserve"> </w:t>
       </w:r>
       <w:r>
-        <w:t xml:space="preserve">is as close as possible to the corresponding noisy detailed histogram</w:t>
-      </w:r>
-      <w:r>
-        <w:t xml:space="preserve"> </w:t>
-      </w:r>
-      <w:r>
-        <w:t xml:space="preserve">count or noisy aggregate statistic. This is done in a way that favors</w:t>
-      </w:r>
-      <w:r>
-        <w:t xml:space="preserve"> </w:t>
-      </w:r>
-      <w:r>
-        <w:t xml:space="preserve">closeness for the noisy values constructed by adding noise from a</w:t>
-      </w:r>
-      <w:r>
-        <w:t xml:space="preserve"> </w:t>
-      </w:r>
-      <w:r>
-        <w:t xml:space="preserve">lower variance geometric distribution. The solution to this</w:t>
-      </w:r>
-      <w:r>
-        <w:t xml:space="preserve"> </w:t>
-      </w:r>
-      <w:r>
-        <w:t xml:space="preserve">optimization is not necessarily integral, however, and TopDown uses a</w:t>
-      </w:r>
-      <w:r>
-        <w:t xml:space="preserve"> </w:t>
-      </w:r>
-      <w:r>
-        <w:t xml:space="preserve">second optimization step to round fractional counts to integers.</w:t>
+        <w:t xml:space="preserve">is as close as possible to the corresponding imprecise detailed</w:t>
+      </w:r>
+      <w:r>
+        <w:t xml:space="preserve"> </w:t>
+      </w:r>
+      <w:r>
+        <w:t xml:space="preserve">histogram count or imprecise aggregate statistic. The solution</w:t>
+      </w:r>
+      <w:r>
+        <w:t xml:space="preserve"> </w:t>
+      </w:r>
+      <w:r>
+        <w:t xml:space="preserve">minimizes a weighted sum of the squared differences between each precise</w:t>
+      </w:r>
+      <w:r>
+        <w:t xml:space="preserve"> </w:t>
+      </w:r>
+      <w:r>
+        <w:t xml:space="preserve">and imprecise count, where each weight is proportional to the</w:t>
+      </w:r>
+      <w:r>
+        <w:t xml:space="preserve"> </w:t>
+      </w:r>
+      <w:r>
+        <w:t xml:space="preserve">magnitude of the variation added in step one to create the imprecise</w:t>
+      </w:r>
+      <w:r>
+        <w:t xml:space="preserve"> </w:t>
+      </w:r>
+      <w:r>
+        <w:t xml:space="preserve">count. The solution to this optimization is not necessarily integral,</w:t>
+      </w:r>
+      <w:r>
+        <w:t xml:space="preserve"> </w:t>
+      </w:r>
+      <w:r>
+        <w:t xml:space="preserve">however, and TopDown uses a second optimization step to round</w:t>
+      </w:r>
+      <w:r>
+        <w:t xml:space="preserve"> </w:t>
+      </w:r>
+      <w:r>
+        <w:t xml:space="preserve">fractional counts to integers.</w:t>
       </w:r>
     </w:p>
     <w:p>
@@ -2117,13 +2194,13 @@
         <w:pStyle w:val="FirstParagraph"/>
       </w:pPr>
       <w:r>
-        <w:t xml:space="preserve">DP algorithms like TopDown are engineered to achieve a guaranteed</w:t>
-      </w:r>
-      <w:r>
-        <w:t xml:space="preserve"> </w:t>
-      </w:r>
-      <w:r>
-        <w:t xml:space="preserve">maximum level of privacy loss (the</w:t>
+        <w:t xml:space="preserve">As described above, the privacy loss of a DP algorithm is quantified</w:t>
+      </w:r>
+      <w:r>
+        <w:t xml:space="preserve"> </w:t>
+      </w:r>
+      <w:r>
+        <w:t xml:space="preserve">by a unitless number,</w:t>
       </w:r>
       <w:r>
         <w:t xml:space="preserve"> </w:t>
@@ -2134,71 +2211,165 @@
         </m:r>
       </m:oMath>
       <w:r>
-        <w:t xml:space="preserve"> </w:t>
-      </w:r>
-      <w:r>
-        <w:t xml:space="preserve">in</w:t>
+        <w:t xml:space="preserve">, that bounds the maximum log of the</w:t>
+      </w:r>
+      <w:r>
+        <w:t xml:space="preserve"> </w:t>
+      </w:r>
+      <w:r>
+        <w:t xml:space="preserve">relative change in the probability of an output when one person’s data is</w:t>
+      </w:r>
+      <w:r>
+        <w:t xml:space="preserve"> </w:t>
+      </w:r>
+      <w:r>
+        <w:t xml:space="preserve">changed. This bound is typically proven by logical deduction , and</w:t>
+      </w:r>
+      <w:r>
+        <w:t xml:space="preserve"> </w:t>
+      </w:r>
+      <w:r>
+        <w:t xml:space="preserve">for complex DP algorithms, the proof often relies on the Sequential</w:t>
+      </w:r>
+      <w:r>
+        <w:t xml:space="preserve"> </w:t>
+      </w:r>
+      <w:r>
+        <w:t xml:space="preserve">Composition Theorem,</w:t>
+      </w:r>
+      <w:r>
+        <w:t xml:space="preserve">[5]</w:t>
+      </w:r>
+      <w:r>
+        <w:t xml:space="preserve"> </w:t>
+      </w:r>
+      <w:r>
+        <w:t xml:space="preserve">which states that</w:t>
+      </w:r>
+      <w:r>
+        <w:t xml:space="preserve"> </w:t>
+      </w:r>
+      <w:r>
+        <w:t xml:space="preserve">information derived by combining the output of an</w:t>
       </w:r>
       <w:r>
         <w:t xml:space="preserve"> </w:t>
       </w:r>
       <m:oMath>
-        <m:r>
-          <m:t>ϵ</m:t>
-        </m:r>
+        <m:sSub>
+          <m:e>
+            <m:r>
+              <m:t>ϵ</m:t>
+            </m:r>
+          </m:e>
+          <m:sub>
+            <m:r>
+              <m:t>1</m:t>
+            </m:r>
+          </m:sub>
+        </m:sSub>
       </m:oMath>
       <w:r>
-        <w:t xml:space="preserve">-DP).</w:t>
-      </w:r>
-      <w:r>
-        <w:t xml:space="preserve"> </w:t>
-      </w:r>
-      <w:r>
-        <w:t xml:space="preserve">However, the proof that TopDown has privacy loss bounded by</w:t>
+        <w:t xml:space="preserve">-DP</w:t>
+      </w:r>
+      <w:r>
+        <w:t xml:space="preserve"> </w:t>
+      </w:r>
+      <w:r>
+        <w:t xml:space="preserve">algorithm and an</w:t>
       </w:r>
       <w:r>
         <w:t xml:space="preserve"> </w:t>
       </w:r>
       <m:oMath>
-        <m:r>
-          <m:t>ϵ</m:t>
-        </m:r>
+        <m:sSub>
+          <m:e>
+            <m:r>
+              <m:t>ϵ</m:t>
+            </m:r>
+          </m:e>
+          <m:sub>
+            <m:r>
+              <m:t>2</m:t>
+            </m:r>
+          </m:sub>
+        </m:sSub>
       </m:oMath>
       <w:r>
-        <w:t xml:space="preserve"> </w:t>
-      </w:r>
-      <w:r>
-        <w:t xml:space="preserve">might have room for improvement. It is possible to directly</w:t>
-      </w:r>
-      <w:r>
-        <w:t xml:space="preserve"> </w:t>
-      </w:r>
-      <w:r>
-        <w:t xml:space="preserve">investigate privacy loss of any algorithm</w:t>
+        <w:t xml:space="preserve">-DP algorithm is at most</w:t>
       </w:r>
       <w:r>
         <w:t xml:space="preserve"> </w:t>
       </w:r>
       <m:oMath>
         <m:r>
-          <m:rPr>
-            <m:sty m:val="p"/>
-            <m:scr m:val="script"/>
-          </m:rPr>
-          <m:t>A</m:t>
+          <m:t>(</m:t>
+        </m:r>
+        <m:sSub>
+          <m:e>
+            <m:r>
+              <m:t>ϵ</m:t>
+            </m:r>
+          </m:e>
+          <m:sub>
+            <m:r>
+              <m:t>1</m:t>
+            </m:r>
+          </m:sub>
+        </m:sSub>
+        <m:r>
+          <m:t>+</m:t>
+        </m:r>
+        <m:sSub>
+          <m:e>
+            <m:r>
+              <m:t>ϵ</m:t>
+            </m:r>
+          </m:e>
+          <m:sub>
+            <m:r>
+              <m:t>2</m:t>
+            </m:r>
+          </m:sub>
+        </m:sSub>
+        <m:r>
+          <m:t>)</m:t>
         </m:r>
       </m:oMath>
       <w:r>
-        <w:t xml:space="preserve"> </w:t>
-      </w:r>
-      <w:r>
-        <w:t xml:space="preserve">by searching</w:t>
-      </w:r>
-      <w:r>
-        <w:t xml:space="preserve"> </w:t>
-      </w:r>
-      <w:r>
-        <w:t xml:space="preserve">for databases</w:t>
+        <w:t xml:space="preserve">-DP. This theorem is an inequality however, and</w:t>
+      </w:r>
+      <w:r>
+        <w:t xml:space="preserve"> </w:t>
+      </w:r>
+      <w:r>
+        <w:t xml:space="preserve">the inequality might have room for improvement.</w:t>
+      </w:r>
+    </w:p>
+    <w:p>
+      <w:pPr>
+        <w:pStyle w:val="BodyText"/>
+      </w:pPr>
+      <w:r>
+        <w:t xml:space="preserve">It is possible to empirically quantify privacy loss, which has the</w:t>
+      </w:r>
+      <w:r>
+        <w:t xml:space="preserve"> </w:t>
+      </w:r>
+      <w:r>
+        <w:t xml:space="preserve">potential to show that the inequality of the sequential composition</w:t>
+      </w:r>
+      <w:r>
+        <w:t xml:space="preserve"> </w:t>
+      </w:r>
+      <w:r>
+        <w:t xml:space="preserve">theorem is not tight. The brute force approach quantify privacy loss</w:t>
+      </w:r>
+      <w:r>
+        <w:t xml:space="preserve"> </w:t>
+      </w:r>
+      <w:r>
+        <w:t xml:space="preserve">empirically is to search over databases</w:t>
       </w:r>
       <w:r>
         <w:t xml:space="preserve"> </w:t>
@@ -2229,7 +2400,13 @@
         <w:t xml:space="preserve"> </w:t>
       </w:r>
       <w:r>
-        <w:t xml:space="preserve">that differ on a single row and an event</w:t>
+        <w:t xml:space="preserve">that differ on one row</w:t>
+      </w:r>
+      <w:r>
+        <w:t xml:space="preserve"> </w:t>
+      </w:r>
+      <w:r>
+        <w:t xml:space="preserve">to find the event</w:t>
       </w:r>
       <w:r>
         <w:t xml:space="preserve"> </w:t>
@@ -2243,123 +2420,19 @@
         <w:t xml:space="preserve"> </w:t>
       </w:r>
       <w:r>
-        <w:t xml:space="preserve">that can serve as a witness to the gap between</w:t>
-      </w:r>
-      <w:r>
-        <w:t xml:space="preserve"> </w:t>
-      </w:r>
-      <m:oMath>
-        <m:r>
-          <m:rPr>
-            <m:nor/>
-            <m:sty m:val="p"/>
-          </m:rPr>
-          <m:t>Pr</m:t>
-        </m:r>
-        <m:r>
-          <m:t>[</m:t>
-        </m:r>
-        <m:r>
-          <m:rPr>
-            <m:sty m:val="p"/>
-            <m:scr m:val="script"/>
-          </m:rPr>
-          <m:t>A</m:t>
-        </m:r>
-        <m:r>
-          <m:t>(</m:t>
-        </m:r>
-        <m:r>
-          <m:t>D</m:t>
-        </m:r>
-        <m:r>
-          <m:t>)</m:t>
-        </m:r>
-        <m:r>
-          <m:t>∈</m:t>
-        </m:r>
-        <m:r>
-          <m:t>E</m:t>
-        </m:r>
-        <m:r>
-          <m:t>]</m:t>
-        </m:r>
-      </m:oMath>
-      <w:r>
-        <w:t xml:space="preserve"> </w:t>
-      </w:r>
-      <w:r>
-        <w:t xml:space="preserve">and</w:t>
-      </w:r>
-      <w:r>
-        <w:t xml:space="preserve"> </w:t>
-      </w:r>
-      <m:oMath>
-        <m:r>
-          <m:rPr>
-            <m:nor/>
-            <m:sty m:val="p"/>
-          </m:rPr>
-          <m:t>Pr</m:t>
-        </m:r>
-        <m:r>
-          <m:t>[</m:t>
-        </m:r>
-        <m:r>
-          <m:rPr>
-            <m:sty m:val="p"/>
-            <m:scr m:val="script"/>
-          </m:rPr>
-          <m:t>A</m:t>
-        </m:r>
-        <m:r>
-          <m:t>(</m:t>
-        </m:r>
-        <m:r>
-          <m:t>D</m:t>
-        </m:r>
-        <m:r>
-          <m:t>′</m:t>
-        </m:r>
-        <m:r>
-          <m:t>)</m:t>
-        </m:r>
-        <m:r>
-          <m:t>∈</m:t>
-        </m:r>
-        <m:r>
-          <m:t>E</m:t>
-        </m:r>
-        <m:r>
-          <m:t>]</m:t>
-        </m:r>
-      </m:oMath>
-      <w:r>
-        <w:t xml:space="preserve">. Estimating the ratio of</w:t>
-      </w:r>
-      <w:r>
-        <w:t xml:space="preserve"> </w:t>
-      </w:r>
-      <w:r>
-        <w:t xml:space="preserve">these probabilities is straightforward, but computationally intensive,</w:t>
-      </w:r>
-      <w:r>
-        <w:t xml:space="preserve"> </w:t>
-      </w:r>
-      <w:r>
-        <w:t xml:space="preserve">and searching the space of near-databases and events is also difficult</w:t>
-      </w:r>
-      <w:r>
-        <w:t xml:space="preserve"> </w:t>
-      </w:r>
-      <w:r>
-        <w:t xml:space="preserve">to do in general. This approach has been developed in prior work by</w:t>
-      </w:r>
-      <w:r>
-        <w:t xml:space="preserve"> </w:t>
-      </w:r>
-      <w:r>
-        <w:t xml:space="preserve">Ding et al (2019).[ding2018detecting]</w:t>
+        <w:t xml:space="preserve">with the largest ratio of probabilities; this too</w:t>
+      </w:r>
+      <w:r>
+        <w:t xml:space="preserve"> </w:t>
+      </w:r>
+      <w:r>
+        <w:t xml:space="preserve">computationally intensive to be feasible for all but the simplest DP</w:t>
+      </w:r>
+      <w:r>
+        <w:t xml:space="preserve"> </w:t>
+      </w:r>
+      <w:r>
+        <w:t xml:space="preserve">algorithms.</w:t>
       </w:r>
     </w:p>
     <w:p>
@@ -2367,31 +2440,46 @@
         <w:pStyle w:val="BodyText"/>
       </w:pPr>
       <w:r>
-        <w:t xml:space="preserve">Because of the special structure of count queries, there is a way to</w:t>
-      </w:r>
-      <w:r>
-        <w:t xml:space="preserve"> </w:t>
-      </w:r>
-      <w:r>
-        <w:t xml:space="preserve">avoid re-running algorithm</w:t>
-      </w:r>
-      <w:r>
-        <w:t xml:space="preserve"> </w:t>
-      </w:r>
-      <m:oMath>
-        <m:r>
-          <m:rPr>
-            <m:sty m:val="p"/>
-            <m:scr m:val="script"/>
-          </m:rPr>
-          <m:t>A</m:t>
-        </m:r>
-      </m:oMath>
-      <w:r>
-        <w:t xml:space="preserve"> </w:t>
-      </w:r>
-      <w:r>
-        <w:t xml:space="preserve">repeatedly, which is</w:t>
+        <w:t xml:space="preserve">For algorithms that produce DP counts of multiple</w:t>
+      </w:r>
+      <w:r>
+        <w:t xml:space="preserve"> </w:t>
+      </w:r>
+      <w:r>
+        <w:t xml:space="preserve">subpopulations, such as TopDown, it is possible to use the</w:t>
+      </w:r>
+      <w:r>
+        <w:t xml:space="preserve"> </w:t>
+      </w:r>
+      <w:r>
+        <w:t xml:space="preserve">distribution of the residual difference between the precise count</w:t>
+      </w:r>
+      <w:r>
+        <w:t xml:space="preserve"> </w:t>
+      </w:r>
+      <w:r>
+        <w:t xml:space="preserve">and the DP count to derive a proxy of the distribution produced by the</w:t>
+      </w:r>
+      <w:r>
+        <w:t xml:space="preserve"> </w:t>
+      </w:r>
+      <w:r>
+        <w:t xml:space="preserve">brute force approach.</w:t>
+      </w:r>
+      <w:r>
+        <w:t xml:space="preserve">[10]</w:t>
+      </w:r>
+      <w:r>
+        <w:t xml:space="preserve"> </w:t>
+      </w:r>
+      <w:r>
+        <w:t xml:space="preserve">The special structure of count queries affords a way to</w:t>
+      </w:r>
+      <w:r>
+        <w:t xml:space="preserve"> </w:t>
+      </w:r>
+      <w:r>
+        <w:t xml:space="preserve">avoid re-running the algorithm repeatedly, which is</w:t>
       </w:r>
       <w:r>
         <w:t xml:space="preserve"> </w:t>
@@ -2409,7 +2497,7 @@
         <w:t xml:space="preserve"> </w:t>
       </w:r>
       <w:r>
-        <w:t xml:space="preserve">the DP count minus the exact count is identically distributed for</w:t>
+        <w:t xml:space="preserve">the DP count minus the precise count is identically distributed for</w:t>
       </w:r>
       <w:r>
         <w:t xml:space="preserve"> </w:t>
@@ -2421,13 +2509,13 @@
         <w:t xml:space="preserve"> </w:t>
       </w:r>
       <w:r>
-        <w:t xml:space="preserve">enumeration districts), then instead of focusing on only the histogram</w:t>
-      </w:r>
-      <w:r>
-        <w:t xml:space="preserve"> </w:t>
-      </w:r>
-      <w:r>
-        <w:t xml:space="preserve">counts containing the individual who has changed, we could use the</w:t>
+        <w:t xml:space="preserve">enumeration districts), and then instead of focusing on only the histogram</w:t>
+      </w:r>
+      <w:r>
+        <w:t xml:space="preserve"> </w:t>
+      </w:r>
+      <w:r>
+        <w:t xml:space="preserve">counts containing the individual who has changed, we used the</w:t>
       </w:r>
       <w:r>
         <w:t xml:space="preserve"> </w:t>
@@ -7071,7 +7159,7 @@
       </w:r>
       <w:bookmarkEnd w:id="39"/>
     </w:p>
-    <w:bookmarkStart w:id="54" w:name="refs"/>
+    <w:bookmarkStart w:id="53" w:name="refs"/>
     <w:bookmarkStart w:id="40" w:name="ref-garfinkel2019understanding"/>
     <w:p>
       <w:pPr>
@@ -7225,34 +7313,20 @@
       </w:r>
     </w:p>
     <w:bookmarkEnd w:id="51"/>
-    <w:bookmarkStart w:id="53" w:name="ref-flaxman2019empirical"/>
+    <w:bookmarkStart w:id="52" w:name="ref-flaxman2019empirical"/>
     <w:p>
       <w:pPr>
         <w:pStyle w:val="Bibliography"/>
       </w:pPr>
       <w:r>
-        <w:t xml:space="preserve">10. Flaxman AD. Empirical quantification of privacy loss with examples relevant to the 2020 US Census.</w:t>
-      </w:r>
-      <w:r>
-        <w:t xml:space="preserve"> </w:t>
-      </w:r>
-      <w:hyperlink r:id="rId52">
-        <w:r>
-          <w:rPr>
-            <w:rStyle w:val="Hyperlink"/>
-          </w:rPr>
-          <w:t xml:space="preserve">https://github.com/aflaxman/eqpl_w_examples</w:t>
-        </w:r>
-      </w:hyperlink>
-      <w:r>
-        <w:t xml:space="preserve">; 2019.</w:t>
-      </w:r>
-      <w:r>
-        <w:t xml:space="preserve"> </w:t>
-      </w:r>
-    </w:p>
+        <w:t xml:space="preserve">10. Flaxman AD. Empirical quantification of privacy loss with examples relevant to the 2020 US Census. Institute for Health Metrics; Evaluation; 2019.</w:t>
+      </w:r>
+      <w:r>
+        <w:t xml:space="preserve"> </w:t>
+      </w:r>
+    </w:p>
+    <w:bookmarkEnd w:id="52"/>
     <w:bookmarkEnd w:id="53"/>
-    <w:bookmarkEnd w:id="54"/>
     <w:sectPr/>
   </w:body>
 </w:document>

</xml_diff>

<commit_message>
ENH: incorporate edits into md docs~
</commit_message>
<xml_diff>
--- a/dp_2020_census.docx
+++ b/dp_2020_census.docx
@@ -17,7 +17,7 @@
         <w:pStyle w:val="FirstParagraph"/>
       </w:pPr>
       <w:r>
-        <w:t xml:space="preserve">Samantha Petti and Abraham D. Flaxman, 2019-11-07T16</w:t>
+        <w:t xml:space="preserve">Samantha Petti and Abraham D. Flaxman, 2019-11-13T09</w:t>
       </w:r>
     </w:p>
     <w:p>
@@ -2400,13 +2400,13 @@
         <w:t xml:space="preserve"> </w:t>
       </w:r>
       <w:r>
-        <w:t xml:space="preserve">that differ on one row</w:t>
-      </w:r>
-      <w:r>
-        <w:t xml:space="preserve"> </w:t>
-      </w:r>
-      <w:r>
-        <w:t xml:space="preserve">to find the event</w:t>
+        <w:t xml:space="preserve">that differ on</w:t>
+      </w:r>
+      <w:r>
+        <w:t xml:space="preserve"> </w:t>
+      </w:r>
+      <w:r>
+        <w:t xml:space="preserve">one row to find the event</w:t>
       </w:r>
       <w:r>
         <w:t xml:space="preserve"> </w:t>
@@ -2420,19 +2420,19 @@
         <w:t xml:space="preserve"> </w:t>
       </w:r>
       <w:r>
-        <w:t xml:space="preserve">with the largest ratio of probabilities; this too</w:t>
-      </w:r>
-      <w:r>
-        <w:t xml:space="preserve"> </w:t>
-      </w:r>
-      <w:r>
-        <w:t xml:space="preserve">computationally intensive to be feasible for all but the simplest DP</w:t>
-      </w:r>
-      <w:r>
-        <w:t xml:space="preserve"> </w:t>
-      </w:r>
-      <w:r>
-        <w:t xml:space="preserve">algorithms.</w:t>
+        <w:t xml:space="preserve">with the largest ratio of probabilities;</w:t>
+      </w:r>
+      <w:r>
+        <w:t xml:space="preserve"> </w:t>
+      </w:r>
+      <w:r>
+        <w:t xml:space="preserve">this is too computationally intensive to be feasible for all but the</w:t>
+      </w:r>
+      <w:r>
+        <w:t xml:space="preserve"> </w:t>
+      </w:r>
+      <w:r>
+        <w:t xml:space="preserve">simplest DP algorithms.</w:t>
       </w:r>
     </w:p>
     <w:p>
@@ -2440,31 +2440,31 @@
         <w:pStyle w:val="BodyText"/>
       </w:pPr>
       <w:r>
-        <w:t xml:space="preserve">For algorithms that produce DP counts of multiple</w:t>
-      </w:r>
-      <w:r>
-        <w:t xml:space="preserve"> </w:t>
-      </w:r>
-      <w:r>
-        <w:t xml:space="preserve">subpopulations, such as TopDown, it is possible to use the</w:t>
-      </w:r>
-      <w:r>
-        <w:t xml:space="preserve"> </w:t>
-      </w:r>
-      <w:r>
-        <w:t xml:space="preserve">distribution of the residual difference between the precise count</w:t>
-      </w:r>
-      <w:r>
-        <w:t xml:space="preserve"> </w:t>
-      </w:r>
-      <w:r>
-        <w:t xml:space="preserve">and the DP count to derive a proxy of the distribution produced by the</w:t>
-      </w:r>
-      <w:r>
-        <w:t xml:space="preserve"> </w:t>
-      </w:r>
-      <w:r>
-        <w:t xml:space="preserve">brute force approach.</w:t>
+        <w:t xml:space="preserve">For algorithms that produce DP counts of multiple subpopulations, such</w:t>
+      </w:r>
+      <w:r>
+        <w:t xml:space="preserve"> </w:t>
+      </w:r>
+      <w:r>
+        <w:t xml:space="preserve">as TopDown, it is possible to use the distribution of the residual</w:t>
+      </w:r>
+      <w:r>
+        <w:t xml:space="preserve"> </w:t>
+      </w:r>
+      <w:r>
+        <w:t xml:space="preserve">difference between the precise count and the DP count to derive a</w:t>
+      </w:r>
+      <w:r>
+        <w:t xml:space="preserve"> </w:t>
+      </w:r>
+      <w:r>
+        <w:t xml:space="preserve">proxy of the distribution produced by the brute force</w:t>
+      </w:r>
+      <w:r>
+        <w:t xml:space="preserve"> </w:t>
+      </w:r>
+      <w:r>
+        <w:t xml:space="preserve">approach.</w:t>
       </w:r>
       <w:r>
         <w:t xml:space="preserve">[10]</w:t>
@@ -2473,61 +2473,61 @@
         <w:t xml:space="preserve"> </w:t>
       </w:r>
       <w:r>
-        <w:t xml:space="preserve">The special structure of count queries affords a way to</w:t>
-      </w:r>
-      <w:r>
-        <w:t xml:space="preserve"> </w:t>
-      </w:r>
-      <w:r>
-        <w:t xml:space="preserve">avoid re-running the algorithm repeatedly, which is</w:t>
-      </w:r>
-      <w:r>
-        <w:t xml:space="preserve"> </w:t>
-      </w:r>
-      <w:r>
-        <w:t xml:space="preserve">essential for TopDown, since it takes several hours to complete a</w:t>
-      </w:r>
-      <w:r>
-        <w:t xml:space="preserve"> </w:t>
-      </w:r>
-      <w:r>
-        <w:t xml:space="preserve">single run of the algorithm. Assuming that the residual difference of</w:t>
-      </w:r>
-      <w:r>
-        <w:t xml:space="preserve"> </w:t>
-      </w:r>
-      <w:r>
-        <w:t xml:space="preserve">the DP count minus the precise count is identically distributed for</w:t>
-      </w:r>
-      <w:r>
-        <w:t xml:space="preserve"> </w:t>
-      </w:r>
-      <w:r>
-        <w:t xml:space="preserve">queries across similar areas (such as voting-age population across all</w:t>
-      </w:r>
-      <w:r>
-        <w:t xml:space="preserve"> </w:t>
-      </w:r>
-      <w:r>
-        <w:t xml:space="preserve">enumeration districts), and then instead of focusing on only the histogram</w:t>
-      </w:r>
-      <w:r>
-        <w:t xml:space="preserve"> </w:t>
-      </w:r>
-      <w:r>
-        <w:t xml:space="preserve">counts containing the individual who has changed, we used the</w:t>
-      </w:r>
-      <w:r>
-        <w:t xml:space="preserve"> </w:t>
-      </w:r>
-      <w:r>
-        <w:t xml:space="preserve">residuals for all areal units to estimate the probability of the event</w:t>
-      </w:r>
-      <w:r>
-        <w:t xml:space="preserve"> </w:t>
-      </w:r>
-      <w:r>
-        <w:t xml:space="preserve">we are after:</w:t>
+        <w:t xml:space="preserve">The special structure of count</w:t>
+      </w:r>
+      <w:r>
+        <w:t xml:space="preserve"> </w:t>
+      </w:r>
+      <w:r>
+        <w:t xml:space="preserve">queries affords a way to avoid re-running the algorithm repeatedly,</w:t>
+      </w:r>
+      <w:r>
+        <w:t xml:space="preserve"> </w:t>
+      </w:r>
+      <w:r>
+        <w:t xml:space="preserve">which is essential for TopDown, since it takes several hours to</w:t>
+      </w:r>
+      <w:r>
+        <w:t xml:space="preserve"> </w:t>
+      </w:r>
+      <w:r>
+        <w:t xml:space="preserve">complete a single run of the algorithm. Assuming that the residual</w:t>
+      </w:r>
+      <w:r>
+        <w:t xml:space="preserve"> </w:t>
+      </w:r>
+      <w:r>
+        <w:t xml:space="preserve">difference of the DP count minus the precise count is identically</w:t>
+      </w:r>
+      <w:r>
+        <w:t xml:space="preserve"> </w:t>
+      </w:r>
+      <w:r>
+        <w:t xml:space="preserve">distributed for queries across similar areas (such as voting-age</w:t>
+      </w:r>
+      <w:r>
+        <w:t xml:space="preserve"> </w:t>
+      </w:r>
+      <w:r>
+        <w:t xml:space="preserve">population across all enumeration districts), and then instead of</w:t>
+      </w:r>
+      <w:r>
+        <w:t xml:space="preserve"> </w:t>
+      </w:r>
+      <w:r>
+        <w:t xml:space="preserve">focusing on only the histogram counts containing the individual who</w:t>
+      </w:r>
+      <w:r>
+        <w:t xml:space="preserve"> </w:t>
+      </w:r>
+      <w:r>
+        <w:t xml:space="preserve">has changed, we used the residuals for all areal units to estimate the</w:t>
+      </w:r>
+      <w:r>
+        <w:t xml:space="preserve"> </w:t>
+      </w:r>
+      <w:r>
+        <w:t xml:space="preserve">probability of the event we are after:</w:t>
       </w:r>
     </w:p>
     <w:p>
@@ -2955,1056 +2955,120 @@
         <w:pStyle w:val="FirstParagraph"/>
       </w:pPr>
       <w:r>
-        <w:t xml:space="preserve">and</w:t>
-      </w:r>
-    </w:p>
-    <w:p>
-      <w:pPr>
-        <w:pStyle w:val="BodyText"/>
-      </w:pPr>
-      <m:oMathPara>
-        <m:oMathParaPr>
-          <m:jc m:val="center"/>
-        </m:oMathParaPr>
-        <m:oMath>
-          <m:sSubSup>
-            <m:e>
-              <m:r>
-                <m:rPr>
-                  <m:sty m:val="p"/>
-                </m:rPr>
-                <m:t>e</m:t>
-              </m:r>
-              <m:r>
-                <m:rPr>
-                  <m:sty m:val="p"/>
-                </m:rPr>
-                <m:t>r</m:t>
-              </m:r>
-              <m:r>
-                <m:rPr>
-                  <m:sty m:val="p"/>
-                </m:rPr>
-                <m:t>r</m:t>
-              </m:r>
-              <m:r>
-                <m:rPr>
-                  <m:sty m:val="p"/>
-                </m:rPr>
-                <m:t>o</m:t>
-              </m:r>
-              <m:r>
-                <m:rPr>
-                  <m:sty m:val="p"/>
-                </m:rPr>
-                <m:t>r</m:t>
-              </m:r>
-            </m:e>
-            <m:sub>
-              <m:sSub>
-                <m:e>
-                  <m:r>
-                    <m:t>j</m:t>
-                  </m:r>
-                </m:e>
-                <m:sub>
-                  <m:r>
-                    <m:t>1</m:t>
-                  </m:r>
-                </m:sub>
-              </m:sSub>
-              <m:r>
-                <m:t>,</m:t>
-              </m:r>
-              <m:sSub>
-                <m:e>
-                  <m:r>
-                    <m:t>j</m:t>
-                  </m:r>
-                </m:e>
-                <m:sub>
-                  <m:r>
-                    <m:t>2</m:t>
-                  </m:r>
-                </m:sub>
-              </m:sSub>
-              <m:r>
-                <m:t>,</m:t>
-              </m:r>
-              <m:r>
-                <m:t>…</m:t>
-              </m:r>
-              <m:r>
-                <m:t>,</m:t>
-              </m:r>
-              <m:sSub>
-                <m:e>
-                  <m:r>
-                    <m:t>j</m:t>
-                  </m:r>
-                </m:e>
-                <m:sub>
-                  <m:r>
-                    <m:t>J</m:t>
-                  </m:r>
-                </m:sub>
-              </m:sSub>
-            </m:sub>
-            <m:sup>
-              <m:r>
-                <m:t>D</m:t>
-              </m:r>
-            </m:sup>
-          </m:sSubSup>
-        </m:oMath>
-      </m:oMathPara>
-    </w:p>
-    <w:p>
-      <w:pPr>
-        <w:pStyle w:val="FirstParagraph"/>
-      </w:pPr>
-      <w:r>
-        <w:t xml:space="preserve">is the residual difference of DP counts returned by TopDown minus the</w:t>
-      </w:r>
-      <w:r>
-        <w:t xml:space="preserve"> </w:t>
-      </w:r>
-      <w:r>
-        <w:t xml:space="preserve">exact count for that same quantity in the 1940 census.</w:t>
-      </w:r>
-    </w:p>
-    <w:p>
-      <w:pPr>
-        <w:pStyle w:val="BodyText"/>
-      </w:pPr>
-      <w:r>
-        <w:t xml:space="preserve">We can make this estimate with more precision than the direct</w:t>
-      </w:r>
-      <w:r>
-        <w:t xml:space="preserve"> </w:t>
-      </w:r>
-      <w:r>
-        <w:t xml:space="preserve">estimate, using substantially less computation.</w:t>
-      </w:r>
-    </w:p>
-    <w:p>
-      <w:pPr>
-        <w:pStyle w:val="BodyText"/>
-      </w:pPr>
-      <w:r>
-        <w:t xml:space="preserve">It is also possible to make an estimate of the probability</w:t>
+        <w:t xml:space="preserve">where</w:t>
       </w:r>
       <w:r>
         <w:t xml:space="preserve"> </w:t>
       </w:r>
       <m:oMath>
-        <m:r>
-          <m:t>D</m:t>
-        </m:r>
-        <m:r>
-          <m:t>′</m:t>
-        </m:r>
+        <m:sSubSup>
+          <m:e>
+            <m:r>
+              <m:rPr>
+                <m:sty m:val="p"/>
+              </m:rPr>
+              <m:t>e</m:t>
+            </m:r>
+            <m:r>
+              <m:rPr>
+                <m:sty m:val="p"/>
+              </m:rPr>
+              <m:t>r</m:t>
+            </m:r>
+            <m:r>
+              <m:rPr>
+                <m:sty m:val="p"/>
+              </m:rPr>
+              <m:t>r</m:t>
+            </m:r>
+            <m:r>
+              <m:rPr>
+                <m:sty m:val="p"/>
+              </m:rPr>
+              <m:t>o</m:t>
+            </m:r>
+            <m:r>
+              <m:rPr>
+                <m:sty m:val="p"/>
+              </m:rPr>
+              <m:t>r</m:t>
+            </m:r>
+          </m:e>
+          <m:sub>
+            <m:sSub>
+              <m:e>
+                <m:r>
+                  <m:t>j</m:t>
+                </m:r>
+              </m:e>
+              <m:sub>
+                <m:r>
+                  <m:t>1</m:t>
+                </m:r>
+              </m:sub>
+            </m:sSub>
+            <m:r>
+              <m:t>,</m:t>
+            </m:r>
+            <m:sSub>
+              <m:e>
+                <m:r>
+                  <m:t>j</m:t>
+                </m:r>
+              </m:e>
+              <m:sub>
+                <m:r>
+                  <m:t>2</m:t>
+                </m:r>
+              </m:sub>
+            </m:sSub>
+            <m:r>
+              <m:t>,</m:t>
+            </m:r>
+            <m:r>
+              <m:t>…</m:t>
+            </m:r>
+            <m:r>
+              <m:t>,</m:t>
+            </m:r>
+            <m:sSub>
+              <m:e>
+                <m:r>
+                  <m:t>j</m:t>
+                </m:r>
+              </m:e>
+              <m:sub>
+                <m:r>
+                  <m:t>J</m:t>
+                </m:r>
+              </m:sub>
+            </m:sSub>
+          </m:sub>
+          <m:sup>
+            <m:r>
+              <m:t>D</m:t>
+            </m:r>
+          </m:sup>
+        </m:sSubSup>
       </m:oMath>
       <w:r>
         <w:t xml:space="preserve"> </w:t>
       </w:r>
       <w:r>
-        <w:t xml:space="preserve">yields</w:t>
-      </w:r>
-      <w:r>
-        <w:t xml:space="preserve"> </w:t>
-      </w:r>
-      <w:r>
-        <w:t xml:space="preserve">error of</w:t>
-      </w:r>
-      <w:r>
-        <w:t xml:space="preserve"> </w:t>
-      </w:r>
-      <m:oMath>
-        <m:r>
-          <m:t>k</m:t>
-        </m:r>
-      </m:oMath>
-      <w:r>
-        <w:t xml:space="preserve"> </w:t>
-      </w:r>
-      <w:r>
-        <w:t xml:space="preserve">without repeatedly running the DP algorithm. This relies</w:t>
-      </w:r>
-      <w:r>
-        <w:t xml:space="preserve"> </w:t>
-      </w:r>
-      <w:r>
-        <w:t xml:space="preserve">on the observation that, for count queries, a change to a single row</w:t>
-      </w:r>
-      <w:r>
-        <w:t xml:space="preserve"> </w:t>
-      </w:r>
-      <w:r>
-        <w:t xml:space="preserve">of data can change the exact count by at most one for any areal unit.</w:t>
-      </w:r>
-      <w:r>
-        <w:t xml:space="preserve"> </w:t>
-      </w:r>
-      <w:r>
-        <w:t xml:space="preserve">Therefore</w:t>
-      </w:r>
-    </w:p>
-    <w:p>
-      <w:pPr>
-        <w:pStyle w:val="BodyText"/>
-      </w:pPr>
-      <m:oMathPara>
-        <m:oMathParaPr>
-          <m:jc m:val="center"/>
-        </m:oMathParaPr>
-        <m:oMath>
-          <m:r>
-            <m:rPr>
-              <m:nor/>
-              <m:sty m:val="p"/>
-            </m:rPr>
-            <m:t>Pr</m:t>
-          </m:r>
-          <m:d>
-            <m:dPr>
-              <m:begChr m:val="["/>
-              <m:endChr m:val="]"/>
-              <m:grow/>
-            </m:dPr>
-            <m:e>
-              <m:sSubSup>
-                <m:e>
-                  <m:r>
-                    <m:rPr>
-                      <m:sty m:val="p"/>
-                    </m:rPr>
-                    <m:t>e</m:t>
-                  </m:r>
-                  <m:r>
-                    <m:rPr>
-                      <m:sty m:val="p"/>
-                    </m:rPr>
-                    <m:t>r</m:t>
-                  </m:r>
-                  <m:r>
-                    <m:rPr>
-                      <m:sty m:val="p"/>
-                    </m:rPr>
-                    <m:t>r</m:t>
-                  </m:r>
-                  <m:r>
-                    <m:rPr>
-                      <m:sty m:val="p"/>
-                    </m:rPr>
-                    <m:t>o</m:t>
-                  </m:r>
-                  <m:r>
-                    <m:rPr>
-                      <m:sty m:val="p"/>
-                    </m:rPr>
-                    <m:t>r</m:t>
-                  </m:r>
-                </m:e>
-                <m:sub>
-                  <m:sSub>
-                    <m:e>
-                      <m:r>
-                        <m:t>j</m:t>
-                      </m:r>
-                    </m:e>
-                    <m:sub>
-                      <m:r>
-                        <m:t>1</m:t>
-                      </m:r>
-                    </m:sub>
-                  </m:sSub>
-                  <m:r>
-                    <m:t>,</m:t>
-                  </m:r>
-                  <m:sSub>
-                    <m:e>
-                      <m:r>
-                        <m:t>j</m:t>
-                      </m:r>
-                    </m:e>
-                    <m:sub>
-                      <m:r>
-                        <m:t>2</m:t>
-                      </m:r>
-                    </m:sub>
-                  </m:sSub>
-                  <m:r>
-                    <m:t>,</m:t>
-                  </m:r>
-                  <m:r>
-                    <m:t>…</m:t>
-                  </m:r>
-                  <m:r>
-                    <m:t>,</m:t>
-                  </m:r>
-                  <m:sSub>
-                    <m:e>
-                      <m:r>
-                        <m:t>j</m:t>
-                      </m:r>
-                    </m:e>
-                    <m:sub>
-                      <m:r>
-                        <m:t>J</m:t>
-                      </m:r>
-                    </m:sub>
-                  </m:sSub>
-                </m:sub>
-                <m:sup>
-                  <m:r>
-                    <m:t>D</m:t>
-                  </m:r>
-                  <m:r>
-                    <m:t>′</m:t>
-                  </m:r>
-                </m:sup>
-              </m:sSubSup>
-              <m:r>
-                <m:t>=</m:t>
-              </m:r>
-              <m:r>
-                <m:t>k</m:t>
-              </m:r>
-            </m:e>
-          </m:d>
-          <m:r>
-            <m:t>⪆</m:t>
-          </m:r>
-          <m:d>
-            <m:dPr>
-              <m:begChr m:val="{"/>
-              <m:endChr m:val=""/>
-              <m:grow/>
-            </m:dPr>
-            <m:e>
-              <m:m>
-                <m:mPr>
-                  <m:baseJc m:val="center"/>
-                  <m:plcHide m:val="1"/>
-                  <m:mcs>
-                    <m:mc>
-                      <m:mcPr>
-                        <m:mcJc m:val="left"/>
-                        <m:count m:val="1"/>
-                      </m:mcPr>
-                    </m:mc>
-                  </m:mcs>
-                </m:mPr>
-                <m:mr>
-                  <m:e>
-                    <m:r>
-                      <m:rPr>
-                        <m:nor/>
-                        <m:sty m:val="p"/>
-                      </m:rPr>
-                      <m:t>Pr</m:t>
-                    </m:r>
-                    <m:d>
-                      <m:dPr>
-                        <m:begChr m:val="["/>
-                        <m:endChr m:val="]"/>
-                        <m:grow/>
-                      </m:dPr>
-                      <m:e>
-                        <m:sSubSup>
-                          <m:e>
-                            <m:r>
-                              <m:rPr>
-                                <m:sty m:val="p"/>
-                              </m:rPr>
-                              <m:t>e</m:t>
-                            </m:r>
-                            <m:r>
-                              <m:rPr>
-                                <m:sty m:val="p"/>
-                              </m:rPr>
-                              <m:t>r</m:t>
-                            </m:r>
-                            <m:r>
-                              <m:rPr>
-                                <m:sty m:val="p"/>
-                              </m:rPr>
-                              <m:t>r</m:t>
-                            </m:r>
-                            <m:r>
-                              <m:rPr>
-                                <m:sty m:val="p"/>
-                              </m:rPr>
-                              <m:t>o</m:t>
-                            </m:r>
-                            <m:r>
-                              <m:rPr>
-                                <m:sty m:val="p"/>
-                              </m:rPr>
-                              <m:t>r</m:t>
-                            </m:r>
-                          </m:e>
-                          <m:sub>
-                            <m:sSub>
-                              <m:e>
-                                <m:r>
-                                  <m:t>j</m:t>
-                                </m:r>
-                              </m:e>
-                              <m:sub>
-                                <m:r>
-                                  <m:t>1</m:t>
-                                </m:r>
-                              </m:sub>
-                            </m:sSub>
-                            <m:r>
-                              <m:t>,</m:t>
-                            </m:r>
-                            <m:sSub>
-                              <m:e>
-                                <m:r>
-                                  <m:t>j</m:t>
-                                </m:r>
-                              </m:e>
-                              <m:sub>
-                                <m:r>
-                                  <m:t>2</m:t>
-                                </m:r>
-                              </m:sub>
-                            </m:sSub>
-                            <m:r>
-                              <m:t>,</m:t>
-                            </m:r>
-                            <m:r>
-                              <m:t>…</m:t>
-                            </m:r>
-                            <m:r>
-                              <m:t>,</m:t>
-                            </m:r>
-                            <m:sSub>
-                              <m:e>
-                                <m:r>
-                                  <m:t>j</m:t>
-                                </m:r>
-                              </m:e>
-                              <m:sub>
-                                <m:r>
-                                  <m:t>J</m:t>
-                                </m:r>
-                              </m:sub>
-                            </m:sSub>
-                          </m:sub>
-                          <m:sup>
-                            <m:r>
-                              <m:t>D</m:t>
-                            </m:r>
-                          </m:sup>
-                        </m:sSubSup>
-                        <m:r>
-                          <m:t>=</m:t>
-                        </m:r>
-                        <m:r>
-                          <m:t>k</m:t>
-                        </m:r>
-                        <m:r>
-                          <m:t>+</m:t>
-                        </m:r>
-                        <m:r>
-                          <m:t>1</m:t>
-                        </m:r>
-                      </m:e>
-                    </m:d>
-                    <m:r>
-                      <m:t>,</m:t>
-                    </m:r>
-                    <m:r>
-                      <m:t>  </m:t>
-                    </m:r>
-                    <m:r>
-                      <m:rPr>
-                        <m:nor/>
-                        <m:sty m:val="p"/>
-                      </m:rPr>
-                      <m:t> if </m:t>
-                    </m:r>
-                    <m:r>
-                      <m:t>k</m:t>
-                    </m:r>
-                    <m:r>
-                      <m:t>≥</m:t>
-                    </m:r>
-                    <m:r>
-                      <m:t>0</m:t>
-                    </m:r>
-                    <m:r>
-                      <m:t>;</m:t>
-                    </m:r>
-                  </m:e>
-                </m:mr>
-                <m:mr>
-                  <m:e>
-                    <m:r>
-                      <m:rPr>
-                        <m:nor/>
-                        <m:sty m:val="p"/>
-                      </m:rPr>
-                      <m:t>Pr</m:t>
-                    </m:r>
-                    <m:d>
-                      <m:dPr>
-                        <m:begChr m:val="["/>
-                        <m:endChr m:val="]"/>
-                        <m:grow/>
-                      </m:dPr>
-                      <m:e>
-                        <m:sSubSup>
-                          <m:e>
-                            <m:r>
-                              <m:rPr>
-                                <m:sty m:val="p"/>
-                              </m:rPr>
-                              <m:t>e</m:t>
-                            </m:r>
-                            <m:r>
-                              <m:rPr>
-                                <m:sty m:val="p"/>
-                              </m:rPr>
-                              <m:t>r</m:t>
-                            </m:r>
-                            <m:r>
-                              <m:rPr>
-                                <m:sty m:val="p"/>
-                              </m:rPr>
-                              <m:t>r</m:t>
-                            </m:r>
-                            <m:r>
-                              <m:rPr>
-                                <m:sty m:val="p"/>
-                              </m:rPr>
-                              <m:t>o</m:t>
-                            </m:r>
-                            <m:r>
-                              <m:rPr>
-                                <m:sty m:val="p"/>
-                              </m:rPr>
-                              <m:t>r</m:t>
-                            </m:r>
-                          </m:e>
-                          <m:sub>
-                            <m:sSub>
-                              <m:e>
-                                <m:r>
-                                  <m:t>j</m:t>
-                                </m:r>
-                              </m:e>
-                              <m:sub>
-                                <m:r>
-                                  <m:t>1</m:t>
-                                </m:r>
-                              </m:sub>
-                            </m:sSub>
-                            <m:r>
-                              <m:t>,</m:t>
-                            </m:r>
-                            <m:sSub>
-                              <m:e>
-                                <m:r>
-                                  <m:t>j</m:t>
-                                </m:r>
-                              </m:e>
-                              <m:sub>
-                                <m:r>
-                                  <m:t>2</m:t>
-                                </m:r>
-                              </m:sub>
-                            </m:sSub>
-                            <m:r>
-                              <m:t>,</m:t>
-                            </m:r>
-                            <m:r>
-                              <m:t>…</m:t>
-                            </m:r>
-                            <m:r>
-                              <m:t>,</m:t>
-                            </m:r>
-                            <m:sSub>
-                              <m:e>
-                                <m:r>
-                                  <m:t>j</m:t>
-                                </m:r>
-                              </m:e>
-                              <m:sub>
-                                <m:r>
-                                  <m:t>J</m:t>
-                                </m:r>
-                              </m:sub>
-                            </m:sSub>
-                          </m:sub>
-                          <m:sup>
-                            <m:r>
-                              <m:t>D</m:t>
-                            </m:r>
-                          </m:sup>
-                        </m:sSubSup>
-                        <m:r>
-                          <m:t>=</m:t>
-                        </m:r>
-                        <m:r>
-                          <m:t>k</m:t>
-                        </m:r>
-                        <m:r>
-                          <m:t>−</m:t>
-                        </m:r>
-                        <m:r>
-                          <m:t>1</m:t>
-                        </m:r>
-                      </m:e>
-                    </m:d>
-                    <m:r>
-                      <m:t>,</m:t>
-                    </m:r>
-                    <m:r>
-                      <m:t>  </m:t>
-                    </m:r>
-                    <m:r>
-                      <m:rPr>
-                        <m:nor/>
-                        <m:sty m:val="p"/>
-                      </m:rPr>
-                      <m:t> if </m:t>
-                    </m:r>
-                    <m:r>
-                      <m:t>k</m:t>
-                    </m:r>
-                    <m:r>
-                      <m:t>≤</m:t>
-                    </m:r>
-                    <m:r>
-                      <m:t>0</m:t>
-                    </m:r>
-                    <m:r>
-                      <m:t>;</m:t>
-                    </m:r>
-                  </m:e>
-                </m:mr>
-              </m:m>
-            </m:e>
-          </m:d>
-        </m:oMath>
-      </m:oMathPara>
-    </w:p>
-    <w:p>
-      <w:pPr>
-        <w:pStyle w:val="FirstParagraph"/>
-      </w:pPr>
-      <w:r>
-        <w:t xml:space="preserve">which we can also approximate by examining the residuals for all areal units:</w:t>
-      </w:r>
-    </w:p>
-    <w:p>
-      <w:pPr>
-        <w:pStyle w:val="BodyText"/>
-      </w:pPr>
-      <m:oMathPara>
-        <m:oMathParaPr>
-          <m:jc m:val="center"/>
-        </m:oMathParaPr>
-        <m:oMath>
-          <m:r>
-            <m:rPr>
-              <m:nor/>
-              <m:sty m:val="p"/>
-            </m:rPr>
-            <m:t>Pr</m:t>
-          </m:r>
-          <m:d>
-            <m:dPr>
-              <m:begChr m:val="["/>
-              <m:endChr m:val="]"/>
-              <m:grow/>
-            </m:dPr>
-            <m:e>
-              <m:sSubSup>
-                <m:e>
-                  <m:r>
-                    <m:rPr>
-                      <m:sty m:val="p"/>
-                    </m:rPr>
-                    <m:t>e</m:t>
-                  </m:r>
-                  <m:r>
-                    <m:rPr>
-                      <m:sty m:val="p"/>
-                    </m:rPr>
-                    <m:t>r</m:t>
-                  </m:r>
-                  <m:r>
-                    <m:rPr>
-                      <m:sty m:val="p"/>
-                    </m:rPr>
-                    <m:t>r</m:t>
-                  </m:r>
-                  <m:r>
-                    <m:rPr>
-                      <m:sty m:val="p"/>
-                    </m:rPr>
-                    <m:t>o</m:t>
-                  </m:r>
-                  <m:r>
-                    <m:rPr>
-                      <m:sty m:val="p"/>
-                    </m:rPr>
-                    <m:t>r</m:t>
-                  </m:r>
-                </m:e>
-                <m:sub>
-                  <m:sSub>
-                    <m:e>
-                      <m:r>
-                        <m:t>j</m:t>
-                      </m:r>
-                    </m:e>
-                    <m:sub>
-                      <m:r>
-                        <m:t>1</m:t>
-                      </m:r>
-                    </m:sub>
-                  </m:sSub>
-                  <m:r>
-                    <m:t>,</m:t>
-                  </m:r>
-                  <m:sSub>
-                    <m:e>
-                      <m:r>
-                        <m:t>j</m:t>
-                      </m:r>
-                    </m:e>
-                    <m:sub>
-                      <m:r>
-                        <m:t>2</m:t>
-                      </m:r>
-                    </m:sub>
-                  </m:sSub>
-                  <m:r>
-                    <m:t>,</m:t>
-                  </m:r>
-                  <m:r>
-                    <m:t>…</m:t>
-                  </m:r>
-                  <m:r>
-                    <m:t>,</m:t>
-                  </m:r>
-                  <m:sSub>
-                    <m:e>
-                      <m:r>
-                        <m:t>j</m:t>
-                      </m:r>
-                    </m:e>
-                    <m:sub>
-                      <m:r>
-                        <m:t>J</m:t>
-                      </m:r>
-                    </m:sub>
-                  </m:sSub>
-                </m:sub>
-                <m:sup>
-                  <m:r>
-                    <m:t>D</m:t>
-                  </m:r>
-                  <m:r>
-                    <m:t>′</m:t>
-                  </m:r>
-                </m:sup>
-              </m:sSubSup>
-              <m:r>
-                <m:t>=</m:t>
-              </m:r>
-              <m:r>
-                <m:t>k</m:t>
-              </m:r>
-            </m:e>
-          </m:d>
-          <m:r>
-            <m:t>⪆</m:t>
-          </m:r>
-          <m:r>
-            <m:t>(</m:t>
-          </m:r>
-          <m:nary>
-            <m:naryPr>
-              <m:chr m:val="∑"/>
-              <m:limLoc m:val="undOvr"/>
-              <m:subHide m:val="0"/>
-              <m:supHide m:val="0"/>
-            </m:naryPr>
-            <m:sub>
-              <m:sSub>
-                <m:e>
-                  <m:r>
-                    <m:t>j</m:t>
-                  </m:r>
-                </m:e>
-                <m:sub>
-                  <m:r>
-                    <m:t>1</m:t>
-                  </m:r>
-                </m:sub>
-              </m:sSub>
-              <m:r>
-                <m:t>′</m:t>
-              </m:r>
-              <m:r>
-                <m:t>=</m:t>
-              </m:r>
-              <m:r>
-                <m:t>1</m:t>
-              </m:r>
-            </m:sub>
-            <m:sup>
-              <m:r>
-                <m:t>C</m:t>
-              </m:r>
-            </m:sup>
-            <m:e>
-              <m:nary>
-                <m:naryPr>
-                  <m:chr m:val="∑"/>
-                  <m:limLoc m:val="undOvr"/>
-                  <m:subHide m:val="0"/>
-                  <m:supHide m:val="0"/>
-                </m:naryPr>
-                <m:sub>
-                  <m:sSub>
-                    <m:e>
-                      <m:r>
-                        <m:t>j</m:t>
-                      </m:r>
-                    </m:e>
-                    <m:sub>
-                      <m:r>
-                        <m:t>2</m:t>
-                      </m:r>
-                    </m:sub>
-                  </m:sSub>
-                  <m:r>
-                    <m:t>′</m:t>
-                  </m:r>
-                  <m:r>
-                    <m:t>=</m:t>
-                  </m:r>
-                  <m:r>
-                    <m:t>1</m:t>
-                  </m:r>
-                </m:sub>
-                <m:sup>
-                  <m:r>
-                    <m:t>C</m:t>
-                  </m:r>
-                </m:sup>
-                <m:e>
-                  <m:r>
-                    <m:t>⋯</m:t>
-                  </m:r>
-                </m:e>
-              </m:nary>
-            </m:e>
-          </m:nary>
-          <m:nary>
-            <m:naryPr>
-              <m:chr m:val="∑"/>
-              <m:limLoc m:val="undOvr"/>
-              <m:subHide m:val="0"/>
-              <m:supHide m:val="0"/>
-            </m:naryPr>
-            <m:sub>
-              <m:sSub>
-                <m:e>
-                  <m:r>
-                    <m:t>j</m:t>
-                  </m:r>
-                </m:e>
-                <m:sub>
-                  <m:r>
-                    <m:t>J</m:t>
-                  </m:r>
-                </m:sub>
-              </m:sSub>
-              <m:r>
-                <m:t>′</m:t>
-              </m:r>
-              <m:r>
-                <m:t>=</m:t>
-              </m:r>
-              <m:r>
-                <m:t>1</m:t>
-              </m:r>
-            </m:sub>
-            <m:sup>
-              <m:r>
-                <m:t>C</m:t>
-              </m:r>
-            </m:sup>
-            <m:e>
-              <m:r>
-                <m:rPr>
-                  <m:sty m:val="b"/>
-                </m:rPr>
-                <m:t>1</m:t>
-              </m:r>
-            </m:e>
-          </m:nary>
-          <m:d>
-            <m:dPr>
-              <m:begChr m:val="["/>
-              <m:endChr m:val="]"/>
-              <m:grow/>
-            </m:dPr>
-            <m:e>
-              <m:d>
-                <m:dPr>
-                  <m:begChr m:val="{"/>
-                  <m:endChr m:val="}"/>
-                  <m:grow/>
-                </m:dPr>
-                <m:e>
-                  <m:sSubSup>
-                    <m:e>
-                      <m:r>
-                        <m:rPr>
-                          <m:sty m:val="p"/>
-                        </m:rPr>
-                        <m:t>e</m:t>
-                      </m:r>
-                      <m:r>
-                        <m:rPr>
-                          <m:sty m:val="p"/>
-                        </m:rPr>
-                        <m:t>r</m:t>
-                      </m:r>
-                      <m:r>
-                        <m:rPr>
-                          <m:sty m:val="p"/>
-                        </m:rPr>
-                        <m:t>r</m:t>
-                      </m:r>
-                      <m:r>
-                        <m:rPr>
-                          <m:sty m:val="p"/>
-                        </m:rPr>
-                        <m:t>o</m:t>
-                      </m:r>
-                      <m:r>
-                        <m:rPr>
-                          <m:sty m:val="p"/>
-                        </m:rPr>
-                        <m:t>r</m:t>
-                      </m:r>
-                    </m:e>
-                    <m:sub>
-                      <m:sSub>
-                        <m:e>
-                          <m:r>
-                            <m:t>j</m:t>
-                          </m:r>
-                        </m:e>
-                        <m:sub>
-                          <m:r>
-                            <m:t>1</m:t>
-                          </m:r>
-                        </m:sub>
-                      </m:sSub>
-                      <m:r>
-                        <m:t>′</m:t>
-                      </m:r>
-                      <m:r>
-                        <m:t>,</m:t>
-                      </m:r>
-                      <m:sSub>
-                        <m:e>
-                          <m:r>
-                            <m:t>j</m:t>
-                          </m:r>
-                        </m:e>
-                        <m:sub>
-                          <m:r>
-                            <m:t>2</m:t>
-                          </m:r>
-                        </m:sub>
-                      </m:sSub>
-                      <m:r>
-                        <m:t>′</m:t>
-                      </m:r>
-                      <m:r>
-                        <m:t>,</m:t>
-                      </m:r>
-                      <m:r>
-                        <m:t>…</m:t>
-                      </m:r>
-                      <m:r>
-                        <m:t>,</m:t>
-                      </m:r>
-                      <m:sSub>
-                        <m:e>
-                          <m:r>
-                            <m:t>j</m:t>
-                          </m:r>
-                        </m:e>
-                        <m:sub>
-                          <m:r>
-                            <m:t>J</m:t>
-                          </m:r>
-                        </m:sub>
-                      </m:sSub>
-                      <m:r>
-                        <m:t>′</m:t>
-                      </m:r>
-                    </m:sub>
-                    <m:sup>
-                      <m:r>
-                        <m:t>D</m:t>
-                      </m:r>
-                    </m:sup>
-                  </m:sSubSup>
-                  <m:r>
-                    <m:t>=</m:t>
-                  </m:r>
-                  <m:r>
-                    <m:t>k</m:t>
-                  </m:r>
-                  <m:r>
-                    <m:t>±</m:t>
-                  </m:r>
-                  <m:r>
-                    <m:t>1</m:t>
-                  </m:r>
-                </m:e>
-              </m:d>
-            </m:e>
-          </m:d>
-          <m:r>
-            <m:t>)</m:t>
-          </m:r>
-          <m:r>
-            <m:t>/</m:t>
-          </m:r>
-          <m:sSup>
-            <m:e>
-              <m:r>
-                <m:t>C</m:t>
-              </m:r>
-            </m:e>
-            <m:sup>
-              <m:r>
-                <m:t>J</m:t>
-              </m:r>
-            </m:sup>
-          </m:sSup>
-          <m:r>
-            <m:t>.</m:t>
-          </m:r>
-        </m:oMath>
-      </m:oMathPara>
+        <w:t xml:space="preserve">is the residual</w:t>
+      </w:r>
+      <w:r>
+        <w:t xml:space="preserve"> </w:t>
+      </w:r>
+      <w:r>
+        <w:t xml:space="preserve">difference of DP counts returned by TopDown minus the exact count for</w:t>
+      </w:r>
+      <w:r>
+        <w:t xml:space="preserve"> </w:t>
+      </w:r>
+      <w:r>
+        <w:t xml:space="preserve">that same quantity in the 1940 census.</w:t>
+      </w:r>
     </w:p>
     <w:p>
       <w:pPr>
@@ -4168,19 +3232,7 @@
         </w:numPr>
       </w:pPr>
       <w:r>
-        <w:t xml:space="preserve">What DP Queries to include. In the test, two DP Queries were</w:t>
-      </w:r>
-      <w:r>
-        <w:t xml:space="preserve"> </w:t>
-      </w:r>
-      <w:r>
-        <w:t xml:space="preserve">included: (i) counts stratified by age-group/race/ethnicity (in</w:t>
-      </w:r>
-      <w:r>
-        <w:t xml:space="preserve"> </w:t>
-      </w:r>
-      <w:r>
-        <w:t xml:space="preserve">other words, aggregating over</w:t>
+        <w:t xml:space="preserve">What aggregate statistics (also known as</w:t>
       </w:r>
       <w:r>
         <w:t xml:space="preserve"> </w:t>
@@ -4189,6 +3241,39 @@
         <w:t xml:space="preserve">“</w:t>
       </w:r>
       <w:r>
+        <w:t xml:space="preserve">DP Queries</w:t>
+      </w:r>
+      <w:r>
+        <w:t xml:space="preserve">”</w:t>
+      </w:r>
+      <w:r>
+        <w:t xml:space="preserve">) to</w:t>
+      </w:r>
+      <w:r>
+        <w:t xml:space="preserve"> </w:t>
+      </w:r>
+      <w:r>
+        <w:t xml:space="preserve">include. In the test, two DP Queries were included: (i) counts</w:t>
+      </w:r>
+      <w:r>
+        <w:t xml:space="preserve"> </w:t>
+      </w:r>
+      <w:r>
+        <w:t xml:space="preserve">stratified by age-group/race/ethnicity (and therefore aggregated</w:t>
+      </w:r>
+      <w:r>
+        <w:t xml:space="preserve"> </w:t>
+      </w:r>
+      <w:r>
+        <w:t xml:space="preserve">over</w:t>
+      </w:r>
+      <w:r>
+        <w:t xml:space="preserve"> </w:t>
+      </w:r>
+      <w:r>
+        <w:t xml:space="preserve">“</w:t>
+      </w:r>
+      <w:r>
         <w:t xml:space="preserve">group quarters</w:t>
       </w:r>
       <w:r>
@@ -4198,25 +3283,25 @@
         <w:t xml:space="preserve"> </w:t>
       </w:r>
       <w:r>
-        <w:t xml:space="preserve">type); and (ii) the</w:t>
-      </w:r>
-      <w:r>
-        <w:t xml:space="preserve"> </w:t>
-      </w:r>
-      <w:r>
-        <w:t xml:space="preserve">group-quarters counts, which tally the number of people free-living</w:t>
-      </w:r>
-      <w:r>
-        <w:t xml:space="preserve"> </w:t>
-      </w:r>
-      <w:r>
-        <w:t xml:space="preserve">as well as in five types of institutional and non-institutional</w:t>
-      </w:r>
-      <w:r>
-        <w:t xml:space="preserve"> </w:t>
-      </w:r>
-      <w:r>
-        <w:t xml:space="preserve">facilities.</w:t>
+        <w:t xml:space="preserve">type); and (ii) the group-quarters counts,</w:t>
+      </w:r>
+      <w:r>
+        <w:t xml:space="preserve"> </w:t>
+      </w:r>
+      <w:r>
+        <w:t xml:space="preserve">which tally the total number of people living in each type of</w:t>
+      </w:r>
+      <w:r>
+        <w:t xml:space="preserve"> </w:t>
+      </w:r>
+      <w:r>
+        <w:t xml:space="preserve">housing (in a household, in institutional facilities of certain</w:t>
+      </w:r>
+      <w:r>
+        <w:t xml:space="preserve"> </w:t>
+      </w:r>
+      <w:r>
+        <w:t xml:space="preserve">types, in non-institutional facilities of certain types).</w:t>
       </w:r>
     </w:p>
     <w:p>
@@ -4343,7 +3428,7 @@
         </w:numPr>
       </w:pPr>
       <w:r>
-        <w:t xml:space="preserve">We calculated residuals (DP count minus exact count) and summarized</w:t>
+        <w:t xml:space="preserve">We calculated residuals (DP count minus precise count) and summarized</w:t>
       </w:r>
       <w:r>
         <w:t xml:space="preserve"> </w:t>
@@ -4396,7 +3481,19 @@
         <w:t xml:space="preserve"> </w:t>
       </w:r>
       <w:r>
-        <w:t xml:space="preserve">approximated the probability distribution of the residuals</w:t>
+        <w:t xml:space="preserve">approximated the probability distribution of the residuals (DP</w:t>
+      </w:r>
+      <w:r>
+        <w:t xml:space="preserve"> </w:t>
+      </w:r>
+      <w:r>
+        <w:t xml:space="preserve">count minus precise count at a selected level of the geographic</w:t>
+      </w:r>
+      <w:r>
+        <w:t xml:space="preserve"> </w:t>
+      </w:r>
+      <w:r>
+        <w:t xml:space="preserve">hierarchy), which we denote</w:t>
       </w:r>
       <w:r>
         <w:t xml:space="preserve"> </w:t>
@@ -4423,22 +3520,19 @@
         </m:r>
       </m:oMath>
       <w:r>
-        <w:t xml:space="preserve"> </w:t>
-      </w:r>
-      <w:r>
-        <w:t xml:space="preserve">using Gaussian kernel density estimation with a</w:t>
-      </w:r>
-      <w:r>
-        <w:t xml:space="preserve"> </w:t>
-      </w:r>
-      <w:r>
-        <w:t xml:space="preserve">bandwidth of 0.1, and compare the log-ratio inspired by the</w:t>
-      </w:r>
-      <w:r>
-        <w:t xml:space="preserve"> </w:t>
-      </w:r>
-      <w:r>
-        <w:t xml:space="preserve">definition of</w:t>
+        <w:t xml:space="preserve">, using Gaussian kernel</w:t>
+      </w:r>
+      <w:r>
+        <w:t xml:space="preserve"> </w:t>
+      </w:r>
+      <w:r>
+        <w:t xml:space="preserve">density estimation with a bandwidth of 0.1, and compare the</w:t>
+      </w:r>
+      <w:r>
+        <w:t xml:space="preserve"> </w:t>
+      </w:r>
+      <w:r>
+        <w:t xml:space="preserve">log-ratio inspired by the definition of</w:t>
       </w:r>
       <w:r>
         <w:t xml:space="preserve"> </w:t>
@@ -4671,169 +3765,178 @@
         <w:t xml:space="preserve"> </w:t>
       </w:r>
       <w:r>
-        <w:t xml:space="preserve">that the DP counts are positively biased for areas with low</w:t>
-      </w:r>
-      <w:r>
-        <w:t xml:space="preserve"> </w:t>
-      </w:r>
-      <w:r>
-        <w:t xml:space="preserve">diversity. We based this hypothesis on the expected impact of the</w:t>
-      </w:r>
-      <w:r>
-        <w:t xml:space="preserve"> </w:t>
-      </w:r>
-      <w:r>
-        <w:t xml:space="preserve">non-negativity constraints included in the optimization steps of</w:t>
-      </w:r>
-      <w:r>
-        <w:t xml:space="preserve"> </w:t>
-      </w:r>
-      <w:r>
-        <w:t xml:space="preserve">the TopDown algorithm. For each detailed query with a negative</w:t>
-      </w:r>
-      <w:r>
-        <w:t xml:space="preserve"> </w:t>
-      </w:r>
-      <w:r>
-        <w:t xml:space="preserve">value for its noisy count, the optimization step will increase the</w:t>
-      </w:r>
-      <w:r>
-        <w:t xml:space="preserve"> </w:t>
-      </w:r>
-      <w:r>
-        <w:t xml:space="preserve">value to make the results logical, and this reduction in variance</w:t>
-      </w:r>
-      <w:r>
-        <w:t xml:space="preserve"> </w:t>
-      </w:r>
-      <w:r>
-        <w:t xml:space="preserve">must tradeoff some increase in bias. To quantify the scale of the</w:t>
-      </w:r>
-      <w:r>
-        <w:t xml:space="preserve"> </w:t>
-      </w:r>
-      <w:r>
-        <w:t xml:space="preserve">bias introduced by optimization, for each geographic area, we</w:t>
-      </w:r>
-      <w:r>
-        <w:t xml:space="preserve"> </w:t>
-      </w:r>
-      <w:r>
-        <w:t xml:space="preserve">constructed a</w:t>
-      </w:r>
-      <w:r>
-        <w:t xml:space="preserve"> </w:t>
-      </w:r>
-      <w:r>
-        <w:t xml:space="preserve">“</w:t>
-      </w:r>
-      <w:r>
-        <w:t xml:space="preserve">homogeneity index</w:t>
-      </w:r>
-      <w:r>
-        <w:t xml:space="preserve">”</w:t>
-      </w:r>
-      <w:r>
-        <w:t xml:space="preserve"> </w:t>
-      </w:r>
-      <w:r>
-        <w:t xml:space="preserve">by counting the cells of the</w:t>
-      </w:r>
-      <w:r>
-        <w:t xml:space="preserve"> </w:t>
-      </w:r>
-      <w:r>
-        <w:t xml:space="preserve">detailed histogram that contained a true count of zero, and we</w:t>
-      </w:r>
-      <w:r>
-        <w:t xml:space="preserve"> </w:t>
-      </w:r>
-      <w:r>
-        <w:t xml:space="preserve">examined the bias (mean residual) of the corresponding counts from</w:t>
-      </w:r>
-      <w:r>
-        <w:t xml:space="preserve"> </w:t>
-      </w:r>
-      <w:r>
-        <w:t xml:space="preserve">TopDown stratified by homogeneity index.</w:t>
-      </w:r>
+        <w:t xml:space="preserve">that the DP counts are larger than precise counts in spatial areas</w:t>
+      </w:r>
+      <w:r>
+        <w:t xml:space="preserve"> </w:t>
+      </w:r>
+      <w:r>
+        <w:t xml:space="preserve">with high homogeneity and DP counts are smaller than precise counts</w:t>
+      </w:r>
+      <w:r>
+        <w:t xml:space="preserve"> </w:t>
+      </w:r>
+      <w:r>
+        <w:t xml:space="preserve">in areas with low homogeneity. We based this hypothesis on the</w:t>
+      </w:r>
+      <w:r>
+        <w:t xml:space="preserve"> </w:t>
+      </w:r>
+      <w:r>
+        <w:t xml:space="preserve">expected impact of the non-negativity constraints included in the</w:t>
+      </w:r>
+      <w:r>
+        <w:t xml:space="preserve"> </w:t>
+      </w:r>
+      <w:r>
+        <w:t xml:space="preserve">optimization steps of the TopDown algorithm. For each detailed</w:t>
+      </w:r>
+      <w:r>
+        <w:t xml:space="preserve"> </w:t>
+      </w:r>
+      <w:r>
+        <w:t xml:space="preserve">query with a negative value for its noisy count, the optimization</w:t>
+      </w:r>
+      <w:r>
+        <w:t xml:space="preserve"> </w:t>
+      </w:r>
+      <w:r>
+        <w:t xml:space="preserve">step will increase the value to make the results logical, and this</w:t>
+      </w:r>
+      <w:r>
+        <w:t xml:space="preserve"> </w:t>
+      </w:r>
+      <w:r>
+        <w:t xml:space="preserve">reduction in variance must tradeoff some increase in bias. To</w:t>
+      </w:r>
+      <w:r>
+        <w:t xml:space="preserve"> </w:t>
+      </w:r>
+      <w:r>
+        <w:t xml:space="preserve">quantify the scale of the bias introduced by optimization, for each</w:t>
+      </w:r>
+      <w:r>
+        <w:t xml:space="preserve"> </w:t>
+      </w:r>
+      <w:r>
+        <w:t xml:space="preserve">geographic area, we constructed simple homogeneity index by</w:t>
+      </w:r>
+      <w:r>
+        <w:t xml:space="preserve"> </w:t>
+      </w:r>
+      <w:r>
+        <w:t xml:space="preserve">counting the cells of the detailed histogram that contained a</w:t>
+      </w:r>
+      <w:r>
+        <w:t xml:space="preserve"> </w:t>
+      </w:r>
+      <w:r>
+        <w:t xml:space="preserve">precise count of zero, and we examined the bias, defined as the DP</w:t>
+      </w:r>
+      <w:r>
+        <w:t xml:space="preserve"> </w:t>
+      </w:r>
+      <w:r>
+        <w:t xml:space="preserve">count minus precise count, for these areas when stratified by</w:t>
+      </w:r>
+      <w:r>
+        <w:t xml:space="preserve"> </w:t>
+      </w:r>
+      <w:r>
+        <w:t xml:space="preserve">homogeneity index.</w:t>
+      </w:r>
+    </w:p>
+    <w:p>
+      <w:pPr>
+        <w:numPr>
+          <w:numId w:val="1003"/>
+          <w:ilvl w:val="0"/>
+        </w:numPr>
+      </w:pPr>
+      <w:r>
+        <w:t xml:space="preserve">We also compared the median absolute error and empirical privacy</w:t>
+      </w:r>
+      <w:r>
+        <w:t xml:space="preserve"> </w:t>
+      </w:r>
+      <w:r>
+        <w:t xml:space="preserve">loss of TopDown to a simpler, but not-differentially-private</w:t>
+      </w:r>
+      <w:r>
+        <w:t xml:space="preserve"> </w:t>
+      </w:r>
+      <w:r>
+        <w:t xml:space="preserve">approach to protecting privacy, Simple Random Sampling</w:t>
+      </w:r>
+      <w:r>
+        <w:t xml:space="preserve"> </w:t>
+      </w:r>
+      <w:r>
+        <w:t xml:space="preserve">(i.e. sampling without replacement) for a range of sized samples.</w:t>
+      </w:r>
+      <w:r>
+        <w:t xml:space="preserve"> </w:t>
+      </w:r>
+      <w:r>
+        <w:t xml:space="preserve">To do this, we generated samples without replacement of the 1940</w:t>
+      </w:r>
+      <w:r>
+        <w:t xml:space="preserve"> </w:t>
+      </w:r>
+      <w:r>
+        <w:t xml:space="preserve">Census Data for a range of sizes, and applied the same calculations</w:t>
+      </w:r>
+      <w:r>
+        <w:t xml:space="preserve"> </w:t>
+      </w:r>
+      <w:r>
+        <w:t xml:space="preserve">from (1) and (2) to this alternatively perturbed data.</w:t>
+      </w:r>
+    </w:p>
+    <w:p>
+      <w:pPr>
+        <w:pStyle w:val="Heading1"/>
+      </w:pPr>
+      <w:bookmarkStart w:id="29" w:name="results"/>
+      <w:r>
+        <w:t xml:space="preserve">Results</w:t>
+      </w:r>
+      <w:bookmarkEnd w:id="29"/>
+    </w:p>
+    <w:p>
+      <w:pPr>
+        <w:pStyle w:val="Heading2"/>
+      </w:pPr>
+      <w:bookmarkStart w:id="30" w:name="error-and-privacy-of-topdown"/>
+      <w:r>
+        <w:t xml:space="preserve">Error and Privacy of TopDown</w:t>
+      </w:r>
+      <w:bookmarkEnd w:id="30"/>
     </w:p>
     <w:p>
       <w:pPr>
         <w:pStyle w:val="FirstParagraph"/>
       </w:pPr>
       <w:r>
-        <w:t xml:space="preserve">We also compared the median absolute error and empirical privacy loss</w:t>
-      </w:r>
-      <w:r>
-        <w:t xml:space="preserve"> </w:t>
-      </w:r>
-      <w:r>
-        <w:t xml:space="preserve">of TopDown to a simpler, but not-differentially-private approach to</w:t>
-      </w:r>
-      <w:r>
-        <w:t xml:space="preserve"> </w:t>
-      </w:r>
-      <w:r>
-        <w:t xml:space="preserve">protecting privacy, Simple Random Sampling (i.e. sampling without</w:t>
-      </w:r>
-      <w:r>
-        <w:t xml:space="preserve"> </w:t>
-      </w:r>
-      <w:r>
-        <w:t xml:space="preserve">replacement) for a range of sized samples. To do this, we generated</w:t>
-      </w:r>
-      <w:r>
-        <w:t xml:space="preserve"> </w:t>
-      </w:r>
-      <w:r>
-        <w:t xml:space="preserve">samples without replacement of the 1940 Census Data for a range of</w:t>
-      </w:r>
-      <w:r>
-        <w:t xml:space="preserve"> </w:t>
-      </w:r>
-      <w:r>
-        <w:t xml:space="preserve">sizes, and applied the same calculations from (1) and (2) to this</w:t>
-      </w:r>
-      <w:r>
-        <w:t xml:space="preserve"> </w:t>
-      </w:r>
-      <w:r>
-        <w:t xml:space="preserve">alternatively perturbed data.</w:t>
-      </w:r>
-    </w:p>
-    <w:p>
-      <w:pPr>
-        <w:pStyle w:val="Heading1"/>
-      </w:pPr>
-      <w:bookmarkStart w:id="29" w:name="results"/>
-      <w:r>
-        <w:t xml:space="preserve">Results</w:t>
-      </w:r>
-      <w:bookmarkEnd w:id="29"/>
-    </w:p>
-    <w:p>
-      <w:pPr>
-        <w:pStyle w:val="Heading2"/>
-      </w:pPr>
-      <w:bookmarkStart w:id="30" w:name="error-and-privacy-of-topdown"/>
-      <w:r>
-        <w:t xml:space="preserve">Error and Privacy of TopDown</w:t>
-      </w:r>
-      <w:bookmarkEnd w:id="30"/>
-    </w:p>
-    <w:p>
-      <w:pPr>
-        <w:pStyle w:val="FirstParagraph"/>
-      </w:pPr>
-      <w:r>
-        <w:t xml:space="preserve">We found error in total count (TC) varied as a function of total</w:t>
-      </w:r>
-      <w:r>
-        <w:t xml:space="preserve"> </w:t>
-      </w:r>
-      <w:r>
-        <w:t xml:space="preserve">privacy loss budget. Running TopDown with</w:t>
+        <w:t xml:space="preserve">Recall that geographic areas are nested: enumeration districts are</w:t>
+      </w:r>
+      <w:r>
+        <w:t xml:space="preserve"> </w:t>
+      </w:r>
+      <w:r>
+        <w:t xml:space="preserve">contained within counties, which are contained within states. We found</w:t>
+      </w:r>
+      <w:r>
+        <w:t xml:space="preserve"> </w:t>
+      </w:r>
+      <w:r>
+        <w:t xml:space="preserve">error in total count (TC) varied as a function of total privacy loss</w:t>
+      </w:r>
+      <w:r>
+        <w:t xml:space="preserve"> </w:t>
+      </w:r>
+      <w:r>
+        <w:t xml:space="preserve">budget. Running TopDown with</w:t>
       </w:r>
       <w:r>
         <w:t xml:space="preserve"> </w:t>
@@ -4853,25 +3956,19 @@
         <w:t xml:space="preserve"> </w:t>
       </w:r>
       <w:r>
-        <w:t xml:space="preserve">produced</w:t>
-      </w:r>
-      <w:r>
-        <w:t xml:space="preserve"> </w:t>
-      </w:r>
-      <w:r>
-        <w:t xml:space="preserve">median absolute error in TC of 56 at the</w:t>
-      </w:r>
-      <w:r>
-        <w:t xml:space="preserve"> </w:t>
-      </w:r>
-      <w:r>
-        <w:t xml:space="preserve">enumeration district level and 81 at the county</w:t>
-      </w:r>
-      <w:r>
-        <w:t xml:space="preserve"> </w:t>
-      </w:r>
-      <w:r>
-        <w:t xml:space="preserve">level;</w:t>
+        <w:t xml:space="preserve">produced median</w:t>
+      </w:r>
+      <w:r>
+        <w:t xml:space="preserve"> </w:t>
+      </w:r>
+      <w:r>
+        <w:t xml:space="preserve">absolute error in TC of 56 at the enumeration</w:t>
+      </w:r>
+      <w:r>
+        <w:t xml:space="preserve"> </w:t>
+      </w:r>
+      <w:r>
+        <w:t xml:space="preserve">district level and 81 at the county level;</w:t>
       </w:r>
       <w:r>
         <w:t xml:space="preserve"> </w:t>
@@ -4891,19 +3988,19 @@
         <w:t xml:space="preserve"> </w:t>
       </w:r>
       <w:r>
-        <w:t xml:space="preserve">produced median absolute error in TC of</w:t>
-      </w:r>
-      <w:r>
-        <w:t xml:space="preserve"> </w:t>
-      </w:r>
-      <w:r>
-        <w:t xml:space="preserve">15 at the enumeration district level and</w:t>
-      </w:r>
-      <w:r>
-        <w:t xml:space="preserve"> </w:t>
-      </w:r>
-      <w:r>
-        <w:t xml:space="preserve">24 at the county level; and</w:t>
+        <w:t xml:space="preserve">produced median absolute error in TC of 15</w:t>
+      </w:r>
+      <w:r>
+        <w:t xml:space="preserve"> </w:t>
+      </w:r>
+      <w:r>
+        <w:t xml:space="preserve">at the enumeration district level and 24 at the</w:t>
+      </w:r>
+      <w:r>
+        <w:t xml:space="preserve"> </w:t>
+      </w:r>
+      <w:r>
+        <w:t xml:space="preserve">county level; and</w:t>
       </w:r>
       <w:r>
         <w:t xml:space="preserve"> </w:t>
@@ -4923,31 +4020,25 @@
         <w:t xml:space="preserve"> </w:t>
       </w:r>
       <w:r>
-        <w:t xml:space="preserve">produced</w:t>
-      </w:r>
-      <w:r>
-        <w:t xml:space="preserve"> </w:t>
-      </w:r>
-      <w:r>
-        <w:t xml:space="preserve">median absolute error in TC of 4 at the</w:t>
-      </w:r>
-      <w:r>
-        <w:t xml:space="preserve"> </w:t>
-      </w:r>
-      <w:r>
-        <w:t xml:space="preserve">enumeration district level and 7 at the county level</w:t>
-      </w:r>
-      <w:r>
-        <w:t xml:space="preserve"> </w:t>
-      </w:r>
-      <w:r>
-        <w:t xml:space="preserve">(Full table in Supplementary Appendix 1). At the state level, there</w:t>
-      </w:r>
-      <w:r>
-        <w:t xml:space="preserve"> </w:t>
-      </w:r>
-      <w:r>
-        <w:t xml:space="preserve">was TC error of</w:t>
+        <w:t xml:space="preserve">produced median absolute error in</w:t>
+      </w:r>
+      <w:r>
+        <w:t xml:space="preserve"> </w:t>
+      </w:r>
+      <w:r>
+        <w:t xml:space="preserve">TC of 4 at the enumeration district level and</w:t>
+      </w:r>
+      <w:r>
+        <w:t xml:space="preserve"> </w:t>
+      </w:r>
+      <w:r>
+        <w:t xml:space="preserve">7 at the county level (Full table in Supplementary</w:t>
+      </w:r>
+      <w:r>
+        <w:t xml:space="preserve"> </w:t>
+      </w:r>
+      <w:r>
+        <w:t xml:space="preserve">Appendix 1). At the state level, there was TC error of</w:t>
       </w:r>
       <w:r>
         <w:t xml:space="preserve"> </w:t>
@@ -4958,25 +4049,37 @@
         </m:r>
       </m:oMath>
       <w:r>
-        <w:t xml:space="preserve">, as expected from the state TC invariant. The</w:t>
-      </w:r>
-      <w:r>
-        <w:t xml:space="preserve"> </w:t>
-      </w:r>
-      <w:r>
-        <w:t xml:space="preserve">median TC was 865 for enumeration districts,</w:t>
-      </w:r>
-      <w:r>
-        <w:t xml:space="preserve"> </w:t>
-      </w:r>
-      <w:r>
-        <w:t xml:space="preserve">18679 for counties, and 1903133 for</w:t>
-      </w:r>
-      <w:r>
-        <w:t xml:space="preserve"> </w:t>
-      </w:r>
-      <w:r>
-        <w:t xml:space="preserve">states.</w:t>
+        <w:t xml:space="preserve">, as</w:t>
+      </w:r>
+      <w:r>
+        <w:t xml:space="preserve"> </w:t>
+      </w:r>
+      <w:r>
+        <w:t xml:space="preserve">expected from the state TC invariant. The median and 95th percentile</w:t>
+      </w:r>
+      <w:r>
+        <w:t xml:space="preserve"> </w:t>
+      </w:r>
+      <w:r>
+        <w:t xml:space="preserve">of TC were 865 and 2342</w:t>
+      </w:r>
+      <w:r>
+        <w:t xml:space="preserve"> </w:t>
+      </w:r>
+      <w:r>
+        <w:t xml:space="preserve">for enumeration districts, 18679 and</w:t>
+      </w:r>
+      <w:r>
+        <w:t xml:space="preserve"> </w:t>
+      </w:r>
+      <w:r>
+        <w:t xml:space="preserve">122710 for counties, and 1903133 and</w:t>
+      </w:r>
+      <w:r>
+        <w:t xml:space="preserve"> </w:t>
+      </w:r>
+      <w:r>
+        <w:t xml:space="preserve">7419040 for states.</w:t>
       </w:r>
     </w:p>
     <w:p>
@@ -5101,25 +4204,31 @@
         <w:t xml:space="preserve"> </w:t>
       </w:r>
       <w:r>
-        <w:t xml:space="preserve">2 people. The median SC was</w:t>
-      </w:r>
-      <w:r>
-        <w:t xml:space="preserve"> </w:t>
-      </w:r>
-      <w:r>
-        <w:t xml:space="preserve">88 for enumeration districts,</w:t>
-      </w:r>
-      <w:r>
-        <w:t xml:space="preserve"> </w:t>
-      </w:r>
-      <w:r>
-        <w:t xml:space="preserve">47 for counties, and 229 for</w:t>
-      </w:r>
-      <w:r>
-        <w:t xml:space="preserve"> </w:t>
-      </w:r>
-      <w:r>
-        <w:t xml:space="preserve">states. (Figure 1)</w:t>
+        <w:t xml:space="preserve">2 people. The median and 95th percentile of SC were</w:t>
+      </w:r>
+      <w:r>
+        <w:t xml:space="preserve"> </w:t>
+      </w:r>
+      <w:r>
+        <w:t xml:space="preserve">88 and 967 for</w:t>
+      </w:r>
+      <w:r>
+        <w:t xml:space="preserve"> </w:t>
+      </w:r>
+      <w:r>
+        <w:t xml:space="preserve">enumeration districts, 47 and</w:t>
+      </w:r>
+      <w:r>
+        <w:t xml:space="preserve"> </w:t>
+      </w:r>
+      <w:r>
+        <w:t xml:space="preserve">17480 for counties, and 229 and</w:t>
+      </w:r>
+      <w:r>
+        <w:t xml:space="preserve"> </w:t>
+      </w:r>
+      <w:r>
+        <w:t xml:space="preserve">714208 for states. (Figure 1)</w:t>
       </w:r>
     </w:p>
     <w:p>
@@ -5573,7 +4682,7 @@
         <w:t xml:space="preserve"> </w:t>
       </w:r>
       <w:r>
-        <w:t xml:space="preserve">where</w:t>
+        <w:t xml:space="preserve">[[FIXME: reformat math here]] where</w:t>
       </w:r>
       <w:r>
         <w:t xml:space="preserve"> </w:t>
@@ -5728,7 +4837,7 @@
         <w:pStyle w:val="BodyText"/>
       </w:pPr>
       <w:r>
-        <w:t xml:space="preserve">Error in stratified county varied similarly; for a 5% sample, we found</w:t>
+        <w:t xml:space="preserve">Error in stratified count varied similarly; for a 5% sample, we found</w:t>
       </w:r>
       <w:r>
         <w:t xml:space="preserve"> </w:t>
@@ -6044,11 +5153,188 @@
     </w:p>
     <w:p>
       <w:pPr>
+        <w:pStyle w:val="BodyText"/>
+      </w:pPr>
+      <w:r>
+        <w:rPr>
+          <w:i/>
+        </w:rPr>
+        <w:t xml:space="preserve">Table 1</w:t>
+      </w:r>
+      <w:r>
+        <w:t xml:space="preserve">: Values of privacy loss, and corresponding proportions of</w:t>
+      </w:r>
+      <w:r>
+        <w:t xml:space="preserve"> </w:t>
+      </w:r>
+      <w:r>
+        <w:t xml:space="preserve">Simple Random Sample (SRS) with most similar</w:t>
+      </w:r>
+      <w:r>
+        <w:t xml:space="preserve"> </w:t>
+      </w:r>
+      <w:r>
+        <w:t xml:space="preserve">median-absolute-error/empirical-privacy-loss profile.</w:t>
+      </w:r>
+    </w:p>
+    <w:tbl>
+      <w:tblPr>
+        <w:tblStyle w:val="Table"/>
+        <w:tblW w:type="pct" w:w="0.0"/>
+        <w:tblLook w:firstRow="1"/>
+      </w:tblPr>
+      <w:tblGrid/>
+      <w:tr>
+        <w:trPr>
+          <w:cnfStyle w:firstRow="1"/>
+        </w:trPr>
+        <w:tc>
+          <w:tcPr>
+            <w:tcBorders>
+              <w:bottom w:val="single"/>
+            </w:tcBorders>
+            <w:vAlign w:val="bottom"/>
+          </w:tcPr>
+          <w:p>
+            <w:pPr>
+              <w:pStyle w:val="Compact"/>
+              <w:jc w:val="left"/>
+            </w:pPr>
+            <w:r>
+              <w:t xml:space="preserve">Privacy Budget (</w:t>
+            </w:r>
+            <m:oMath>
+              <m:r>
+                <m:t>ϵ</m:t>
+              </m:r>
+            </m:oMath>
+            <w:r>
+              <w:t xml:space="preserve">)</w:t>
+            </w:r>
+          </w:p>
+        </w:tc>
+        <w:tc>
+          <w:tcPr>
+            <w:tcBorders>
+              <w:bottom w:val="single"/>
+            </w:tcBorders>
+            <w:vAlign w:val="bottom"/>
+          </w:tcPr>
+          <w:p>
+            <w:pPr>
+              <w:pStyle w:val="Compact"/>
+              <w:jc w:val="left"/>
+            </w:pPr>
+            <w:r>
+              <w:t xml:space="preserve">Closest SRS sample proportion (%)</w:t>
+            </w:r>
+          </w:p>
+        </w:tc>
+      </w:tr>
+      <w:tr>
+        <w:tc>
+          <w:p>
+            <w:pPr>
+              <w:pStyle w:val="Compact"/>
+              <w:jc w:val="left"/>
+            </w:pPr>
+            <w:r>
+              <w:t xml:space="preserve">1.0</w:t>
+            </w:r>
+          </w:p>
+        </w:tc>
+        <w:tc>
+          <w:p>
+            <w:pPr>
+              <w:pStyle w:val="Compact"/>
+              <w:jc w:val="left"/>
+            </w:pPr>
+            <w:r>
+              <w:t xml:space="preserve">50%</w:t>
+            </w:r>
+          </w:p>
+        </w:tc>
+      </w:tr>
+      <w:tr>
+        <w:tc>
+          <w:p>
+            <w:pPr>
+              <w:pStyle w:val="Compact"/>
+              <w:jc w:val="left"/>
+            </w:pPr>
+            <w:r>
+              <w:t xml:space="preserve">2.0</w:t>
+            </w:r>
+          </w:p>
+        </w:tc>
+        <w:tc>
+          <w:p>
+            <w:pPr>
+              <w:pStyle w:val="Compact"/>
+              <w:jc w:val="left"/>
+            </w:pPr>
+            <w:r>
+              <w:t xml:space="preserve">75%</w:t>
+            </w:r>
+          </w:p>
+        </w:tc>
+      </w:tr>
+      <w:tr>
+        <w:tc>
+          <w:p>
+            <w:pPr>
+              <w:pStyle w:val="Compact"/>
+              <w:jc w:val="left"/>
+            </w:pPr>
+            <w:r>
+              <w:t xml:space="preserve">4.0</w:t>
+            </w:r>
+          </w:p>
+        </w:tc>
+        <w:tc>
+          <w:p>
+            <w:pPr>
+              <w:pStyle w:val="Compact"/>
+              <w:jc w:val="left"/>
+            </w:pPr>
+            <w:r>
+              <w:t xml:space="preserve">90%</w:t>
+            </w:r>
+          </w:p>
+        </w:tc>
+      </w:tr>
+      <w:tr>
+        <w:tc>
+          <w:p>
+            <w:pPr>
+              <w:pStyle w:val="Compact"/>
+              <w:jc w:val="left"/>
+            </w:pPr>
+            <w:r>
+              <w:t xml:space="preserve">6.0</w:t>
+            </w:r>
+          </w:p>
+        </w:tc>
+        <w:tc>
+          <w:p>
+            <w:pPr>
+              <w:pStyle w:val="Compact"/>
+              <w:jc w:val="left"/>
+            </w:pPr>
+            <w:r>
+              <w:t xml:space="preserve">95%</w:t>
+            </w:r>
+          </w:p>
+        </w:tc>
+      </w:tr>
+    </w:tbl>
+    <w:p>
+      <w:pPr>
         <w:pStyle w:val="Heading2"/>
       </w:pPr>
-      <w:bookmarkStart w:id="34" w:name="bias-in-the-noise-introduced-by-topdown"/>
-      <w:r>
-        <w:t xml:space="preserve">Bias in the noise introduced by TopDown</w:t>
+      <w:bookmarkStart w:id="34" w:name="Xa3922b001268bf576b8545cd577a02afb3648ce"/>
+      <w:r>
+        <w:t xml:space="preserve">Bias in the variation introduced by TopDown</w:t>
       </w:r>
       <w:bookmarkEnd w:id="34"/>
     </w:p>
@@ -6057,7 +5343,7 @@
         <w:pStyle w:val="FirstParagraph"/>
       </w:pPr>
       <w:r>
-        <w:t xml:space="preserve">The bias introduced by TopDown varied with diversity index, as</w:t>
+        <w:t xml:space="preserve">The bias introduced by TopDown varied with homogeneity index, as</w:t>
       </w:r>
       <w:r>
         <w:t xml:space="preserve"> </w:t>
@@ -6069,19 +5355,31 @@
         <w:t xml:space="preserve"> </w:t>
       </w:r>
       <w:r>
-        <w:t xml:space="preserve">strata) had TC systematically lower than ground truth, while</w:t>
-      </w:r>
-      <w:r>
-        <w:t xml:space="preserve"> </w:t>
-      </w:r>
-      <w:r>
-        <w:t xml:space="preserve">enumeration districts with 22 empty strata had TC systematically</w:t>
-      </w:r>
-      <w:r>
-        <w:t xml:space="preserve"> </w:t>
-      </w:r>
-      <w:r>
-        <w:t xml:space="preserve">higher. The size of this bias decreased as a function of</w:t>
+        <w:t xml:space="preserve">cells in the detailed histogram) had TC systematically lower than the</w:t>
+      </w:r>
+      <w:r>
+        <w:t xml:space="preserve"> </w:t>
+      </w:r>
+      <w:r>
+        <w:t xml:space="preserve">precise count, while enumeration districts homogeneity index 22 (the</w:t>
+      </w:r>
+      <w:r>
+        <w:t xml:space="preserve"> </w:t>
+      </w:r>
+      <w:r>
+        <w:t xml:space="preserve">maximum number of empty cells observed in the detailed histogram) had</w:t>
+      </w:r>
+      <w:r>
+        <w:t xml:space="preserve"> </w:t>
+      </w:r>
+      <w:r>
+        <w:t xml:space="preserve">TC systematically higher than the precise count. The size of this</w:t>
+      </w:r>
+      <w:r>
+        <w:t xml:space="preserve"> </w:t>
+      </w:r>
+      <w:r>
+        <w:t xml:space="preserve">bias decreased as a function of</w:t>
       </w:r>
       <w:r>
         <w:t xml:space="preserve"> </w:t>
@@ -6092,13 +5390,159 @@
         </m:r>
       </m:oMath>
       <w:r>
+        <w:t xml:space="preserve">. Homogeneity index 0 had</w:t>
+      </w:r>
+      <w:r>
+        <w:t xml:space="preserve"> </w:t>
+      </w:r>
+      <w:r>
+        <w:t xml:space="preserve">bias of -52.6 people for</w:t>
+      </w:r>
+      <w:r>
+        <w:t xml:space="preserve"> </w:t>
+      </w:r>
+      <m:oMath>
+        <m:r>
+          <m:t>ϵ</m:t>
+        </m:r>
+        <m:r>
+          <m:t>=</m:t>
+        </m:r>
+        <m:r>
+          <m:t>0.25</m:t>
+        </m:r>
+      </m:oMath>
+      <w:r>
+        <w:t xml:space="preserve">,</w:t>
+      </w:r>
+      <w:r>
+        <w:t xml:space="preserve"> </w:t>
+      </w:r>
+      <w:r>
+        <w:t xml:space="preserve">-18.9 people for</w:t>
+      </w:r>
+      <w:r>
+        <w:t xml:space="preserve"> </w:t>
+      </w:r>
+      <m:oMath>
+        <m:r>
+          <m:t>ϵ</m:t>
+        </m:r>
+        <m:r>
+          <m:t>=</m:t>
+        </m:r>
+        <m:r>
+          <m:t>1.0</m:t>
+        </m:r>
+      </m:oMath>
+      <w:r>
+        <w:t xml:space="preserve">, and</w:t>
+      </w:r>
+      <w:r>
+        <w:t xml:space="preserve"> </w:t>
+      </w:r>
+      <w:r>
+        <w:t xml:space="preserve">-6.6 people for</w:t>
+      </w:r>
+      <w:r>
+        <w:t xml:space="preserve"> </w:t>
+      </w:r>
+      <m:oMath>
+        <m:r>
+          <m:t>ϵ</m:t>
+        </m:r>
+        <m:r>
+          <m:t>=</m:t>
+        </m:r>
+        <m:r>
+          <m:t>4.0</m:t>
+        </m:r>
+      </m:oMath>
+      <w:r>
+        <w:t xml:space="preserve">; while</w:t>
+      </w:r>
+      <w:r>
+        <w:t xml:space="preserve"> </w:t>
+      </w:r>
+      <w:r>
+        <w:t xml:space="preserve">homogeneity index 22 had bias of 8.7 people</w:t>
+      </w:r>
+      <w:r>
+        <w:t xml:space="preserve"> </w:t>
+      </w:r>
+      <w:r>
+        <w:t xml:space="preserve">for</w:t>
+      </w:r>
+      <w:r>
+        <w:t xml:space="preserve"> </w:t>
+      </w:r>
+      <m:oMath>
+        <m:r>
+          <m:t>ϵ</m:t>
+        </m:r>
+        <m:r>
+          <m:t>=</m:t>
+        </m:r>
+        <m:r>
+          <m:t>0.25</m:t>
+        </m:r>
+      </m:oMath>
+      <w:r>
+        <w:t xml:space="preserve">, 3.6 people for</w:t>
+      </w:r>
+      <w:r>
+        <w:t xml:space="preserve"> </w:t>
+      </w:r>
+      <m:oMath>
+        <m:r>
+          <m:t>ϵ</m:t>
+        </m:r>
+        <m:r>
+          <m:t>=</m:t>
+        </m:r>
+        <m:r>
+          <m:t>1.0</m:t>
+        </m:r>
+      </m:oMath>
+      <w:r>
+        <w:t xml:space="preserve">, and 1.5 people for</w:t>
+      </w:r>
+      <w:r>
+        <w:t xml:space="preserve"> </w:t>
+      </w:r>
+      <m:oMath>
+        <m:r>
+          <m:t>ϵ</m:t>
+        </m:r>
+        <m:r>
+          <m:t>=</m:t>
+        </m:r>
+        <m:r>
+          <m:t>4.0</m:t>
+        </m:r>
+      </m:oMath>
+      <w:r>
         <w:t xml:space="preserve">.</w:t>
       </w:r>
-      <w:r>
-        <w:t xml:space="preserve"> </w:t>
-      </w:r>
-      <w:r>
-        <w:t xml:space="preserve">Homogeneity index 0 had bias of -52.6 people for</w:t>
+    </w:p>
+    <w:p>
+      <w:pPr>
+        <w:pStyle w:val="BodyText"/>
+      </w:pPr>
+      <w:r>
+        <w:t xml:space="preserve">Counties displayed the same general pattern, but there are fewer</w:t>
+      </w:r>
+      <w:r>
+        <w:t xml:space="preserve"> </w:t>
+      </w:r>
+      <w:r>
+        <w:t xml:space="preserve">counties and they typically have less empty strata, so it was not as</w:t>
+      </w:r>
+      <w:r>
+        <w:t xml:space="preserve"> </w:t>
+      </w:r>
+      <w:r>
+        <w:t xml:space="preserve">pronounced. The size of this bias again decreased as a function of</w:t>
       </w:r>
       <w:r>
         <w:t xml:space="preserve"> </w:t>
@@ -6107,143 +5551,9 @@
         <m:r>
           <m:t>ϵ</m:t>
         </m:r>
-        <m:r>
-          <m:t>=</m:t>
-        </m:r>
-        <m:r>
-          <m:t>0.25</m:t>
-        </m:r>
       </m:oMath>
       <w:r>
-        <w:t xml:space="preserve">, -18.9 people for</w:t>
-      </w:r>
-      <w:r>
-        <w:t xml:space="preserve"> </w:t>
-      </w:r>
-      <m:oMath>
-        <m:r>
-          <m:t>ϵ</m:t>
-        </m:r>
-        <m:r>
-          <m:t>=</m:t>
-        </m:r>
-        <m:r>
-          <m:t>1.0</m:t>
-        </m:r>
-      </m:oMath>
-      <w:r>
-        <w:t xml:space="preserve">, and -6.6 people for</w:t>
-      </w:r>
-      <w:r>
-        <w:t xml:space="preserve"> </w:t>
-      </w:r>
-      <m:oMath>
-        <m:r>
-          <m:t>ϵ</m:t>
-        </m:r>
-        <m:r>
-          <m:t>=</m:t>
-        </m:r>
-        <m:r>
-          <m:t>4.0</m:t>
-        </m:r>
-      </m:oMath>
-      <w:r>
-        <w:t xml:space="preserve">; while</w:t>
-      </w:r>
-      <w:r>
-        <w:t xml:space="preserve"> </w:t>
-      </w:r>
-      <w:r>
-        <w:t xml:space="preserve">homogeneity index 22 had bias of 8.7 people</w:t>
-      </w:r>
-      <w:r>
-        <w:t xml:space="preserve"> </w:t>
-      </w:r>
-      <w:r>
-        <w:t xml:space="preserve">for</w:t>
-      </w:r>
-      <w:r>
-        <w:t xml:space="preserve"> </w:t>
-      </w:r>
-      <m:oMath>
-        <m:r>
-          <m:t>ϵ</m:t>
-        </m:r>
-        <m:r>
-          <m:t>=</m:t>
-        </m:r>
-        <m:r>
-          <m:t>0.25</m:t>
-        </m:r>
-      </m:oMath>
-      <w:r>
-        <w:t xml:space="preserve">, 3.6 people for</w:t>
-      </w:r>
-      <w:r>
-        <w:t xml:space="preserve"> </w:t>
-      </w:r>
-      <m:oMath>
-        <m:r>
-          <m:t>ϵ</m:t>
-        </m:r>
-        <m:r>
-          <m:t>=</m:t>
-        </m:r>
-        <m:r>
-          <m:t>1.0</m:t>
-        </m:r>
-      </m:oMath>
-      <w:r>
-        <w:t xml:space="preserve">, and 1.5 people for</w:t>
-      </w:r>
-      <w:r>
-        <w:t xml:space="preserve"> </w:t>
-      </w:r>
-      <m:oMath>
-        <m:r>
-          <m:t>ϵ</m:t>
-        </m:r>
-        <m:r>
-          <m:t>=</m:t>
-        </m:r>
-        <m:r>
-          <m:t>4.0</m:t>
-        </m:r>
-      </m:oMath>
-      <w:r>
-        <w:t xml:space="preserve">.</w:t>
-      </w:r>
-    </w:p>
-    <w:p>
-      <w:pPr>
-        <w:pStyle w:val="BodyText"/>
-      </w:pPr>
-      <w:r>
-        <w:t xml:space="preserve">Counties displayed the same general pattern, but there are fewer</w:t>
-      </w:r>
-      <w:r>
-        <w:t xml:space="preserve"> </w:t>
-      </w:r>
-      <w:r>
-        <w:t xml:space="preserve">counties and they typically have less empty strata, so it was not as</w:t>
-      </w:r>
-      <w:r>
-        <w:t xml:space="preserve"> </w:t>
-      </w:r>
-      <w:r>
-        <w:t xml:space="preserve">pronounced. The size of this bias again decreased as a function of</w:t>
-      </w:r>
-      <w:r>
-        <w:t xml:space="preserve"> </w:t>
-      </w:r>
-      <m:oMath>
-        <m:r>
-          <m:t>ϵ</m:t>
-        </m:r>
-      </m:oMath>
-      <w:r>
-        <w:t xml:space="preserve">. homogeneity index 0 had bias of -103.7</w:t>
+        <w:t xml:space="preserve">. Homogeneity index 0 had bias of -103.7</w:t>
       </w:r>
       <w:r>
         <w:t xml:space="preserve"> </w:t>
@@ -6418,25 +5728,37 @@
         <w:t xml:space="preserve">Figure 3</w:t>
       </w:r>
       <w:r>
-        <w:t xml:space="preserve">: The homogeneity index is associated with the residual</w:t>
-      </w:r>
-      <w:r>
-        <w:t xml:space="preserve"> </w:t>
-      </w:r>
-      <w:r>
-        <w:t xml:space="preserve">(difference between the count estimated by TopDown and the true</w:t>
-      </w:r>
-      <w:r>
-        <w:t xml:space="preserve"> </w:t>
-      </w:r>
-      <w:r>
-        <w:t xml:space="preserve">count). This plot shows the association for enumeration districts,</w:t>
-      </w:r>
-      <w:r>
-        <w:t xml:space="preserve"> </w:t>
-      </w:r>
-      <w:r>
-        <w:t xml:space="preserve">and a similar relationship holds at the county level. As</w:t>
+        <w:t xml:space="preserve">: The homogeneity index, defined as the number of cells with</w:t>
+      </w:r>
+      <w:r>
+        <w:t xml:space="preserve"> </w:t>
+      </w:r>
+      <w:r>
+        <w:t xml:space="preserve">precise count of zero in the detailed histogram, is positively</w:t>
+      </w:r>
+      <w:r>
+        <w:t xml:space="preserve"> </w:t>
+      </w:r>
+      <w:r>
+        <w:t xml:space="preserve">associated with the bias (mean difference between the DP count estimated</w:t>
+      </w:r>
+      <w:r>
+        <w:t xml:space="preserve"> </w:t>
+      </w:r>
+      <w:r>
+        <w:t xml:space="preserve">by TopDown and the precise count). This plot shows the association for</w:t>
+      </w:r>
+      <w:r>
+        <w:t xml:space="preserve"> </w:t>
+      </w:r>
+      <w:r>
+        <w:t xml:space="preserve">enumeration districts, and a similar relationship holds at the county</w:t>
+      </w:r>
+      <w:r>
+        <w:t xml:space="preserve"> </w:t>
+      </w:r>
+      <w:r>
+        <w:t xml:space="preserve">level. As</w:t>
       </w:r>
       <w:r>
         <w:t xml:space="preserve"> </w:t>
@@ -6480,19 +5802,19 @@
         <w:t xml:space="preserve"> </w:t>
       </w:r>
       <w:r>
-        <w:t xml:space="preserve">that the Census Bureau is going to add noise to this data. Such a</w:t>
-      </w:r>
-      <w:r>
-        <w:t xml:space="preserve"> </w:t>
-      </w:r>
-      <w:r>
-        <w:t xml:space="preserve">reader may be open to the possibility that privacy is a valid reason</w:t>
-      </w:r>
-      <w:r>
-        <w:t xml:space="preserve"> </w:t>
-      </w:r>
-      <w:r>
-        <w:t xml:space="preserve">for adding this noise, yet still be concerned about how this noise</w:t>
+        <w:t xml:space="preserve">that the Census Bureau is going to reduce the accuracy of this data.</w:t>
+      </w:r>
+      <w:r>
+        <w:t xml:space="preserve"> </w:t>
+      </w:r>
+      <w:r>
+        <w:t xml:space="preserve">Such a reader may be open to the possibility that privacy is a valid</w:t>
+      </w:r>
+      <w:r>
+        <w:t xml:space="preserve"> </w:t>
+      </w:r>
+      <w:r>
+        <w:t xml:space="preserve">reason for reducing accuracy, yet still be concerned about how this</w:t>
       </w:r>
       <w:r>
         <w:t xml:space="preserve"> </w:t>
@@ -6504,13 +5826,13 @@
         <w:t xml:space="preserve"> </w:t>
       </w:r>
       <w:r>
-        <w:t xml:space="preserve">summarized in Figure 2 can help to understand what this noise will</w:t>
-      </w:r>
-      <w:r>
-        <w:t xml:space="preserve"> </w:t>
-      </w:r>
-      <w:r>
-        <w:t xml:space="preserve">mean: if</w:t>
+        <w:t xml:space="preserve">summarized in Figure 2 can help to understand the potential change in</w:t>
+      </w:r>
+      <w:r>
+        <w:t xml:space="preserve"> </w:t>
+      </w:r>
+      <w:r>
+        <w:t xml:space="preserve">accuracy: if</w:t>
       </w:r>
       <w:r>
         <w:t xml:space="preserve"> </w:t>
@@ -6527,19 +5849,19 @@
         </m:r>
       </m:oMath>
       <w:r>
-        <w:t xml:space="preserve">, for county-level stratified counts, TopDown</w:t>
-      </w:r>
-      <w:r>
-        <w:t xml:space="preserve"> </w:t>
-      </w:r>
-      <w:r>
-        <w:t xml:space="preserve">will be like the noise introduced by working with a 50% sample of the</w:t>
-      </w:r>
-      <w:r>
-        <w:t xml:space="preserve"> </w:t>
-      </w:r>
-      <w:r>
-        <w:t xml:space="preserve">full dataset; if</w:t>
+        <w:t xml:space="preserve">, for county-level stratified counts,</w:t>
+      </w:r>
+      <w:r>
+        <w:t xml:space="preserve"> </w:t>
+      </w:r>
+      <w:r>
+        <w:t xml:space="preserve">TopDown will be like the uncertainty introduced by working with a 50%</w:t>
+      </w:r>
+      <w:r>
+        <w:t xml:space="preserve"> </w:t>
+      </w:r>
+      <w:r>
+        <w:t xml:space="preserve">sample of the full dataset; if</w:t>
       </w:r>
       <w:r>
         <w:t xml:space="preserve"> </w:t>
@@ -6556,13 +5878,13 @@
         </m:r>
       </m:oMath>
       <w:r>
-        <w:t xml:space="preserve">, it will like working with a 75%</w:t>
-      </w:r>
-      <w:r>
-        <w:t xml:space="preserve"> </w:t>
-      </w:r>
-      <w:r>
-        <w:t xml:space="preserve">sample; and if</w:t>
+        <w:t xml:space="preserve">, it will be like working</w:t>
+      </w:r>
+      <w:r>
+        <w:t xml:space="preserve"> </w:t>
+      </w:r>
+      <w:r>
+        <w:t xml:space="preserve">with a 75% sample; and if</w:t>
       </w:r>
       <w:r>
         <w:t xml:space="preserve"> </w:t>
@@ -6579,37 +5901,37 @@
         </m:r>
       </m:oMath>
       <w:r>
-        <w:t xml:space="preserve">, it will have accuracy matching a 95%</w:t>
-      </w:r>
-      <w:r>
-        <w:t xml:space="preserve"> </w:t>
-      </w:r>
-      <w:r>
-        <w:t xml:space="preserve">sample, which is pretty close to having the full data without noise.</w:t>
-      </w:r>
-      <w:r>
-        <w:t xml:space="preserve"> </w:t>
-      </w:r>
-      <w:r>
-        <w:t xml:space="preserve">Such a reader may still want to see an analysis like this run on the</w:t>
-      </w:r>
-      <w:r>
-        <w:t xml:space="preserve"> </w:t>
-      </w:r>
-      <w:r>
-        <w:t xml:space="preserve">2010 decennial census data, but we hope this will help them rest a</w:t>
-      </w:r>
-      <w:r>
-        <w:t xml:space="preserve"> </w:t>
-      </w:r>
-      <w:r>
-        <w:t xml:space="preserve">little easier about the quality of the data they are relying on for</w:t>
-      </w:r>
-      <w:r>
-        <w:t xml:space="preserve"> </w:t>
-      </w:r>
-      <w:r>
-        <w:t xml:space="preserve">their work.</w:t>
+        <w:t xml:space="preserve">, it will have accuracy</w:t>
+      </w:r>
+      <w:r>
+        <w:t xml:space="preserve"> </w:t>
+      </w:r>
+      <w:r>
+        <w:t xml:space="preserve">matching a 95% sample, which is pretty close to having the full data</w:t>
+      </w:r>
+      <w:r>
+        <w:t xml:space="preserve"> </w:t>
+      </w:r>
+      <w:r>
+        <w:t xml:space="preserve">without protecting privacy. Such a reader may still want to see an</w:t>
+      </w:r>
+      <w:r>
+        <w:t xml:space="preserve"> </w:t>
+      </w:r>
+      <w:r>
+        <w:t xml:space="preserve">analysis like this run on the 2010 decennial census data, but we hope</w:t>
+      </w:r>
+      <w:r>
+        <w:t xml:space="preserve"> </w:t>
+      </w:r>
+      <w:r>
+        <w:t xml:space="preserve">this will help them rest a little easier about the quality of the data</w:t>
+      </w:r>
+      <w:r>
+        <w:t xml:space="preserve"> </w:t>
+      </w:r>
+      <w:r>
+        <w:t xml:space="preserve">they are relying on for their work.</w:t>
       </w:r>
     </w:p>
     <w:p>
@@ -6683,13 +6005,13 @@
         <w:t xml:space="preserve"> </w:t>
       </w:r>
       <w:r>
-        <w:t xml:space="preserve">can add more and more noise, but, perhaps due to the invariants, that</w:t>
-      </w:r>
-      <w:r>
-        <w:t xml:space="preserve"> </w:t>
-      </w:r>
-      <w:r>
-        <w:t xml:space="preserve">noise is not translating into more and more privacy.</w:t>
+        <w:t xml:space="preserve">can add more and more variation, but, perhaps due to the invariants, that</w:t>
+      </w:r>
+      <w:r>
+        <w:t xml:space="preserve"> </w:t>
+      </w:r>
+      <w:r>
+        <w:t xml:space="preserve">variation does not translate into more and more privacy.</w:t>
       </w:r>
     </w:p>
     <w:p>
@@ -6697,6 +6019,56 @@
         <w:pStyle w:val="BodyText"/>
       </w:pPr>
       <w:r>
+        <w:t xml:space="preserve">Comparing error in total count or stratified count across levels of</w:t>
+      </w:r>
+      <w:r>
+        <w:t xml:space="preserve"> </w:t>
+      </w:r>
+      <w:r>
+        <w:t xml:space="preserve">the geographic hierarchy reveals a powerful feature of the TopDown</w:t>
+      </w:r>
+      <w:r>
+        <w:t xml:space="preserve"> </w:t>
+      </w:r>
+      <w:r>
+        <w:t xml:space="preserve">algorithm: the error is of similar magnitude even though the counts</w:t>
+      </w:r>
+      <w:r>
+        <w:t xml:space="preserve"> </w:t>
+      </w:r>
+      <w:r>
+        <w:t xml:space="preserve">are substantially different in size. This is because the variation</w:t>
+      </w:r>
+      <w:r>
+        <w:t xml:space="preserve"> </w:t>
+      </w:r>
+      <w:r>
+        <w:t xml:space="preserve">added at each level has been specified to have the same portion of the</w:t>
+      </w:r>
+      <w:r>
+        <w:t xml:space="preserve"> </w:t>
+      </w:r>
+      <w:r>
+        <w:t xml:space="preserve">total privacy budget. It remains to be investigated how alternative</w:t>
+      </w:r>
+      <w:r>
+        <w:t xml:space="preserve"> </w:t>
+      </w:r>
+      <w:r>
+        <w:t xml:space="preserve">allocations of privacy budget across levels will change the error and</w:t>
+      </w:r>
+      <w:r>
+        <w:t xml:space="preserve"> </w:t>
+      </w:r>
+      <w:r>
+        <w:t xml:space="preserve">empirical privacy loss.</w:t>
+      </w:r>
+    </w:p>
+    <w:p>
+      <w:pPr>
+        <w:pStyle w:val="BodyText"/>
+      </w:pPr>
+      <w:r>
         <w:t xml:space="preserve">For</w:t>
       </w:r>
       <w:r>
@@ -6714,13 +6086,13 @@
         </m:r>
       </m:oMath>
       <w:r>
-        <w:t xml:space="preserve">, we found that TopDown introduced near minimal</w:t>
-      </w:r>
-      <w:r>
-        <w:t xml:space="preserve"> </w:t>
-      </w:r>
-      <w:r>
-        <w:t xml:space="preserve">noise and attained empirical privacy loss almost 10 times less than</w:t>
+        <w:t xml:space="preserve">, TopDown introduced near minimal variation and</w:t>
+      </w:r>
+      <w:r>
+        <w:t xml:space="preserve"> </w:t>
+      </w:r>
+      <w:r>
+        <w:t xml:space="preserve">attained empirical privacy loss almost 10 times less than</w:t>
       </w:r>
       <w:r>
         <w:t xml:space="preserve"> </w:t>
@@ -6731,25 +6103,31 @@
         </m:r>
       </m:oMath>
       <w:r>
-        <w:t xml:space="preserve">. We also found that this created a quantifiable amount of</w:t>
-      </w:r>
-      <w:r>
-        <w:t xml:space="preserve"> </w:t>
-      </w:r>
-      <w:r>
-        <w:t xml:space="preserve">bias. The bias increased the reported counts in homogeneous districts</w:t>
-      </w:r>
-      <w:r>
-        <w:t xml:space="preserve"> </w:t>
-      </w:r>
-      <w:r>
-        <w:t xml:space="preserve">while decreasing the counts in racially and ethnically mixed</w:t>
-      </w:r>
-      <w:r>
-        <w:t xml:space="preserve"> </w:t>
-      </w:r>
-      <w:r>
-        <w:t xml:space="preserve">districts. The TopDown algorithm may therefore drive some</w:t>
+        <w:t xml:space="preserve">.</w:t>
+      </w:r>
+      <w:r>
+        <w:t xml:space="preserve"> </w:t>
+      </w:r>
+      <w:r>
+        <w:t xml:space="preserve">We also found that this created a quantifiable amount of bias. The</w:t>
+      </w:r>
+      <w:r>
+        <w:t xml:space="preserve"> </w:t>
+      </w:r>
+      <w:r>
+        <w:t xml:space="preserve">bias increased the reported counts in homogeneous districts while</w:t>
+      </w:r>
+      <w:r>
+        <w:t xml:space="preserve"> </w:t>
+      </w:r>
+      <w:r>
+        <w:t xml:space="preserve">decreasing the counts in racially and ethnically mixed districts. The</w:t>
+      </w:r>
+      <w:r>
+        <w:t xml:space="preserve"> </w:t>
+      </w:r>
+      <w:r>
+        <w:t xml:space="preserve">TopDown algorithm may therefore drive some small amount of</w:t>
       </w:r>
       <w:r>
         <w:t xml:space="preserve"> </w:t>
@@ -6761,13 +6139,7 @@
         <w:t xml:space="preserve"> </w:t>
       </w:r>
       <w:r>
-        <w:t xml:space="preserve">segregated rural communities. [More about the hypothesis that bias is</w:t>
-      </w:r>
-      <w:r>
-        <w:t xml:space="preserve"> </w:t>
-      </w:r>
-      <w:r>
-        <w:t xml:space="preserve">due to homogeneity, vs the theory that bias is due to unit size.]</w:t>
+        <w:t xml:space="preserve">segregated rural communities.</w:t>
       </w:r>
     </w:p>
     <w:p>
@@ -6859,7 +6231,7 @@
         <w:pStyle w:val="BodyText"/>
       </w:pPr>
       <w:r>
-        <w:t xml:space="preserve">This work still fits into the beginning of a discussion on how to best</w:t>
+        <w:t xml:space="preserve">This work fits into the beginning of a discussion on how to best</w:t>
       </w:r>
       <w:r>
         <w:t xml:space="preserve"> </w:t>
@@ -6895,7 +6267,7 @@
         <w:t xml:space="preserve"> </w:t>
       </w:r>
       <w:r>
-        <w:t xml:space="preserve">of respondents to answer census questions.[ref]</w:t>
+        <w:t xml:space="preserve">of respondents to answer census questions.[[ref]]</w:t>
       </w:r>
     </w:p>
     <w:p>
@@ -6943,7 +6315,7 @@
         <w:t xml:space="preserve"> </w:t>
       </w:r>
       <w:r>
-        <w:t xml:space="preserve">exact count sizes even smaller than the stratified counts for</w:t>
+        <w:t xml:space="preserve">precise count sizes even smaller than the stratified counts for</w:t>
       </w:r>
       <w:r>
         <w:t xml:space="preserve"> </w:t>
@@ -6975,19 +6347,25 @@
         <w:t xml:space="preserve"> </w:t>
       </w:r>
       <w:r>
-        <w:t xml:space="preserve">for TopDown, such as a switch from independent geometric noise to the</w:t>
-      </w:r>
-      <w:r>
-        <w:t xml:space="preserve"> </w:t>
-      </w:r>
-      <w:r>
-        <w:t xml:space="preserve">High Dimensional Matrix Mechanism. We expect this to increase the</w:t>
-      </w:r>
-      <w:r>
-        <w:t xml:space="preserve"> </w:t>
-      </w:r>
-      <w:r>
-        <w:t xml:space="preserve">accuracy a small amount without changing the empirical privacy loss.</w:t>
+        <w:t xml:space="preserve">for TopDown, such as a switch from independent geometrically</w:t>
+      </w:r>
+      <w:r>
+        <w:t xml:space="preserve"> </w:t>
+      </w:r>
+      <w:r>
+        <w:t xml:space="preserve">distributed variation to the High Dimensional Matrix Mechanism. We</w:t>
+      </w:r>
+      <w:r>
+        <w:t xml:space="preserve"> </w:t>
+      </w:r>
+      <w:r>
+        <w:t xml:space="preserve">expect this to increase the accuracy a small amount without changing</w:t>
+      </w:r>
+      <w:r>
+        <w:t xml:space="preserve"> </w:t>
+      </w:r>
+      <w:r>
+        <w:t xml:space="preserve">the empirical privacy loss.</w:t>
       </w:r>
     </w:p>
     <w:p>
@@ -7043,25 +6421,25 @@
         <w:t xml:space="preserve"> </w:t>
       </w:r>
       <w:r>
-        <w:t xml:space="preserve">the residuals for different locations is generalizable to the</w:t>
-      </w:r>
-      <w:r>
-        <w:t xml:space="preserve"> </w:t>
-      </w:r>
-      <w:r>
-        <w:t xml:space="preserve">residuals from the same location when run with different</w:t>
-      </w:r>
-      <w:r>
-        <w:t xml:space="preserve"> </w:t>
-      </w:r>
-      <w:r>
-        <w:t xml:space="preserve">data. Although these are certainly different, we suspect that the</w:t>
-      </w:r>
-      <w:r>
-        <w:t xml:space="preserve"> </w:t>
-      </w:r>
-      <w:r>
-        <w:t xml:space="preserve">difference is sufficiently small as to not affect our estimates</w:t>
+        <w:t xml:space="preserve">the residuals for different locations in a single run are an</w:t>
+      </w:r>
+      <w:r>
+        <w:t xml:space="preserve"> </w:t>
+      </w:r>
+      <w:r>
+        <w:t xml:space="preserve">acceptable proxy for the residuals from the same location across</w:t>
+      </w:r>
+      <w:r>
+        <w:t xml:space="preserve"> </w:t>
+      </w:r>
+      <w:r>
+        <w:t xml:space="preserve">multiple runs. Although these are certainly different, we suspect that</w:t>
+      </w:r>
+      <w:r>
+        <w:t xml:space="preserve"> </w:t>
+      </w:r>
+      <w:r>
+        <w:t xml:space="preserve">the difference is sufficiently small as to not affect our estimates</w:t>
       </w:r>
       <w:r>
         <w:t xml:space="preserve"> </w:t>
@@ -7133,6 +6511,14 @@
       </w:r>
       <w:r>
         <w:t xml:space="preserve">such understanding.</w:t>
+      </w:r>
+    </w:p>
+    <w:p>
+      <w:pPr>
+        <w:pStyle w:val="BodyText"/>
+      </w:pPr>
+      <w:r>
+        <w:t xml:space="preserve">[[TODO: spellcheck.]]</w:t>
       </w:r>
     </w:p>
     <w:p>

</xml_diff>

<commit_message>
some final edits based on Sam's suggestions
</commit_message>
<xml_diff>
--- a/dp_2020_census.docx
+++ b/dp_2020_census.docx
@@ -17,7 +17,7 @@
         <w:pStyle w:val="FirstParagraph"/>
       </w:pPr>
       <w:r>
-        <w:t xml:space="preserve">Samantha Petti and Abraham D. Flaxman, 2019-11-13T09</w:t>
+        <w:t xml:space="preserve">Samantha Petti and Abraham D. Flaxman, 2019-11-14T15</w:t>
       </w:r>
     </w:p>
     <w:p>
@@ -1171,7 +1171,7 @@
         <w:t xml:space="preserve"> </w:t>
       </w:r>
       <w:r>
-        <w:t xml:space="preserve">values: hispanic and non-hispanic), and household/group-quarters type</w:t>
+        <w:t xml:space="preserve">values: Hispanic and non-Hispanic), and household/group-quarters type</w:t>
       </w:r>
       <w:r>
         <w:t xml:space="preserve"> </w:t>
@@ -2653,44 +2653,12 @@
           <m:r>
             <m:t>≈</m:t>
           </m:r>
-          <m:r>
-            <m:t>(</m:t>
-          </m:r>
-          <m:nary>
-            <m:naryPr>
-              <m:chr m:val="∑"/>
-              <m:limLoc m:val="undOvr"/>
-              <m:subHide m:val="0"/>
-              <m:supHide m:val="0"/>
-            </m:naryPr>
-            <m:sub>
-              <m:sSub>
-                <m:e>
-                  <m:r>
-                    <m:t>j</m:t>
-                  </m:r>
-                </m:e>
-                <m:sub>
-                  <m:r>
-                    <m:t>1</m:t>
-                  </m:r>
-                </m:sub>
-              </m:sSub>
-              <m:r>
-                <m:t>′</m:t>
-              </m:r>
-              <m:r>
-                <m:t>=</m:t>
-              </m:r>
-              <m:r>
-                <m:t>1</m:t>
-              </m:r>
-            </m:sub>
-            <m:sup>
-              <m:r>
-                <m:t>C</m:t>
-              </m:r>
-            </m:sup>
+          <m:d>
+            <m:dPr>
+              <m:begChr m:val="("/>
+              <m:endChr m:val=")"/>
+              <m:grow/>
+            </m:dPr>
             <m:e>
               <m:nary>
                 <m:naryPr>
@@ -2708,7 +2676,86 @@
                     </m:e>
                     <m:sub>
                       <m:r>
-                        <m:t>2</m:t>
+                        <m:t>1</m:t>
+                      </m:r>
+                    </m:sub>
+                  </m:sSub>
+                  <m:r>
+                    <m:t>′</m:t>
+                  </m:r>
+                  <m:r>
+                    <m:t>=</m:t>
+                  </m:r>
+                  <m:r>
+                    <m:t>1</m:t>
+                  </m:r>
+                </m:sub>
+                <m:sup>
+                  <m:r>
+                    <m:t>C</m:t>
+                  </m:r>
+                </m:sup>
+                <m:e>
+                  <m:nary>
+                    <m:naryPr>
+                      <m:chr m:val="∑"/>
+                      <m:limLoc m:val="undOvr"/>
+                      <m:subHide m:val="0"/>
+                      <m:supHide m:val="0"/>
+                    </m:naryPr>
+                    <m:sub>
+                      <m:sSub>
+                        <m:e>
+                          <m:r>
+                            <m:t>j</m:t>
+                          </m:r>
+                        </m:e>
+                        <m:sub>
+                          <m:r>
+                            <m:t>2</m:t>
+                          </m:r>
+                        </m:sub>
+                      </m:sSub>
+                      <m:r>
+                        <m:t>′</m:t>
+                      </m:r>
+                      <m:r>
+                        <m:t>=</m:t>
+                      </m:r>
+                      <m:r>
+                        <m:t>1</m:t>
+                      </m:r>
+                    </m:sub>
+                    <m:sup>
+                      <m:r>
+                        <m:t>C</m:t>
+                      </m:r>
+                    </m:sup>
+                    <m:e>
+                      <m:r>
+                        <m:t>⋯</m:t>
+                      </m:r>
+                    </m:e>
+                  </m:nary>
+                </m:e>
+              </m:nary>
+              <m:nary>
+                <m:naryPr>
+                  <m:chr m:val="∑"/>
+                  <m:limLoc m:val="undOvr"/>
+                  <m:subHide m:val="0"/>
+                  <m:supHide m:val="0"/>
+                </m:naryPr>
+                <m:sub>
+                  <m:sSub>
+                    <m:e>
+                      <m:r>
+                        <m:t>j</m:t>
+                      </m:r>
+                    </m:e>
+                    <m:sub>
+                      <m:r>
+                        <m:t>J</m:t>
                       </m:r>
                     </m:sub>
                   </m:sSub>
@@ -2729,181 +2776,137 @@
                 </m:sup>
                 <m:e>
                   <m:r>
-                    <m:t>⋯</m:t>
+                    <m:rPr>
+                      <m:sty m:val="b"/>
+                    </m:rPr>
+                    <m:t>1</m:t>
                   </m:r>
                 </m:e>
               </m:nary>
-            </m:e>
-          </m:nary>
-          <m:nary>
-            <m:naryPr>
-              <m:chr m:val="∑"/>
-              <m:limLoc m:val="undOvr"/>
-              <m:subHide m:val="0"/>
-              <m:supHide m:val="0"/>
-            </m:naryPr>
-            <m:sub>
-              <m:sSub>
-                <m:e>
-                  <m:r>
-                    <m:t>j</m:t>
-                  </m:r>
-                </m:e>
-                <m:sub>
-                  <m:r>
-                    <m:t>J</m:t>
-                  </m:r>
-                </m:sub>
-              </m:sSub>
-              <m:r>
-                <m:t>′</m:t>
-              </m:r>
-              <m:r>
-                <m:t>=</m:t>
-              </m:r>
-              <m:r>
-                <m:t>1</m:t>
-              </m:r>
-            </m:sub>
-            <m:sup>
-              <m:r>
-                <m:t>C</m:t>
-              </m:r>
-            </m:sup>
-            <m:e>
-              <m:r>
-                <m:rPr>
-                  <m:sty m:val="b"/>
-                </m:rPr>
-                <m:t>1</m:t>
-              </m:r>
-            </m:e>
-          </m:nary>
-          <m:d>
-            <m:dPr>
-              <m:begChr m:val="["/>
-              <m:endChr m:val="]"/>
-              <m:grow/>
-            </m:dPr>
-            <m:e>
               <m:d>
                 <m:dPr>
-                  <m:begChr m:val="{"/>
-                  <m:endChr m:val="}"/>
+                  <m:begChr m:val="["/>
+                  <m:endChr m:val="]"/>
                   <m:grow/>
                 </m:dPr>
                 <m:e>
-                  <m:sSubSup>
+                  <m:d>
+                    <m:dPr>
+                      <m:begChr m:val="{"/>
+                      <m:endChr m:val="}"/>
+                      <m:grow/>
+                    </m:dPr>
                     <m:e>
-                      <m:r>
-                        <m:rPr>
-                          <m:sty m:val="p"/>
-                        </m:rPr>
-                        <m:t>e</m:t>
-                      </m:r>
-                      <m:r>
-                        <m:rPr>
-                          <m:sty m:val="p"/>
-                        </m:rPr>
-                        <m:t>r</m:t>
-                      </m:r>
-                      <m:r>
-                        <m:rPr>
-                          <m:sty m:val="p"/>
-                        </m:rPr>
-                        <m:t>r</m:t>
-                      </m:r>
-                      <m:r>
-                        <m:rPr>
-                          <m:sty m:val="p"/>
-                        </m:rPr>
-                        <m:t>o</m:t>
-                      </m:r>
-                      <m:r>
-                        <m:rPr>
-                          <m:sty m:val="p"/>
-                        </m:rPr>
-                        <m:t>r</m:t>
-                      </m:r>
-                    </m:e>
-                    <m:sub>
-                      <m:sSub>
+                      <m:sSubSup>
                         <m:e>
                           <m:r>
-                            <m:t>j</m:t>
+                            <m:rPr>
+                              <m:sty m:val="p"/>
+                            </m:rPr>
+                            <m:t>e</m:t>
+                          </m:r>
+                          <m:r>
+                            <m:rPr>
+                              <m:sty m:val="p"/>
+                            </m:rPr>
+                            <m:t>r</m:t>
+                          </m:r>
+                          <m:r>
+                            <m:rPr>
+                              <m:sty m:val="p"/>
+                            </m:rPr>
+                            <m:t>r</m:t>
+                          </m:r>
+                          <m:r>
+                            <m:rPr>
+                              <m:sty m:val="p"/>
+                            </m:rPr>
+                            <m:t>o</m:t>
+                          </m:r>
+                          <m:r>
+                            <m:rPr>
+                              <m:sty m:val="p"/>
+                            </m:rPr>
+                            <m:t>r</m:t>
                           </m:r>
                         </m:e>
                         <m:sub>
+                          <m:sSub>
+                            <m:e>
+                              <m:r>
+                                <m:t>j</m:t>
+                              </m:r>
+                            </m:e>
+                            <m:sub>
+                              <m:r>
+                                <m:t>1</m:t>
+                              </m:r>
+                            </m:sub>
+                          </m:sSub>
                           <m:r>
-                            <m:t>1</m:t>
+                            <m:t>′</m:t>
+                          </m:r>
+                          <m:r>
+                            <m:t>,</m:t>
+                          </m:r>
+                          <m:sSub>
+                            <m:e>
+                              <m:r>
+                                <m:t>j</m:t>
+                              </m:r>
+                            </m:e>
+                            <m:sub>
+                              <m:r>
+                                <m:t>2</m:t>
+                              </m:r>
+                            </m:sub>
+                          </m:sSub>
+                          <m:r>
+                            <m:t>′</m:t>
+                          </m:r>
+                          <m:r>
+                            <m:t>,</m:t>
+                          </m:r>
+                          <m:r>
+                            <m:t>…</m:t>
+                          </m:r>
+                          <m:r>
+                            <m:t>,</m:t>
+                          </m:r>
+                          <m:sSub>
+                            <m:e>
+                              <m:r>
+                                <m:t>j</m:t>
+                              </m:r>
+                            </m:e>
+                            <m:sub>
+                              <m:r>
+                                <m:t>J</m:t>
+                              </m:r>
+                            </m:sub>
+                          </m:sSub>
+                          <m:r>
+                            <m:t>′</m:t>
                           </m:r>
                         </m:sub>
-                      </m:sSub>
+                        <m:sup>
+                          <m:r>
+                            <m:t>D</m:t>
+                          </m:r>
+                        </m:sup>
+                      </m:sSubSup>
                       <m:r>
-                        <m:t>′</m:t>
+                        <m:t>=</m:t>
                       </m:r>
                       <m:r>
-                        <m:t>,</m:t>
+                        <m:t>k</m:t>
                       </m:r>
-                      <m:sSub>
-                        <m:e>
-                          <m:r>
-                            <m:t>j</m:t>
-                          </m:r>
-                        </m:e>
-                        <m:sub>
-                          <m:r>
-                            <m:t>2</m:t>
-                          </m:r>
-                        </m:sub>
-                      </m:sSub>
-                      <m:r>
-                        <m:t>′</m:t>
-                      </m:r>
-                      <m:r>
-                        <m:t>,</m:t>
-                      </m:r>
-                      <m:r>
-                        <m:t>…</m:t>
-                      </m:r>
-                      <m:r>
-                        <m:t>,</m:t>
-                      </m:r>
-                      <m:sSub>
-                        <m:e>
-                          <m:r>
-                            <m:t>j</m:t>
-                          </m:r>
-                        </m:e>
-                        <m:sub>
-                          <m:r>
-                            <m:t>J</m:t>
-                          </m:r>
-                        </m:sub>
-                      </m:sSub>
-                      <m:r>
-                        <m:t>′</m:t>
-                      </m:r>
-                    </m:sub>
-                    <m:sup>
-                      <m:r>
-                        <m:t>D</m:t>
-                      </m:r>
-                    </m:sup>
-                  </m:sSubSup>
-                  <m:r>
-                    <m:t>=</m:t>
-                  </m:r>
-                  <m:r>
-                    <m:t>k</m:t>
-                  </m:r>
+                    </m:e>
+                  </m:d>
                 </m:e>
               </m:d>
             </m:e>
           </m:d>
-          <m:r>
-            <m:t>)</m:t>
-          </m:r>
           <m:r>
             <m:t>/</m:t>
           </m:r>
@@ -6249,25 +6252,46 @@
         <w:t xml:space="preserve"> </w:t>
       </w:r>
       <w:r>
-        <w:t xml:space="preserve">against a risky sort of observer bias—attitude surveys have found</w:t>
-      </w:r>
-      <w:r>
-        <w:t xml:space="preserve"> </w:t>
-      </w:r>
-      <w:r>
-        <w:t xml:space="preserve">that calling attention to the privacy and confidentiality of census</w:t>
-      </w:r>
-      <w:r>
-        <w:t xml:space="preserve"> </w:t>
-      </w:r>
-      <w:r>
-        <w:t xml:space="preserve">responses, even if done in a positive manner, reduces the willingness</w:t>
-      </w:r>
-      <w:r>
-        <w:t xml:space="preserve"> </w:t>
-      </w:r>
-      <w:r>
-        <w:t xml:space="preserve">of respondents to answer census questions.[[ref]]</w:t>
+        <w:t xml:space="preserve">against a risky sort of observer bias—some researchers have</w:t>
+      </w:r>
+      <w:r>
+        <w:t xml:space="preserve"> </w:t>
+      </w:r>
+      <w:r>
+        <w:t xml:space="preserve">hypothesized that calling attention to the privacy and confidentiality</w:t>
+      </w:r>
+      <w:r>
+        <w:t xml:space="preserve"> </w:t>
+      </w:r>
+      <w:r>
+        <w:t xml:space="preserve">of census responses, even if done in a positive manner, could reduce</w:t>
+      </w:r>
+      <w:r>
+        <w:t xml:space="preserve"> </w:t>
+      </w:r>
+      <w:r>
+        <w:t xml:space="preserve">the willingness of respondents to answer census questions, and ongoing</w:t>
+      </w:r>
+      <w:r>
+        <w:t xml:space="preserve"> </w:t>
+      </w:r>
+      <w:r>
+        <w:t xml:space="preserve">investigation with surveys and cognitive testing may provide some</w:t>
+      </w:r>
+      <w:r>
+        <w:t xml:space="preserve"> </w:t>
+      </w:r>
+      <w:r>
+        <w:t xml:space="preserve">evidence on the magnitude of this effect as well as potential</w:t>
+      </w:r>
+      <w:r>
+        <w:t xml:space="preserve"> </w:t>
+      </w:r>
+      <w:r>
+        <w:t xml:space="preserve">countermeasures.</w:t>
+      </w:r>
+      <w:r>
+        <w:t xml:space="preserve">[11]</w:t>
       </w:r>
     </w:p>
     <w:p>
@@ -6532,7 +6556,25 @@
         <w:t xml:space="preserve">Acknowledgements</w:t>
       </w:r>
       <w:r>
-        <w:t xml:space="preserve">: Thanks to Neil Marquez for suggesting comparing TopDown to simple random sampling.</w:t>
+        <w:t xml:space="preserve">: Thanks to Neil Marquez for suggesting comparing</w:t>
+      </w:r>
+      <w:r>
+        <w:t xml:space="preserve"> </w:t>
+      </w:r>
+      <w:r>
+        <w:t xml:space="preserve">TopDown to simple random sampling. Thanks to Simson Garfinkle and</w:t>
+      </w:r>
+      <w:r>
+        <w:t xml:space="preserve"> </w:t>
+      </w:r>
+      <w:r>
+        <w:t xml:space="preserve">Philip Leclerc for their helpful comments and discussion of this</w:t>
+      </w:r>
+      <w:r>
+        <w:t xml:space="preserve"> </w:t>
+      </w:r>
+      <w:r>
+        <w:t xml:space="preserve">work.</w:t>
       </w:r>
     </w:p>
     <w:p>
@@ -6545,7 +6587,7 @@
       </w:r>
       <w:bookmarkEnd w:id="39"/>
     </w:p>
-    <w:bookmarkStart w:id="53" w:name="refs"/>
+    <w:bookmarkStart w:id="56" w:name="refs"/>
     <w:bookmarkStart w:id="40" w:name="ref-garfinkel2019understanding"/>
     <w:p>
       <w:pPr>
@@ -6585,7 +6627,7 @@
       </w:r>
     </w:p>
     <w:bookmarkEnd w:id="42"/>
-    <w:bookmarkStart w:id="44" w:name="ref-abowd2018disclosure"/>
+    <w:bookmarkStart w:id="44" w:name="ref-abowd2019disclosure"/>
     <w:p>
       <w:pPr>
         <w:pStyle w:val="Bibliography"/>
@@ -6631,7 +6673,7 @@
         <w:pStyle w:val="Bibliography"/>
       </w:pPr>
       <w:r>
-        <w:t xml:space="preserve">6. McKenna L. Disclosure avoidance techniques used for the 1970 through 2010 decennial censuses of population and housing. Center for Economic Studies, U.S. Census Bureau; 2018.</w:t>
+        <w:t xml:space="preserve">6. McKenna L. Disclosure avoidance techniques used for the 1970 through 2010 Decennial Censuses of Population and Housing. Center for Economic Studies, U.S. Census Bureau; 2018.</w:t>
       </w:r>
       <w:r>
         <w:t xml:space="preserve"> </w:t>
@@ -6644,7 +6686,7 @@
         <w:pStyle w:val="Bibliography"/>
       </w:pPr>
       <w:r>
-        <w:t xml:space="preserve">7. boyd danah. Differential privacy in the 2020 decennial census and the implications for available data products. CoRR [Internet]. 2019;abs/1907.03639. Available from:</w:t>
+        <w:t xml:space="preserve">7. boyd danah. Differential privacy in the 2020 Decennial Census and the implications for available data products. CoRR [Internet]. 2019;abs/1907.03639. Available from:</w:t>
       </w:r>
       <w:r>
         <w:t xml:space="preserve"> </w:t>
@@ -6665,7 +6707,7 @@
         <w:pStyle w:val="Bibliography"/>
       </w:pPr>
       <w:r>
-        <w:t xml:space="preserve">8. Ruggles S, Flood S, Goeken R, Grover J, Meyer E, Pacas J, et al. IPUMS USA: Version 8.0 extract of 1940 census for U.S. Census Bureau disclosure avoidance research [dataset].</w:t>
+        <w:t xml:space="preserve">8. Ruggles S, Flood S, Goeken R, Grover J, Meyer E, Pacas J, et al. IPUMS USA: Version 8.0 extract of 1940 Census for U.S. Census Bureau disclosure avoidance research [dataset].</w:t>
       </w:r>
       <w:r>
         <w:t xml:space="preserve"> </w:t>
@@ -6699,20 +6741,55 @@
       </w:r>
     </w:p>
     <w:bookmarkEnd w:id="51"/>
-    <w:bookmarkStart w:id="52" w:name="ref-flaxman2019empirical"/>
+    <w:bookmarkStart w:id="53" w:name="ref-flaxman2019empirical"/>
     <w:p>
       <w:pPr>
         <w:pStyle w:val="Bibliography"/>
       </w:pPr>
       <w:r>
-        <w:t xml:space="preserve">10. Flaxman AD. Empirical quantification of privacy loss with examples relevant to the 2020 US Census. Institute for Health Metrics; Evaluation; 2019.</w:t>
-      </w:r>
-      <w:r>
-        <w:t xml:space="preserve"> </w:t>
-      </w:r>
-    </w:p>
-    <w:bookmarkEnd w:id="52"/>
+        <w:t xml:space="preserve">10. Flaxman AD. Empirical quantification of privacy loss with examples relevant to the 2020 US Census.</w:t>
+      </w:r>
+      <w:r>
+        <w:t xml:space="preserve"> </w:t>
+      </w:r>
+      <w:hyperlink r:id="rId52">
+        <w:r>
+          <w:rPr>
+            <w:rStyle w:val="Hyperlink"/>
+          </w:rPr>
+          <w:t xml:space="preserve">https://github.com/aflaxman/eqpl_w_examples</w:t>
+        </w:r>
+      </w:hyperlink>
+      <w:r>
+        <w:t xml:space="preserve">; 2019.</w:t>
+      </w:r>
+      <w:r>
+        <w:t xml:space="preserve"> </w:t>
+      </w:r>
+    </w:p>
     <w:bookmarkEnd w:id="53"/>
+    <w:bookmarkStart w:id="55" w:name="ref-childs2019update"/>
+    <w:p>
+      <w:pPr>
+        <w:pStyle w:val="Bibliography"/>
+      </w:pPr>
+      <w:r>
+        <w:t xml:space="preserve">11. Childs JH, Abowd J. Update on confidentiality and disclosure avoidance [Internet]. U.S. Census Bureau; 2019. Available from:</w:t>
+      </w:r>
+      <w:r>
+        <w:t xml:space="preserve"> </w:t>
+      </w:r>
+      <w:hyperlink r:id="rId54">
+        <w:r>
+          <w:rPr>
+            <w:rStyle w:val="Hyperlink"/>
+          </w:rPr>
+          <w:t xml:space="preserve">https://www2.census.gov/cac/nac/meetings/2019-11/childs-abowd-update-on-confidentiality-disclosure-avoidance.pdf</w:t>
+        </w:r>
+      </w:hyperlink>
+    </w:p>
+    <w:bookmarkEnd w:id="55"/>
+    <w:bookmarkEnd w:id="56"/>
     <w:sectPr/>
   </w:body>
 </w:document>

</xml_diff>

<commit_message>
ENH: change epsilon in text to match figures
</commit_message>
<xml_diff>
--- a/dp_2020_census.docx
+++ b/dp_2020_census.docx
@@ -17,7 +17,7 @@
         <w:pStyle w:val="FirstParagraph"/>
       </w:pPr>
       <w:r>
-        <w:t xml:space="preserve">Samantha Petti and Abraham D. Flaxman, 2019-11-15T14</w:t>
+        <w:t xml:space="preserve">Samantha Petti and Abraham D. Flaxman, 2020-02-12T06</w:t>
       </w:r>
     </w:p>
     <w:p>
@@ -3952,7 +3952,7 @@
           <m:t>=</m:t>
         </m:r>
         <m:r>
-          <m:t>0.25</m:t>
+          <m:t>0.5</m:t>
         </m:r>
       </m:oMath>
       <w:r>
@@ -3965,13 +3965,13 @@
         <w:t xml:space="preserve"> </w:t>
       </w:r>
       <w:r>
-        <w:t xml:space="preserve">absolute error in TC of 56 at the enumeration</w:t>
-      </w:r>
-      <w:r>
-        <w:t xml:space="preserve"> </w:t>
-      </w:r>
-      <w:r>
-        <w:t xml:space="preserve">district level and 81 at the county level;</w:t>
+        <w:t xml:space="preserve">absolute error in TC of 29 at the enumeration</w:t>
+      </w:r>
+      <w:r>
+        <w:t xml:space="preserve"> </w:t>
+      </w:r>
+      <w:r>
+        <w:t xml:space="preserve">district level and 45 at the county level;</w:t>
       </w:r>
       <w:r>
         <w:t xml:space="preserve"> </w:t>
@@ -4016,7 +4016,7 @@
           <m:t>=</m:t>
         </m:r>
         <m:r>
-          <m:t>4.0</m:t>
+          <m:t>2.0</m:t>
         </m:r>
       </m:oMath>
       <w:r>
@@ -4029,19 +4029,19 @@
         <w:t xml:space="preserve"> </w:t>
       </w:r>
       <w:r>
-        <w:t xml:space="preserve">TC of 4 at the enumeration district level and</w:t>
-      </w:r>
-      <w:r>
-        <w:t xml:space="preserve"> </w:t>
-      </w:r>
-      <w:r>
-        <w:t xml:space="preserve">7 at the county level (Full table in Supplementary</w:t>
-      </w:r>
-      <w:r>
-        <w:t xml:space="preserve"> </w:t>
-      </w:r>
-      <w:r>
-        <w:t xml:space="preserve">Appendix 1). At the state level, there was TC error of</w:t>
+        <w:t xml:space="preserve">TC of 8 at the enumeration district level and</w:t>
+      </w:r>
+      <w:r>
+        <w:t xml:space="preserve"> </w:t>
+      </w:r>
+      <w:r>
+        <w:t xml:space="preserve">13 at the county level (Full table in Extended</w:t>
+      </w:r>
+      <w:r>
+        <w:t xml:space="preserve"> </w:t>
+      </w:r>
+      <w:r>
+        <w:t xml:space="preserve">Data). At the state level, there was TC error of</w:t>
       </w:r>
       <w:r>
         <w:t xml:space="preserve"> </w:t>
@@ -4064,7 +4064,7 @@
         <w:t xml:space="preserve"> </w:t>
       </w:r>
       <w:r>
-        <w:t xml:space="preserve">of TC were 865 and 2342</w:t>
+        <w:t xml:space="preserve">of TC from the precise-count data were 865 and 2342</w:t>
       </w:r>
       <w:r>
         <w:t xml:space="preserve"> </w:t>
@@ -4090,7 +4090,7 @@
         <w:pStyle w:val="BodyText"/>
       </w:pPr>
       <w:r>
-        <w:t xml:space="preserve">Error in stratified count (SC) varied similarly; When</w:t>
+        <w:t xml:space="preserve">Error in stratified count (SC) varied similarly; when</w:t>
       </w:r>
       <w:r>
         <w:t xml:space="preserve"> </w:t>
@@ -4103,7 +4103,7 @@
           <m:t>=</m:t>
         </m:r>
         <m:r>
-          <m:t>0.25</m:t>
+          <m:t>0.5</m:t>
         </m:r>
       </m:oMath>
       <w:r>
@@ -4113,19 +4113,19 @@
         <w:t xml:space="preserve"> </w:t>
       </w:r>
       <w:r>
-        <w:t xml:space="preserve">level was 17 people, at the county level was</w:t>
-      </w:r>
-      <w:r>
-        <w:t xml:space="preserve"> </w:t>
-      </w:r>
-      <w:r>
-        <w:t xml:space="preserve">16 people, and at the state level was</w:t>
-      </w:r>
-      <w:r>
-        <w:t xml:space="preserve"> </w:t>
-      </w:r>
-      <w:r>
-        <w:t xml:space="preserve">18 people; for</w:t>
+        <w:t xml:space="preserve">level was 10 people, at the county level was</w:t>
+      </w:r>
+      <w:r>
+        <w:t xml:space="preserve"> </w:t>
+      </w:r>
+      <w:r>
+        <w:t xml:space="preserve">11 people, and at the state level was</w:t>
+      </w:r>
+      <w:r>
+        <w:t xml:space="preserve"> </w:t>
+      </w:r>
+      <w:r>
+        <w:t xml:space="preserve">13 people; for</w:t>
       </w:r>
       <w:r>
         <w:t xml:space="preserve"> </w:t>
@@ -4179,7 +4179,7 @@
           <m:t>=</m:t>
         </m:r>
         <m:r>
-          <m:t>4.00</m:t>
+          <m:t>2.0</m:t>
         </m:r>
       </m:oMath>
       <w:r>
@@ -4195,19 +4195,25 @@
         <w:t xml:space="preserve"> </w:t>
       </w:r>
       <w:r>
-        <w:t xml:space="preserve">2 people, at the county level was</w:t>
-      </w:r>
-      <w:r>
-        <w:t xml:space="preserve"> </w:t>
-      </w:r>
-      <w:r>
-        <w:t xml:space="preserve">2 people, and at the state level was</w:t>
-      </w:r>
-      <w:r>
-        <w:t xml:space="preserve"> </w:t>
-      </w:r>
-      <w:r>
-        <w:t xml:space="preserve">2 people. The median and 95th percentile of SC were</w:t>
+        <w:t xml:space="preserve">4 people, at the county level was</w:t>
+      </w:r>
+      <w:r>
+        <w:t xml:space="preserve"> </w:t>
+      </w:r>
+      <w:r>
+        <w:t xml:space="preserve">4 people, and at the state level was</w:t>
+      </w:r>
+      <w:r>
+        <w:t xml:space="preserve"> </w:t>
+      </w:r>
+      <w:r>
+        <w:t xml:space="preserve">4 people. The median and 95th percentile of SC</w:t>
+      </w:r>
+      <w:r>
+        <w:t xml:space="preserve"> </w:t>
+      </w:r>
+      <w:r>
+        <w:t xml:space="preserve">from the precise-count data were</w:t>
       </w:r>
       <w:r>
         <w:t xml:space="preserve"> </w:t>
@@ -4258,7 +4264,7 @@
           <m:t>=</m:t>
         </m:r>
         <m:r>
-          <m:t>0.25</m:t>
+          <m:t>0.5</m:t>
         </m:r>
       </m:oMath>
       <w:r>
@@ -4274,13 +4280,13 @@
         <w:t xml:space="preserve"> </w:t>
       </w:r>
       <w:r>
-        <w:t xml:space="preserve">0.024 and at the county level was</w:t>
-      </w:r>
-      <w:r>
-        <w:t xml:space="preserve"> </w:t>
-      </w:r>
-      <w:r>
-        <w:t xml:space="preserve">0.031 (at the state level empirical</w:t>
+        <w:t xml:space="preserve">0.046 and at the county level was</w:t>
+      </w:r>
+      <w:r>
+        <w:t xml:space="preserve"> </w:t>
+      </w:r>
+      <w:r>
+        <w:t xml:space="preserve">0.042 (at the state level empirical</w:t>
       </w:r>
       <w:r>
         <w:t xml:space="preserve"> </w:t>
@@ -4340,7 +4346,7 @@
           <m:t>=</m:t>
         </m:r>
         <m:r>
-          <m:t>4.0</m:t>
+          <m:t>2.0</m:t>
         </m:r>
       </m:oMath>
       <w:r>
@@ -4350,13 +4356,13 @@
         <w:t xml:space="preserve"> </w:t>
       </w:r>
       <w:r>
-        <w:t xml:space="preserve">enumeration district level was 0.304</w:t>
-      </w:r>
-      <w:r>
-        <w:t xml:space="preserve"> </w:t>
-      </w:r>
-      <w:r>
-        <w:t xml:space="preserve">and at the county level was 0.275.</w:t>
+        <w:t xml:space="preserve">enumeration district level was 0.157</w:t>
+      </w:r>
+      <w:r>
+        <w:t xml:space="preserve"> </w:t>
+      </w:r>
+      <w:r>
+        <w:t xml:space="preserve">and at the county level was 0.130.</w:t>
       </w:r>
     </w:p>
     <w:p>
@@ -4412,7 +4418,7 @@
           <m:t>=</m:t>
         </m:r>
         <m:r>
-          <m:t>0.25</m:t>
+          <m:t>0.5</m:t>
         </m:r>
       </m:oMath>
       <w:r>
@@ -4428,19 +4434,19 @@
         <w:t xml:space="preserve"> </w:t>
       </w:r>
       <w:r>
-        <w:t xml:space="preserve">was 0.288, at the county level was</w:t>
-      </w:r>
-      <w:r>
-        <w:t xml:space="preserve"> </w:t>
-      </w:r>
-      <w:r>
-        <w:t xml:space="preserve">0.129, and at the state level was</w:t>
-      </w:r>
-      <w:r>
-        <w:t xml:space="preserve"> </w:t>
-      </w:r>
-      <w:r>
-        <w:t xml:space="preserve">0.067; for</w:t>
+        <w:t xml:space="preserve">was 0.393, at the county level was</w:t>
+      </w:r>
+      <w:r>
+        <w:t xml:space="preserve"> </w:t>
+      </w:r>
+      <w:r>
+        <w:t xml:space="preserve">0.168, and at the state level was</w:t>
+      </w:r>
+      <w:r>
+        <w:t xml:space="preserve"> </w:t>
+      </w:r>
+      <w:r>
+        <w:t xml:space="preserve">0.085; for</w:t>
       </w:r>
       <w:r>
         <w:t xml:space="preserve"> </w:t>
@@ -4494,7 +4500,7 @@
           <m:t>=</m:t>
         </m:r>
         <m:r>
-          <m:t>4.0</m:t>
+          <m:t>2.0</m:t>
         </m:r>
       </m:oMath>
       <w:r>
@@ -4510,19 +4516,25 @@
         <w:t xml:space="preserve"> </w:t>
       </w:r>
       <w:r>
-        <w:t xml:space="preserve">0.450, at the county level was</w:t>
-      </w:r>
-      <w:r>
-        <w:t xml:space="preserve"> </w:t>
-      </w:r>
-      <w:r>
-        <w:t xml:space="preserve">0.460, and at the state level was</w:t>
-      </w:r>
-      <w:r>
-        <w:t xml:space="preserve"> </w:t>
-      </w:r>
-      <w:r>
-        <w:t xml:space="preserve">0.531.</w:t>
+        <w:t xml:space="preserve">0.715, at the county level was</w:t>
+      </w:r>
+      <w:r>
+        <w:t xml:space="preserve"> </w:t>
+      </w:r>
+      <w:r>
+        <w:t xml:space="preserve">0.262, and at the state level was</w:t>
+      </w:r>
+      <w:r>
+        <w:t xml:space="preserve"> </w:t>
+      </w:r>
+      <w:r>
+        <w:t xml:space="preserve">0.270. A table of EPL values for all</w:t>
+      </w:r>
+      <w:r>
+        <w:t xml:space="preserve"> </w:t>
+      </w:r>
+      <w:r>
+        <w:t xml:space="preserve">combinations of and all geographic levels is included as extended data.</w:t>
       </w:r>
     </w:p>
     <w:p>
@@ -5399,7 +5411,7 @@
         <w:t xml:space="preserve"> </w:t>
       </w:r>
       <w:r>
-        <w:t xml:space="preserve">bias of -52.6 people for</w:t>
+        <w:t xml:space="preserve">bias of -31.7 people for</w:t>
       </w:r>
       <w:r>
         <w:t xml:space="preserve"> </w:t>
@@ -5412,7 +5424,7 @@
           <m:t>=</m:t>
         </m:r>
         <m:r>
-          <m:t>0.25</m:t>
+          <m:t>0.5</m:t>
         </m:r>
       </m:oMath>
       <w:r>
@@ -5445,7 +5457,7 @@
         <w:t xml:space="preserve"> </w:t>
       </w:r>
       <w:r>
-        <w:t xml:space="preserve">-6.6 people for</w:t>
+        <w:t xml:space="preserve">-11.6 people for</w:t>
       </w:r>
       <w:r>
         <w:t xml:space="preserve"> </w:t>
@@ -5458,7 +5470,7 @@
           <m:t>=</m:t>
         </m:r>
         <m:r>
-          <m:t>4.0</m:t>
+          <m:t>2.0</m:t>
         </m:r>
       </m:oMath>
       <w:r>
@@ -5468,7 +5480,7 @@
         <w:t xml:space="preserve"> </w:t>
       </w:r>
       <w:r>
-        <w:t xml:space="preserve">homogeneity index 22 had bias of 8.7 people</w:t>
+        <w:t xml:space="preserve">homogeneity index 22 had bias of 5.4 people</w:t>
       </w:r>
       <w:r>
         <w:t xml:space="preserve"> </w:t>
@@ -5487,7 +5499,7 @@
           <m:t>=</m:t>
         </m:r>
         <m:r>
-          <m:t>0.25</m:t>
+          <m:t>0.5</m:t>
         </m:r>
       </m:oMath>
       <w:r>
@@ -5508,7 +5520,7 @@
         </m:r>
       </m:oMath>
       <w:r>
-        <w:t xml:space="preserve">, and 1.5 people for</w:t>
+        <w:t xml:space="preserve">, and 2.3 people for</w:t>
       </w:r>
       <w:r>
         <w:t xml:space="preserve"> </w:t>
@@ -5521,7 +5533,7 @@
           <m:t>=</m:t>
         </m:r>
         <m:r>
-          <m:t>4.0</m:t>
+          <m:t>2.0</m:t>
         </m:r>
       </m:oMath>
       <w:r>
@@ -5556,7 +5568,7 @@
         </m:r>
       </m:oMath>
       <w:r>
-        <w:t xml:space="preserve">. Homogeneity index 0 had bias of -103.7</w:t>
+        <w:t xml:space="preserve">. Homogeneity index 0 had bias of -59.2</w:t>
       </w:r>
       <w:r>
         <w:t xml:space="preserve"> </w:t>
@@ -5575,7 +5587,7 @@
           <m:t>=</m:t>
         </m:r>
         <m:r>
-          <m:t>0.25</m:t>
+          <m:t>0.5</m:t>
         </m:r>
       </m:oMath>
       <w:r>
@@ -5596,7 +5608,7 @@
         </m:r>
       </m:oMath>
       <w:r>
-        <w:t xml:space="preserve">, and -10.4 people for</w:t>
+        <w:t xml:space="preserve">, and -18.8 people for</w:t>
       </w:r>
       <w:r>
         <w:t xml:space="preserve"> </w:t>
@@ -5609,11 +5621,11 @@
           <m:t>=</m:t>
         </m:r>
         <m:r>
-          <m:t>4.0</m:t>
+          <m:t>2.0</m:t>
         </m:r>
       </m:oMath>
       <w:r>
-        <w:t xml:space="preserve">; while homogeneity index 22 had bias of 23.4</w:t>
+        <w:t xml:space="preserve">; while homogeneity index 22 had bias of 21.7</w:t>
       </w:r>
       <w:r>
         <w:t xml:space="preserve"> </w:t>
@@ -5632,7 +5644,7 @@
           <m:t>=</m:t>
         </m:r>
         <m:r>
-          <m:t>0.25</m:t>
+          <m:t>0.5</m:t>
         </m:r>
       </m:oMath>
       <w:r>
@@ -5653,7 +5665,7 @@
         </m:r>
       </m:oMath>
       <w:r>
-        <w:t xml:space="preserve">, and 6.0 people for</w:t>
+        <w:t xml:space="preserve">, and 11.1 people for</w:t>
       </w:r>
       <w:r>
         <w:t xml:space="preserve"> </w:t>
@@ -5666,7 +5678,7 @@
           <m:t>=</m:t>
         </m:r>
         <m:r>
-          <m:t>4.0</m:t>
+          <m:t>2.0</m:t>
         </m:r>
       </m:oMath>
       <w:r>
@@ -6562,7 +6574,7 @@
         <w:t xml:space="preserve"> </w:t>
       </w:r>
       <w:r>
-        <w:t xml:space="preserve">TopDown to simple random sampling. Thanks to Simson Garfinkle and</w:t>
+        <w:t xml:space="preserve">TopDown to simple random sampling. Thanks to Simson Garfinkel and</w:t>
       </w:r>
       <w:r>
         <w:t xml:space="preserve"> </w:t>

</xml_diff>

<commit_message>
ENH: update numbers now that they have been reproducibly re-run
</commit_message>
<xml_diff>
--- a/dp_2020_census.docx
+++ b/dp_2020_census.docx
@@ -17,7 +17,7 @@
         <w:pStyle w:val="FirstParagraph"/>
       </w:pPr>
       <w:r>
-        <w:t xml:space="preserve">Samantha Petti and Abraham D. Flaxman, 2020-02-12T06</w:t>
+        <w:t xml:space="preserve">Samantha Petti and Abraham D. Flaxman, 2020-02-13T14</w:t>
       </w:r>
     </w:p>
     <w:p>
@@ -3912,7 +3912,7 @@
       </w:pPr>
       <w:bookmarkStart w:id="30" w:name="error-and-privacy-of-topdown"/>
       <w:r>
-        <w:t xml:space="preserve">Error and Privacy of TopDown</w:t>
+        <w:t xml:space="preserve">Error and privacy of TopDown</w:t>
       </w:r>
       <w:bookmarkEnd w:id="30"/>
     </w:p>
@@ -4280,13 +4280,13 @@
         <w:t xml:space="preserve"> </w:t>
       </w:r>
       <w:r>
-        <w:t xml:space="preserve">0.046 and at the county level was</w:t>
-      </w:r>
-      <w:r>
-        <w:t xml:space="preserve"> </w:t>
-      </w:r>
-      <w:r>
-        <w:t xml:space="preserve">0.042 (at the state level empirical</w:t>
+        <w:t xml:space="preserve">0.033 and at the county level was</w:t>
+      </w:r>
+      <w:r>
+        <w:t xml:space="preserve"> </w:t>
+      </w:r>
+      <w:r>
+        <w:t xml:space="preserve">0.035 (at the state level empirical</w:t>
       </w:r>
       <w:r>
         <w:t xml:space="preserve"> </w:t>
@@ -4321,13 +4321,13 @@
         <w:t xml:space="preserve"> </w:t>
       </w:r>
       <w:r>
-        <w:t xml:space="preserve">enumeration district level was 0.085</w:t>
-      </w:r>
-      <w:r>
-        <w:t xml:space="preserve"> </w:t>
-      </w:r>
-      <w:r>
-        <w:t xml:space="preserve">and at the county level was 0.081; and</w:t>
+        <w:t xml:space="preserve">enumeration district level was 0.064</w:t>
+      </w:r>
+      <w:r>
+        <w:t xml:space="preserve"> </w:t>
+      </w:r>
+      <w:r>
+        <w:t xml:space="preserve">and at the county level was 0.048; and</w:t>
       </w:r>
       <w:r>
         <w:t xml:space="preserve"> </w:t>
@@ -4356,13 +4356,13 @@
         <w:t xml:space="preserve"> </w:t>
       </w:r>
       <w:r>
-        <w:t xml:space="preserve">enumeration district level was 0.157</w:t>
-      </w:r>
-      <w:r>
-        <w:t xml:space="preserve"> </w:t>
-      </w:r>
-      <w:r>
-        <w:t xml:space="preserve">and at the county level was 0.130.</w:t>
+        <w:t xml:space="preserve">enumeration district level was 0.116</w:t>
+      </w:r>
+      <w:r>
+        <w:t xml:space="preserve"> </w:t>
+      </w:r>
+      <w:r>
+        <w:t xml:space="preserve">and at the county level was 0.094.</w:t>
       </w:r>
     </w:p>
     <w:p>
@@ -4434,19 +4434,19 @@
         <w:t xml:space="preserve"> </w:t>
       </w:r>
       <w:r>
-        <w:t xml:space="preserve">was 0.393, at the county level was</w:t>
-      </w:r>
-      <w:r>
-        <w:t xml:space="preserve"> </w:t>
-      </w:r>
-      <w:r>
-        <w:t xml:space="preserve">0.168, and at the state level was</w:t>
-      </w:r>
-      <w:r>
-        <w:t xml:space="preserve"> </w:t>
-      </w:r>
-      <w:r>
-        <w:t xml:space="preserve">0.085; for</w:t>
+        <w:t xml:space="preserve">was 0.200, at the county level was</w:t>
+      </w:r>
+      <w:r>
+        <w:t xml:space="preserve"> </w:t>
+      </w:r>
+      <w:r>
+        <w:t xml:space="preserve">0.165, and at the state level was</w:t>
+      </w:r>
+      <w:r>
+        <w:t xml:space="preserve"> </w:t>
+      </w:r>
+      <w:r>
+        <w:t xml:space="preserve">0.104; for</w:t>
       </w:r>
       <w:r>
         <w:t xml:space="preserve"> </w:t>
@@ -4475,19 +4475,19 @@
         <w:t xml:space="preserve"> </w:t>
       </w:r>
       <w:r>
-        <w:t xml:space="preserve">0.488, at the county level was</w:t>
-      </w:r>
-      <w:r>
-        <w:t xml:space="preserve"> </w:t>
-      </w:r>
-      <w:r>
-        <w:t xml:space="preserve">0.166, and at the state level was</w:t>
-      </w:r>
-      <w:r>
-        <w:t xml:space="preserve"> </w:t>
-      </w:r>
-      <w:r>
-        <w:t xml:space="preserve">0.141; and for</w:t>
+        <w:t xml:space="preserve">0.241, at the county level was</w:t>
+      </w:r>
+      <w:r>
+        <w:t xml:space="preserve"> </w:t>
+      </w:r>
+      <w:r>
+        <w:t xml:space="preserve">0.164, and at the state level was</w:t>
+      </w:r>
+      <w:r>
+        <w:t xml:space="preserve"> </w:t>
+      </w:r>
+      <w:r>
+        <w:t xml:space="preserve">0.166; and for</w:t>
       </w:r>
       <w:r>
         <w:t xml:space="preserve"> </w:t>
@@ -4516,25 +4516,45 @@
         <w:t xml:space="preserve"> </w:t>
       </w:r>
       <w:r>
-        <w:t xml:space="preserve">0.715, at the county level was</w:t>
-      </w:r>
-      <w:r>
-        <w:t xml:space="preserve"> </w:t>
-      </w:r>
-      <w:r>
-        <w:t xml:space="preserve">0.262, and at the state level was</w:t>
-      </w:r>
-      <w:r>
-        <w:t xml:space="preserve"> </w:t>
-      </w:r>
-      <w:r>
-        <w:t xml:space="preserve">0.270. A table of EPL values for all</w:t>
-      </w:r>
-      <w:r>
-        <w:t xml:space="preserve"> </w:t>
-      </w:r>
-      <w:r>
-        <w:t xml:space="preserve">combinations of and all geographic levels is included as extended data.</w:t>
+        <w:t xml:space="preserve">0.280, at the county level was</w:t>
+      </w:r>
+      <w:r>
+        <w:t xml:space="preserve"> </w:t>
+      </w:r>
+      <w:r>
+        <w:t xml:space="preserve">0.253, and at the state level was</w:t>
+      </w:r>
+      <w:r>
+        <w:t xml:space="preserve"> </w:t>
+      </w:r>
+      <w:r>
+        <w:t xml:space="preserve">0.300. EPL values for all</w:t>
+      </w:r>
+      <w:r>
+        <w:t xml:space="preserve"> </w:t>
+      </w:r>
+      <w:r>
+        <w:t xml:space="preserve">combinations of</w:t>
+      </w:r>
+      <w:r>
+        <w:t xml:space="preserve"> </w:t>
+      </w:r>
+      <m:oMath>
+        <m:r>
+          <m:t>ϵ</m:t>
+        </m:r>
+      </m:oMath>
+      <w:r>
+        <w:t xml:space="preserve"> </w:t>
+      </w:r>
+      <w:r>
+        <w:t xml:space="preserve">and all geographic levels appear in the</w:t>
+      </w:r>
+      <w:r>
+        <w:t xml:space="preserve"> </w:t>
+      </w:r>
+      <w:r>
+        <w:t xml:space="preserve">Extended Data.</w:t>
       </w:r>
     </w:p>
     <w:p>

</xml_diff>

<commit_message>
ENH: addl calcs, rerun all, and update draft for resubmission
</commit_message>
<xml_diff>
--- a/dp_2020_census.docx
+++ b/dp_2020_census.docx
@@ -17,7 +17,7 @@
         <w:pStyle w:val="FirstParagraph"/>
       </w:pPr>
       <w:r>
-        <w:t xml:space="preserve">Samantha Petti and Abraham D. Flaxman, 2020-02-13T14</w:t>
+        <w:t xml:space="preserve">Samantha Petti and Abraham D. Flaxman, 2020-03-10T16</w:t>
       </w:r>
     </w:p>
     <w:p>
@@ -2181,6 +2181,50 @@
     </w:p>
     <w:p>
       <w:pPr>
+        <w:pStyle w:val="BodyText"/>
+      </w:pPr>
+      <w:r>
+        <w:t xml:space="preserve">We note that the approach that Census Bureau has taken with the</w:t>
+      </w:r>
+      <w:r>
+        <w:t xml:space="preserve"> </w:t>
+      </w:r>
+      <w:r>
+        <w:t xml:space="preserve">TopDown where imprecise histogram data is optimized based on internal</w:t>
+      </w:r>
+      <w:r>
+        <w:t xml:space="preserve"> </w:t>
+      </w:r>
+      <w:r>
+        <w:t xml:space="preserve">consistency has been developed in a line of research over the last</w:t>
+      </w:r>
+      <w:r>
+        <w:t xml:space="preserve"> </w:t>
+      </w:r>
+      <w:r>
+        <w:t xml:space="preserve">decade to that has focused on obtaining count data that is DP</w:t>
+      </w:r>
+      <w:r>
+        <w:t xml:space="preserve"> </w:t>
+      </w:r>
+      <w:r>
+        <w:rPr>
+          <w:i/>
+        </w:rPr>
+        <w:t xml:space="preserve">and</w:t>
+      </w:r>
+      <w:r>
+        <w:t xml:space="preserve"> </w:t>
+      </w:r>
+      <w:r>
+        <w:t xml:space="preserve">accurate.</w:t>
+      </w:r>
+      <w:r>
+        <w:t xml:space="preserve">[10]</w:t>
+      </w:r>
+    </w:p>
+    <w:p>
+      <w:pPr>
         <w:pStyle w:val="Heading2"/>
       </w:pPr>
       <w:bookmarkStart w:id="26" w:name="X9b48b14568f086896a5c7638718590fa325c86d"/>
@@ -2467,7 +2511,7 @@
         <w:t xml:space="preserve">approach.</w:t>
       </w:r>
       <w:r>
-        <w:t xml:space="preserve">[10]</w:t>
+        <w:t xml:space="preserve">[14]</w:t>
       </w:r>
       <w:r>
         <w:t xml:space="preserve"> </w:t>
@@ -3707,7 +3751,7 @@
         <w:t xml:space="preserve">bound.</w:t>
       </w:r>
       <w:r>
-        <w:t xml:space="preserve">[10]</w:t>
+        <w:t xml:space="preserve">[14]</w:t>
       </w:r>
       <w:r>
         <w:t xml:space="preserve"> </w:t>
@@ -4928,7 +4972,7 @@
         <w:t xml:space="preserve"> </w:t>
       </w:r>
       <w:r>
-        <w:t xml:space="preserve">0.020 for TC and</w:t>
+        <w:t xml:space="preserve">0.011 for TC and</w:t>
       </w:r>
       <w:r>
         <w:t xml:space="preserve"> </w:t>
@@ -4940,7 +4984,7 @@
         <w:t xml:space="preserve"> </w:t>
       </w:r>
       <w:r>
-        <w:t xml:space="preserve">level, we found 0.035 for TC and</w:t>
+        <w:t xml:space="preserve">level, we found 0.003 for TC and</w:t>
       </w:r>
       <w:r>
         <w:t xml:space="preserve"> </w:t>
@@ -4952,7 +4996,7 @@
         <w:t xml:space="preserve"> </w:t>
       </w:r>
       <w:r>
-        <w:t xml:space="preserve">EPL of 0.079 for TC and</w:t>
+        <w:t xml:space="preserve">EPL of 0.050 for TC and</w:t>
       </w:r>
       <w:r>
         <w:t xml:space="preserve"> </w:t>
@@ -4964,7 +5008,7 @@
         <w:t xml:space="preserve"> </w:t>
       </w:r>
       <w:r>
-        <w:t xml:space="preserve">district level, and 0.082 for TC and</w:t>
+        <w:t xml:space="preserve">district level, and 0.013 for TC and</w:t>
       </w:r>
       <w:r>
         <w:t xml:space="preserve"> </w:t>
@@ -4976,25 +5020,25 @@
         <w:t xml:space="preserve"> </w:t>
       </w:r>
       <w:r>
-        <w:t xml:space="preserve">a 95% sample produced EPL of 0.314</w:t>
-      </w:r>
-      <w:r>
-        <w:t xml:space="preserve"> </w:t>
-      </w:r>
-      <w:r>
-        <w:t xml:space="preserve">for TC and 1.333 for SC at the</w:t>
-      </w:r>
-      <w:r>
-        <w:t xml:space="preserve"> </w:t>
-      </w:r>
-      <w:r>
-        <w:t xml:space="preserve">enumeration district level, and 0.429</w:t>
-      </w:r>
-      <w:r>
-        <w:t xml:space="preserve"> </w:t>
-      </w:r>
-      <w:r>
-        <w:t xml:space="preserve">for TC and 0.612 for SC at the county</w:t>
+        <w:t xml:space="preserve">a 95% sample produced EPL of 0.215</w:t>
+      </w:r>
+      <w:r>
+        <w:t xml:space="preserve"> </w:t>
+      </w:r>
+      <w:r>
+        <w:t xml:space="preserve">for TC and 1.307 for SC at the</w:t>
+      </w:r>
+      <w:r>
+        <w:t xml:space="preserve"> </w:t>
+      </w:r>
+      <w:r>
+        <w:t xml:space="preserve">enumeration district level, and 0.063</w:t>
+      </w:r>
+      <w:r>
+        <w:t xml:space="preserve"> </w:t>
+      </w:r>
+      <w:r>
+        <w:t xml:space="preserve">for TC and 0.611 for SC at the county</w:t>
       </w:r>
       <w:r>
         <w:t xml:space="preserve"> </w:t>
@@ -6323,7 +6367,7 @@
         <w:t xml:space="preserve">countermeasures.</w:t>
       </w:r>
       <w:r>
-        <w:t xml:space="preserve">[11]</w:t>
+        <w:t xml:space="preserve">[15]</w:t>
       </w:r>
     </w:p>
     <w:p>
@@ -6619,7 +6663,7 @@
       </w:r>
       <w:bookmarkEnd w:id="39"/>
     </w:p>
-    <w:bookmarkStart w:id="56" w:name="refs"/>
+    <w:bookmarkStart w:id="60" w:name="refs"/>
     <w:bookmarkStart w:id="40" w:name="ref-garfinkel2019understanding"/>
     <w:p>
       <w:pPr>
@@ -6773,18 +6817,70 @@
       </w:r>
     </w:p>
     <w:bookmarkEnd w:id="51"/>
-    <w:bookmarkStart w:id="53" w:name="ref-flaxman2019empirical"/>
+    <w:bookmarkStart w:id="52" w:name="ref-hay2010boosting"/>
     <w:p>
       <w:pPr>
         <w:pStyle w:val="Bibliography"/>
       </w:pPr>
       <w:r>
-        <w:t xml:space="preserve">10. Flaxman AD. Empirical quantification of privacy loss with examples relevant to the 2020 US Census.</w:t>
-      </w:r>
-      <w:r>
-        <w:t xml:space="preserve"> </w:t>
-      </w:r>
-      <w:hyperlink r:id="rId52">
+        <w:t xml:space="preserve">10. Hay M, Rastogi V, Miklau G, Suciu D. Boosting the accuracy of differentially private histograms through consistency. Proceedings of the VLDB Endowment. VLDB Endowment; 2010. pp. 1021–32.</w:t>
+      </w:r>
+      <w:r>
+        <w:t xml:space="preserve"> </w:t>
+      </w:r>
+    </w:p>
+    <w:bookmarkEnd w:id="52"/>
+    <w:bookmarkStart w:id="53" w:name="ref-li2015matrix"/>
+    <w:p>
+      <w:pPr>
+        <w:pStyle w:val="Bibliography"/>
+      </w:pPr>
+      <w:r>
+        <w:t xml:space="preserve">11. Li C, Miklau G, Hay M, McGregor A, Rastogi V. The matrix mechanism: Optimizing linear counting queries under differential privacy. The VLDB journal. Springer; 2015;24:757–81.</w:t>
+      </w:r>
+      <w:r>
+        <w:t xml:space="preserve"> </w:t>
+      </w:r>
+    </w:p>
+    <w:bookmarkEnd w:id="53"/>
+    <w:bookmarkStart w:id="54" w:name="ref-kuo2018differentially"/>
+    <w:p>
+      <w:pPr>
+        <w:pStyle w:val="Bibliography"/>
+      </w:pPr>
+      <w:r>
+        <w:t xml:space="preserve">12. Kuo Y-H, Chiu C-C, Kifer D, Hay M, Machanavajjhala A. Differentially private hierarchical count-of-counts histograms. Proceedings of the VLDB Endowment. VLDB Endowment; 2018. pp. 1509–21.</w:t>
+      </w:r>
+      <w:r>
+        <w:t xml:space="preserve"> </w:t>
+      </w:r>
+    </w:p>
+    <w:bookmarkEnd w:id="54"/>
+    <w:bookmarkStart w:id="55" w:name="ref-fioretto2019differential"/>
+    <w:p>
+      <w:pPr>
+        <w:pStyle w:val="Bibliography"/>
+      </w:pPr>
+      <w:r>
+        <w:t xml:space="preserve">13. Fioretto F, Van Hentenryck P. Differential privacy of hierarchical census data: An optimization approach. International conference on principles and practice of constraint programming. Springer; 2019. pp. 639–55.</w:t>
+      </w:r>
+      <w:r>
+        <w:t xml:space="preserve"> </w:t>
+      </w:r>
+    </w:p>
+    <w:bookmarkEnd w:id="55"/>
+    <w:bookmarkStart w:id="57" w:name="ref-flaxman2019empirical"/>
+    <w:p>
+      <w:pPr>
+        <w:pStyle w:val="Bibliography"/>
+      </w:pPr>
+      <w:r>
+        <w:t xml:space="preserve">14. Flaxman AD. Empirical quantification of privacy loss with examples relevant to the 2020 US Census.</w:t>
+      </w:r>
+      <w:r>
+        <w:t xml:space="preserve"> </w:t>
+      </w:r>
+      <w:hyperlink r:id="rId56">
         <w:r>
           <w:rPr>
             <w:rStyle w:val="Hyperlink"/>
@@ -6799,19 +6895,19 @@
         <w:t xml:space="preserve"> </w:t>
       </w:r>
     </w:p>
-    <w:bookmarkEnd w:id="53"/>
-    <w:bookmarkStart w:id="55" w:name="ref-childs2019update"/>
+    <w:bookmarkEnd w:id="57"/>
+    <w:bookmarkStart w:id="59" w:name="ref-childs2019update"/>
     <w:p>
       <w:pPr>
         <w:pStyle w:val="Bibliography"/>
       </w:pPr>
       <w:r>
-        <w:t xml:space="preserve">11. Childs JH, Abowd J. Update on confidentiality and disclosure avoidance [Internet]. U.S. Census Bureau; 2019. Available from:</w:t>
-      </w:r>
-      <w:r>
-        <w:t xml:space="preserve"> </w:t>
-      </w:r>
-      <w:hyperlink r:id="rId54">
+        <w:t xml:space="preserve">15. Childs JH, Abowd J. Update on confidentiality and disclosure avoidance [Internet]. U.S. Census Bureau; 2019. Available from:</w:t>
+      </w:r>
+      <w:r>
+        <w:t xml:space="preserve"> </w:t>
+      </w:r>
+      <w:hyperlink r:id="rId58">
         <w:r>
           <w:rPr>
             <w:rStyle w:val="Hyperlink"/>
@@ -6820,8 +6916,8 @@
         </w:r>
       </w:hyperlink>
     </w:p>
-    <w:bookmarkEnd w:id="55"/>
-    <w:bookmarkEnd w:id="56"/>
+    <w:bookmarkEnd w:id="59"/>
+    <w:bookmarkEnd w:id="60"/>
     <w:sectPr/>
   </w:body>
 </w:document>

</xml_diff>